<commit_message>
added union and scrambler
</commit_message>
<xml_diff>
--- a/Paper.docx
+++ b/Paper.docx
@@ -1,6 +1,6 @@
 
 <file path=word/document.xml><?xml version="1.0" encoding="utf-8"?>
-<w:document xmlns:wpc="http://schemas.microsoft.com/office/word/2010/wordprocessingCanvas" xmlns:mc="http://schemas.openxmlformats.org/markup-compatibility/2006" xmlns:o="urn:schemas-microsoft-com:office:office" xmlns:r="http://schemas.openxmlformats.org/officeDocument/2006/relationships" xmlns:m="http://schemas.openxmlformats.org/officeDocument/2006/math" xmlns:v="urn:schemas-microsoft-com:vml" xmlns:wp14="http://schemas.microsoft.com/office/word/2010/wordprocessingDrawing" xmlns:wp="http://schemas.openxmlformats.org/drawingml/2006/wordprocessingDrawing" xmlns:w10="urn:schemas-microsoft-com:office:word" xmlns:w="http://schemas.openxmlformats.org/wordprocessingml/2006/main" xmlns:w14="http://schemas.microsoft.com/office/word/2010/wordml" xmlns:w15="http://schemas.microsoft.com/office/word/2012/wordml" xmlns:wpg="http://schemas.microsoft.com/office/word/2010/wordprocessingGroup" xmlns:wpi="http://schemas.microsoft.com/office/word/2010/wordprocessingInk" xmlns:wne="http://schemas.microsoft.com/office/word/2006/wordml" xmlns:wps="http://schemas.microsoft.com/office/word/2010/wordprocessingShape" mc:Ignorable="w14 w15 wp14">
+<w:document xmlns:wpc="http://schemas.microsoft.com/office/word/2010/wordprocessingCanvas" xmlns:cx="http://schemas.microsoft.com/office/drawing/2014/chartex" xmlns:cx1="http://schemas.microsoft.com/office/drawing/2015/9/8/chartex" xmlns:cx2="http://schemas.microsoft.com/office/drawing/2015/10/21/chartex" xmlns:cx3="http://schemas.microsoft.com/office/drawing/2016/5/9/chartex" xmlns:cx4="http://schemas.microsoft.com/office/drawing/2016/5/10/chartex" xmlns:cx5="http://schemas.microsoft.com/office/drawing/2016/5/11/chartex" xmlns:cx6="http://schemas.microsoft.com/office/drawing/2016/5/12/chartex" xmlns:cx7="http://schemas.microsoft.com/office/drawing/2016/5/13/chartex" xmlns:cx8="http://schemas.microsoft.com/office/drawing/2016/5/14/chartex" xmlns:mc="http://schemas.openxmlformats.org/markup-compatibility/2006" xmlns:aink="http://schemas.microsoft.com/office/drawing/2016/ink" xmlns:am3d="http://schemas.microsoft.com/office/drawing/2017/model3d" xmlns:o="urn:schemas-microsoft-com:office:office" xmlns:r="http://schemas.openxmlformats.org/officeDocument/2006/relationships" xmlns:m="http://schemas.openxmlformats.org/officeDocument/2006/math" xmlns:v="urn:schemas-microsoft-com:vml" xmlns:wp14="http://schemas.microsoft.com/office/word/2010/wordprocessingDrawing" xmlns:wp="http://schemas.openxmlformats.org/drawingml/2006/wordprocessingDrawing" xmlns:w10="urn:schemas-microsoft-com:office:word" xmlns:w="http://schemas.openxmlformats.org/wordprocessingml/2006/main" xmlns:w14="http://schemas.microsoft.com/office/word/2010/wordml" xmlns:w15="http://schemas.microsoft.com/office/word/2012/wordml" xmlns:w16cid="http://schemas.microsoft.com/office/word/2016/wordml/cid" xmlns:w16se="http://schemas.microsoft.com/office/word/2015/wordml/symex" xmlns:wpg="http://schemas.microsoft.com/office/word/2010/wordprocessingGroup" xmlns:wpi="http://schemas.microsoft.com/office/word/2010/wordprocessingInk" xmlns:wne="http://schemas.microsoft.com/office/word/2006/wordml" xmlns:wps="http://schemas.microsoft.com/office/word/2010/wordprocessingShape" mc:Ignorable="w14 w15 w16se w16cid wp14">
   <w:body>
     <w:p>
       <w:pPr>
@@ -15,107 +15,70 @@
           <w:sz w:val="48"/>
           <w:szCs w:val="48"/>
         </w:rPr>
-        <w:t xml:space="preserve">Preparation of Papers for </w:t>
-      </w:r>
-      <w:r>
-        <w:rPr>
-          <w:sz w:val="48"/>
-          <w:szCs w:val="48"/>
-        </w:rPr>
-        <w:t>IF</w:t>
-      </w:r>
-      <w:r>
-        <w:rPr>
-          <w:sz w:val="48"/>
-          <w:szCs w:val="48"/>
-        </w:rPr>
-        <w:t>21</w:t>
-      </w:r>
-      <w:r>
-        <w:rPr>
-          <w:sz w:val="48"/>
-          <w:szCs w:val="48"/>
-        </w:rPr>
-        <w:t>2</w:t>
-      </w:r>
-      <w:r>
-        <w:rPr>
-          <w:sz w:val="48"/>
-          <w:szCs w:val="48"/>
-        </w:rPr>
-        <w:t>0</w:t>
-      </w:r>
-      <w:r>
-        <w:rPr>
-          <w:sz w:val="48"/>
-          <w:szCs w:val="48"/>
+        <w:t>Application of Quadtrees in Image Processing</w:t>
+      </w:r>
+    </w:p>
+    <w:p>
+      <w:pPr>
+        <w:jc w:val="center"/>
+        <w:rPr>
+          <w:szCs w:val="24"/>
+        </w:rPr>
+      </w:pPr>
+    </w:p>
+    <w:p>
+      <w:pPr>
+        <w:pStyle w:val="Authors"/>
+        <w:rPr>
+          <w:szCs w:val="22"/>
+        </w:rPr>
+      </w:pPr>
+      <w:r>
+        <w:rPr>
+          <w:szCs w:val="22"/>
+        </w:rPr>
+        <w:t>Matthew Kevin Amadeus</w:t>
+      </w:r>
+      <w:r>
+        <w:rPr>
+          <w:szCs w:val="22"/>
         </w:rPr>
         <w:t xml:space="preserve"> </w:t>
       </w:r>
-      <w:proofErr w:type="spellStart"/>
-      <w:r>
-        <w:rPr>
-          <w:sz w:val="48"/>
-          <w:szCs w:val="48"/>
-        </w:rPr>
-        <w:t>Matematika</w:t>
-      </w:r>
-      <w:proofErr w:type="spellEnd"/>
-      <w:r>
-        <w:rPr>
-          <w:sz w:val="48"/>
-          <w:szCs w:val="48"/>
+      <w:r>
+        <w:rPr>
+          <w:szCs w:val="22"/>
+        </w:rPr>
+        <w:t>13518035</w:t>
+      </w:r>
+      <w:r>
+        <w:rPr>
+          <w:szCs w:val="22"/>
         </w:rPr>
         <w:t xml:space="preserve"> </w:t>
       </w:r>
-      <w:proofErr w:type="spellStart"/>
-      <w:r>
-        <w:rPr>
-          <w:sz w:val="48"/>
-          <w:szCs w:val="48"/>
-        </w:rPr>
-        <w:t>Diskrit</w:t>
-      </w:r>
-      <w:proofErr w:type="spellEnd"/>
-    </w:p>
-    <w:p>
-      <w:pPr>
-        <w:jc w:val="center"/>
-        <w:rPr>
-          <w:szCs w:val="24"/>
-        </w:rPr>
-      </w:pPr>
-    </w:p>
-    <w:p>
-      <w:pPr>
-        <w:pStyle w:val="Authors"/>
-        <w:rPr>
-          <w:szCs w:val="22"/>
-        </w:rPr>
-      </w:pPr>
-      <w:r>
-        <w:rPr>
-          <w:szCs w:val="22"/>
-        </w:rPr>
-        <w:t>Author</w:t>
-      </w:r>
-      <w:r>
-        <w:rPr>
-          <w:szCs w:val="22"/>
-        </w:rPr>
-        <w:t xml:space="preserve"> Name and NIM</w:t>
-      </w:r>
-      <w:r>
-        <w:rPr>
-          <w:szCs w:val="16"/>
-          <w:vertAlign w:val="superscript"/>
-        </w:rPr>
-        <w:t>1</w:t>
-      </w:r>
-      <w:r>
-        <w:rPr>
-          <w:szCs w:val="22"/>
-        </w:rPr>
+    </w:p>
+    <w:p>
+      <w:pPr>
+        <w:pStyle w:val="Affiliations"/>
+      </w:pPr>
+      <w:r>
+        <w:t xml:space="preserve">Program </w:t>
+      </w:r>
+      <w:proofErr w:type="spellStart"/>
+      <w:r>
+        <w:t>Studi</w:t>
+      </w:r>
+      <w:proofErr w:type="spellEnd"/>
+      <w:r>
+        <w:t xml:space="preserve"> Teknik </w:t>
+      </w:r>
+      <w:proofErr w:type="spellStart"/>
+      <w:r>
+        <w:t>Informatika</w:t>
+      </w:r>
+      <w:proofErr w:type="spellEnd"/>
+      <w:r>
         <w:t xml:space="preserve"> </w:t>
       </w:r>
     </w:p>
@@ -123,53 +86,13 @@
       <w:pPr>
         <w:pStyle w:val="Affiliations"/>
       </w:pPr>
-      <w:r>
-        <w:t xml:space="preserve">Program </w:t>
-      </w:r>
-      <w:proofErr w:type="spellStart"/>
-      <w:r>
-        <w:t>Studi</w:t>
-      </w:r>
-      <w:proofErr w:type="spellEnd"/>
-      <w:r>
-        <w:t xml:space="preserve"> </w:t>
-      </w:r>
-      <w:proofErr w:type="spellStart"/>
-      <w:r>
-        <w:t>Teknik</w:t>
-      </w:r>
-      <w:proofErr w:type="spellEnd"/>
-      <w:r>
-        <w:t xml:space="preserve"> </w:t>
-      </w:r>
-      <w:proofErr w:type="spellStart"/>
-      <w:r>
-        <w:t>Informatika</w:t>
-      </w:r>
-      <w:proofErr w:type="spellEnd"/>
-      <w:r>
-        <w:t xml:space="preserve"> </w:t>
-      </w:r>
-    </w:p>
-    <w:p>
-      <w:pPr>
-        <w:pStyle w:val="Affiliations"/>
-      </w:pPr>
       <w:proofErr w:type="spellStart"/>
       <w:r>
         <w:t>Sekolah</w:t>
       </w:r>
       <w:proofErr w:type="spellEnd"/>
       <w:r>
-        <w:t xml:space="preserve"> </w:t>
-      </w:r>
-      <w:proofErr w:type="spellStart"/>
-      <w:r>
-        <w:t>Teknik</w:t>
-      </w:r>
-      <w:proofErr w:type="spellEnd"/>
-      <w:r>
-        <w:t xml:space="preserve"> </w:t>
+        <w:t xml:space="preserve"> Teknik </w:t>
       </w:r>
       <w:proofErr w:type="spellStart"/>
       <w:r>
@@ -177,15 +100,7 @@
       </w:r>
       <w:proofErr w:type="spellEnd"/>
       <w:r>
-        <w:t xml:space="preserve"> </w:t>
-      </w:r>
-      <w:proofErr w:type="spellStart"/>
-      <w:r>
-        <w:t>dan</w:t>
-      </w:r>
-      <w:proofErr w:type="spellEnd"/>
-      <w:r>
-        <w:t xml:space="preserve"> </w:t>
+        <w:t xml:space="preserve"> dan </w:t>
       </w:r>
       <w:proofErr w:type="spellStart"/>
       <w:r>
@@ -261,16 +176,16 @@
         <w:pStyle w:val="Affiliations"/>
       </w:pPr>
       <w:r>
-        <w:rPr>
-          <w:vertAlign w:val="superscript"/>
-        </w:rPr>
-        <w:t>1</w:t>
-      </w:r>
-      <w:r>
-        <w:t>author</w:t>
-      </w:r>
-      <w:r>
-        <w:t>@itb.ac.id</w:t>
+        <w:t>mkamadeus.mka@gmail.com, 13518035</w:t>
+      </w:r>
+      <w:r>
+        <w:t>@</w:t>
+      </w:r>
+      <w:r>
+        <w:t>std.stei.</w:t>
+      </w:r>
+      <w:r>
+        <w:t>itb.ac.id</w:t>
       </w:r>
     </w:p>
     <w:p>
@@ -300,7 +215,7 @@
           <w:szCs w:val="18"/>
         </w:rPr>
         <w:sectPr>
-          <w:footerReference w:type="default" r:id="rId7"/>
+          <w:footerReference w:type="default" r:id="rId8"/>
           <w:pgSz w:w="11905" w:h="16837"/>
           <w:pgMar w:top="1080" w:right="734" w:bottom="1570" w:left="734" w:header="720" w:footer="720" w:gutter="0"/>
           <w:cols w:space="720"/>
@@ -317,20 +232,16 @@
           <w:i/>
           <w:iCs/>
         </w:rPr>
-        <w:lastRenderedPageBreak/>
         <w:t>Abstract</w:t>
       </w:r>
       <w:r>
         <w:t>—</w:t>
       </w:r>
-      <w:proofErr w:type="gramStart"/>
-      <w:r>
-        <w:t>The</w:t>
-      </w:r>
-      <w:proofErr w:type="gramEnd"/>
-      <w:r>
-        <w:t xml:space="preserve"> abstract is to be in fully-justified italicized text, at the top of the left-hand column as it is here, below the author information. The abstract is to be in 9-point, single-spaced type, and may be up to 8 cm long. Define all symbols used in the abstract. Do not cite references in the abstract. Do not delete the blank line immediately above the abstract; it sets the footnote at the bottom of this column. Leave two blank lines after the index terms, then begin the main text. All manuscripts must be in English.</w:t>
-      </w:r>
+      <w:r>
+        <w:t xml:space="preserve">This paper elaborates the practical uses of quadtrees; a data structure that stores information of an image in a tree-like manner. With </w:t>
+      </w:r>
+      <w:bookmarkStart w:id="0" w:name="_GoBack"/>
+      <w:bookmarkEnd w:id="0"/>
     </w:p>
     <w:p>
       <w:pPr>
@@ -341,7 +252,7 @@
       <w:pPr>
         <w:pStyle w:val="Abstract"/>
       </w:pPr>
-      <w:bookmarkStart w:id="0" w:name="PointTmp"/>
+      <w:bookmarkStart w:id="1" w:name="PointTmp"/>
       <w:r>
         <w:rPr>
           <w:i/>
@@ -350,28 +261,20 @@
         <w:t>Keywords</w:t>
       </w:r>
       <w:r>
-        <w:t>—</w:t>
-      </w:r>
-      <w:proofErr w:type="gramStart"/>
-      <w:r>
-        <w:t>About</w:t>
-      </w:r>
-      <w:proofErr w:type="gramEnd"/>
-      <w:r>
-        <w:t xml:space="preserve"> four key words or phrases in alphabetical order, separated by commas. </w:t>
-      </w:r>
-    </w:p>
-    <w:p>
-      <w:pPr>
-        <w:pStyle w:val="Text"/>
-      </w:pPr>
-    </w:p>
-    <w:p>
-      <w:pPr>
-        <w:pStyle w:val="Text"/>
-      </w:pPr>
-    </w:p>
-    <w:bookmarkEnd w:id="0"/>
+        <w:t xml:space="preserve">—About four key words or phrases in alphabetical order, separated by commas. </w:t>
+      </w:r>
+    </w:p>
+    <w:p>
+      <w:pPr>
+        <w:pStyle w:val="Text"/>
+      </w:pPr>
+    </w:p>
+    <w:p>
+      <w:pPr>
+        <w:pStyle w:val="Text"/>
+      </w:pPr>
+    </w:p>
+    <w:bookmarkEnd w:id="1"/>
     <w:p>
       <w:pPr>
         <w:pStyle w:val="Heading1"/>
@@ -463,7 +366,7 @@
       <w:r>
         <w:t>(</w:t>
       </w:r>
-      <w:hyperlink r:id="rId8" w:history="1">
+      <w:hyperlink r:id="rId9" w:history="1">
         <w:r>
           <w:rPr>
             <w:rStyle w:val="Hyperlink"/>
@@ -491,21 +394,7 @@
         <w:rPr>
           <w:bCs/>
         </w:rPr>
-        <w:t xml:space="preserve">Do not change the </w:t>
-      </w:r>
-      <w:bookmarkStart w:id="1" w:name="_GoBack"/>
-      <w:r>
-        <w:rPr>
-          <w:bCs/>
-        </w:rPr>
-        <w:t xml:space="preserve">font sizes or line spacing to squeeze more text into a limited </w:t>
-      </w:r>
-      <w:bookmarkEnd w:id="1"/>
-      <w:r>
-        <w:rPr>
-          <w:bCs/>
-        </w:rPr>
-        <w:t xml:space="preserve">number of pages. </w:t>
+        <w:t xml:space="preserve">Do not change the font sizes or line spacing to squeeze more text into a limited number of pages. </w:t>
       </w:r>
       <w:r>
         <w:t xml:space="preserve">Use italics for emphasis; do not underline. </w:t>
@@ -592,27 +481,15 @@
         </w:tabs>
       </w:pPr>
       <w:r>
-        <w:t>II</w:t>
-      </w:r>
-      <w:proofErr w:type="gramStart"/>
-      <w:r>
-        <w:t>.  Formatting</w:t>
-      </w:r>
-      <w:proofErr w:type="gramEnd"/>
-      <w:r>
-        <w:t xml:space="preserve"> Your Paper</w:t>
-      </w:r>
-    </w:p>
-    <w:p>
-      <w:pPr>
-        <w:pStyle w:val="Text"/>
-      </w:pPr>
-      <w:r>
-        <w:t xml:space="preserve">All printed material, including text, illustrations, and charts, </w:t>
-      </w:r>
-      <w:r>
-        <w:lastRenderedPageBreak/>
-        <w:t xml:space="preserve">must be kept within a print area of 17 cm wide by 25 cm high. Do not write or print anything outside the print area. All </w:t>
+        <w:t>II.  Formatting Your Paper</w:t>
+      </w:r>
+    </w:p>
+    <w:p>
+      <w:pPr>
+        <w:pStyle w:val="Text"/>
+      </w:pPr>
+      <w:r>
+        <w:t xml:space="preserve">All printed material, including text, illustrations, and charts, must be kept within a print area of 17 cm wide by 25 cm high. Do not write or print anything outside the print area. All </w:t>
       </w:r>
       <w:r>
         <w:rPr>
@@ -621,7 +498,10 @@
         <w:t>text</w:t>
       </w:r>
       <w:r>
-        <w:t xml:space="preserve"> must be in a two-column format. Columns are to be 8.25 cm wide, with a 0.5 cm space between them. Text must be fully justified.</w:t>
+        <w:t xml:space="preserve"> must be in a two-column format. Columns are to be 8.25 cm wide, with a 0.5 cm space between them. Text must be fully </w:t>
+      </w:r>
+      <w:r>
+        <w:t>justified.</w:t>
       </w:r>
     </w:p>
     <w:p>
@@ -725,22 +605,13 @@
         <w:t>M</w:t>
       </w:r>
       <w:r>
-        <w:t xml:space="preserve">.” Put units </w:t>
-      </w:r>
-      <w:r>
-        <w:lastRenderedPageBreak/>
-        <w:t>in parentheses. Do not label axes only with units. As in Fig. 1, for example, write “Magnetization (A/m)” or “Magnetization (</w:t>
-      </w:r>
-      <w:proofErr w:type="gramStart"/>
-      <w:r>
-        <w:t>A</w:t>
-      </w:r>
-      <w:proofErr w:type="gramEnd"/>
+        <w:t>.” Put units in parentheses. Do not label axes only with units. As in Fig. 1, for example, write “Magnetization (A/m)” or “Magnetization (A</w:t>
+      </w:r>
       <w:r>
         <w:rPr>
           <w:position w:val="-3"/>
         </w:rPr>
-        <w:object w:dxaOrig="115" w:dyaOrig="278">
+        <w:object w:dxaOrig="115" w:dyaOrig="278" w14:anchorId="220DAB11">
           <v:shapetype id="_x0000_t75" coordsize="21600,21600" o:spt="75" o:preferrelative="t" path="m@4@5l@4@11@9@11@9@5xe" filled="f" stroked="f">
             <v:stroke joinstyle="miter"/>
             <v:formulas>
@@ -760,11 +631,11 @@
             <v:path o:extrusionok="f" gradientshapeok="t" o:connecttype="rect"/>
             <o:lock v:ext="edit" aspectratio="t"/>
           </v:shapetype>
-          <v:shape id="_x0000_i1025" type="#_x0000_t75" style="width:6pt;height:14.25pt" o:ole="" filled="t">
+          <v:shape id="_x0000_i1025" type="#_x0000_t75" style="width:6pt;height:14.4pt" o:ole="" filled="t">
             <v:fill color2="black"/>
-            <v:imagedata r:id="rId9" o:title=""/>
+            <v:imagedata r:id="rId10" o:title=""/>
           </v:shape>
-          <o:OLEObject Type="Embed" ProgID="Equation.3" ShapeID="_x0000_i1025" DrawAspect="Content" ObjectID="_1636186137" r:id="rId10"/>
+          <o:OLEObject Type="Embed" ProgID="Equation.3" ShapeID="_x0000_i1025" DrawAspect="Content" ObjectID="_1636623750" r:id="rId11"/>
         </w:object>
       </w:r>
       <w:r>
@@ -784,7 +655,11 @@
         <w:t>1</w:t>
       </w:r>
       <w:r>
-        <w:t xml:space="preserve">),” not just “A/m.” Do not label axes with a ratio of quantities and units. For example, write “Temperature (K),” not “Temperature/K.” </w:t>
+        <w:t xml:space="preserve">),” not just “A/m.” Do not label axes with a ratio of quantities and units. For example, write “Temperature (K),” not </w:t>
+      </w:r>
+      <w:r>
+        <w:lastRenderedPageBreak/>
+        <w:t xml:space="preserve">“Temperature/K.” </w:t>
       </w:r>
     </w:p>
     <w:p>
@@ -834,13 +709,8 @@
         <w:pStyle w:val="Text"/>
       </w:pPr>
       <w:r>
-        <w:t xml:space="preserve">Number citations consecutively in square brackets [1]. The sentence punctuation follows the brackets [2]. Multiple references [2], [3] are each numbered with separate brackets [1]–[3]. When citing a section in a book, please give the relevant page numbers [2]. In sentences, refer simply to the reference number, as in [3]. Do not use “Ref. [3]” or “reference [3]” except at the beginning of a sentence: “Reference [3] shows </w:t>
-      </w:r>
-      <w:proofErr w:type="gramStart"/>
-      <w:r>
-        <w:t>... .”</w:t>
-      </w:r>
-      <w:proofErr w:type="gramEnd"/>
+        <w:t>Number citations consecutively in square brackets [1]. The sentence punctuation follows the brackets [2]. Multiple references [2], [3] are each numbered with separate brackets [1]–[3]. When citing a section in a book, please give the relevant page numbers [2]. In sentences, refer simply to the reference number, as in [3]. Do not use “Ref. [3]” or “reference [3]” except at the beginning of a sentence: “Reference [3] shows ... .”</w:t>
+      </w:r>
     </w:p>
     <w:p>
       <w:pPr>
@@ -922,15 +792,7 @@
         <w:pStyle w:val="Text"/>
       </w:pPr>
       <w:r>
-        <w:t xml:space="preserve">Number equations consecutively with equation numbers in parentheses flush with the right margin, as in (1). First use the equation editor to create the equation. Then select the “Equation” markup style. Press the tab key and write the equation number in parentheses. To make your equations more compact, you may use the solidus </w:t>
-      </w:r>
-      <w:proofErr w:type="gramStart"/>
-      <w:r>
-        <w:t>( /</w:t>
-      </w:r>
-      <w:proofErr w:type="gramEnd"/>
-      <w:r>
-        <w:t xml:space="preserve"> ), the exp function, or appropriate exponents. Use parentheses to avoid ambiguities in denominators. Punctuate equations when they are part of a sentence, as in</w:t>
+        <w:t>Number equations consecutively with equation numbers in parentheses flush with the right margin, as in (1). First use the equation editor to create the equation. Then select the “Equation” markup style. Press the tab key and write the equation number in parentheses. To make your equations more compact, you may use the solidus ( / ), the exp function, or appropriate exponents. Use parentheses to avoid ambiguities in denominators. Punctuate equations when they are part of a sentence, as in</w:t>
       </w:r>
     </w:p>
     <w:p/>
@@ -946,12 +808,12 @@
         <w:rPr>
           <w:position w:val="-28"/>
         </w:rPr>
-        <w:object w:dxaOrig="5355" w:dyaOrig="764">
-          <v:shape id="_x0000_i1026" type="#_x0000_t75" style="width:267.75pt;height:38.25pt" o:ole="" filled="t">
+        <w:object w:dxaOrig="5355" w:dyaOrig="764" w14:anchorId="016871FD">
+          <v:shape id="_x0000_i1026" type="#_x0000_t75" style="width:267.6pt;height:38.4pt" o:ole="" filled="t">
             <v:fill color2="black"/>
-            <v:imagedata r:id="rId11" o:title=""/>
+            <v:imagedata r:id="rId12" o:title=""/>
           </v:shape>
-          <o:OLEObject Type="Embed" ProgID="Equation.3" ShapeID="_x0000_i1026" DrawAspect="Content" ObjectID="_1636186138" r:id="rId12"/>
+          <o:OLEObject Type="Embed" ProgID="Equation.3" ShapeID="_x0000_i1026" DrawAspect="Content" ObjectID="_1636623751" r:id="rId13"/>
         </w:object>
       </w:r>
       <w:r>
@@ -975,13 +837,8 @@
         <w:t>T</w:t>
       </w:r>
       <w:r>
-        <w:t xml:space="preserve"> might refer to temperature, but T is the unit tesla). Refer to “(1),” not “Eq. (1)” or “equation (1),” except at the beginning of a sentence: “Equation (1) is </w:t>
-      </w:r>
-      <w:proofErr w:type="gramStart"/>
-      <w:r>
-        <w:t>... .”</w:t>
-      </w:r>
-      <w:proofErr w:type="gramEnd"/>
+        <w:t xml:space="preserve"> might refer to temperature, but T is the unit tesla). Refer to “(1),” not “Eq. (1)” or “equation (1),” except at the beginning of a sentence: “Equation (1) is ... .”</w:t>
+      </w:r>
     </w:p>
     <w:p>
       <w:pPr>
@@ -1048,11 +905,28 @@
         <w:t>2</w:t>
       </w:r>
       <w:r>
-        <w:t>.” The abbreviation for “seconds” is “s,” not “sec.” Do not mix complete spellings and abbreviations of units: use “</w:t>
-      </w:r>
-      <w:proofErr w:type="spellStart"/>
-      <w:r>
-        <w:t>Wb</w:t>
+        <w:t>.” The abbreviation for “seconds” is “s,” not “sec.” Do not mix complete spellings and abbreviations of units: use “Wb/m</w:t>
+      </w:r>
+      <w:r>
+        <w:rPr>
+          <w:vertAlign w:val="superscript"/>
+        </w:rPr>
+        <w:t>2</w:t>
+      </w:r>
+      <w:r>
+        <w:t>” or “</w:t>
+      </w:r>
+      <w:proofErr w:type="spellStart"/>
+      <w:r>
+        <w:t>webers</w:t>
+      </w:r>
+      <w:proofErr w:type="spellEnd"/>
+      <w:r>
+        <w:t xml:space="preserve"> per square meter,” not “</w:t>
+      </w:r>
+      <w:proofErr w:type="spellStart"/>
+      <w:r>
+        <w:t>webers</w:t>
       </w:r>
       <w:proofErr w:type="spellEnd"/>
       <w:r>
@@ -1065,31 +939,6 @@
         <w:t>2</w:t>
       </w:r>
       <w:r>
-        <w:t>” or “</w:t>
-      </w:r>
-      <w:proofErr w:type="spellStart"/>
-      <w:r>
-        <w:t>webers</w:t>
-      </w:r>
-      <w:proofErr w:type="spellEnd"/>
-      <w:r>
-        <w:t xml:space="preserve"> per square meter,” not “</w:t>
-      </w:r>
-      <w:proofErr w:type="spellStart"/>
-      <w:r>
-        <w:t>webers</w:t>
-      </w:r>
-      <w:proofErr w:type="spellEnd"/>
-      <w:r>
-        <w:t>/m</w:t>
-      </w:r>
-      <w:r>
-        <w:rPr>
-          <w:vertAlign w:val="superscript"/>
-        </w:rPr>
-        <w:t>2</w:t>
-      </w:r>
-      <w:r>
         <w:t>.” When expressing a range of values, write “7 to 9” or “7-9,” not “7~9.”</w:t>
       </w:r>
     </w:p>
@@ -1144,15 +993,7 @@
         <w:t>0</w:t>
       </w:r>
       <w:r>
-        <w:t xml:space="preserve"> is zero, not a lowercase letter “o.” The term for residual magnetization is “</w:t>
-      </w:r>
-      <w:proofErr w:type="spellStart"/>
-      <w:r>
-        <w:t>remanence</w:t>
-      </w:r>
-      <w:proofErr w:type="spellEnd"/>
-      <w:r>
-        <w:t>”; the adjective is “</w:t>
+        <w:t xml:space="preserve"> is zero, not a lowercase letter “o.” The term for residual magnetization is “remanence”; the adjective is “</w:t>
       </w:r>
       <w:proofErr w:type="spellStart"/>
       <w:r>
@@ -1168,95 +1009,79 @@
       </w:r>
       <w:proofErr w:type="spellEnd"/>
       <w:r>
-        <w:t xml:space="preserve">” or “remnant.” Use the word “micrometer” instead of “micron.” A graph within a graph is an “inset,” not an “insert.” The word “alternatively” is preferred to the word “alternately” (unless you really mean something that alternates). Use the word “whereas” instead of “while” (unless you are referring to simultaneous events). Do not use the word “essentially” to mean “approximately” or “effectively.” Do not use the word “issue” as a euphemism for “problem.” When compositions are not specified, separate </w:t>
+        <w:t xml:space="preserve">” or “remnant.” Use the word “micrometer” instead of “micron.” A graph within a graph is an “inset,” not an “insert.” The word “alternatively” is preferred to the word “alternately” (unless you really mean something that alternates). Use the word “whereas” instead of “while” (unless you are referring to simultaneous events). Do not use the word “essentially” to mean “approximately” or “effectively.” Do not use the word “issue” as a euphemism for “problem.” When compositions are not specified, separate chemical symbols by </w:t>
+      </w:r>
+      <w:proofErr w:type="spellStart"/>
+      <w:r>
+        <w:t>en</w:t>
+      </w:r>
+      <w:proofErr w:type="spellEnd"/>
+      <w:r>
+        <w:t>-dashes; for example, “</w:t>
+      </w:r>
+      <w:proofErr w:type="spellStart"/>
+      <w:r>
+        <w:t>NiMn</w:t>
+      </w:r>
+      <w:proofErr w:type="spellEnd"/>
+      <w:r>
+        <w:t>” indicates the intermetallic compound Ni</w:t>
+      </w:r>
+      <w:r>
+        <w:rPr>
+          <w:vertAlign w:val="subscript"/>
+        </w:rPr>
+        <w:t>0.5</w:t>
+      </w:r>
+      <w:r>
+        <w:t>Mn</w:t>
+      </w:r>
+      <w:r>
+        <w:rPr>
+          <w:vertAlign w:val="subscript"/>
+        </w:rPr>
+        <w:t>0.5</w:t>
+      </w:r>
+      <w:r>
+        <w:t xml:space="preserve"> whereas “Ni–Mn” indicates an alloy of some composition Ni</w:t>
+      </w:r>
+      <w:r>
+        <w:rPr>
+          <w:vertAlign w:val="subscript"/>
+        </w:rPr>
+        <w:t>x</w:t>
+      </w:r>
+      <w:r>
+        <w:t>Mn</w:t>
+      </w:r>
+      <w:r>
+        <w:rPr>
+          <w:vertAlign w:val="subscript"/>
+        </w:rPr>
+        <w:t>1-x</w:t>
+      </w:r>
+      <w:r>
+        <w:t>.</w:t>
+      </w:r>
+    </w:p>
+    <w:p>
+      <w:pPr>
+        <w:pStyle w:val="Text"/>
+      </w:pPr>
+      <w:r>
+        <w:t xml:space="preserve">Be aware of the different meanings of the homophones “affect” (usually a verb) and “effect” (usually a noun), </w:t>
       </w:r>
       <w:r>
         <w:lastRenderedPageBreak/>
-        <w:t xml:space="preserve">chemical symbols by </w:t>
-      </w:r>
-      <w:proofErr w:type="spellStart"/>
-      <w:r>
-        <w:t>en</w:t>
-      </w:r>
-      <w:proofErr w:type="spellEnd"/>
-      <w:r>
-        <w:t>-dashes; for example, “</w:t>
-      </w:r>
-      <w:proofErr w:type="spellStart"/>
-      <w:r>
-        <w:t>NiMn</w:t>
-      </w:r>
-      <w:proofErr w:type="spellEnd"/>
-      <w:r>
-        <w:t>” indicates the intermetallic compound Ni</w:t>
-      </w:r>
-      <w:r>
-        <w:rPr>
-          <w:vertAlign w:val="subscript"/>
-        </w:rPr>
-        <w:t>0.5</w:t>
-      </w:r>
-      <w:r>
-        <w:t>Mn</w:t>
-      </w:r>
-      <w:r>
-        <w:rPr>
-          <w:vertAlign w:val="subscript"/>
-        </w:rPr>
-        <w:t>0.5</w:t>
-      </w:r>
-      <w:r>
-        <w:t xml:space="preserve"> whereas “Ni–</w:t>
-      </w:r>
-      <w:proofErr w:type="spellStart"/>
-      <w:r>
-        <w:t>Mn</w:t>
-      </w:r>
-      <w:proofErr w:type="spellEnd"/>
-      <w:r>
-        <w:t>” indicates an alloy of some composition Ni</w:t>
-      </w:r>
-      <w:r>
-        <w:rPr>
-          <w:vertAlign w:val="subscript"/>
-        </w:rPr>
-        <w:t>x</w:t>
-      </w:r>
-      <w:r>
-        <w:t>Mn</w:t>
-      </w:r>
-      <w:r>
-        <w:rPr>
-          <w:vertAlign w:val="subscript"/>
-        </w:rPr>
-        <w:t>1-x</w:t>
-      </w:r>
-      <w:r>
-        <w:t>.</w:t>
-      </w:r>
-    </w:p>
-    <w:p>
-      <w:pPr>
-        <w:pStyle w:val="Text"/>
-      </w:pPr>
-      <w:r>
-        <w:t xml:space="preserve">Be aware of the different meanings of the homophones “affect” (usually a verb) and “effect” (usually a noun), “complement” and “compliment,” “discreet” and “discrete,” “principal” (e.g., “principal investigator”) and “principle” (e.g., “principle of measurement”). Do not confuse “imply” and “infer.” </w:t>
-      </w:r>
-    </w:p>
-    <w:p>
-      <w:pPr>
-        <w:pStyle w:val="Text"/>
-      </w:pPr>
-      <w:r>
-        <w:t>Prefixes such as “</w:t>
-      </w:r>
-      <w:proofErr w:type="gramStart"/>
-      <w:r>
-        <w:t>non</w:t>
-      </w:r>
-      <w:proofErr w:type="gramEnd"/>
-      <w:r>
-        <w:t>,” “sub,” “micro,” “multi,” and “"ultra” are not independent words; they should be joined to the words they modify, usually without a hyphen. There is no period after the “et” in the Latin abbreviation “</w:t>
+        <w:t xml:space="preserve">“complement” and “compliment,” “discreet” and “discrete,” “principal” (e.g., “principal investigator”) and “principle” (e.g., “principle of measurement”). Do not confuse “imply” and “infer.” </w:t>
+      </w:r>
+    </w:p>
+    <w:p>
+      <w:pPr>
+        <w:pStyle w:val="Text"/>
+      </w:pPr>
+      <w:r>
+        <w:t>Prefixes such as “non,” “sub,” “micro,” “multi,” and “"ultra” are not independent words; they should be joined to the words they modify, usually without a hyphen. There is no period after the “et” in the Latin abbreviation “</w:t>
       </w:r>
       <w:r>
         <w:rPr>
@@ -1266,15 +1091,7 @@
         <w:t>et al.</w:t>
       </w:r>
       <w:r>
-        <w:t>” (</w:t>
-      </w:r>
-      <w:proofErr w:type="gramStart"/>
-      <w:r>
-        <w:t>it</w:t>
-      </w:r>
-      <w:proofErr w:type="gramEnd"/>
-      <w:r>
-        <w:t xml:space="preserve"> is also italicized). The abbreviation “i.e.,” means “that is,” and the abbreviation “e.g.,” means “for example” (these abbreviations are not italicized).</w:t>
+        <w:t>” (it is also italicized). The abbreviation “i.e.,” means “that is,” and the abbreviation “e.g.,” means “for example” (these abbreviations are not italicized).</w:t>
       </w:r>
     </w:p>
     <w:p>
@@ -1361,23 +1178,7 @@
         <w:pStyle w:val="Text"/>
       </w:pPr>
       <w:r>
-        <w:t xml:space="preserve">The preferred spelling of the word “acknowledgment” in American English is without an “e” after the “g.” Use the singular heading even if you have many acknowledgments. Avoid expressions such as “One of us (S.B.A.) would like to thank </w:t>
-      </w:r>
-      <w:proofErr w:type="gramStart"/>
-      <w:r>
-        <w:t>... .”</w:t>
-      </w:r>
-      <w:proofErr w:type="gramEnd"/>
-      <w:r>
-        <w:t xml:space="preserve"> Instead, write “F. A. Author thanks </w:t>
-      </w:r>
-      <w:proofErr w:type="gramStart"/>
-      <w:r>
-        <w:t>... .”</w:t>
-      </w:r>
-      <w:proofErr w:type="gramEnd"/>
-      <w:r>
-        <w:t xml:space="preserve"> </w:t>
+        <w:t xml:space="preserve">The preferred spelling of the word “acknowledgment” in American English is without an “e” after the “g.” Use the singular heading even if you have many acknowledgments. Avoid expressions such as “One of us (S.B.A.) would like to thank ... .” Instead, write “F. A. Author thanks ... .” </w:t>
       </w:r>
       <w:r>
         <w:rPr>
@@ -1503,21 +1304,12 @@
       <w:r>
         <w:t xml:space="preserve">H. Poor, </w:t>
       </w:r>
-      <w:proofErr w:type="gramStart"/>
       <w:r>
         <w:rPr>
           <w:i/>
           <w:iCs/>
         </w:rPr>
-        <w:t>An</w:t>
-      </w:r>
-      <w:proofErr w:type="gramEnd"/>
-      <w:r>
-        <w:rPr>
-          <w:i/>
-          <w:iCs/>
-        </w:rPr>
-        <w:t xml:space="preserve"> Introduction to Signal Detection and Estimation</w:t>
+        <w:t>An Introduction to Signal Detection and Estimation</w:t>
       </w:r>
       <w:r>
         <w:t xml:space="preserve">. </w:t>
@@ -1530,15 +1322,7 @@
         </w:smartTag>
       </w:smartTag>
       <w:r>
-        <w:t>: Springer-</w:t>
-      </w:r>
-      <w:proofErr w:type="spellStart"/>
-      <w:r>
-        <w:t>Verlag</w:t>
-      </w:r>
-      <w:proofErr w:type="spellEnd"/>
-      <w:r>
-        <w:t xml:space="preserve">, 1985, </w:t>
+        <w:t xml:space="preserve">: Springer-Verlag, 1985, </w:t>
       </w:r>
       <w:proofErr w:type="spellStart"/>
       <w:r>
@@ -1823,11 +1607,11 @@
       </w:r>
       <w:proofErr w:type="spellEnd"/>
       <w:r>
-        <w:t xml:space="preserve"> orang lain, </w:t>
-      </w:r>
-      <w:proofErr w:type="spellStart"/>
-      <w:r>
-        <w:t>dan</w:t>
+        <w:t xml:space="preserve"> orang lain, dan </w:t>
+      </w:r>
+      <w:proofErr w:type="spellStart"/>
+      <w:r>
+        <w:t>bukan</w:t>
       </w:r>
       <w:proofErr w:type="spellEnd"/>
       <w:r>
@@ -1835,52 +1619,106 @@
       </w:r>
       <w:proofErr w:type="spellStart"/>
       <w:r>
-        <w:t>bukan</w:t>
-      </w:r>
-      <w:proofErr w:type="spellEnd"/>
+        <w:t>plagiasi</w:t>
+      </w:r>
+      <w:proofErr w:type="spellEnd"/>
+      <w:r>
+        <w:t>.</w:t>
+      </w:r>
+    </w:p>
+    <w:p>
+      <w:pPr>
+        <w:jc w:val="center"/>
+      </w:pPr>
+    </w:p>
+    <w:p>
+      <w:pPr>
+        <w:jc w:val="right"/>
+      </w:pPr>
+      <w:r>
+        <w:t xml:space="preserve">Bandung, </w:t>
+      </w:r>
+      <w:r>
+        <w:t>3</w:t>
+      </w:r>
       <w:r>
         <w:t xml:space="preserve"> </w:t>
       </w:r>
       <w:proofErr w:type="spellStart"/>
       <w:r>
-        <w:t>plagiasi</w:t>
-      </w:r>
-      <w:proofErr w:type="spellEnd"/>
-      <w:r>
-        <w:t>.</w:t>
-      </w:r>
-    </w:p>
-    <w:p>
-      <w:pPr>
-        <w:jc w:val="center"/>
-      </w:pPr>
-    </w:p>
+        <w:t>Desember</w:t>
+      </w:r>
+      <w:proofErr w:type="spellEnd"/>
+      <w:r>
+        <w:t xml:space="preserve"> 201</w:t>
+      </w:r>
+      <w:r>
+        <w:t>7</w:t>
+      </w:r>
+      <w:r>
+        <w:t xml:space="preserve">   </w:t>
+      </w:r>
+    </w:p>
+    <w:p/>
     <w:p>
       <w:pPr>
         <w:jc w:val="right"/>
       </w:pPr>
       <w:r>
-        <w:t xml:space="preserve">Bandung, </w:t>
-      </w:r>
-      <w:r>
-        <w:t>3</w:t>
-      </w:r>
-      <w:r>
-        <w:t xml:space="preserve"> </w:t>
-      </w:r>
-      <w:proofErr w:type="spellStart"/>
-      <w:r>
-        <w:t>Desember</w:t>
-      </w:r>
-      <w:proofErr w:type="spellEnd"/>
-      <w:r>
-        <w:t xml:space="preserve"> 201</w:t>
-      </w:r>
-      <w:r>
-        <w:t>7</w:t>
-      </w:r>
-      <w:r>
-        <w:t xml:space="preserve">   </w:t>
+        <w:rPr>
+          <w:noProof/>
+        </w:rPr>
+        <w:drawing>
+          <wp:inline distT="0" distB="0" distL="0" distR="0" wp14:anchorId="26FC3AEE" wp14:editId="5A37B88E">
+            <wp:extent cx="1079500" cy="739140"/>
+            <wp:effectExtent l="0" t="0" r="0" b="3810"/>
+            <wp:docPr id="2" name="Picture 2"/>
+            <wp:cNvGraphicFramePr>
+              <a:graphicFrameLocks xmlns:a="http://schemas.openxmlformats.org/drawingml/2006/main" noChangeAspect="1"/>
+            </wp:cNvGraphicFramePr>
+            <a:graphic xmlns:a="http://schemas.openxmlformats.org/drawingml/2006/main">
+              <a:graphicData uri="http://schemas.openxmlformats.org/drawingml/2006/picture">
+                <pic:pic xmlns:pic="http://schemas.openxmlformats.org/drawingml/2006/picture">
+                  <pic:nvPicPr>
+                    <pic:cNvPr id="0" name="Picture 4"/>
+                    <pic:cNvPicPr>
+                      <a:picLocks noChangeAspect="1" noChangeArrowheads="1"/>
+                    </pic:cNvPicPr>
+                  </pic:nvPicPr>
+                  <pic:blipFill rotWithShape="1">
+                    <a:blip r:embed="rId14" cstate="print">
+                      <a:extLst>
+                        <a:ext uri="{28A0092B-C50C-407E-A947-70E740481C1C}">
+                          <a14:useLocalDpi xmlns:a14="http://schemas.microsoft.com/office/drawing/2010/main" val="0"/>
+                        </a:ext>
+                      </a:extLst>
+                    </a:blip>
+                    <a:srcRect t="8223" b="25305"/>
+                    <a:stretch/>
+                  </pic:blipFill>
+                  <pic:spPr bwMode="auto">
+                    <a:xfrm>
+                      <a:off x="0" y="0"/>
+                      <a:ext cx="1088835" cy="745532"/>
+                    </a:xfrm>
+                    <a:prstGeom prst="rect">
+                      <a:avLst/>
+                    </a:prstGeom>
+                    <a:noFill/>
+                    <a:ln>
+                      <a:noFill/>
+                    </a:ln>
+                    <a:extLst>
+                      <a:ext uri="{53640926-AAD7-44D8-BBD7-CCE9431645EC}">
+                        <a14:shadowObscured xmlns:a14="http://schemas.microsoft.com/office/drawing/2010/main"/>
+                      </a:ext>
+                    </a:extLst>
+                  </pic:spPr>
+                </pic:pic>
+              </a:graphicData>
+            </a:graphic>
+          </wp:inline>
+        </w:drawing>
       </w:r>
     </w:p>
     <w:p>
@@ -1892,66 +1730,16 @@
       <w:pPr>
         <w:jc w:val="right"/>
       </w:pPr>
-      <w:proofErr w:type="spellStart"/>
-      <w:r>
-        <w:t>T</w:t>
-      </w:r>
-      <w:r>
-        <w:t>td</w:t>
-      </w:r>
-      <w:proofErr w:type="spellEnd"/>
-      <w:r>
-        <w:t xml:space="preserve"> (scan </w:t>
-      </w:r>
-      <w:proofErr w:type="spellStart"/>
-      <w:r>
-        <w:t>atau</w:t>
-      </w:r>
-      <w:proofErr w:type="spellEnd"/>
-      <w:r>
-        <w:t xml:space="preserve"> </w:t>
-      </w:r>
-      <w:proofErr w:type="spellStart"/>
-      <w:r>
-        <w:t>foto</w:t>
-      </w:r>
-      <w:proofErr w:type="spellEnd"/>
-      <w:r>
-        <w:t xml:space="preserve"> </w:t>
-      </w:r>
-      <w:proofErr w:type="spellStart"/>
-      <w:r>
-        <w:t>ttd</w:t>
-      </w:r>
-      <w:proofErr w:type="spellEnd"/>
-      <w:r>
-        <w:t>)</w:t>
+      <w:r>
+        <w:t>Matthew Kevin Amadeus</w:t>
       </w:r>
     </w:p>
     <w:p>
       <w:pPr>
         <w:jc w:val="right"/>
       </w:pPr>
-    </w:p>
-    <w:p>
-      <w:pPr>
-        <w:jc w:val="right"/>
-      </w:pPr>
-    </w:p>
-    <w:p>
-      <w:pPr>
-        <w:jc w:val="right"/>
-      </w:pPr>
-      <w:r>
-        <w:t xml:space="preserve">Nama </w:t>
-      </w:r>
-      <w:proofErr w:type="spellStart"/>
-      <w:r>
-        <w:t>dan</w:t>
-      </w:r>
-      <w:proofErr w:type="spellEnd"/>
-      <w:r>
-        <w:t xml:space="preserve"> NIM</w:t>
+      <w:r>
+        <w:t>13518035</w:t>
       </w:r>
     </w:p>
     <w:sectPr>
@@ -1966,7 +1754,7 @@
 </file>
 
 <file path=word/endnotes.xml><?xml version="1.0" encoding="utf-8"?>
-<w:endnotes xmlns:wpc="http://schemas.microsoft.com/office/word/2010/wordprocessingCanvas" xmlns:mc="http://schemas.openxmlformats.org/markup-compatibility/2006" xmlns:o="urn:schemas-microsoft-com:office:office" xmlns:r="http://schemas.openxmlformats.org/officeDocument/2006/relationships" xmlns:m="http://schemas.openxmlformats.org/officeDocument/2006/math" xmlns:v="urn:schemas-microsoft-com:vml" xmlns:wp14="http://schemas.microsoft.com/office/word/2010/wordprocessingDrawing" xmlns:wp="http://schemas.openxmlformats.org/drawingml/2006/wordprocessingDrawing" xmlns:w10="urn:schemas-microsoft-com:office:word" xmlns:w="http://schemas.openxmlformats.org/wordprocessingml/2006/main" xmlns:w14="http://schemas.microsoft.com/office/word/2010/wordml" xmlns:w15="http://schemas.microsoft.com/office/word/2012/wordml" xmlns:wpg="http://schemas.microsoft.com/office/word/2010/wordprocessingGroup" xmlns:wpi="http://schemas.microsoft.com/office/word/2010/wordprocessingInk" xmlns:wne="http://schemas.microsoft.com/office/word/2006/wordml" xmlns:wps="http://schemas.microsoft.com/office/word/2010/wordprocessingShape" mc:Ignorable="w14 w15 wp14">
+<w:endnotes xmlns:wpc="http://schemas.microsoft.com/office/word/2010/wordprocessingCanvas" xmlns:cx="http://schemas.microsoft.com/office/drawing/2014/chartex" xmlns:cx1="http://schemas.microsoft.com/office/drawing/2015/9/8/chartex" xmlns:cx2="http://schemas.microsoft.com/office/drawing/2015/10/21/chartex" xmlns:cx3="http://schemas.microsoft.com/office/drawing/2016/5/9/chartex" xmlns:cx4="http://schemas.microsoft.com/office/drawing/2016/5/10/chartex" xmlns:cx5="http://schemas.microsoft.com/office/drawing/2016/5/11/chartex" xmlns:cx6="http://schemas.microsoft.com/office/drawing/2016/5/12/chartex" xmlns:cx7="http://schemas.microsoft.com/office/drawing/2016/5/13/chartex" xmlns:cx8="http://schemas.microsoft.com/office/drawing/2016/5/14/chartex" xmlns:mc="http://schemas.openxmlformats.org/markup-compatibility/2006" xmlns:aink="http://schemas.microsoft.com/office/drawing/2016/ink" xmlns:am3d="http://schemas.microsoft.com/office/drawing/2017/model3d" xmlns:o="urn:schemas-microsoft-com:office:office" xmlns:r="http://schemas.openxmlformats.org/officeDocument/2006/relationships" xmlns:m="http://schemas.openxmlformats.org/officeDocument/2006/math" xmlns:v="urn:schemas-microsoft-com:vml" xmlns:wp14="http://schemas.microsoft.com/office/word/2010/wordprocessingDrawing" xmlns:wp="http://schemas.openxmlformats.org/drawingml/2006/wordprocessingDrawing" xmlns:w10="urn:schemas-microsoft-com:office:word" xmlns:w="http://schemas.openxmlformats.org/wordprocessingml/2006/main" xmlns:w14="http://schemas.microsoft.com/office/word/2010/wordml" xmlns:w15="http://schemas.microsoft.com/office/word/2012/wordml" xmlns:w16cid="http://schemas.microsoft.com/office/word/2016/wordml/cid" xmlns:w16se="http://schemas.microsoft.com/office/word/2015/wordml/symex" xmlns:wpg="http://schemas.microsoft.com/office/word/2010/wordprocessingGroup" xmlns:wpi="http://schemas.microsoft.com/office/word/2010/wordprocessingInk" xmlns:wne="http://schemas.microsoft.com/office/word/2006/wordml" xmlns:wps="http://schemas.microsoft.com/office/word/2010/wordprocessingShape" mc:Ignorable="w14 w15 w16se w16cid wp14">
   <w:endnote w:type="separator" w:id="-1">
     <w:p>
       <w:r>
@@ -1985,7 +1773,7 @@
 </file>
 
 <file path=word/footer1.xml><?xml version="1.0" encoding="utf-8"?>
-<w:ftr xmlns:wpc="http://schemas.microsoft.com/office/word/2010/wordprocessingCanvas" xmlns:mc="http://schemas.openxmlformats.org/markup-compatibility/2006" xmlns:o="urn:schemas-microsoft-com:office:office" xmlns:r="http://schemas.openxmlformats.org/officeDocument/2006/relationships" xmlns:m="http://schemas.openxmlformats.org/officeDocument/2006/math" xmlns:v="urn:schemas-microsoft-com:vml" xmlns:wp14="http://schemas.microsoft.com/office/word/2010/wordprocessingDrawing" xmlns:wp="http://schemas.openxmlformats.org/drawingml/2006/wordprocessingDrawing" xmlns:w10="urn:schemas-microsoft-com:office:word" xmlns:w="http://schemas.openxmlformats.org/wordprocessingml/2006/main" xmlns:w14="http://schemas.microsoft.com/office/word/2010/wordml" xmlns:w15="http://schemas.microsoft.com/office/word/2012/wordml" xmlns:wpg="http://schemas.microsoft.com/office/word/2010/wordprocessingGroup" xmlns:wpi="http://schemas.microsoft.com/office/word/2010/wordprocessingInk" xmlns:wne="http://schemas.microsoft.com/office/word/2006/wordml" xmlns:wps="http://schemas.microsoft.com/office/word/2010/wordprocessingShape" mc:Ignorable="w14 w15 wp14">
+<w:ftr xmlns:wpc="http://schemas.microsoft.com/office/word/2010/wordprocessingCanvas" xmlns:cx="http://schemas.microsoft.com/office/drawing/2014/chartex" xmlns:cx1="http://schemas.microsoft.com/office/drawing/2015/9/8/chartex" xmlns:cx2="http://schemas.microsoft.com/office/drawing/2015/10/21/chartex" xmlns:cx3="http://schemas.microsoft.com/office/drawing/2016/5/9/chartex" xmlns:cx4="http://schemas.microsoft.com/office/drawing/2016/5/10/chartex" xmlns:cx5="http://schemas.microsoft.com/office/drawing/2016/5/11/chartex" xmlns:cx6="http://schemas.microsoft.com/office/drawing/2016/5/12/chartex" xmlns:cx7="http://schemas.microsoft.com/office/drawing/2016/5/13/chartex" xmlns:cx8="http://schemas.microsoft.com/office/drawing/2016/5/14/chartex" xmlns:mc="http://schemas.openxmlformats.org/markup-compatibility/2006" xmlns:aink="http://schemas.microsoft.com/office/drawing/2016/ink" xmlns:am3d="http://schemas.microsoft.com/office/drawing/2017/model3d" xmlns:o="urn:schemas-microsoft-com:office:office" xmlns:r="http://schemas.openxmlformats.org/officeDocument/2006/relationships" xmlns:m="http://schemas.openxmlformats.org/officeDocument/2006/math" xmlns:v="urn:schemas-microsoft-com:vml" xmlns:wp14="http://schemas.microsoft.com/office/word/2010/wordprocessingDrawing" xmlns:wp="http://schemas.openxmlformats.org/drawingml/2006/wordprocessingDrawing" xmlns:w10="urn:schemas-microsoft-com:office:word" xmlns:w="http://schemas.openxmlformats.org/wordprocessingml/2006/main" xmlns:w14="http://schemas.microsoft.com/office/word/2010/wordml" xmlns:w15="http://schemas.microsoft.com/office/word/2012/wordml" xmlns:w16cid="http://schemas.microsoft.com/office/word/2016/wordml/cid" xmlns:w16se="http://schemas.microsoft.com/office/word/2015/wordml/symex" xmlns:wpg="http://schemas.microsoft.com/office/word/2010/wordprocessingGroup" xmlns:wpi="http://schemas.microsoft.com/office/word/2010/wordprocessingInk" xmlns:wne="http://schemas.microsoft.com/office/word/2006/wordml" xmlns:wps="http://schemas.microsoft.com/office/word/2010/wordprocessingShape" mc:Ignorable="w14 w15 w16se w16cid wp14">
   <w:p>
     <w:pPr>
       <w:pStyle w:val="Footer"/>
@@ -2050,7 +1838,7 @@
 </file>
 
 <file path=word/footnotes.xml><?xml version="1.0" encoding="utf-8"?>
-<w:footnotes xmlns:wpc="http://schemas.microsoft.com/office/word/2010/wordprocessingCanvas" xmlns:mc="http://schemas.openxmlformats.org/markup-compatibility/2006" xmlns:o="urn:schemas-microsoft-com:office:office" xmlns:r="http://schemas.openxmlformats.org/officeDocument/2006/relationships" xmlns:m="http://schemas.openxmlformats.org/officeDocument/2006/math" xmlns:v="urn:schemas-microsoft-com:vml" xmlns:wp14="http://schemas.microsoft.com/office/word/2010/wordprocessingDrawing" xmlns:wp="http://schemas.openxmlformats.org/drawingml/2006/wordprocessingDrawing" xmlns:w10="urn:schemas-microsoft-com:office:word" xmlns:w="http://schemas.openxmlformats.org/wordprocessingml/2006/main" xmlns:w14="http://schemas.microsoft.com/office/word/2010/wordml" xmlns:w15="http://schemas.microsoft.com/office/word/2012/wordml" xmlns:wpg="http://schemas.microsoft.com/office/word/2010/wordprocessingGroup" xmlns:wpi="http://schemas.microsoft.com/office/word/2010/wordprocessingInk" xmlns:wne="http://schemas.microsoft.com/office/word/2006/wordml" xmlns:wps="http://schemas.microsoft.com/office/word/2010/wordprocessingShape" mc:Ignorable="w14 w15 wp14">
+<w:footnotes xmlns:wpc="http://schemas.microsoft.com/office/word/2010/wordprocessingCanvas" xmlns:cx="http://schemas.microsoft.com/office/drawing/2014/chartex" xmlns:cx1="http://schemas.microsoft.com/office/drawing/2015/9/8/chartex" xmlns:cx2="http://schemas.microsoft.com/office/drawing/2015/10/21/chartex" xmlns:cx3="http://schemas.microsoft.com/office/drawing/2016/5/9/chartex" xmlns:cx4="http://schemas.microsoft.com/office/drawing/2016/5/10/chartex" xmlns:cx5="http://schemas.microsoft.com/office/drawing/2016/5/11/chartex" xmlns:cx6="http://schemas.microsoft.com/office/drawing/2016/5/12/chartex" xmlns:cx7="http://schemas.microsoft.com/office/drawing/2016/5/13/chartex" xmlns:cx8="http://schemas.microsoft.com/office/drawing/2016/5/14/chartex" xmlns:mc="http://schemas.openxmlformats.org/markup-compatibility/2006" xmlns:aink="http://schemas.microsoft.com/office/drawing/2016/ink" xmlns:am3d="http://schemas.microsoft.com/office/drawing/2017/model3d" xmlns:o="urn:schemas-microsoft-com:office:office" xmlns:r="http://schemas.openxmlformats.org/officeDocument/2006/relationships" xmlns:m="http://schemas.openxmlformats.org/officeDocument/2006/math" xmlns:v="urn:schemas-microsoft-com:vml" xmlns:wp14="http://schemas.microsoft.com/office/word/2010/wordprocessingDrawing" xmlns:wp="http://schemas.openxmlformats.org/drawingml/2006/wordprocessingDrawing" xmlns:w10="urn:schemas-microsoft-com:office:word" xmlns:w="http://schemas.openxmlformats.org/wordprocessingml/2006/main" xmlns:w14="http://schemas.microsoft.com/office/word/2010/wordml" xmlns:w15="http://schemas.microsoft.com/office/word/2012/wordml" xmlns:w16cid="http://schemas.microsoft.com/office/word/2016/wordml/cid" xmlns:w16se="http://schemas.microsoft.com/office/word/2015/wordml/symex" xmlns:wpg="http://schemas.microsoft.com/office/word/2010/wordprocessingGroup" xmlns:wpi="http://schemas.microsoft.com/office/word/2010/wordprocessingInk" xmlns:wne="http://schemas.microsoft.com/office/word/2006/wordml" xmlns:wps="http://schemas.microsoft.com/office/word/2010/wordprocessingShape" mc:Ignorable="w14 w15 w16se w16cid wp14">
   <w:footnote w:type="separator" w:id="-1">
     <w:p>
       <w:r>
@@ -2087,7 +1875,7 @@
 </file>
 
 <file path=word/numbering.xml><?xml version="1.0" encoding="utf-8"?>
-<w:numbering xmlns:wpc="http://schemas.microsoft.com/office/word/2010/wordprocessingCanvas" xmlns:mc="http://schemas.openxmlformats.org/markup-compatibility/2006" xmlns:o="urn:schemas-microsoft-com:office:office" xmlns:r="http://schemas.openxmlformats.org/officeDocument/2006/relationships" xmlns:m="http://schemas.openxmlformats.org/officeDocument/2006/math" xmlns:v="urn:schemas-microsoft-com:vml" xmlns:wp14="http://schemas.microsoft.com/office/word/2010/wordprocessingDrawing" xmlns:wp="http://schemas.openxmlformats.org/drawingml/2006/wordprocessingDrawing" xmlns:w10="urn:schemas-microsoft-com:office:word" xmlns:w="http://schemas.openxmlformats.org/wordprocessingml/2006/main" xmlns:w14="http://schemas.microsoft.com/office/word/2010/wordml" xmlns:w15="http://schemas.microsoft.com/office/word/2012/wordml" xmlns:wpg="http://schemas.microsoft.com/office/word/2010/wordprocessingGroup" xmlns:wpi="http://schemas.microsoft.com/office/word/2010/wordprocessingInk" xmlns:wne="http://schemas.microsoft.com/office/word/2006/wordml" xmlns:wps="http://schemas.microsoft.com/office/word/2010/wordprocessingShape" mc:Ignorable="w14 w15 wp14">
+<w:numbering xmlns:wpc="http://schemas.microsoft.com/office/word/2010/wordprocessingCanvas" xmlns:cx="http://schemas.microsoft.com/office/drawing/2014/chartex" xmlns:cx1="http://schemas.microsoft.com/office/drawing/2015/9/8/chartex" xmlns:cx2="http://schemas.microsoft.com/office/drawing/2015/10/21/chartex" xmlns:cx3="http://schemas.microsoft.com/office/drawing/2016/5/9/chartex" xmlns:cx4="http://schemas.microsoft.com/office/drawing/2016/5/10/chartex" xmlns:cx5="http://schemas.microsoft.com/office/drawing/2016/5/11/chartex" xmlns:cx6="http://schemas.microsoft.com/office/drawing/2016/5/12/chartex" xmlns:cx7="http://schemas.microsoft.com/office/drawing/2016/5/13/chartex" xmlns:cx8="http://schemas.microsoft.com/office/drawing/2016/5/14/chartex" xmlns:mc="http://schemas.openxmlformats.org/markup-compatibility/2006" xmlns:aink="http://schemas.microsoft.com/office/drawing/2016/ink" xmlns:am3d="http://schemas.microsoft.com/office/drawing/2017/model3d" xmlns:o="urn:schemas-microsoft-com:office:office" xmlns:r="http://schemas.openxmlformats.org/officeDocument/2006/relationships" xmlns:m="http://schemas.openxmlformats.org/officeDocument/2006/math" xmlns:v="urn:schemas-microsoft-com:vml" xmlns:wp14="http://schemas.microsoft.com/office/word/2010/wordprocessingDrawing" xmlns:wp="http://schemas.openxmlformats.org/drawingml/2006/wordprocessingDrawing" xmlns:w10="urn:schemas-microsoft-com:office:word" xmlns:w="http://schemas.openxmlformats.org/wordprocessingml/2006/main" xmlns:w14="http://schemas.microsoft.com/office/word/2010/wordml" xmlns:w15="http://schemas.microsoft.com/office/word/2012/wordml" xmlns:w16cid="http://schemas.microsoft.com/office/word/2016/wordml/cid" xmlns:w16se="http://schemas.microsoft.com/office/word/2015/wordml/symex" xmlns:wpg="http://schemas.microsoft.com/office/word/2010/wordprocessingGroup" xmlns:wpi="http://schemas.microsoft.com/office/word/2010/wordprocessingInk" xmlns:wne="http://schemas.microsoft.com/office/word/2006/wordml" xmlns:wps="http://schemas.microsoft.com/office/word/2010/wordprocessingShape" mc:Ignorable="w14 w15 w16se w16cid wp14">
   <w:abstractNum w:abstractNumId="0" w15:restartNumberingAfterBreak="0">
     <w:nsid w:val="00000001"/>
     <w:multiLevelType w:val="multilevel"/>
@@ -2242,7 +2030,7 @@
 </file>
 
 <file path=word/styles.xml><?xml version="1.0" encoding="utf-8"?>
-<w:styles xmlns:mc="http://schemas.openxmlformats.org/markup-compatibility/2006" xmlns:r="http://schemas.openxmlformats.org/officeDocument/2006/relationships" xmlns:w="http://schemas.openxmlformats.org/wordprocessingml/2006/main" xmlns:w14="http://schemas.microsoft.com/office/word/2010/wordml" xmlns:w15="http://schemas.microsoft.com/office/word/2012/wordml" mc:Ignorable="w14 w15">
+<w:styles xmlns:mc="http://schemas.openxmlformats.org/markup-compatibility/2006" xmlns:r="http://schemas.openxmlformats.org/officeDocument/2006/relationships" xmlns:w="http://schemas.openxmlformats.org/wordprocessingml/2006/main" xmlns:w14="http://schemas.microsoft.com/office/word/2010/wordml" xmlns:w15="http://schemas.microsoft.com/office/word/2012/wordml" xmlns:w16cid="http://schemas.microsoft.com/office/word/2016/wordml/cid" xmlns:w16se="http://schemas.microsoft.com/office/word/2015/wordml/symex" mc:Ignorable="w14 w15 w16se w16cid">
   <w:docDefaults>
     <w:rPrDefault>
       <w:rPr>
@@ -2252,7 +2040,7 @@
     </w:rPrDefault>
     <w:pPrDefault/>
   </w:docDefaults>
-  <w:latentStyles w:defLockedState="0" w:defUIPriority="0" w:defSemiHidden="0" w:defUnhideWhenUsed="0" w:defQFormat="0" w:count="371">
+  <w:latentStyles w:defLockedState="0" w:defUIPriority="0" w:defSemiHidden="0" w:defUnhideWhenUsed="0" w:defQFormat="0" w:count="376">
     <w:lsdException w:name="Normal" w:qFormat="1"/>
     <w:lsdException w:name="heading 1" w:qFormat="1"/>
     <w:lsdException w:name="heading 2" w:qFormat="1"/>
@@ -2269,7 +2057,12 @@
     <w:lsdException w:name="Subtitle" w:qFormat="1"/>
     <w:lsdException w:name="Strong" w:qFormat="1"/>
     <w:lsdException w:name="Emphasis" w:qFormat="1"/>
-    <w:lsdException w:name="Normal Table" w:semiHidden="1" w:unhideWhenUsed="1"/>
+    <w:lsdException w:name="HTML Keyboard" w:semiHidden="1" w:unhideWhenUsed="1"/>
+    <w:lsdException w:name="annotation subject" w:semiHidden="1" w:unhideWhenUsed="1"/>
+    <w:lsdException w:name="No List" w:semiHidden="1" w:unhideWhenUsed="1"/>
+    <w:lsdException w:name="Outline List 1" w:semiHidden="1" w:unhideWhenUsed="1"/>
+    <w:lsdException w:name="Outline List 2" w:semiHidden="1" w:unhideWhenUsed="1"/>
+    <w:lsdException w:name="Outline List 3" w:semiHidden="1" w:unhideWhenUsed="1"/>
     <w:lsdException w:name="Table Simple 1" w:semiHidden="1" w:unhideWhenUsed="1"/>
     <w:lsdException w:name="Table Simple 2" w:semiHidden="1" w:unhideWhenUsed="1"/>
     <w:lsdException w:name="Table Simple 3" w:semiHidden="1" w:unhideWhenUsed="1"/>
@@ -2307,11 +2100,9 @@
     <w:lsdException w:name="Table Contemporary" w:semiHidden="1" w:unhideWhenUsed="1"/>
     <w:lsdException w:name="Table Elegant" w:semiHidden="1" w:unhideWhenUsed="1"/>
     <w:lsdException w:name="Table Professional" w:semiHidden="1" w:unhideWhenUsed="1"/>
-    <w:lsdException w:name="Table Subtle 1" w:semiHidden="1" w:unhideWhenUsed="1"/>
     <w:lsdException w:name="Table Subtle 2" w:semiHidden="1" w:unhideWhenUsed="1"/>
     <w:lsdException w:name="Table Web 1" w:semiHidden="1" w:unhideWhenUsed="1"/>
-    <w:lsdException w:name="Table Web 2" w:semiHidden="1" w:unhideWhenUsed="1"/>
-    <w:lsdException w:name="Table Web 3" w:semiHidden="1" w:unhideWhenUsed="1"/>
+    <w:lsdException w:name="Balloon Text" w:semiHidden="1" w:unhideWhenUsed="1"/>
     <w:lsdException w:name="Table Theme" w:semiHidden="1" w:unhideWhenUsed="1"/>
     <w:lsdException w:name="Placeholder Text" w:semiHidden="1" w:uiPriority="99"/>
     <w:lsdException w:name="No Spacing" w:uiPriority="1" w:qFormat="1"/>
@@ -2528,6 +2319,11 @@
     <w:lsdException w:name="List Table 5 Dark Accent 6" w:uiPriority="50"/>
     <w:lsdException w:name="List Table 6 Colorful Accent 6" w:uiPriority="51"/>
     <w:lsdException w:name="List Table 7 Colorful Accent 6" w:uiPriority="52"/>
+    <w:lsdException w:name="Mention" w:semiHidden="1" w:uiPriority="99" w:unhideWhenUsed="1"/>
+    <w:lsdException w:name="Smart Hyperlink" w:semiHidden="1" w:uiPriority="99" w:unhideWhenUsed="1"/>
+    <w:lsdException w:name="Hashtag" w:semiHidden="1" w:uiPriority="99" w:unhideWhenUsed="1"/>
+    <w:lsdException w:name="Unresolved Mention" w:semiHidden="1" w:uiPriority="99" w:unhideWhenUsed="1"/>
+    <w:lsdException w:name="Smart Link" w:semiHidden="1" w:uiPriority="99" w:unhideWhenUsed="1"/>
   </w:latentStyles>
   <w:style w:type="paragraph" w:default="1" w:styleId="Normal">
     <w:name w:val="Normal"/>
@@ -3063,6 +2859,18 @@
       <w:sz w:val="16"/>
       <w:szCs w:val="16"/>
       <w:lang w:eastAsia="ar-SA"/>
+    </w:rPr>
+  </w:style>
+  <w:style w:type="character" w:styleId="UnresolvedMention">
+    <w:name w:val="Unresolved Mention"/>
+    <w:basedOn w:val="DefaultParagraphFont"/>
+    <w:uiPriority w:val="99"/>
+    <w:semiHidden/>
+    <w:unhideWhenUsed/>
+    <w:rsid w:val="007F7FAC"/>
+    <w:rPr>
+      <w:color w:val="605E5C"/>
+      <w:shd w:val="clear" w:color="auto" w:fill="E1DFDD"/>
     </w:rPr>
   </w:style>
 </w:styles>
@@ -3327,4 +3135,16 @@
     </a:ext>
   </a:extLst>
 </a:theme>
+</file>
+
+<file path=customXml/item1.xml><?xml version="1.0" encoding="utf-8"?>
+<b:Sources xmlns:b="http://schemas.openxmlformats.org/officeDocument/2006/bibliography" xmlns="http://schemas.openxmlformats.org/officeDocument/2006/bibliography" SelectedStyle="\APASixthEditionOfficeOnline.xsl" StyleName="APA" Version="6"/>
+</file>
+
+<file path=customXml/itemProps1.xml><?xml version="1.0" encoding="utf-8"?>
+<ds:datastoreItem xmlns:ds="http://schemas.openxmlformats.org/officeDocument/2006/customXml" ds:itemID="{7B26F086-16E5-4F35-BCB7-C52C9A380BC7}">
+  <ds:schemaRefs>
+    <ds:schemaRef ds:uri="http://schemas.openxmlformats.org/officeDocument/2006/bibliography"/>
+  </ds:schemaRefs>
+</ds:datastoreItem>
 </file>
</xml_diff>

<commit_message>
Added another image for testing
</commit_message>
<xml_diff>
--- a/Paper.docx
+++ b/Paper.docx
@@ -176,7 +176,7 @@
         <w:pStyle w:val="Affiliations"/>
       </w:pPr>
       <w:r>
-        <w:t>mkamadeus.mka@gmail.com, 13518035</w:t>
+        <w:t>mkamadeus.mka@gmail.com 13518035</w:t>
       </w:r>
       <w:r>
         <w:t>@</w:t>
@@ -240,8 +240,9 @@
       <w:r>
         <w:t xml:space="preserve">This paper elaborates the practical uses of quadtrees; a data structure that stores information of an image in a tree-like manner. With </w:t>
       </w:r>
-      <w:bookmarkStart w:id="0" w:name="_GoBack"/>
-      <w:bookmarkEnd w:id="0"/>
+      <w:r>
+        <w:t>quadtrees, image can be represented quite efficiently and a lot of algorithms depend on this quadtree model of an image in order for it to work.</w:t>
+      </w:r>
     </w:p>
     <w:p>
       <w:pPr>
@@ -252,7 +253,7 @@
       <w:pPr>
         <w:pStyle w:val="Abstract"/>
       </w:pPr>
-      <w:bookmarkStart w:id="1" w:name="PointTmp"/>
+      <w:bookmarkStart w:id="0" w:name="PointTmp"/>
       <w:r>
         <w:rPr>
           <w:i/>
@@ -261,20 +262,23 @@
         <w:t>Keywords</w:t>
       </w:r>
       <w:r>
-        <w:t xml:space="preserve">—About four key words or phrases in alphabetical order, separated by commas. </w:t>
-      </w:r>
-    </w:p>
-    <w:p>
-      <w:pPr>
-        <w:pStyle w:val="Text"/>
-      </w:pPr>
-    </w:p>
-    <w:p>
-      <w:pPr>
-        <w:pStyle w:val="Text"/>
-      </w:pPr>
-    </w:p>
-    <w:bookmarkEnd w:id="1"/>
+        <w:t>—</w:t>
+      </w:r>
+      <w:r>
+        <w:t xml:space="preserve">quadtrees, image processing, trees, recursive. </w:t>
+      </w:r>
+    </w:p>
+    <w:p>
+      <w:pPr>
+        <w:pStyle w:val="Text"/>
+      </w:pPr>
+    </w:p>
+    <w:p>
+      <w:pPr>
+        <w:pStyle w:val="Text"/>
+      </w:pPr>
+    </w:p>
+    <w:bookmarkEnd w:id="0"/>
     <w:p>
       <w:pPr>
         <w:pStyle w:val="Heading1"/>
@@ -291,181 +295,60 @@
         <w:pStyle w:val="Text"/>
       </w:pPr>
       <w:r>
-        <w:t>These guidelines include complete descriptions of the fonts, spacing, and related information for producing your proceedings manuscripts. Please follow them</w:t>
-      </w:r>
-      <w:r>
-        <w:t xml:space="preserve"> </w:t>
-      </w:r>
-      <w:r>
-        <w:t xml:space="preserve">and if you have any questions, direct them to </w:t>
-      </w:r>
-      <w:proofErr w:type="spellStart"/>
-      <w:r>
-        <w:t>Matematika</w:t>
-      </w:r>
-      <w:proofErr w:type="spellEnd"/>
-      <w:r>
-        <w:t xml:space="preserve"> </w:t>
-      </w:r>
-      <w:proofErr w:type="spellStart"/>
-      <w:r>
-        <w:t>Diskrit</w:t>
-      </w:r>
-      <w:r>
-        <w:t>’</w:t>
-      </w:r>
-      <w:r>
-        <w:t>s</w:t>
-      </w:r>
-      <w:proofErr w:type="spellEnd"/>
-      <w:r>
-        <w:t xml:space="preserve"> lecturer (rinaldi@informatika.org)</w:t>
-      </w:r>
-      <w:r>
-        <w:t>.</w:t>
-      </w:r>
-    </w:p>
-    <w:p>
-      <w:pPr>
-        <w:pStyle w:val="Text"/>
-      </w:pPr>
-      <w:r>
-        <w:t xml:space="preserve">This document is a template for Microsoft </w:t>
+        <w:t>Whether you are a</w:t>
+      </w:r>
+      <w:r>
+        <w:t xml:space="preserve"> person that never touches programs relating to graphic design,</w:t>
+      </w:r>
+      <w:r>
+        <w:t xml:space="preserve"> you have encountered or will encounter </w:t>
+      </w:r>
+      <w:bookmarkStart w:id="1" w:name="_Hlk26045829"/>
+      <w:r>
+        <w:t xml:space="preserve">things relating to image processing. Back in the days, analog image processing is preferable, as there are no technologies to </w:t>
+      </w:r>
+      <w:r>
+        <w:t xml:space="preserve">do it digitally; yet. In this era, it is very common to use computers as the brains to do that process </w:t>
+      </w:r>
+      <w:bookmarkEnd w:id="1"/>
+      <w:r>
+        <w:t>digitally. Photo editing, 2D or even 3D animations are all created in a computer.</w:t>
+      </w:r>
+    </w:p>
+    <w:p>
+      <w:pPr>
+        <w:pStyle w:val="Text"/>
+      </w:pPr>
+      <w:r>
+        <w:t>Humans and computers are different in the</w:t>
+      </w:r>
+      <w:r>
+        <w:t xml:space="preserve"> way of perceiving </w:t>
+      </w:r>
+      <w:r>
+        <w:t xml:space="preserve">visual contents, such as images. </w:t>
+      </w:r>
+      <w:r>
+        <w:t>Humans can directly perceive it as light that is being processed by ou</w:t>
+      </w:r>
+      <w:r>
+        <w:t>r</w:t>
+      </w:r>
+      <w:r>
+        <w:t xml:space="preserve"> brains as colors, as for computers, it can only read numbers as an input. By using an appropriate data structure, such as </w:t>
       </w:r>
       <w:r>
         <w:rPr>
           <w:i/>
           <w:iCs/>
         </w:rPr>
-        <w:t>Word</w:t>
-      </w:r>
-      <w:r>
-        <w:t xml:space="preserve"> versions 6.0 or later. If you are reading a paper version of this document, please download the electronic file, </w:t>
-      </w:r>
-      <w:r>
-        <w:t>Template</w:t>
-      </w:r>
-      <w:r>
-        <w:t>_m</w:t>
-      </w:r>
-      <w:r>
-        <w:t>akalah</w:t>
-      </w:r>
-      <w:r>
-        <w:t>_</w:t>
-      </w:r>
-      <w:r>
-        <w:t>IF</w:t>
-      </w:r>
-      <w:r>
-        <w:t>2120</w:t>
-      </w:r>
-      <w:r>
-        <w:t xml:space="preserve">.doc, from the internet </w:t>
-      </w:r>
-      <w:r>
-        <w:t>(</w:t>
-      </w:r>
-      <w:hyperlink r:id="rId9" w:history="1">
-        <w:r>
-          <w:rPr>
-            <w:rStyle w:val="Hyperlink"/>
-          </w:rPr>
-          <w:t>http://informatika.stei.itb.ac.id/~rinaldi.munir</w:t>
-        </w:r>
-      </w:hyperlink>
-      <w:r>
-        <w:t xml:space="preserve">) </w:t>
-      </w:r>
-      <w:r>
-        <w:t xml:space="preserve">so you can use it to prepare your manuscript. When you open it, select “Page Layout” from the “View” menu in the menu bar (View | Page Layout), which allows you to see the footnotes. Then type over sections or cut and paste from another document and then use markup styles. The pull-down style menu is at the left of the Formatting Toolbar at the top of your </w:t>
-      </w:r>
-      <w:r>
-        <w:rPr>
-          <w:i/>
-          <w:iCs/>
-        </w:rPr>
-        <w:t>Word</w:t>
-      </w:r>
-      <w:r>
-        <w:t xml:space="preserve"> window (for example, the style at this point in the document is “Text”). Highlight a section that you want to designate with a certain style, then select the appropriate name on the style menu. The style will adjust your fonts and line spacing. </w:t>
-      </w:r>
-      <w:r>
-        <w:rPr>
-          <w:bCs/>
-        </w:rPr>
-        <w:t xml:space="preserve">Do not change the font sizes or line spacing to squeeze more text into a limited number of pages. </w:t>
-      </w:r>
-      <w:r>
-        <w:t xml:space="preserve">Use italics for emphasis; do not underline. </w:t>
-      </w:r>
-    </w:p>
-    <w:p>
-      <w:pPr>
-        <w:pStyle w:val="Text"/>
-      </w:pPr>
-      <w:r>
-        <w:t xml:space="preserve">To insert images in </w:t>
-      </w:r>
-      <w:r>
-        <w:rPr>
-          <w:i/>
-          <w:iCs/>
-        </w:rPr>
-        <w:t>Word,</w:t>
-      </w:r>
-      <w:r>
-        <w:t xml:space="preserve"> position the cursor at the insertion point and either use Insert | Picture | From File or copy the image to the clipboard and then Edit | Paste Special | Picture. If you are using </w:t>
-      </w:r>
-      <w:r>
-        <w:rPr>
-          <w:i/>
-          <w:iCs/>
-        </w:rPr>
-        <w:t>Word,</w:t>
-      </w:r>
-      <w:r>
-        <w:t xml:space="preserve"> use either the Microsoft Equation Editor or the </w:t>
-      </w:r>
-      <w:proofErr w:type="spellStart"/>
-      <w:r>
-        <w:rPr>
-          <w:i/>
-          <w:iCs/>
-        </w:rPr>
-        <w:t>MathType</w:t>
-      </w:r>
-      <w:proofErr w:type="spellEnd"/>
-      <w:r>
-        <w:t xml:space="preserve"> add-on (www.mathtype.com) for equations in your paper (Insert | Object | Create New | Microsoft Equation </w:t>
-      </w:r>
-      <w:r>
-        <w:rPr>
-          <w:i/>
-          <w:iCs/>
-        </w:rPr>
-        <w:t>or</w:t>
+        <w:t>quadtrees</w:t>
+      </w:r>
+      <w:r>
+        <w:t>, can help computers to access information faster and efficiently.</w:t>
       </w:r>
       <w:r>
         <w:t xml:space="preserve"> </w:t>
-      </w:r>
-      <w:proofErr w:type="spellStart"/>
-      <w:r>
-        <w:t>MathType</w:t>
-      </w:r>
-      <w:proofErr w:type="spellEnd"/>
-      <w:r>
-        <w:t xml:space="preserve"> Equation). “Float over text” should </w:t>
-      </w:r>
-      <w:r>
-        <w:rPr>
-          <w:i/>
-          <w:iCs/>
-        </w:rPr>
-        <w:t>not</w:t>
-      </w:r>
-      <w:r>
-        <w:t xml:space="preserve"> be selected. </w:t>
       </w:r>
     </w:p>
     <w:p>
@@ -481,65 +364,317 @@
         </w:tabs>
       </w:pPr>
       <w:r>
-        <w:t>II.  Formatting Your Paper</w:t>
-      </w:r>
-    </w:p>
-    <w:p>
-      <w:pPr>
-        <w:pStyle w:val="Text"/>
-      </w:pPr>
-      <w:r>
-        <w:t xml:space="preserve">All printed material, including text, illustrations, and charts, must be kept within a print area of 17 cm wide by 25 cm high. Do not write or print anything outside the print area. All </w:t>
+        <w:t xml:space="preserve">II.  </w:t>
+      </w:r>
+      <w:r>
+        <w:t>Theoretical Basis</w:t>
+      </w:r>
+    </w:p>
+    <w:p>
+      <w:pPr>
+        <w:pStyle w:val="Heading2"/>
+        <w:tabs>
+          <w:tab w:val="left" w:pos="142"/>
+        </w:tabs>
+      </w:pPr>
+      <w:r>
+        <w:t xml:space="preserve">A. </w:t>
+      </w:r>
+      <w:r>
+        <w:t>Quadtrees</w:t>
+      </w:r>
+    </w:p>
+    <w:p>
+      <w:pPr>
+        <w:pStyle w:val="Text"/>
+        <w:rPr>
+          <w:ins w:id="2" w:author="Matthew Kevin Amadeus" w:date="2019-11-30T23:25:00Z"/>
+        </w:rPr>
+      </w:pPr>
+      <w:r>
+        <w:t xml:space="preserve">The most common form of trees that is used in computer science is of course; </w:t>
       </w:r>
       <w:r>
         <w:rPr>
           <w:i/>
-        </w:rPr>
-        <w:t>text</w:t>
-      </w:r>
-      <w:r>
-        <w:t xml:space="preserve"> must be in a two-column format. Columns are to be 8.25 cm wide, with a 0.5 cm space between them. Text must be fully </w:t>
-      </w:r>
-      <w:r>
-        <w:t>justified.</w:t>
-      </w:r>
-    </w:p>
-    <w:p>
-      <w:pPr>
-        <w:pStyle w:val="Text"/>
-      </w:pPr>
-      <w:r>
-        <w:t>The main title (on the first page) should begin 2.5 cm from the top edge of the page, centered, and in Times 20-point, non-boldface type. Capitalize the first letter of nouns, pronouns, verbs, adjectives, and adverbs; do not capitalize articles, coordinate conjunctions, or prepositions (unless the title begins with such a word). Leave a blank line after the title.</w:t>
-      </w:r>
-    </w:p>
-    <w:p>
-      <w:pPr>
-        <w:pStyle w:val="Text"/>
-      </w:pPr>
-      <w:r>
-        <w:t>Author names and affiliations are to be centered beneath the title and printed in Times 11-point, non-boldface type. Multiple authors may be shown in a two- or three-column format, with their affiliations below their respective names. Affiliations are centered below each author name, italicized, not bold. Include e-mail addresses if possible. Follow the author information by three blank lines before main text.</w:t>
-      </w:r>
-    </w:p>
-    <w:p>
-      <w:pPr>
-        <w:pStyle w:val="Text"/>
-      </w:pPr>
-      <w:r>
-        <w:t>The second and following pages should begin 2 cm from the top edge. On all pages, the bottom margin should be 2.7 cm from the bottom edge of the page for A4 paper.</w:t>
-      </w:r>
-    </w:p>
-    <w:p>
-      <w:pPr>
-        <w:pStyle w:val="Text"/>
-      </w:pPr>
-      <w:r>
-        <w:t xml:space="preserve">Wherever Times is specified, Times Roman, or Times New Roman may be used. If neither is available on your word processor, please use the font closest in appearance to Times that you have access to. Please avoid using bit-mapped fonts if possible. True-Type 1 fonts are preferred. Type your main text in 10-point Times. Be sure your text is fully justified—that is, flush left and flush right. Please do not place any additional blank lines between paragraphs. </w:t>
-      </w:r>
-    </w:p>
-    <w:p>
-      <w:pPr>
-        <w:pStyle w:val="Text"/>
-      </w:pPr>
+          <w:iCs/>
+        </w:rPr>
+        <w:t>the Binary Tree</w:t>
+      </w:r>
+      <w:r>
+        <w:t xml:space="preserve">. With quadtrees, things are a little bit different. </w:t>
+      </w:r>
+      <w:r>
+        <w:t xml:space="preserve">Binary trees, as named for its count of children, has two children. Whereas for quadtrees, they </w:t>
+      </w:r>
+      <w:r>
+        <w:t xml:space="preserve">have </w:t>
+      </w:r>
+      <w:r>
+        <w:rPr>
+          <w:i/>
+          <w:iCs/>
+        </w:rPr>
+        <w:t xml:space="preserve">four </w:t>
+      </w:r>
+      <w:r>
+        <w:t>children.</w:t>
+      </w:r>
+      <w:r>
+        <w:t xml:space="preserve"> </w:t>
+      </w:r>
+      <w:r>
+        <w:t xml:space="preserve">Formally </w:t>
+      </w:r>
+      <w:r>
+        <w:t xml:space="preserve">elaborated, </w:t>
+      </w:r>
+      <w:r>
+        <w:t>Quadtrees are hierarchical spatial tree data structures that are based on the principle of recursive decomposition of space</w:t>
+      </w:r>
+      <w:r>
+        <w:t xml:space="preserve"> [1]</w:t>
+      </w:r>
+      <w:r>
+        <w:t>.</w:t>
+      </w:r>
+    </w:p>
+    <w:p>
+      <w:pPr>
+        <w:pStyle w:val="Text"/>
+      </w:pPr>
+    </w:p>
+    <w:p>
+      <w:pPr>
+        <w:pStyle w:val="Text"/>
+      </w:pPr>
+      <w:r>
+        <w:rPr>
+          <w:noProof/>
+        </w:rPr>
+        <w:drawing>
+          <wp:inline distT="0" distB="0" distL="0" distR="0" wp14:anchorId="2AB2B8D4" wp14:editId="6B274D18">
+            <wp:extent cx="2956955" cy="775699"/>
+            <wp:effectExtent l="0" t="0" r="0" b="5715"/>
+            <wp:docPr id="3" name="Picture 3"/>
+            <wp:cNvGraphicFramePr>
+              <a:graphicFrameLocks xmlns:a="http://schemas.openxmlformats.org/drawingml/2006/main" noChangeAspect="1"/>
+            </wp:cNvGraphicFramePr>
+            <a:graphic xmlns:a="http://schemas.openxmlformats.org/drawingml/2006/main">
+              <a:graphicData uri="http://schemas.openxmlformats.org/drawingml/2006/picture">
+                <pic:pic xmlns:pic="http://schemas.openxmlformats.org/drawingml/2006/picture">
+                  <pic:nvPicPr>
+                    <pic:cNvPr id="0" name="Picture 4"/>
+                    <pic:cNvPicPr>
+                      <a:picLocks noChangeAspect="1" noChangeArrowheads="1"/>
+                    </pic:cNvPicPr>
+                  </pic:nvPicPr>
+                  <pic:blipFill>
+                    <a:blip r:embed="rId9" cstate="print">
+                      <a:extLst>
+                        <a:ext uri="{28A0092B-C50C-407E-A947-70E740481C1C}">
+                          <a14:useLocalDpi xmlns:a14="http://schemas.microsoft.com/office/drawing/2010/main" val="0"/>
+                        </a:ext>
+                      </a:extLst>
+                    </a:blip>
+                    <a:srcRect/>
+                    <a:stretch>
+                      <a:fillRect/>
+                    </a:stretch>
+                  </pic:blipFill>
+                  <pic:spPr bwMode="auto">
+                    <a:xfrm>
+                      <a:off x="0" y="0"/>
+                      <a:ext cx="2999688" cy="786909"/>
+                    </a:xfrm>
+                    <a:prstGeom prst="rect">
+                      <a:avLst/>
+                    </a:prstGeom>
+                    <a:noFill/>
+                    <a:ln>
+                      <a:noFill/>
+                    </a:ln>
+                  </pic:spPr>
+                </pic:pic>
+              </a:graphicData>
+            </a:graphic>
+          </wp:inline>
+        </w:drawing>
+      </w:r>
+    </w:p>
+    <w:p>
+      <w:pPr>
+        <w:pStyle w:val="Text"/>
+        <w:ind w:firstLine="0"/>
+        <w:rPr>
+          <w:ins w:id="3" w:author="Matthew Kevin Amadeus" w:date="2019-11-30T23:15:00Z"/>
+          <w:i/>
+          <w:iCs/>
+          <w:rPrChange w:id="4" w:author="Matthew Kevin Amadeus" w:date="2019-11-30T23:16:00Z">
+            <w:rPr>
+              <w:ins w:id="5" w:author="Matthew Kevin Amadeus" w:date="2019-11-30T23:15:00Z"/>
+            </w:rPr>
+          </w:rPrChange>
+        </w:rPr>
+        <w:pPrChange w:id="6" w:author="Matthew Kevin Amadeus" w:date="2019-11-30T23:15:00Z">
+          <w:pPr>
+            <w:pStyle w:val="Text"/>
+          </w:pPr>
+        </w:pPrChange>
+      </w:pPr>
+      <w:r>
+        <w:rPr>
+          <w:i/>
+          <w:iCs/>
+          <w:rPrChange w:id="7" w:author="Matthew Kevin Amadeus" w:date="2019-11-30T23:16:00Z">
+            <w:rPr/>
+          </w:rPrChange>
+        </w:rPr>
+        <w:t xml:space="preserve">(Fig 1: </w:t>
+      </w:r>
+      <w:ins w:id="8" w:author="Matthew Kevin Amadeus" w:date="2019-11-30T23:12:00Z">
+        <w:r>
+          <w:rPr>
+            <w:i/>
+            <w:iCs/>
+            <w:rPrChange w:id="9" w:author="Matthew Kevin Amadeus" w:date="2019-11-30T23:16:00Z">
+              <w:rPr/>
+            </w:rPrChange>
+          </w:rPr>
+          <w:t>A simple diagram explaining quadtrees</w:t>
+        </w:r>
+      </w:ins>
+      <w:ins w:id="10" w:author="Matthew Kevin Amadeus" w:date="2019-11-30T23:14:00Z">
+        <w:r>
+          <w:rPr>
+            <w:i/>
+            <w:iCs/>
+            <w:rPrChange w:id="11" w:author="Matthew Kevin Amadeus" w:date="2019-11-30T23:16:00Z">
+              <w:rPr/>
+            </w:rPrChange>
+          </w:rPr>
+          <w:t>. [2]</w:t>
+        </w:r>
+      </w:ins>
+      <w:ins w:id="12" w:author="Matthew Kevin Amadeus" w:date="2019-11-30T23:12:00Z">
+        <w:r>
+          <w:rPr>
+            <w:i/>
+            <w:iCs/>
+            <w:rPrChange w:id="13" w:author="Matthew Kevin Amadeus" w:date="2019-11-30T23:16:00Z">
+              <w:rPr/>
+            </w:rPrChange>
+          </w:rPr>
+          <w:t>)</w:t>
+        </w:r>
+      </w:ins>
+    </w:p>
+    <w:p>
+      <w:pPr>
+        <w:pStyle w:val="Text"/>
+        <w:rPr>
+          <w:ins w:id="14" w:author="Matthew Kevin Amadeus" w:date="2019-11-30T23:25:00Z"/>
+        </w:rPr>
+      </w:pPr>
+    </w:p>
+    <w:p>
+      <w:pPr>
+        <w:pStyle w:val="Text"/>
+        <w:rPr>
+          <w:ins w:id="15" w:author="Matthew Kevin Amadeus" w:date="2019-11-30T23:25:00Z"/>
+        </w:rPr>
+      </w:pPr>
+      <w:ins w:id="16" w:author="Matthew Kevin Amadeus" w:date="2019-11-30T23:16:00Z">
+        <w:r>
+          <w:t>Quadtrees work in a recursive manner; some quadtrees like shown</w:t>
+        </w:r>
+      </w:ins>
+      <w:ins w:id="17" w:author="Matthew Kevin Amadeus" w:date="2019-11-30T23:17:00Z">
+        <w:r>
+          <w:t xml:space="preserve"> in Figure 1 stores information of regions. It divides a rather large image into four subsections (northwest, northeast southeast, and southwest</w:t>
+        </w:r>
+        <w:r>
+          <w:t>).</w:t>
+        </w:r>
+      </w:ins>
+      <w:ins w:id="18" w:author="Matthew Kevin Amadeus" w:date="2019-11-30T23:18:00Z">
+        <w:r>
+          <w:t xml:space="preserve"> At that example, it divides until a </w:t>
+        </w:r>
+        <w:r>
+          <w:t>region is homogenous, hence no need of further decomposition.</w:t>
+        </w:r>
+      </w:ins>
+      <w:ins w:id="19" w:author="Matthew Kevin Amadeus" w:date="2019-11-30T23:24:00Z">
+        <w:r>
+          <w:t xml:space="preserve"> This property of the quadtree makes it rather efficient in </w:t>
+        </w:r>
+      </w:ins>
+      <w:ins w:id="20" w:author="Matthew Kevin Amadeus" w:date="2019-11-30T23:25:00Z">
+        <w:r>
+          <w:t>storing spatial data.</w:t>
+        </w:r>
+      </w:ins>
+    </w:p>
+    <w:p>
+      <w:pPr>
+        <w:pStyle w:val="Text"/>
+      </w:pPr>
+      <w:ins w:id="21" w:author="Matthew Kevin Amadeus" w:date="2019-11-30T23:25:00Z">
+        <w:r>
+          <w:t xml:space="preserve">Quadtrees </w:t>
+        </w:r>
+      </w:ins>
+      <w:ins w:id="22" w:author="Matthew Kevin Amadeus" w:date="2019-11-30T23:31:00Z">
+        <w:r>
+          <w:t>are</w:t>
+        </w:r>
+      </w:ins>
+      <w:ins w:id="23" w:author="Matthew Kevin Amadeus" w:date="2019-11-30T23:28:00Z">
+        <w:r>
+          <w:t xml:space="preserve"> </w:t>
+        </w:r>
+      </w:ins>
+      <w:ins w:id="24" w:author="Matthew Kevin Amadeus" w:date="2019-11-30T23:31:00Z">
+        <w:r>
+          <w:t>a quintessential</w:t>
+        </w:r>
+      </w:ins>
+      <w:ins w:id="25" w:author="Matthew Kevin Amadeus" w:date="2019-11-30T23:28:00Z">
+        <w:r>
+          <w:t xml:space="preserve"> data structure to store </w:t>
+        </w:r>
+      </w:ins>
+      <w:ins w:id="26" w:author="Matthew Kevin Amadeus" w:date="2019-11-30T23:31:00Z">
+        <w:r>
+          <w:t>spatial related data.</w:t>
+        </w:r>
+      </w:ins>
+      <w:ins w:id="27" w:author="Matthew Kevin Amadeus" w:date="2019-11-30T23:32:00Z">
+        <w:r>
+          <w:t xml:space="preserve"> Figure 1 shows a variation of a quadtree, namely the region quadtree.</w:t>
+        </w:r>
+      </w:ins>
+      <w:ins w:id="28" w:author="Matthew Kevin Amadeus" w:date="2019-11-30T23:33:00Z">
+        <w:r>
+          <w:t xml:space="preserve"> Another variation of the quadtree is to store point information in </w:t>
+        </w:r>
+      </w:ins>
+      <w:ins w:id="29" w:author="Matthew Kevin Amadeus" w:date="2019-11-30T23:34:00Z">
+        <w:r>
+          <w:t>an efficient manner.</w:t>
+        </w:r>
+        <w:r>
+          <w:t xml:space="preserve"> </w:t>
+        </w:r>
+      </w:ins>
+      <w:bookmarkStart w:id="30" w:name="_GoBack"/>
+      <w:bookmarkEnd w:id="30"/>
+      <w:ins w:id="31" w:author="Matthew Kevin Amadeus" w:date="2019-11-30T23:32:00Z">
+        <w:r>
+          <w:t xml:space="preserve"> </w:t>
+        </w:r>
+      </w:ins>
     </w:p>
     <w:p>
       <w:pPr>
@@ -635,7 +770,7 @@
             <v:fill color2="black"/>
             <v:imagedata r:id="rId10" o:title=""/>
           </v:shape>
-          <o:OLEObject Type="Embed" ProgID="Equation.3" ShapeID="_x0000_i1025" DrawAspect="Content" ObjectID="_1636623750" r:id="rId11"/>
+          <o:OLEObject Type="Embed" ProgID="Equation.3" ShapeID="_x0000_i1025" DrawAspect="Content" ObjectID="_1636662061" r:id="rId11"/>
         </w:object>
       </w:r>
       <w:r>
@@ -655,11 +790,7 @@
         <w:t>1</w:t>
       </w:r>
       <w:r>
-        <w:t xml:space="preserve">),” not just “A/m.” Do not label axes with a ratio of quantities and units. For example, write “Temperature (K),” not </w:t>
-      </w:r>
-      <w:r>
-        <w:lastRenderedPageBreak/>
-        <w:t xml:space="preserve">“Temperature/K.” </w:t>
+        <w:t xml:space="preserve">),” not just “A/m.” Do not label axes with a ratio of quantities and units. For example, write “Temperature (K),” not “Temperature/K.” </w:t>
       </w:r>
     </w:p>
     <w:p>
@@ -717,7 +848,11 @@
         <w:pStyle w:val="Text"/>
       </w:pPr>
       <w:r>
-        <w:t>Number footnotes separately in superscripts (Insert | Footnote)</w:t>
+        <w:t xml:space="preserve">Number footnotes separately in superscripts (Insert | </w:t>
+      </w:r>
+      <w:r>
+        <w:lastRenderedPageBreak/>
+        <w:t>Footnote)</w:t>
       </w:r>
       <w:r>
         <w:rPr>
@@ -813,7 +948,7 @@
             <v:fill color2="black"/>
             <v:imagedata r:id="rId12" o:title=""/>
           </v:shape>
-          <o:OLEObject Type="Embed" ProgID="Equation.3" ShapeID="_x0000_i1026" DrawAspect="Content" ObjectID="_1636623751" r:id="rId13"/>
+          <o:OLEObject Type="Embed" ProgID="Equation.3" ShapeID="_x0000_i1026" DrawAspect="Content" ObjectID="_1636662062" r:id="rId13"/>
         </w:object>
       </w:r>
       <w:r>
@@ -844,6 +979,59 @@
       <w:pPr>
         <w:pStyle w:val="Text"/>
       </w:pPr>
+      <w:r>
+        <w:rPr>
+          <w:noProof/>
+        </w:rPr>
+        <w:drawing>
+          <wp:inline distT="0" distB="0" distL="0" distR="0" wp14:anchorId="7F0B5A1C" wp14:editId="5AAF690C">
+            <wp:extent cx="3231515" cy="847725"/>
+            <wp:effectExtent l="0" t="0" r="6985" b="9525"/>
+            <wp:docPr id="1" name="Picture 1"/>
+            <wp:cNvGraphicFramePr>
+              <a:graphicFrameLocks xmlns:a="http://schemas.openxmlformats.org/drawingml/2006/main" noChangeAspect="1"/>
+            </wp:cNvGraphicFramePr>
+            <a:graphic xmlns:a="http://schemas.openxmlformats.org/drawingml/2006/main">
+              <a:graphicData uri="http://schemas.openxmlformats.org/drawingml/2006/picture">
+                <pic:pic xmlns:pic="http://schemas.openxmlformats.org/drawingml/2006/picture">
+                  <pic:nvPicPr>
+                    <pic:cNvPr id="0" name="Picture 3"/>
+                    <pic:cNvPicPr>
+                      <a:picLocks noChangeAspect="1" noChangeArrowheads="1"/>
+                    </pic:cNvPicPr>
+                  </pic:nvPicPr>
+                  <pic:blipFill>
+                    <a:blip r:embed="rId14" cstate="print">
+                      <a:extLst>
+                        <a:ext uri="{28A0092B-C50C-407E-A947-70E740481C1C}">
+                          <a14:useLocalDpi xmlns:a14="http://schemas.microsoft.com/office/drawing/2010/main" val="0"/>
+                        </a:ext>
+                      </a:extLst>
+                    </a:blip>
+                    <a:srcRect/>
+                    <a:stretch>
+                      <a:fillRect/>
+                    </a:stretch>
+                  </pic:blipFill>
+                  <pic:spPr bwMode="auto">
+                    <a:xfrm>
+                      <a:off x="0" y="0"/>
+                      <a:ext cx="3231515" cy="847725"/>
+                    </a:xfrm>
+                    <a:prstGeom prst="rect">
+                      <a:avLst/>
+                    </a:prstGeom>
+                    <a:noFill/>
+                    <a:ln>
+                      <a:noFill/>
+                    </a:ln>
+                  </pic:spPr>
+                </pic:pic>
+              </a:graphicData>
+            </a:graphic>
+          </wp:inline>
+        </w:drawing>
+      </w:r>
     </w:p>
     <w:p>
       <w:pPr>
@@ -861,7 +1049,10 @@
         <w:pStyle w:val="Text"/>
       </w:pPr>
       <w:r>
-        <w:t>Use one space after periods and colons. Hyphenate complex modifiers: “zero-field-cooled magnetization.” Avoid dangling participles, such as, “Using (1), the potential was calculated.” [It is not clear who or what used (1).] Write instead, “The potential was calculated by using (1),” or “Using (1), we calculated the potential.”</w:t>
+        <w:t xml:space="preserve">Use one space after periods and colons. Hyphenate complex modifiers: “zero-field-cooled magnetization.” Avoid dangling participles, such as, “Using (1), the potential was calculated.” [It is not clear who or what used (1).] Write instead, “The potential was calculated by using (1),” or “Using (1), we calculated the </w:t>
+      </w:r>
+      <w:r>
+        <w:t>potential.”</w:t>
       </w:r>
     </w:p>
     <w:p>
@@ -1069,11 +1260,7 @@
         <w:pStyle w:val="Text"/>
       </w:pPr>
       <w:r>
-        <w:t xml:space="preserve">Be aware of the different meanings of the homophones “affect” (usually a verb) and “effect” (usually a noun), </w:t>
-      </w:r>
-      <w:r>
-        <w:lastRenderedPageBreak/>
-        <w:t xml:space="preserve">“complement” and “compliment,” “discreet” and “discrete,” “principal” (e.g., “principal investigator”) and “principle” (e.g., “principle of measurement”). Do not confuse “imply” and “infer.” </w:t>
+        <w:t xml:space="preserve">Be aware of the different meanings of the homophones “affect” (usually a verb) and “effect” (usually a noun), “complement” and “compliment,” “discreet” and “discrete,” “principal” (e.g., “principal investigator”) and “principle” (e.g., “principle of measurement”). Do not confuse “imply” and “infer.” </w:t>
       </w:r>
     </w:p>
     <w:p>
@@ -1213,30 +1400,86 @@
           <w:tab w:val="left" w:pos="360"/>
         </w:tabs>
         <w:ind w:left="360" w:hanging="360"/>
-      </w:pPr>
-      <w:r>
-        <w:t xml:space="preserve">G. O. Young, “Synthetic structure of industrial plastics (Book style with paper title and editor),” in </w:t>
-      </w:r>
-      <w:r>
-        <w:rPr>
-          <w:i/>
-          <w:iCs/>
-        </w:rPr>
-        <w:t>Plastics</w:t>
-      </w:r>
-      <w:r>
-        <w:t xml:space="preserve">, 2nd ed. vol. 3, J. Peters, Ed.  </w:t>
-      </w:r>
-      <w:smartTag w:uri="urn:schemas-microsoft-com:office:smarttags" w:element="State">
-        <w:smartTag w:uri="urn:schemas-microsoft-com:office:smarttags" w:element="place">
-          <w:r>
-            <w:t>New York</w:t>
-          </w:r>
-        </w:smartTag>
-      </w:smartTag>
-      <w:r>
-        <w:t>: McGraw-Hill, 1964, pp. 15–64.</w:t>
-      </w:r>
+        <w:rPr>
+          <w:ins w:id="32" w:author="Matthew Kevin Amadeus" w:date="2019-11-30T23:14:00Z"/>
+        </w:rPr>
+      </w:pPr>
+      <w:r>
+        <w:t xml:space="preserve">S. </w:t>
+      </w:r>
+      <w:proofErr w:type="spellStart"/>
+      <w:r>
+        <w:t>Aluru</w:t>
+      </w:r>
+      <w:proofErr w:type="spellEnd"/>
+      <w:r>
+        <w:t>, “</w:t>
+      </w:r>
+      <w:r>
+        <w:t>Handbook of Data Structures and Applications, Second Edition</w:t>
+      </w:r>
+      <w:r>
+        <w:t xml:space="preserve">”.  </w:t>
+      </w:r>
+      <w:r>
+        <w:t>Florida</w:t>
+      </w:r>
+      <w:r>
+        <w:t xml:space="preserve">: </w:t>
+      </w:r>
+      <w:r>
+        <w:t>CRC Press</w:t>
+      </w:r>
+      <w:r>
+        <w:t xml:space="preserve">, </w:t>
+      </w:r>
+      <w:r>
+        <w:t>2018</w:t>
+      </w:r>
+      <w:r>
+        <w:t xml:space="preserve">, pp. </w:t>
+      </w:r>
+      <w:r>
+        <w:t>309</w:t>
+      </w:r>
+      <w:r>
+        <w:t>.</w:t>
+      </w:r>
+    </w:p>
+    <w:p>
+      <w:pPr>
+        <w:pStyle w:val="References"/>
+        <w:tabs>
+          <w:tab w:val="left" w:pos="360"/>
+        </w:tabs>
+        <w:ind w:left="360" w:hanging="360"/>
+      </w:pPr>
+      <w:proofErr w:type="spellStart"/>
+      <w:ins w:id="33" w:author="Matthew Kevin Amadeus" w:date="2019-11-30T23:14:00Z">
+        <w:r>
+          <w:t>Vassilakopoulos</w:t>
+        </w:r>
+        <w:proofErr w:type="spellEnd"/>
+        <w:r>
+          <w:t xml:space="preserve"> M., </w:t>
+        </w:r>
+        <w:proofErr w:type="spellStart"/>
+        <w:r>
+          <w:t>Tzouramanis</w:t>
+        </w:r>
+        <w:proofErr w:type="spellEnd"/>
+        <w:r>
+          <w:t xml:space="preserve"> T. (2018) Quadtrees (and Family). In: Liu L., </w:t>
+        </w:r>
+        <w:proofErr w:type="spellStart"/>
+        <w:r>
+          <w:t>Özsu</w:t>
+        </w:r>
+        <w:proofErr w:type="spellEnd"/>
+        <w:r>
+          <w:t xml:space="preserve"> M.T. (eds) Encyclopedia of Database Systems. Springer, New York, NY</w:t>
+        </w:r>
+      </w:ins>
     </w:p>
     <w:p>
       <w:pPr>
@@ -1686,7 +1929,7 @@
                     </pic:cNvPicPr>
                   </pic:nvPicPr>
                   <pic:blipFill rotWithShape="1">
-                    <a:blip r:embed="rId14" cstate="print">
+                    <a:blip r:embed="rId15" cstate="print">
                       <a:extLst>
                         <a:ext uri="{28A0092B-C50C-407E-A947-70E740481C1C}">
                           <a14:useLocalDpi xmlns:a14="http://schemas.microsoft.com/office/drawing/2010/main" val="0"/>
@@ -2029,6 +2272,14 @@
 </w:numbering>
 </file>
 
+<file path=word/people.xml><?xml version="1.0" encoding="utf-8"?>
+<w15:people xmlns:wpc="http://schemas.microsoft.com/office/word/2010/wordprocessingCanvas" xmlns:cx="http://schemas.microsoft.com/office/drawing/2014/chartex" xmlns:cx1="http://schemas.microsoft.com/office/drawing/2015/9/8/chartex" xmlns:cx2="http://schemas.microsoft.com/office/drawing/2015/10/21/chartex" xmlns:cx3="http://schemas.microsoft.com/office/drawing/2016/5/9/chartex" xmlns:cx4="http://schemas.microsoft.com/office/drawing/2016/5/10/chartex" xmlns:cx5="http://schemas.microsoft.com/office/drawing/2016/5/11/chartex" xmlns:cx6="http://schemas.microsoft.com/office/drawing/2016/5/12/chartex" xmlns:cx7="http://schemas.microsoft.com/office/drawing/2016/5/13/chartex" xmlns:cx8="http://schemas.microsoft.com/office/drawing/2016/5/14/chartex" xmlns:mc="http://schemas.openxmlformats.org/markup-compatibility/2006" xmlns:aink="http://schemas.microsoft.com/office/drawing/2016/ink" xmlns:am3d="http://schemas.microsoft.com/office/drawing/2017/model3d" xmlns:o="urn:schemas-microsoft-com:office:office" xmlns:r="http://schemas.openxmlformats.org/officeDocument/2006/relationships" xmlns:m="http://schemas.openxmlformats.org/officeDocument/2006/math" xmlns:v="urn:schemas-microsoft-com:vml" xmlns:wp14="http://schemas.microsoft.com/office/word/2010/wordprocessingDrawing" xmlns:wp="http://schemas.openxmlformats.org/drawingml/2006/wordprocessingDrawing" xmlns:w10="urn:schemas-microsoft-com:office:word" xmlns:w="http://schemas.openxmlformats.org/wordprocessingml/2006/main" xmlns:w14="http://schemas.microsoft.com/office/word/2010/wordml" xmlns:w15="http://schemas.microsoft.com/office/word/2012/wordml" xmlns:w16cid="http://schemas.microsoft.com/office/word/2016/wordml/cid" xmlns:w16se="http://schemas.microsoft.com/office/word/2015/wordml/symex" xmlns:wpg="http://schemas.microsoft.com/office/word/2010/wordprocessingGroup" xmlns:wpi="http://schemas.microsoft.com/office/word/2010/wordprocessingInk" xmlns:wne="http://schemas.microsoft.com/office/word/2006/wordml" xmlns:wps="http://schemas.microsoft.com/office/word/2010/wordprocessingShape" mc:Ignorable="w14 w15 w16se w16cid wp14">
+  <w15:person w15:author="Matthew Kevin Amadeus">
+    <w15:presenceInfo w15:providerId="Windows Live" w15:userId="27a522332820b7b2"/>
+  </w15:person>
+</w15:people>
+</file>
+
 <file path=word/styles.xml><?xml version="1.0" encoding="utf-8"?>
 <w:styles xmlns:mc="http://schemas.openxmlformats.org/markup-compatibility/2006" xmlns:r="http://schemas.openxmlformats.org/officeDocument/2006/relationships" xmlns:w="http://schemas.openxmlformats.org/wordprocessingml/2006/main" xmlns:w14="http://schemas.microsoft.com/office/word/2010/wordml" xmlns:w15="http://schemas.microsoft.com/office/word/2012/wordml" xmlns:w16cid="http://schemas.microsoft.com/office/word/2016/wordml/cid" xmlns:w16se="http://schemas.microsoft.com/office/word/2015/wordml/symex" mc:Ignorable="w14 w15 w16se w16cid">
   <w:docDefaults>
@@ -2058,6 +2309,7 @@
     <w:lsdException w:name="Strong" w:qFormat="1"/>
     <w:lsdException w:name="Emphasis" w:qFormat="1"/>
     <w:lsdException w:name="HTML Keyboard" w:semiHidden="1" w:unhideWhenUsed="1"/>
+    <w:lsdException w:name="Normal Table" w:semiHidden="1" w:unhideWhenUsed="1"/>
     <w:lsdException w:name="annotation subject" w:semiHidden="1" w:unhideWhenUsed="1"/>
     <w:lsdException w:name="No List" w:semiHidden="1" w:unhideWhenUsed="1"/>
     <w:lsdException w:name="Outline List 1" w:semiHidden="1" w:unhideWhenUsed="1"/>
@@ -2100,8 +2352,11 @@
     <w:lsdException w:name="Table Contemporary" w:semiHidden="1" w:unhideWhenUsed="1"/>
     <w:lsdException w:name="Table Elegant" w:semiHidden="1" w:unhideWhenUsed="1"/>
     <w:lsdException w:name="Table Professional" w:semiHidden="1" w:unhideWhenUsed="1"/>
+    <w:lsdException w:name="Table Subtle 1" w:semiHidden="1" w:unhideWhenUsed="1"/>
     <w:lsdException w:name="Table Subtle 2" w:semiHidden="1" w:unhideWhenUsed="1"/>
     <w:lsdException w:name="Table Web 1" w:semiHidden="1" w:unhideWhenUsed="1"/>
+    <w:lsdException w:name="Table Web 2" w:semiHidden="1" w:unhideWhenUsed="1"/>
+    <w:lsdException w:name="Table Web 3" w:semiHidden="1" w:unhideWhenUsed="1"/>
     <w:lsdException w:name="Balloon Text" w:semiHidden="1" w:unhideWhenUsed="1"/>
     <w:lsdException w:name="Table Theme" w:semiHidden="1" w:unhideWhenUsed="1"/>
     <w:lsdException w:name="Placeholder Text" w:semiHidden="1" w:uiPriority="99"/>
@@ -2383,7 +2638,6 @@
   <w:style w:type="character" w:default="1" w:styleId="DefaultParagraphFont">
     <w:name w:val="Default Paragraph Font"/>
     <w:uiPriority w:val="1"/>
-    <w:semiHidden/>
     <w:unhideWhenUsed/>
   </w:style>
   <w:style w:type="table" w:default="1" w:styleId="TableNormal">
@@ -3142,7 +3396,7 @@
 </file>
 
 <file path=customXml/itemProps1.xml><?xml version="1.0" encoding="utf-8"?>
-<ds:datastoreItem xmlns:ds="http://schemas.openxmlformats.org/officeDocument/2006/customXml" ds:itemID="{7B26F086-16E5-4F35-BCB7-C52C9A380BC7}">
+<ds:datastoreItem xmlns:ds="http://schemas.openxmlformats.org/officeDocument/2006/customXml" ds:itemID="{4975E60D-19C3-469A-832D-C2A78927EB24}">
   <ds:schemaRefs>
     <ds:schemaRef ds:uri="http://schemas.openxmlformats.org/officeDocument/2006/bibliography"/>
   </ds:schemaRefs>

</xml_diff>

<commit_message>
Moved some scripts to main.py
</commit_message>
<xml_diff>
--- a/Paper.docx
+++ b/Paper.docx
@@ -65,19 +65,9 @@
       <w:r>
         <w:t xml:space="preserve">Program </w:t>
       </w:r>
-      <w:proofErr w:type="spellStart"/>
-      <w:r>
-        <w:t>Studi</w:t>
-      </w:r>
-      <w:proofErr w:type="spellEnd"/>
-      <w:r>
-        <w:t xml:space="preserve"> Teknik </w:t>
-      </w:r>
-      <w:proofErr w:type="spellStart"/>
-      <w:r>
-        <w:t>Informatika</w:t>
-      </w:r>
-      <w:proofErr w:type="spellEnd"/>
+      <w:r>
+        <w:t>Studi Teknik Informatika</w:t>
+      </w:r>
       <w:r>
         <w:t xml:space="preserve"> </w:t>
       </w:r>
@@ -86,47 +76,16 @@
       <w:pPr>
         <w:pStyle w:val="Affiliations"/>
       </w:pPr>
-      <w:proofErr w:type="spellStart"/>
-      <w:r>
-        <w:t>Sekolah</w:t>
-      </w:r>
-      <w:proofErr w:type="spellEnd"/>
-      <w:r>
-        <w:t xml:space="preserve"> Teknik </w:t>
-      </w:r>
-      <w:proofErr w:type="spellStart"/>
-      <w:r>
-        <w:t>Elektro</w:t>
-      </w:r>
-      <w:proofErr w:type="spellEnd"/>
-      <w:r>
-        <w:t xml:space="preserve"> dan </w:t>
-      </w:r>
-      <w:proofErr w:type="spellStart"/>
-      <w:r>
-        <w:t>Informatika</w:t>
-      </w:r>
-      <w:proofErr w:type="spellEnd"/>
+      <w:r>
+        <w:t>Sekolah Teknik Elektro dan Informatika</w:t>
+      </w:r>
     </w:p>
     <w:p>
       <w:pPr>
         <w:pStyle w:val="Affiliations"/>
       </w:pPr>
-      <w:proofErr w:type="spellStart"/>
-      <w:r>
-        <w:t>Institut</w:t>
-      </w:r>
-      <w:proofErr w:type="spellEnd"/>
-      <w:r>
-        <w:t xml:space="preserve"> </w:t>
-      </w:r>
-      <w:proofErr w:type="spellStart"/>
-      <w:r>
-        <w:t>Teknologi</w:t>
-      </w:r>
-      <w:proofErr w:type="spellEnd"/>
-      <w:r>
-        <w:t xml:space="preserve"> </w:t>
+      <w:r>
+        <w:t xml:space="preserve">Institut Teknologi </w:t>
       </w:r>
       <w:smartTag w:uri="urn:schemas-microsoft-com:office:smarttags" w:element="City">
         <w:r>
@@ -134,15 +93,7 @@
         </w:r>
       </w:smartTag>
       <w:r>
-        <w:t xml:space="preserve">, Jl. </w:t>
-      </w:r>
-      <w:proofErr w:type="spellStart"/>
-      <w:r>
-        <w:t>Ganesha</w:t>
-      </w:r>
-      <w:proofErr w:type="spellEnd"/>
-      <w:r>
-        <w:t xml:space="preserve"> 10 </w:t>
+        <w:t xml:space="preserve">, Jl. Ganesha 10 </w:t>
       </w:r>
       <w:smartTag w:uri="urn:schemas-microsoft-com:office:smarttags" w:element="place">
         <w:smartTag w:uri="urn:schemas-microsoft-com:office:smarttags" w:element="City">
@@ -362,6 +313,9 @@
         <w:tabs>
           <w:tab w:val="left" w:pos="0"/>
         </w:tabs>
+        <w:rPr>
+          <w:ins w:id="2" w:author="Matthew Kevin Amadeus" w:date="2019-12-01T22:29:00Z"/>
+        </w:rPr>
       </w:pPr>
       <w:r>
         <w:t xml:space="preserve">II.  </w:t>
@@ -376,41 +330,1203 @@
         <w:tabs>
           <w:tab w:val="left" w:pos="142"/>
         </w:tabs>
-      </w:pPr>
-      <w:r>
-        <w:t xml:space="preserve">A. </w:t>
-      </w:r>
-      <w:r>
-        <w:t>Quadtrees</w:t>
-      </w:r>
-    </w:p>
-    <w:p>
-      <w:pPr>
-        <w:pStyle w:val="Text"/>
-        <w:rPr>
-          <w:ins w:id="2" w:author="Matthew Kevin Amadeus" w:date="2019-11-30T23:25:00Z"/>
-        </w:rPr>
-      </w:pPr>
-      <w:r>
-        <w:t xml:space="preserve">The most common form of trees that is used in computer science is of course; </w:t>
-      </w:r>
-      <w:r>
-        <w:rPr>
-          <w:i/>
-          <w:iCs/>
-        </w:rPr>
-        <w:t>the Binary Tree</w:t>
+        <w:rPr>
+          <w:ins w:id="3" w:author="Matthew Kevin Amadeus" w:date="2019-12-01T22:29:00Z"/>
+        </w:rPr>
+      </w:pPr>
+      <w:ins w:id="4" w:author="Matthew Kevin Amadeus" w:date="2019-12-01T22:29:00Z">
+        <w:r>
+          <w:t xml:space="preserve">A. </w:t>
+        </w:r>
+        <w:r>
+          <w:t>Graph</w:t>
+        </w:r>
+      </w:ins>
+    </w:p>
+    <w:p>
+      <w:pPr>
+        <w:ind w:firstLine="142"/>
+        <w:rPr>
+          <w:ins w:id="5" w:author="Matthew Kevin Amadeus" w:date="2019-12-01T22:38:00Z"/>
+        </w:rPr>
+      </w:pPr>
+      <w:ins w:id="6" w:author="Matthew Kevin Amadeus" w:date="2019-12-01T22:29:00Z">
+        <w:r>
+          <w:t xml:space="preserve">A graph G = (V, E) consists of V, a nonempty set of </w:t>
+        </w:r>
+      </w:ins>
+      <w:ins w:id="7" w:author="Matthew Kevin Amadeus" w:date="2019-12-01T22:30:00Z">
+        <w:r>
+          <w:t>nodes (sometimes called vertices), and E, a set of edges.</w:t>
+        </w:r>
+        <w:r>
+          <w:t xml:space="preserve"> For each edge, it has either one or two </w:t>
+        </w:r>
+      </w:ins>
+      <w:ins w:id="8" w:author="Matthew Kevin Amadeus" w:date="2019-12-01T22:31:00Z">
+        <w:r>
+          <w:t>nodes connected to it</w:t>
+        </w:r>
+        <w:r>
+          <w:t>, called its endpoints. An edge is said to connect its endpoints.</w:t>
+        </w:r>
+      </w:ins>
+    </w:p>
+    <w:p>
+      <w:pPr>
+        <w:ind w:firstLine="142"/>
+        <w:jc w:val="both"/>
+      </w:pPr>
+      <w:ins w:id="9" w:author="Matthew Kevin Amadeus" w:date="2019-12-01T22:38:00Z">
+        <w:r>
+          <w:t xml:space="preserve">Based on the connections that the graph </w:t>
+        </w:r>
+      </w:ins>
+      <w:ins w:id="10" w:author="Matthew Kevin Amadeus" w:date="2019-12-01T22:41:00Z">
+        <w:r>
+          <w:t>makes;</w:t>
+        </w:r>
+      </w:ins>
+      <w:ins w:id="11" w:author="Matthew Kevin Amadeus" w:date="2019-12-01T22:38:00Z">
+        <w:r>
+          <w:t xml:space="preserve"> graph</w:t>
+        </w:r>
+      </w:ins>
+      <w:ins w:id="12" w:author="Matthew Kevin Amadeus" w:date="2019-12-01T22:39:00Z">
+        <w:r>
+          <w:t>s</w:t>
+        </w:r>
+      </w:ins>
+      <w:ins w:id="13" w:author="Matthew Kevin Amadeus" w:date="2019-12-01T22:38:00Z">
+        <w:r>
+          <w:t xml:space="preserve"> </w:t>
+        </w:r>
+      </w:ins>
+      <w:ins w:id="14" w:author="Matthew Kevin Amadeus" w:date="2019-12-01T22:39:00Z">
+        <w:r>
+          <w:t>are</w:t>
+        </w:r>
+      </w:ins>
+      <w:ins w:id="15" w:author="Matthew Kevin Amadeus" w:date="2019-12-01T22:38:00Z">
+        <w:r>
+          <w:t xml:space="preserve"> differentiated a </w:t>
+        </w:r>
+        <w:r>
+          <w:rPr>
+            <w:i/>
+            <w:iCs/>
+          </w:rPr>
+          <w:t>simple graph</w:t>
+        </w:r>
+      </w:ins>
+      <w:ins w:id="16" w:author="Matthew Kevin Amadeus" w:date="2019-12-01T22:39:00Z">
+        <w:r>
+          <w:rPr>
+            <w:i/>
+            <w:iCs/>
+          </w:rPr>
+          <w:t>s</w:t>
+        </w:r>
+      </w:ins>
+      <w:ins w:id="17" w:author="Matthew Kevin Amadeus" w:date="2019-12-01T22:38:00Z">
+        <w:r>
+          <w:rPr>
+            <w:i/>
+            <w:iCs/>
+          </w:rPr>
+          <w:t xml:space="preserve"> </w:t>
+        </w:r>
+        <w:r>
+          <w:t xml:space="preserve">and </w:t>
+        </w:r>
+      </w:ins>
+      <w:ins w:id="18" w:author="Matthew Kevin Amadeus" w:date="2019-12-01T22:39:00Z">
+        <w:r>
+          <w:rPr>
+            <w:i/>
+            <w:iCs/>
+          </w:rPr>
+          <w:t>multiple graphs</w:t>
+        </w:r>
+      </w:ins>
+      <w:ins w:id="19" w:author="Matthew Kevin Amadeus" w:date="2019-12-01T22:40:00Z">
+        <w:r>
+          <w:t>; where for each edge in the graph are connected to two nodes with e</w:t>
+        </w:r>
+      </w:ins>
+      <w:ins w:id="20" w:author="Matthew Kevin Amadeus" w:date="2019-12-01T22:41:00Z">
+        <w:r>
+          <w:t>xception of no two pair of nodes are connected together. In multiple graphs,</w:t>
+        </w:r>
+        <w:r>
+          <w:t xml:space="preserve"> it is allowed two have more than one</w:t>
+        </w:r>
+      </w:ins>
+      <w:ins w:id="21" w:author="Matthew Kevin Amadeus" w:date="2019-12-01T22:42:00Z">
+        <w:r>
+          <w:t xml:space="preserve"> edge that connects to the same pair of nodes.</w:t>
+        </w:r>
+      </w:ins>
+    </w:p>
+    <w:p>
+      <w:pPr>
+        <w:ind w:firstLine="142"/>
+        <w:jc w:val="both"/>
+        <w:rPr>
+          <w:ins w:id="22" w:author="Matthew Kevin Amadeus" w:date="2019-12-01T22:50:00Z"/>
+        </w:rPr>
+      </w:pPr>
+    </w:p>
+    <w:p>
+      <w:pPr>
+        <w:ind w:firstLine="142"/>
+        <w:jc w:val="both"/>
+        <w:rPr>
+          <w:ins w:id="23" w:author="Matthew Kevin Amadeus" w:date="2019-12-01T22:51:00Z"/>
+        </w:rPr>
+      </w:pPr>
+      <w:ins w:id="24" w:author="Matthew Kevin Amadeus" w:date="2019-12-01T22:51:00Z">
+        <w:r>
+          <w:drawing>
+            <wp:inline distT="0" distB="0" distL="0" distR="0" wp14:anchorId="3F7E5018" wp14:editId="174CE750">
+              <wp:extent cx="2621280" cy="829127"/>
+              <wp:effectExtent l="0" t="0" r="7620" b="9525"/>
+              <wp:docPr id="4" name="Picture 4"/>
+              <wp:cNvGraphicFramePr>
+                <a:graphicFrameLocks xmlns:a="http://schemas.openxmlformats.org/drawingml/2006/main" noChangeAspect="1"/>
+              </wp:cNvGraphicFramePr>
+              <a:graphic xmlns:a="http://schemas.openxmlformats.org/drawingml/2006/main">
+                <a:graphicData uri="http://schemas.openxmlformats.org/drawingml/2006/picture">
+                  <pic:pic xmlns:pic="http://schemas.openxmlformats.org/drawingml/2006/picture">
+                    <pic:nvPicPr>
+                      <pic:cNvPr id="1" name=""/>
+                      <pic:cNvPicPr/>
+                    </pic:nvPicPr>
+                    <pic:blipFill>
+                      <a:blip r:embed="rId9"/>
+                      <a:stretch>
+                        <a:fillRect/>
+                      </a:stretch>
+                    </pic:blipFill>
+                    <pic:spPr>
+                      <a:xfrm>
+                        <a:off x="0" y="0"/>
+                        <a:ext cx="2666907" cy="843559"/>
+                      </a:xfrm>
+                      <a:prstGeom prst="rect">
+                        <a:avLst/>
+                      </a:prstGeom>
+                    </pic:spPr>
+                  </pic:pic>
+                </a:graphicData>
+              </a:graphic>
+            </wp:inline>
+          </w:drawing>
+        </w:r>
+      </w:ins>
+    </w:p>
+    <w:p>
+      <w:pPr>
+        <w:ind w:firstLine="142"/>
+        <w:jc w:val="both"/>
+        <w:rPr>
+          <w:i/>
+          <w:iCs/>
+        </w:rPr>
+      </w:pPr>
+      <w:bookmarkStart w:id="25" w:name="_Hlk26134172"/>
+      <w:ins w:id="26" w:author="Matthew Kevin Amadeus" w:date="2019-12-01T22:51:00Z">
+        <w:r>
+          <w:rPr>
+            <w:i/>
+            <w:iCs/>
+            <w:rPrChange w:id="27" w:author="Matthew Kevin Amadeus" w:date="2019-12-01T22:52:00Z">
+              <w:rPr/>
+            </w:rPrChange>
+          </w:rPr>
+          <w:t xml:space="preserve">(Fig 1: Simple </w:t>
+        </w:r>
+      </w:ins>
+      <w:ins w:id="28" w:author="Matthew Kevin Amadeus" w:date="2019-12-01T22:52:00Z">
+        <w:r>
+          <w:rPr>
+            <w:i/>
+            <w:iCs/>
+          </w:rPr>
+          <w:t>g</w:t>
+        </w:r>
+      </w:ins>
+      <w:ins w:id="29" w:author="Matthew Kevin Amadeus" w:date="2019-12-01T22:51:00Z">
+        <w:r>
+          <w:rPr>
+            <w:i/>
+            <w:iCs/>
+            <w:rPrChange w:id="30" w:author="Matthew Kevin Amadeus" w:date="2019-12-01T22:52:00Z">
+              <w:rPr/>
+            </w:rPrChange>
+          </w:rPr>
+          <w:t xml:space="preserve">raphs </w:t>
+        </w:r>
+      </w:ins>
+      <w:ins w:id="31" w:author="Matthew Kevin Amadeus" w:date="2019-12-01T22:52:00Z">
+        <w:r>
+          <w:rPr>
+            <w:i/>
+            <w:iCs/>
+          </w:rPr>
+          <w:t>e</w:t>
+        </w:r>
+      </w:ins>
+      <w:ins w:id="32" w:author="Matthew Kevin Amadeus" w:date="2019-12-01T22:51:00Z">
+        <w:r>
+          <w:rPr>
+            <w:i/>
+            <w:iCs/>
+            <w:rPrChange w:id="33" w:author="Matthew Kevin Amadeus" w:date="2019-12-01T22:52:00Z">
+              <w:rPr/>
+            </w:rPrChange>
+          </w:rPr>
+          <w:t>xampl</w:t>
+        </w:r>
+      </w:ins>
+      <w:r>
+        <w:rPr>
+          <w:i/>
+          <w:iCs/>
+        </w:rPr>
+        <w:t>e.</w:t>
+      </w:r>
+      <w:ins w:id="34" w:author="Matthew Kevin Amadeus" w:date="2019-12-01T22:52:00Z">
+        <w:r>
+          <w:rPr>
+            <w:i/>
+            <w:iCs/>
+            <w:rPrChange w:id="35" w:author="Matthew Kevin Amadeus" w:date="2019-12-01T22:52:00Z">
+              <w:rPr/>
+            </w:rPrChange>
+          </w:rPr>
+          <w:t xml:space="preserve"> [XX])</w:t>
+        </w:r>
+      </w:ins>
+    </w:p>
+    <w:bookmarkEnd w:id="25"/>
+    <w:p>
+      <w:pPr>
+        <w:ind w:firstLine="142"/>
+        <w:jc w:val="both"/>
+        <w:rPr>
+          <w:ins w:id="36" w:author="Matthew Kevin Amadeus" w:date="2019-12-01T22:42:00Z"/>
+          <w:i/>
+          <w:iCs/>
+          <w:rPrChange w:id="37" w:author="Matthew Kevin Amadeus" w:date="2019-12-01T22:52:00Z">
+            <w:rPr>
+              <w:ins w:id="38" w:author="Matthew Kevin Amadeus" w:date="2019-12-01T22:42:00Z"/>
+            </w:rPr>
+          </w:rPrChange>
+        </w:rPr>
+      </w:pPr>
+    </w:p>
+    <w:p>
+      <w:pPr>
+        <w:ind w:firstLine="142"/>
+        <w:jc w:val="both"/>
+      </w:pPr>
+      <w:ins w:id="39" w:author="Matthew Kevin Amadeus" w:date="2019-12-01T22:42:00Z">
+        <w:r>
+          <w:t>Based on the direction of the graph</w:t>
+        </w:r>
+        <w:r>
+          <w:t>; graphs ar</w:t>
+        </w:r>
+      </w:ins>
+      <w:ins w:id="40" w:author="Matthew Kevin Amadeus" w:date="2019-12-01T22:43:00Z">
+        <w:r>
+          <w:t>e differentiated into</w:t>
+        </w:r>
+        <w:r>
+          <w:rPr>
+            <w:i/>
+            <w:iCs/>
+          </w:rPr>
+          <w:t xml:space="preserve"> directed </w:t>
+        </w:r>
+        <w:r>
+          <w:t xml:space="preserve">and </w:t>
+        </w:r>
+        <w:r>
+          <w:rPr>
+            <w:i/>
+            <w:iCs/>
+          </w:rPr>
+          <w:t xml:space="preserve">undirected </w:t>
+        </w:r>
+        <w:r>
+          <w:t xml:space="preserve">graphs. A directed graph has </w:t>
+        </w:r>
+        <w:r>
+          <w:t xml:space="preserve">directions; </w:t>
+        </w:r>
+        <w:r>
+          <w:t xml:space="preserve">if a path from node </w:t>
+        </w:r>
+        <m:oMath>
+          <m:r>
+            <w:rPr>
+              <w:rFonts w:ascii="Cambria Math" w:hAnsi="Cambria Math"/>
+            </w:rPr>
+            <m:t>u</m:t>
+          </m:r>
+        </m:oMath>
+      </w:ins>
+      <w:ins w:id="41" w:author="Matthew Kevin Amadeus" w:date="2019-12-01T22:44:00Z">
+        <w:r>
+          <w:t xml:space="preserve"> to node </w:t>
+        </w:r>
+        <m:oMath>
+          <m:r>
+            <w:rPr>
+              <w:rFonts w:ascii="Cambria Math" w:hAnsi="Cambria Math"/>
+            </w:rPr>
+            <m:t>v</m:t>
+          </m:r>
+        </m:oMath>
+        <w:r>
+          <w:t xml:space="preserve"> exists, there may or may not be a path from node </w:t>
+        </w:r>
+        <m:oMath>
+          <m:r>
+            <w:rPr>
+              <w:rFonts w:ascii="Cambria Math" w:hAnsi="Cambria Math"/>
+            </w:rPr>
+            <m:t>v</m:t>
+          </m:r>
+        </m:oMath>
+        <w:r>
+          <w:t xml:space="preserve"> to node </w:t>
+        </w:r>
+        <m:oMath>
+          <m:r>
+            <w:rPr>
+              <w:rFonts w:ascii="Cambria Math" w:hAnsi="Cambria Math"/>
+            </w:rPr>
+            <m:t>u</m:t>
+          </m:r>
+        </m:oMath>
+      </w:ins>
+      <w:ins w:id="42" w:author="Matthew Kevin Amadeus" w:date="2019-12-01T22:48:00Z">
+        <w:r>
+          <w:rPr>
+            <w:i/>
+            <w:iCs/>
+          </w:rPr>
+          <w:t xml:space="preserve">. </w:t>
+        </w:r>
+        <w:r>
+          <w:t xml:space="preserve">In undirected graphs, </w:t>
+        </w:r>
+      </w:ins>
+      <w:ins w:id="43" w:author="Matthew Kevin Amadeus" w:date="2019-12-01T22:50:00Z">
+        <w:r>
+          <w:t>the edge works in both directions.</w:t>
+        </w:r>
+      </w:ins>
+      <w:ins w:id="44" w:author="Matthew Kevin Amadeus" w:date="2019-12-01T22:48:00Z">
+        <w:r>
+          <w:t xml:space="preserve"> </w:t>
+        </w:r>
+      </w:ins>
+    </w:p>
+    <w:p>
+      <w:pPr>
+        <w:ind w:firstLine="142"/>
+        <w:jc w:val="both"/>
+        <w:rPr>
+          <w:ins w:id="45" w:author="Matthew Kevin Amadeus" w:date="2019-12-01T22:52:00Z"/>
+        </w:rPr>
+      </w:pPr>
+    </w:p>
+    <w:p>
+      <w:pPr>
+        <w:ind w:firstLine="142"/>
+        <w:jc w:val="center"/>
+      </w:pPr>
+      <w:ins w:id="46" w:author="Matthew Kevin Amadeus" w:date="2019-12-01T22:52:00Z">
+        <w:r>
+          <w:drawing>
+            <wp:inline distT="0" distB="0" distL="0" distR="0" wp14:anchorId="6E5B4BCA" wp14:editId="5C714FF4">
+              <wp:extent cx="2034716" cy="1242168"/>
+              <wp:effectExtent l="0" t="0" r="3810" b="0"/>
+              <wp:docPr id="5" name="Picture 5"/>
+              <wp:cNvGraphicFramePr>
+                <a:graphicFrameLocks xmlns:a="http://schemas.openxmlformats.org/drawingml/2006/main" noChangeAspect="1"/>
+              </wp:cNvGraphicFramePr>
+              <a:graphic xmlns:a="http://schemas.openxmlformats.org/drawingml/2006/main">
+                <a:graphicData uri="http://schemas.openxmlformats.org/drawingml/2006/picture">
+                  <pic:pic xmlns:pic="http://schemas.openxmlformats.org/drawingml/2006/picture">
+                    <pic:nvPicPr>
+                      <pic:cNvPr id="1" name=""/>
+                      <pic:cNvPicPr/>
+                    </pic:nvPicPr>
+                    <pic:blipFill>
+                      <a:blip r:embed="rId10"/>
+                      <a:stretch>
+                        <a:fillRect/>
+                      </a:stretch>
+                    </pic:blipFill>
+                    <pic:spPr>
+                      <a:xfrm>
+                        <a:off x="0" y="0"/>
+                        <a:ext cx="2034716" cy="1242168"/>
+                      </a:xfrm>
+                      <a:prstGeom prst="rect">
+                        <a:avLst/>
+                      </a:prstGeom>
+                    </pic:spPr>
+                  </pic:pic>
+                </a:graphicData>
+              </a:graphic>
+            </wp:inline>
+          </w:drawing>
+        </w:r>
+      </w:ins>
+    </w:p>
+    <w:p>
+      <w:pPr>
+        <w:ind w:firstLine="142"/>
+        <w:jc w:val="both"/>
+        <w:rPr>
+          <w:i/>
+          <w:iCs/>
+        </w:rPr>
+      </w:pPr>
+      <w:r>
+        <w:rPr>
+          <w:i/>
+          <w:iCs/>
+        </w:rPr>
+        <w:t>(Fig 2: Directed graph example. [XX])</w:t>
+      </w:r>
+    </w:p>
+    <w:p>
+      <w:pPr>
+        <w:ind w:firstLine="142"/>
+        <w:jc w:val="both"/>
+        <w:rPr>
+          <w:ins w:id="47" w:author="Matthew Kevin Amadeus" w:date="2019-12-01T22:31:00Z"/>
+          <w:i/>
+          <w:iCs/>
+          <w:rPrChange w:id="48" w:author="Matthew Kevin Amadeus" w:date="2019-12-01T22:48:00Z">
+            <w:rPr>
+              <w:ins w:id="49" w:author="Matthew Kevin Amadeus" w:date="2019-12-01T22:31:00Z"/>
+            </w:rPr>
+          </w:rPrChange>
+        </w:rPr>
+      </w:pPr>
+    </w:p>
+    <w:p>
+      <w:pPr>
+        <w:ind w:firstLine="142"/>
+        <w:jc w:val="both"/>
+      </w:pPr>
+      <w:ins w:id="50" w:author="Matthew Kevin Amadeus" w:date="2019-12-01T22:31:00Z">
+        <w:r>
+          <w:t>There a</w:t>
+        </w:r>
+      </w:ins>
+      <w:ins w:id="51" w:author="Matthew Kevin Amadeus" w:date="2019-12-01T22:32:00Z">
+        <w:r>
+          <w:t xml:space="preserve">re some </w:t>
+        </w:r>
+      </w:ins>
+      <w:r>
+        <w:t xml:space="preserve">other </w:t>
+      </w:r>
+      <w:ins w:id="52" w:author="Matthew Kevin Amadeus" w:date="2019-12-01T22:32:00Z">
+        <w:r>
+          <w:t>terminologies that is commonly used in graph.</w:t>
+        </w:r>
+        <w:r>
+          <w:t xml:space="preserve"> </w:t>
+        </w:r>
+      </w:ins>
+      <w:ins w:id="53" w:author="Matthew Kevin Amadeus" w:date="2019-12-01T22:34:00Z">
+        <w:r>
+          <w:t xml:space="preserve">Two nodes </w:t>
+        </w:r>
+      </w:ins>
+      <m:oMath>
+        <m:r>
+          <w:ins w:id="54" w:author="Matthew Kevin Amadeus" w:date="2019-12-01T22:35:00Z">
+            <w:rPr>
+              <w:rFonts w:ascii="Cambria Math" w:hAnsi="Cambria Math"/>
+            </w:rPr>
+            <m:t>u</m:t>
+          </w:ins>
+        </m:r>
+      </m:oMath>
+      <w:ins w:id="55" w:author="Matthew Kevin Amadeus" w:date="2019-12-01T22:35:00Z">
+        <w:r>
+          <w:t xml:space="preserve"> and </w:t>
+        </w:r>
+        <m:oMath>
+          <m:r>
+            <w:rPr>
+              <w:rFonts w:ascii="Cambria Math" w:hAnsi="Cambria Math"/>
+            </w:rPr>
+            <m:t>v</m:t>
+          </m:r>
+        </m:oMath>
+        <w:r>
+          <w:t xml:space="preserve"> </w:t>
+        </w:r>
+      </w:ins>
+      <w:ins w:id="56" w:author="Matthew Kevin Amadeus" w:date="2019-12-01T22:34:00Z">
+        <w:r>
+          <w:t xml:space="preserve">are called </w:t>
+        </w:r>
+        <w:r>
+          <w:rPr>
+            <w:i/>
+            <w:iCs/>
+          </w:rPr>
+          <w:t xml:space="preserve">adjacent </w:t>
+        </w:r>
+        <w:r>
+          <w:t xml:space="preserve">if </w:t>
+        </w:r>
+      </w:ins>
+      <m:oMath>
+        <m:r>
+          <w:ins w:id="57" w:author="Matthew Kevin Amadeus" w:date="2019-12-01T22:36:00Z">
+            <w:rPr>
+              <w:rFonts w:ascii="Cambria Math" w:hAnsi="Cambria Math"/>
+            </w:rPr>
+            <m:t>v</m:t>
+          </w:ins>
+        </m:r>
+      </m:oMath>
+      <w:ins w:id="58" w:author="Matthew Kevin Amadeus" w:date="2019-12-01T22:36:00Z">
+        <w:r>
+          <w:t xml:space="preserve"> is the endpoint of </w:t>
+        </w:r>
+        <m:oMath>
+          <m:r>
+            <w:rPr>
+              <w:rFonts w:ascii="Cambria Math" w:hAnsi="Cambria Math"/>
+            </w:rPr>
+            <m:t>u</m:t>
+          </m:r>
+        </m:oMath>
+        <w:r>
+          <w:t xml:space="preserve"> and vice-versa.</w:t>
+        </w:r>
+        <w:r>
+          <w:t xml:space="preserve"> Such edge that connects the two edges is to be called </w:t>
+        </w:r>
+        <w:r>
+          <w:rPr>
+            <w:i/>
+            <w:iCs/>
+          </w:rPr>
+          <w:t>incident</w:t>
+        </w:r>
+        <w:r>
+          <w:t xml:space="preserve"> with the nodes </w:t>
+        </w:r>
+        <m:oMath>
+          <m:r>
+            <w:rPr>
+              <w:rFonts w:ascii="Cambria Math" w:hAnsi="Cambria Math"/>
+            </w:rPr>
+            <m:t>u</m:t>
+          </m:r>
+        </m:oMath>
+      </w:ins>
+      <w:ins w:id="59" w:author="Matthew Kevin Amadeus" w:date="2019-12-01T22:37:00Z">
+        <w:r>
+          <w:t xml:space="preserve"> and </w:t>
+        </w:r>
+        <m:oMath>
+          <m:r>
+            <w:rPr>
+              <w:rFonts w:ascii="Cambria Math" w:hAnsi="Cambria Math"/>
+            </w:rPr>
+            <m:t>v</m:t>
+          </m:r>
+        </m:oMath>
+        <w:r>
+          <w:t>.</w:t>
+        </w:r>
+      </w:ins>
+      <w:ins w:id="60" w:author="Matthew Kevin Amadeus" w:date="2019-12-01T22:34:00Z">
+        <w:r>
+          <w:t xml:space="preserve"> </w:t>
+        </w:r>
+      </w:ins>
+      <w:r>
+        <w:t xml:space="preserve">A </w:t>
+      </w:r>
+      <w:r>
+        <w:rPr>
+          <w:i/>
+          <w:iCs/>
+        </w:rPr>
+        <w:t xml:space="preserve">path </w:t>
+      </w:r>
+      <w:r>
+        <w:t xml:space="preserve">is called a sequence of edges that connects the edge </w:t>
+      </w:r>
+      <m:oMath>
+        <m:r>
+          <w:rPr>
+            <w:rFonts w:ascii="Cambria Math" w:hAnsi="Cambria Math"/>
+          </w:rPr>
+          <m:t>u</m:t>
+        </m:r>
+      </m:oMath>
+      <w:r>
+        <w:t xml:space="preserve"> and edge </w:t>
+      </w:r>
+      <m:oMath>
+        <m:r>
+          <w:rPr>
+            <w:rFonts w:ascii="Cambria Math" w:hAnsi="Cambria Math"/>
+          </w:rPr>
+          <m:t>v</m:t>
+        </m:r>
+      </m:oMath>
+      <w:r>
+        <w:t xml:space="preserve">. A path that is ends at the starting node is called a </w:t>
+      </w:r>
+      <w:r>
+        <w:rPr>
+          <w:i/>
+          <w:iCs/>
+        </w:rPr>
+        <w:t>circuit</w:t>
+      </w:r>
+      <w:r>
+        <w:t>.</w:t>
+      </w:r>
+    </w:p>
+    <w:p>
+      <w:pPr>
+        <w:ind w:firstLine="142"/>
+        <w:jc w:val="both"/>
+      </w:pPr>
+      <w:r>
+        <w:t xml:space="preserve">Paths can be created by traversing a graph. </w:t>
+      </w:r>
+      <w:r>
+        <w:t xml:space="preserve">A graph traversal has two common modes; </w:t>
+      </w:r>
+      <w:r>
+        <w:rPr>
+          <w:i/>
+          <w:iCs/>
+        </w:rPr>
+        <w:t xml:space="preserve">Breadth First Search </w:t>
+      </w:r>
+      <w:r>
+        <w:t xml:space="preserve">(commonly abbreviated as BFS) and </w:t>
+      </w:r>
+      <w:r>
+        <w:rPr>
+          <w:i/>
+          <w:iCs/>
+        </w:rPr>
+        <w:t xml:space="preserve">Depth First Search </w:t>
+      </w:r>
+      <w:r>
+        <w:t>(commonly abbreviated as DFS).</w:t>
+      </w:r>
+      <w:r>
+        <w:t xml:space="preserve"> </w:t>
+      </w:r>
+      <w:r>
+        <w:t xml:space="preserve">A BFS traversal is usually done by using a queue data structure, while a DFS traversal is usually done by using a stack data structure. </w:t>
+      </w:r>
+      <w:r>
+        <w:t>The traversal order holds by their own names; BFS will traverse for each existing paths</w:t>
+      </w:r>
+      <w:r>
+        <w:t>, while DFS will traverse all through until the end</w:t>
+      </w:r>
+      <w:r>
+        <w:t>.</w:t>
+      </w:r>
+    </w:p>
+    <w:p>
+      <w:pPr>
+        <w:ind w:firstLine="142"/>
+        <w:jc w:val="both"/>
+      </w:pPr>
+      <w:r>
+        <w:t xml:space="preserve">Data structure wise, a graph is usually created in the form of these: </w:t>
+      </w:r>
+      <w:r>
+        <w:rPr>
+          <w:i/>
+          <w:iCs/>
+        </w:rPr>
+        <w:t xml:space="preserve">adjacency list, incidence list, adjacency matrix, </w:t>
+      </w:r>
+      <w:r>
+        <w:rPr>
+          <w:i/>
+          <w:iCs/>
+        </w:rPr>
+        <w:t>incidence</w:t>
+      </w:r>
+      <w:r>
+        <w:rPr>
+          <w:i/>
+          <w:iCs/>
+        </w:rPr>
+        <w:t xml:space="preserve"> matrix,</w:t>
+      </w:r>
+      <w:r>
+        <w:t xml:space="preserve"> and </w:t>
+      </w:r>
+      <w:r>
+        <w:rPr>
+          <w:i/>
+          <w:iCs/>
+        </w:rPr>
+        <w:t>edge list</w:t>
+      </w:r>
+      <w:r>
+        <w:rPr>
+          <w:i/>
+          <w:iCs/>
+        </w:rPr>
+        <w:t xml:space="preserve">. </w:t>
+      </w:r>
+      <w:r>
+        <w:t>Each of the representation mentioned has it own use cases and weaknesses; it all depends on how the user itself wanted to use it.</w:t>
+      </w:r>
+    </w:p>
+    <w:p>
+      <w:pPr>
+        <w:ind w:firstLine="142"/>
+        <w:rPr>
+          <w:ins w:id="61" w:author="Matthew Kevin Amadeus" w:date="2019-12-01T22:31:00Z"/>
+          <w:rPrChange w:id="62" w:author="Matthew Kevin Amadeus" w:date="2019-12-01T22:34:00Z">
+            <w:rPr>
+              <w:ins w:id="63" w:author="Matthew Kevin Amadeus" w:date="2019-12-01T22:31:00Z"/>
+            </w:rPr>
+          </w:rPrChange>
+        </w:rPr>
+      </w:pPr>
+    </w:p>
+    <w:p>
+      <w:pPr>
+        <w:pStyle w:val="Heading2"/>
+        <w:tabs>
+          <w:tab w:val="left" w:pos="142"/>
+        </w:tabs>
+      </w:pPr>
+      <w:ins w:id="64" w:author="Matthew Kevin Amadeus" w:date="2019-12-01T22:29:00Z">
+        <w:r>
+          <w:t>B</w:t>
+        </w:r>
+      </w:ins>
+      <w:del w:id="65" w:author="Matthew Kevin Amadeus" w:date="2019-12-01T22:29:00Z">
+        <w:r>
+          <w:delText>A</w:delText>
+        </w:r>
+      </w:del>
+      <w:r>
+        <w:t xml:space="preserve">. </w:t>
+      </w:r>
+      <w:r>
+        <w:t>Tree</w:t>
+      </w:r>
+    </w:p>
+    <w:p>
+      <w:pPr>
+        <w:ind w:firstLine="142"/>
+        <w:jc w:val="both"/>
+      </w:pPr>
+      <w:r>
+        <w:t>A tree is just a special form of a graph.</w:t>
+      </w:r>
+      <w:r>
+        <w:t xml:space="preserve"> It is basically an undirected graph, with no</w:t>
+      </w:r>
+      <w:r>
+        <w:t xml:space="preserve"> simple circuit inside of it. </w:t>
+      </w:r>
+      <w:r>
+        <w:t>An undirected graph is said to be</w:t>
+      </w:r>
+      <w:r>
+        <w:t xml:space="preserve"> </w:t>
+      </w:r>
+      <w:r>
+        <w:t xml:space="preserve">a tree if there exists such unique </w:t>
+      </w:r>
+      <w:r>
+        <w:t xml:space="preserve">simple </w:t>
+      </w:r>
+      <w:r>
+        <w:t xml:space="preserve">path for </w:t>
+      </w:r>
+      <w:r>
+        <w:t xml:space="preserve">each pair of two nodes. </w:t>
+      </w:r>
+      <w:r>
+        <w:t xml:space="preserve">Another variation of the tree is called a </w:t>
+      </w:r>
+      <w:r>
+        <w:rPr>
+          <w:i/>
+          <w:iCs/>
+        </w:rPr>
+        <w:t>rooted tree</w:t>
+      </w:r>
+      <w:r>
+        <w:t xml:space="preserve">, which means a tree with one node selected as the </w:t>
+      </w:r>
+      <w:r>
+        <w:rPr>
+          <w:i/>
+          <w:iCs/>
+        </w:rPr>
+        <w:t>root</w:t>
+      </w:r>
+      <w:r>
+        <w:t>, while every other node is directed further away from its root by the edges.</w:t>
+      </w:r>
+      <w:r>
+        <w:t xml:space="preserve"> Some terminologies in trees are related to its node. </w:t>
+      </w:r>
+      <w:r>
+        <w:rPr>
+          <w:i/>
+          <w:iCs/>
+        </w:rPr>
+        <w:t>Internal nodes</w:t>
+      </w:r>
+      <w:r>
+        <w:t xml:space="preserve"> are nodes of the tree that have children (descendants), while </w:t>
+      </w:r>
+      <w:r>
+        <w:rPr>
+          <w:i/>
+          <w:iCs/>
+        </w:rPr>
+        <w:t xml:space="preserve">leaves </w:t>
+      </w:r>
+      <w:r>
+        <w:t>are nodes of the tree that have no children.</w:t>
+      </w:r>
+    </w:p>
+    <w:p>
+      <w:pPr>
+        <w:ind w:firstLine="142"/>
+        <w:jc w:val="both"/>
+      </w:pPr>
+    </w:p>
+    <w:p>
+      <w:pPr>
+        <w:ind w:firstLine="142"/>
+        <w:jc w:val="center"/>
+      </w:pPr>
+      <w:r>
+        <w:lastRenderedPageBreak/>
+        <w:drawing>
+          <wp:inline distT="0" distB="0" distL="0" distR="0" wp14:anchorId="68DB898E" wp14:editId="5A2FBC85">
+            <wp:extent cx="2870200" cy="1093383"/>
+            <wp:effectExtent l="0" t="0" r="6350" b="0"/>
+            <wp:docPr id="6" name="Picture 6"/>
+            <wp:cNvGraphicFramePr>
+              <a:graphicFrameLocks xmlns:a="http://schemas.openxmlformats.org/drawingml/2006/main" noChangeAspect="1"/>
+            </wp:cNvGraphicFramePr>
+            <a:graphic xmlns:a="http://schemas.openxmlformats.org/drawingml/2006/main">
+              <a:graphicData uri="http://schemas.openxmlformats.org/drawingml/2006/picture">
+                <pic:pic xmlns:pic="http://schemas.openxmlformats.org/drawingml/2006/picture">
+                  <pic:nvPicPr>
+                    <pic:cNvPr id="1" name=""/>
+                    <pic:cNvPicPr/>
+                  </pic:nvPicPr>
+                  <pic:blipFill>
+                    <a:blip r:embed="rId11"/>
+                    <a:stretch>
+                      <a:fillRect/>
+                    </a:stretch>
+                  </pic:blipFill>
+                  <pic:spPr>
+                    <a:xfrm>
+                      <a:off x="0" y="0"/>
+                      <a:ext cx="2878833" cy="1096672"/>
+                    </a:xfrm>
+                    <a:prstGeom prst="rect">
+                      <a:avLst/>
+                    </a:prstGeom>
+                  </pic:spPr>
+                </pic:pic>
+              </a:graphicData>
+            </a:graphic>
+          </wp:inline>
+        </w:drawing>
+      </w:r>
+    </w:p>
+    <w:p>
+      <w:pPr>
+        <w:ind w:firstLine="142"/>
+        <w:jc w:val="both"/>
+        <w:rPr>
+          <w:i/>
+          <w:iCs/>
+        </w:rPr>
+      </w:pPr>
+      <w:ins w:id="66" w:author="Matthew Kevin Amadeus" w:date="2019-12-01T22:51:00Z">
+        <w:r>
+          <w:rPr>
+            <w:i/>
+            <w:iCs/>
+            <w:rPrChange w:id="67" w:author="Matthew Kevin Amadeus" w:date="2019-12-01T22:52:00Z">
+              <w:rPr/>
+            </w:rPrChange>
+          </w:rPr>
+          <w:t xml:space="preserve">(Fig </w:t>
+        </w:r>
+      </w:ins>
+      <w:r>
+        <w:rPr>
+          <w:i/>
+          <w:iCs/>
+        </w:rPr>
+        <w:t>3</w:t>
+      </w:r>
+      <w:ins w:id="68" w:author="Matthew Kevin Amadeus" w:date="2019-12-01T22:51:00Z">
+        <w:r>
+          <w:rPr>
+            <w:i/>
+            <w:iCs/>
+            <w:rPrChange w:id="69" w:author="Matthew Kevin Amadeus" w:date="2019-12-01T22:52:00Z">
+              <w:rPr/>
+            </w:rPrChange>
+          </w:rPr>
+          <w:t xml:space="preserve">: </w:t>
+        </w:r>
+      </w:ins>
+      <w:r>
+        <w:rPr>
+          <w:i/>
+          <w:iCs/>
+        </w:rPr>
+        <w:t>Examples of possible trees</w:t>
+      </w:r>
+      <w:r>
+        <w:rPr>
+          <w:i/>
+          <w:iCs/>
+        </w:rPr>
+        <w:t>.</w:t>
+      </w:r>
+      <w:ins w:id="70" w:author="Matthew Kevin Amadeus" w:date="2019-12-01T22:52:00Z">
+        <w:r>
+          <w:rPr>
+            <w:i/>
+            <w:iCs/>
+            <w:rPrChange w:id="71" w:author="Matthew Kevin Amadeus" w:date="2019-12-01T22:52:00Z">
+              <w:rPr/>
+            </w:rPrChange>
+          </w:rPr>
+          <w:t xml:space="preserve"> [XX])</w:t>
+        </w:r>
+      </w:ins>
+    </w:p>
+    <w:p>
+      <w:pPr>
+        <w:ind w:firstLine="142"/>
+        <w:jc w:val="center"/>
+      </w:pPr>
+    </w:p>
+    <w:p>
+      <w:pPr>
+        <w:ind w:firstLine="142"/>
+        <w:jc w:val="both"/>
+      </w:pPr>
+      <w:r>
+        <w:rPr>
+          <w:i/>
+          <w:iCs/>
+        </w:rPr>
+        <w:t xml:space="preserve">A n-ary tree </w:t>
+      </w:r>
+      <w:r>
+        <w:t xml:space="preserve">is the is a form of </w:t>
+      </w:r>
+      <w:r>
+        <w:t xml:space="preserve">rooted </w:t>
+      </w:r>
+      <w:r>
+        <w:t>tree</w:t>
+      </w:r>
+      <w:r>
+        <w:t xml:space="preserve">s, where each </w:t>
+      </w:r>
+      <w:r>
+        <w:t xml:space="preserve">internal node has maximum of </w:t>
+      </w:r>
+      <m:oMath>
+        <m:r>
+          <w:rPr>
+            <w:rFonts w:ascii="Cambria Math" w:hAnsi="Cambria Math"/>
+          </w:rPr>
+          <m:t>n</m:t>
+        </m:r>
+      </m:oMath>
+      <w:r>
+        <w:t xml:space="preserve"> children.</w:t>
+      </w:r>
+      <w:r>
+        <w:t xml:space="preserve"> Commonly, as the world of computers exists of zeros and ones, a </w:t>
+      </w:r>
+      <w:r>
+        <w:rPr>
+          <w:i/>
+          <w:iCs/>
+        </w:rPr>
+        <w:t xml:space="preserve">binary tree </w:t>
+      </w:r>
+      <w:r>
+        <w:t xml:space="preserve">is used. A binary tree is a n-ary tree that consists of maximum two children. It has so </w:t>
+      </w:r>
+      <w:r>
+        <w:t>many</w:t>
+      </w:r>
+      <w:r>
+        <w:t xml:space="preserve"> uses in optimizing algorithms and storing data efficiently</w:t>
+      </w:r>
+      <w:r>
+        <w:t>, for example the BST (Binary Search Tree)</w:t>
+      </w:r>
+      <w:r>
+        <w:t xml:space="preserve">. </w:t>
+      </w:r>
+    </w:p>
+    <w:p>
+      <w:pPr>
+        <w:ind w:firstLine="142"/>
+        <w:rPr>
+          <w:rPrChange w:id="72" w:author="Matthew Kevin Amadeus" w:date="2019-12-01T22:29:00Z">
+            <w:rPr/>
+          </w:rPrChange>
+        </w:rPr>
+        <w:pPrChange w:id="73" w:author="Matthew Kevin Amadeus" w:date="2019-12-01T22:31:00Z">
+          <w:pPr>
+            <w:pStyle w:val="Heading1"/>
+            <w:tabs>
+              <w:tab w:val="left" w:pos="0"/>
+            </w:tabs>
+          </w:pPr>
+        </w:pPrChange>
+      </w:pPr>
+    </w:p>
+    <w:p>
+      <w:pPr>
+        <w:pStyle w:val="Heading2"/>
+        <w:tabs>
+          <w:tab w:val="left" w:pos="142"/>
+        </w:tabs>
+      </w:pPr>
+      <w:bookmarkStart w:id="74" w:name="_Hlk26133444"/>
+      <w:ins w:id="75" w:author="Matthew Kevin Amadeus" w:date="2019-12-01T22:29:00Z">
+        <w:r>
+          <w:t>B</w:t>
+        </w:r>
+      </w:ins>
+      <w:del w:id="76" w:author="Matthew Kevin Amadeus" w:date="2019-12-01T22:29:00Z">
+        <w:r>
+          <w:delText>A</w:delText>
+        </w:r>
+      </w:del>
+      <w:r>
+        <w:t xml:space="preserve">. </w:t>
+      </w:r>
+      <w:r>
+        <w:t>Quadtree</w:t>
+      </w:r>
+    </w:p>
+    <w:p>
+      <w:pPr>
+        <w:pStyle w:val="Text"/>
+        <w:rPr>
+          <w:ins w:id="77" w:author="Matthew Kevin Amadeus" w:date="2019-11-30T23:25:00Z"/>
+        </w:rPr>
+      </w:pPr>
+      <w:r>
+        <w:t>As mentioned before, t</w:t>
+      </w:r>
+      <w:r>
+        <w:t xml:space="preserve">he most common form of trees that is used in computer science is of course; </w:t>
+      </w:r>
+      <w:r>
+        <w:rPr>
+          <w:i/>
+          <w:iCs/>
+        </w:rPr>
+        <w:t xml:space="preserve">the </w:t>
+      </w:r>
+      <w:r>
+        <w:rPr>
+          <w:i/>
+          <w:iCs/>
+        </w:rPr>
+        <w:t>b</w:t>
+      </w:r>
+      <w:r>
+        <w:rPr>
+          <w:i/>
+          <w:iCs/>
+        </w:rPr>
+        <w:t xml:space="preserve">inary </w:t>
+      </w:r>
+      <w:r>
+        <w:rPr>
+          <w:i/>
+          <w:iCs/>
+        </w:rPr>
+        <w:t>t</w:t>
+      </w:r>
+      <w:r>
+        <w:rPr>
+          <w:i/>
+          <w:iCs/>
+        </w:rPr>
+        <w:t>ree</w:t>
       </w:r>
       <w:r>
         <w:t xml:space="preserve">. With quadtrees, things are a little bit different. </w:t>
       </w:r>
       <w:r>
-        <w:t xml:space="preserve">Binary trees, as named for its count of children, has two children. Whereas for quadtrees, they </w:t>
+        <w:t>Binary trees, as named for its count of childr</w:t>
+      </w:r>
+      <w:bookmarkEnd w:id="74"/>
+      <w:r>
+        <w:t xml:space="preserve">en, has two children. Whereas for </w:t>
+      </w:r>
+      <w:r>
+        <w:rPr>
+          <w:i/>
+          <w:iCs/>
+        </w:rPr>
+        <w:t>quadtrees</w:t>
+      </w:r>
+      <w:r>
+        <w:t xml:space="preserve">, they </w:t>
       </w:r>
       <w:r>
         <w:t xml:space="preserve">have </w:t>
       </w:r>
       <w:r>
+        <w:t xml:space="preserve">at most </w:t>
+      </w:r>
+      <w:r>
         <w:rPr>
           <w:i/>
           <w:iCs/>
@@ -418,7 +1534,24 @@
         <w:t xml:space="preserve">four </w:t>
       </w:r>
       <w:r>
-        <w:t>children.</w:t>
+        <w:t>children</w:t>
+      </w:r>
+      <w:r>
+        <w:t xml:space="preserve"> (</w:t>
+      </w:r>
+      <m:oMath>
+        <m:r>
+          <w:rPr>
+            <w:rFonts w:ascii="Cambria Math" w:hAnsi="Cambria Math"/>
+          </w:rPr>
+          <m:t>n=4</m:t>
+        </m:r>
+      </m:oMath>
+      <w:r>
+        <w:t>)</w:t>
+      </w:r>
+      <w:r>
+        <w:t>.</w:t>
       </w:r>
       <w:r>
         <w:t xml:space="preserve"> </w:t>
@@ -470,7 +1603,7 @@
                     </pic:cNvPicPr>
                   </pic:nvPicPr>
                   <pic:blipFill>
-                    <a:blip r:embed="rId9" cstate="print">
+                    <a:blip r:embed="rId12" cstate="print">
                       <a:extLst>
                         <a:ext uri="{28A0092B-C50C-407E-A947-70E740481C1C}">
                           <a14:useLocalDpi xmlns:a14="http://schemas.microsoft.com/office/drawing/2010/main" val="0"/>
@@ -507,16 +1640,13 @@
         <w:pStyle w:val="Text"/>
         <w:ind w:firstLine="0"/>
         <w:rPr>
-          <w:ins w:id="3" w:author="Matthew Kevin Amadeus" w:date="2019-11-30T23:15:00Z"/>
-          <w:i/>
-          <w:iCs/>
-          <w:rPrChange w:id="4" w:author="Matthew Kevin Amadeus" w:date="2019-11-30T23:16:00Z">
-            <w:rPr>
-              <w:ins w:id="5" w:author="Matthew Kevin Amadeus" w:date="2019-11-30T23:15:00Z"/>
-            </w:rPr>
+          <w:i/>
+          <w:iCs/>
+          <w:rPrChange w:id="78" w:author="Matthew Kevin Amadeus" w:date="2019-11-30T23:16:00Z">
+            <w:rPr/>
           </w:rPrChange>
         </w:rPr>
-        <w:pPrChange w:id="6" w:author="Matthew Kevin Amadeus" w:date="2019-11-30T23:15:00Z">
+        <w:pPrChange w:id="79" w:author="Matthew Kevin Amadeus" w:date="2019-11-30T23:15:00Z">
           <w:pPr>
             <w:pStyle w:val="Text"/>
           </w:pPr>
@@ -526,155 +1656,272 @@
         <w:rPr>
           <w:i/>
           <w:iCs/>
-          <w:rPrChange w:id="7" w:author="Matthew Kevin Amadeus" w:date="2019-11-30T23:16:00Z">
+          <w:rPrChange w:id="80" w:author="Matthew Kevin Amadeus" w:date="2019-11-30T23:16:00Z">
             <w:rPr/>
           </w:rPrChange>
         </w:rPr>
         <w:t xml:space="preserve">(Fig 1: </w:t>
       </w:r>
-      <w:ins w:id="8" w:author="Matthew Kevin Amadeus" w:date="2019-11-30T23:12:00Z">
+      <w:r>
+        <w:rPr>
+          <w:i/>
+          <w:iCs/>
+          <w:rPrChange w:id="81" w:author="Matthew Kevin Amadeus" w:date="2019-11-30T23:16:00Z">
+            <w:rPr/>
+          </w:rPrChange>
+        </w:rPr>
+        <w:t>A simple diagram explaining quadtrees. [2])</w:t>
+      </w:r>
+    </w:p>
+    <w:p>
+      <w:pPr>
+        <w:pStyle w:val="Text"/>
+      </w:pPr>
+    </w:p>
+    <w:p>
+      <w:pPr>
+        <w:pStyle w:val="Text"/>
+      </w:pPr>
+      <w:r>
+        <w:t>Quadtrees work in a recursive manner; some quadtrees like shown in Figure 1 stores information of regions. It divides a rather large image into four subsections (northwest, northeast southeast, and southwest</w:t>
+      </w:r>
+      <w:r>
+        <w:t>). At that example, it divides until a region is homogenous, hence no need of further decomposition.</w:t>
+      </w:r>
+      <w:r>
+        <w:t xml:space="preserve"> This property of the quadtree makes it rather efficient in storing spatial data.</w:t>
+      </w:r>
+    </w:p>
+    <w:p>
+      <w:pPr>
+        <w:pStyle w:val="Text"/>
+      </w:pPr>
+      <w:r>
+        <w:t xml:space="preserve">Quadtrees </w:t>
+      </w:r>
+      <w:r>
+        <w:t>are</w:t>
+      </w:r>
+      <w:r>
+        <w:t xml:space="preserve"> </w:t>
+      </w:r>
+      <w:r>
+        <w:t>a quintessential</w:t>
+      </w:r>
+      <w:r>
+        <w:t xml:space="preserve"> data structure to store spatial related data.</w:t>
+      </w:r>
+      <w:r>
+        <w:t xml:space="preserve"> Figure 1 shows a variation of a quadtree, namely the region quadtree.</w:t>
+      </w:r>
+      <w:r>
+        <w:t xml:space="preserve"> Another variation of the quadtree is to store</w:t>
+      </w:r>
+      <w:r>
+        <w:t xml:space="preserve"> information of a lot of points</w:t>
+      </w:r>
+      <w:r>
+        <w:t xml:space="preserve"> in an efficient manner.</w:t>
+      </w:r>
+      <w:r>
+        <w:t xml:space="preserve"> </w:t>
+      </w:r>
+      <w:r>
+        <w:t xml:space="preserve"> </w:t>
+      </w:r>
+      <w:r>
+        <w:t>The principles stay the same; recursively divides the region into four quadrants until there is no need of dividing it, in this case there exists only one point in that region.</w:t>
+      </w:r>
+      <w:ins w:id="82" w:author="Matthew Kevin Amadeus" w:date="2019-12-01T19:28:00Z">
+        <w:r>
+          <w:t xml:space="preserve"> With that perspective of quadtrees storing spatial data, it can hold so much potential into developing algorithms related to image processing.</w:t>
+        </w:r>
+      </w:ins>
+    </w:p>
+    <w:p>
+      <w:pPr>
+        <w:pStyle w:val="Text"/>
+      </w:pPr>
+    </w:p>
+    <w:p>
+      <w:pPr>
+        <w:pStyle w:val="Heading2"/>
+        <w:tabs>
+          <w:tab w:val="left" w:pos="142"/>
+        </w:tabs>
+      </w:pPr>
+      <w:ins w:id="83" w:author="Matthew Kevin Amadeus" w:date="2019-12-01T22:29:00Z">
+        <w:r>
+          <w:t>C</w:t>
+        </w:r>
+      </w:ins>
+      <w:del w:id="84" w:author="Matthew Kevin Amadeus" w:date="2019-12-01T22:29:00Z">
+        <w:r>
+          <w:delText>B</w:delText>
+        </w:r>
+      </w:del>
+      <w:r>
+        <w:t xml:space="preserve">. </w:t>
+      </w:r>
+      <w:ins w:id="85" w:author="Matthew Kevin Amadeus" w:date="2019-12-01T18:29:00Z">
+        <w:r>
+          <w:t>Image Processing</w:t>
+        </w:r>
+      </w:ins>
+    </w:p>
+    <w:p>
+      <w:pPr>
+        <w:pStyle w:val="Text"/>
+        <w:rPr>
+          <w:ins w:id="86" w:author="Matthew Kevin Amadeus" w:date="2019-12-01T18:34:00Z"/>
+        </w:rPr>
+      </w:pPr>
+      <w:ins w:id="87" w:author="Matthew Kevin Amadeus" w:date="2019-12-01T18:31:00Z">
+        <w:r>
+          <w:t xml:space="preserve">By definition, image processing is a way to perform operations to an image, </w:t>
+        </w:r>
+      </w:ins>
+      <w:ins w:id="88" w:author="Matthew Kevin Amadeus" w:date="2019-12-01T18:32:00Z">
+        <w:r>
+          <w:t>in order to get a certain information from an image, or even modifying it</w:t>
+        </w:r>
+      </w:ins>
+      <w:ins w:id="89" w:author="Matthew Kevin Amadeus" w:date="2019-12-01T18:33:00Z">
+        <w:r>
+          <w:t xml:space="preserve"> into our own will</w:t>
+        </w:r>
+        <w:r>
+          <w:t xml:space="preserve">. The output </w:t>
+        </w:r>
+        <w:r>
+          <w:t>wanted may be another modified ima</w:t>
+        </w:r>
+      </w:ins>
+      <w:ins w:id="90" w:author="Matthew Kevin Amadeus" w:date="2019-12-01T18:34:00Z">
+        <w:r>
+          <w:t>ge or even just a simple output showing what the image holds</w:t>
+        </w:r>
+      </w:ins>
+      <w:ins w:id="91" w:author="Matthew Kevin Amadeus" w:date="2019-12-01T18:33:00Z">
+        <w:r>
+          <w:t xml:space="preserve"> [3].</w:t>
+        </w:r>
+      </w:ins>
+    </w:p>
+    <w:p>
+      <w:pPr>
+        <w:pStyle w:val="Text"/>
+        <w:rPr>
+          <w:ins w:id="92" w:author="Matthew Kevin Amadeus" w:date="2019-12-01T18:36:00Z"/>
+        </w:rPr>
+        <w:pPrChange w:id="93" w:author="Matthew Kevin Amadeus" w:date="2019-12-01T18:36:00Z">
+          <w:pPr>
+            <w:pStyle w:val="Text"/>
+          </w:pPr>
+        </w:pPrChange>
+      </w:pPr>
+      <w:ins w:id="94" w:author="Matthew Kevin Amadeus" w:date="2019-12-01T18:36:00Z">
+        <w:r>
+          <w:t>The term image processing is known before the ages of computers, which was done to photos manually by hand or other methods. Nowadays, image processing is being done in computers using calculations and algorithms that has developed during the years.</w:t>
+        </w:r>
+      </w:ins>
+    </w:p>
+    <w:p>
+      <w:pPr>
+        <w:pStyle w:val="Text"/>
+        <w:rPr>
+          <w:ins w:id="95" w:author="Matthew Kevin Amadeus" w:date="2019-12-01T18:31:00Z"/>
+          <w:rPrChange w:id="96" w:author="Matthew Kevin Amadeus" w:date="2019-12-01T19:17:00Z">
+            <w:rPr>
+              <w:ins w:id="97" w:author="Matthew Kevin Amadeus" w:date="2019-12-01T18:31:00Z"/>
+            </w:rPr>
+          </w:rPrChange>
+        </w:rPr>
+      </w:pPr>
+      <w:ins w:id="98" w:author="Matthew Kevin Amadeus" w:date="2019-12-01T18:36:00Z">
+        <w:r>
+          <w:t>The simplest f</w:t>
+        </w:r>
+        <w:r>
+          <w:t>orm of image processing is just a simple transformation of an</w:t>
+        </w:r>
+      </w:ins>
+      <w:ins w:id="99" w:author="Matthew Kevin Amadeus" w:date="2019-12-01T18:37:00Z">
+        <w:r>
+          <w:t xml:space="preserve"> image, such as resizing </w:t>
+        </w:r>
+      </w:ins>
+      <w:ins w:id="100" w:author="Matthew Kevin Amadeus" w:date="2019-12-01T18:45:00Z">
+        <w:r>
+          <w:t xml:space="preserve">an image. </w:t>
+        </w:r>
+      </w:ins>
+      <w:ins w:id="101" w:author="Matthew Kevin Amadeus" w:date="2019-12-01T18:46:00Z">
+        <w:r>
+          <w:t xml:space="preserve">A term that relates to resizing an image is usually </w:t>
+        </w:r>
         <w:r>
           <w:rPr>
             <w:i/>
             <w:iCs/>
-            <w:rPrChange w:id="9" w:author="Matthew Kevin Amadeus" w:date="2019-11-30T23:16:00Z">
-              <w:rPr/>
-            </w:rPrChange>
           </w:rPr>
-          <w:t>A simple diagram explaining quadtrees</w:t>
-        </w:r>
-      </w:ins>
-      <w:ins w:id="10" w:author="Matthew Kevin Amadeus" w:date="2019-11-30T23:14:00Z">
-        <w:r>
-          <w:rPr>
-            <w:i/>
-            <w:iCs/>
-            <w:rPrChange w:id="11" w:author="Matthew Kevin Amadeus" w:date="2019-11-30T23:16:00Z">
-              <w:rPr/>
-            </w:rPrChange>
-          </w:rPr>
-          <w:t>. [2]</w:t>
-        </w:r>
-      </w:ins>
-      <w:ins w:id="12" w:author="Matthew Kevin Amadeus" w:date="2019-11-30T23:12:00Z">
-        <w:r>
-          <w:rPr>
-            <w:i/>
-            <w:iCs/>
-            <w:rPrChange w:id="13" w:author="Matthew Kevin Amadeus" w:date="2019-11-30T23:16:00Z">
-              <w:rPr/>
-            </w:rPrChange>
-          </w:rPr>
-          <w:t>)</w:t>
-        </w:r>
-      </w:ins>
-    </w:p>
-    <w:p>
-      <w:pPr>
-        <w:pStyle w:val="Text"/>
-        <w:rPr>
-          <w:ins w:id="14" w:author="Matthew Kevin Amadeus" w:date="2019-11-30T23:25:00Z"/>
-        </w:rPr>
-      </w:pPr>
-    </w:p>
-    <w:p>
-      <w:pPr>
-        <w:pStyle w:val="Text"/>
-        <w:rPr>
-          <w:ins w:id="15" w:author="Matthew Kevin Amadeus" w:date="2019-11-30T23:25:00Z"/>
-        </w:rPr>
-      </w:pPr>
-      <w:ins w:id="16" w:author="Matthew Kevin Amadeus" w:date="2019-11-30T23:16:00Z">
-        <w:r>
-          <w:t>Quadtrees work in a recursive manner; some quadtrees like shown</w:t>
-        </w:r>
-      </w:ins>
-      <w:ins w:id="17" w:author="Matthew Kevin Amadeus" w:date="2019-11-30T23:17:00Z">
-        <w:r>
-          <w:t xml:space="preserve"> in Figure 1 stores information of regions. It divides a rather large image into four subsections (northwest, northeast southeast, and southwest</w:t>
-        </w:r>
-        <w:r>
-          <w:t>).</w:t>
-        </w:r>
-      </w:ins>
-      <w:ins w:id="18" w:author="Matthew Kevin Amadeus" w:date="2019-11-30T23:18:00Z">
-        <w:r>
-          <w:t xml:space="preserve"> At that example, it divides until a </w:t>
-        </w:r>
-        <w:r>
-          <w:t>region is homogenous, hence no need of further decomposition.</w:t>
-        </w:r>
-      </w:ins>
-      <w:ins w:id="19" w:author="Matthew Kevin Amadeus" w:date="2019-11-30T23:24:00Z">
-        <w:r>
-          <w:t xml:space="preserve"> This property of the quadtree makes it rather efficient in </w:t>
-        </w:r>
-      </w:ins>
-      <w:ins w:id="20" w:author="Matthew Kevin Amadeus" w:date="2019-11-30T23:25:00Z">
-        <w:r>
-          <w:t>storing spatial data.</w:t>
-        </w:r>
-      </w:ins>
-    </w:p>
-    <w:p>
-      <w:pPr>
-        <w:pStyle w:val="Text"/>
-      </w:pPr>
-      <w:ins w:id="21" w:author="Matthew Kevin Amadeus" w:date="2019-11-30T23:25:00Z">
-        <w:r>
-          <w:t xml:space="preserve">Quadtrees </w:t>
-        </w:r>
-      </w:ins>
-      <w:ins w:id="22" w:author="Matthew Kevin Amadeus" w:date="2019-11-30T23:31:00Z">
-        <w:r>
-          <w:t>are</w:t>
-        </w:r>
-      </w:ins>
-      <w:ins w:id="23" w:author="Matthew Kevin Amadeus" w:date="2019-11-30T23:28:00Z">
-        <w:r>
-          <w:t xml:space="preserve"> </w:t>
-        </w:r>
-      </w:ins>
-      <w:ins w:id="24" w:author="Matthew Kevin Amadeus" w:date="2019-11-30T23:31:00Z">
-        <w:r>
-          <w:t>a quintessential</w:t>
-        </w:r>
-      </w:ins>
-      <w:ins w:id="25" w:author="Matthew Kevin Amadeus" w:date="2019-11-30T23:28:00Z">
-        <w:r>
-          <w:t xml:space="preserve"> data structure to store </w:t>
-        </w:r>
-      </w:ins>
-      <w:ins w:id="26" w:author="Matthew Kevin Amadeus" w:date="2019-11-30T23:31:00Z">
-        <w:r>
-          <w:t>spatial related data.</w:t>
-        </w:r>
-      </w:ins>
-      <w:ins w:id="27" w:author="Matthew Kevin Amadeus" w:date="2019-11-30T23:32:00Z">
-        <w:r>
-          <w:t xml:space="preserve"> Figure 1 shows a variation of a quadtree, namely the region quadtree.</w:t>
-        </w:r>
-      </w:ins>
-      <w:ins w:id="28" w:author="Matthew Kevin Amadeus" w:date="2019-11-30T23:33:00Z">
-        <w:r>
-          <w:t xml:space="preserve"> Another variation of the quadtree is to store point information in </w:t>
-        </w:r>
-      </w:ins>
-      <w:ins w:id="29" w:author="Matthew Kevin Amadeus" w:date="2019-11-30T23:34:00Z">
-        <w:r>
-          <w:t>an efficient manner.</w:t>
-        </w:r>
-        <w:r>
-          <w:t xml:space="preserve"> </w:t>
-        </w:r>
-      </w:ins>
-      <w:bookmarkStart w:id="30" w:name="_GoBack"/>
-      <w:bookmarkEnd w:id="30"/>
-      <w:ins w:id="31" w:author="Matthew Kevin Amadeus" w:date="2019-11-30T23:32:00Z">
-        <w:r>
-          <w:t xml:space="preserve"> </w:t>
-        </w:r>
-      </w:ins>
+          <w:t>zooming</w:t>
+        </w:r>
+        <w:r>
+          <w:t xml:space="preserve">; which in practice is just adding more pixels to an </w:t>
+        </w:r>
+      </w:ins>
+      <w:ins w:id="102" w:author="Matthew Kevin Amadeus" w:date="2019-12-01T18:47:00Z">
+        <w:r>
+          <w:t>image</w:t>
+        </w:r>
+        <w:r>
+          <w:t>, whether you want it to be zoomed in or out</w:t>
+        </w:r>
+      </w:ins>
+      <w:ins w:id="103" w:author="Matthew Kevin Amadeus" w:date="2019-12-01T19:17:00Z">
+        <w:r>
+          <w:t>.</w:t>
+        </w:r>
+      </w:ins>
+      <w:ins w:id="104" w:author="Matthew Kevin Amadeus" w:date="2019-12-01T20:51:00Z">
+        <w:r>
+          <w:t xml:space="preserve"> Another great example is</w:t>
+        </w:r>
+      </w:ins>
+      <w:ins w:id="105" w:author="Matthew Kevin Amadeus" w:date="2019-12-01T20:52:00Z">
+        <w:r>
+          <w:t xml:space="preserve"> by simply manipulating the pixels that make up the image </w:t>
+        </w:r>
+      </w:ins>
+      <w:ins w:id="106" w:author="Matthew Kevin Amadeus" w:date="2019-12-01T20:53:00Z">
+        <w:r>
+          <w:t xml:space="preserve">into something </w:t>
+        </w:r>
+      </w:ins>
+      <w:ins w:id="107" w:author="Matthew Kevin Amadeus" w:date="2019-12-01T20:54:00Z">
+        <w:r>
+          <w:t>that we want it to be.</w:t>
+        </w:r>
+      </w:ins>
+    </w:p>
+    <w:p>
+      <w:pPr>
+        <w:pStyle w:val="Text"/>
+        <w:rPr>
+          <w:del w:id="108" w:author="Matthew Kevin Amadeus" w:date="2019-12-01T18:36:00Z"/>
+        </w:rPr>
+      </w:pPr>
+      <w:del w:id="109" w:author="Matthew Kevin Amadeus" w:date="2019-12-01T18:29:00Z">
+        <w:r>
+          <w:delText>The most common</w:delText>
+        </w:r>
+      </w:del>
+    </w:p>
+    <w:p>
+      <w:pPr>
+        <w:pStyle w:val="Text"/>
+      </w:pPr>
     </w:p>
     <w:p>
       <w:pPr>
@@ -684,8 +1931,83 @@
         </w:tabs>
       </w:pPr>
       <w:r>
-        <w:t>III.   Helpful Hints</w:t>
-      </w:r>
+        <w:t xml:space="preserve">III.   </w:t>
+      </w:r>
+      <w:del w:id="110" w:author="Matthew Kevin Amadeus" w:date="2019-12-01T19:27:00Z">
+        <w:r>
+          <w:delText>Helpful Hints</w:delText>
+        </w:r>
+      </w:del>
+      <w:ins w:id="111" w:author="Matthew Kevin Amadeus" w:date="2019-12-01T19:27:00Z">
+        <w:r>
+          <w:t xml:space="preserve">Image </w:t>
+        </w:r>
+      </w:ins>
+      <w:ins w:id="112" w:author="Matthew Kevin Amadeus" w:date="2019-12-01T20:45:00Z">
+        <w:r>
+          <w:t>Processing Examples in Quadtrees</w:t>
+        </w:r>
+      </w:ins>
+    </w:p>
+    <w:p>
+      <w:pPr>
+        <w:pStyle w:val="Text"/>
+        <w:rPr>
+          <w:ins w:id="113" w:author="Matthew Kevin Amadeus" w:date="2019-12-01T20:56:00Z"/>
+        </w:rPr>
+      </w:pPr>
+      <w:ins w:id="114" w:author="Matthew Kevin Amadeus" w:date="2019-12-01T20:54:00Z">
+        <w:r>
+          <w:t>Given an image that has been converted into its quadtree form, containing the average color in RGB format and its standard deviation for each quadrant for the image. In this example, as quadtree is scaled by the power of two, we will be using an image of size 2</w:t>
+        </w:r>
+        <w:r>
+          <w:rPr>
+            <w:vertAlign w:val="superscript"/>
+          </w:rPr>
+          <w:t>n</w:t>
+        </w:r>
+        <w:r>
+          <w:t>.2</w:t>
+        </w:r>
+        <w:r>
+          <w:rPr>
+            <w:vertAlign w:val="superscript"/>
+          </w:rPr>
+          <w:t>n</w:t>
+        </w:r>
+        <w:r>
+          <w:t xml:space="preserve"> pixels. It would make things</w:t>
+        </w:r>
+      </w:ins>
+      <w:ins w:id="115" w:author="Matthew Kevin Amadeus" w:date="2019-12-01T20:55:00Z">
+        <w:r>
+          <w:t xml:space="preserve"> easier for the algorithms explained below to work.</w:t>
+        </w:r>
+        <w:r>
+          <w:t xml:space="preserve"> If a different sized image is going to be used, </w:t>
+        </w:r>
+      </w:ins>
+      <w:ins w:id="116" w:author="Matthew Kevin Amadeus" w:date="2019-12-01T20:56:00Z">
+        <w:r>
+          <w:t>a different approach must be made.</w:t>
+        </w:r>
+      </w:ins>
+    </w:p>
+    <w:p>
+      <w:pPr>
+        <w:pStyle w:val="Text"/>
+        <w:rPr>
+          <w:ins w:id="117" w:author="Matthew Kevin Amadeus" w:date="2019-12-01T20:54:00Z"/>
+        </w:rPr>
+        <w:pPrChange w:id="118" w:author="Matthew Kevin Amadeus" w:date="2019-12-01T20:55:00Z">
+          <w:pPr>
+            <w:pStyle w:val="Heading2"/>
+            <w:tabs>
+              <w:tab w:val="left" w:pos="142"/>
+            </w:tabs>
+          </w:pPr>
+        </w:pPrChange>
+      </w:pPr>
     </w:p>
     <w:p>
       <w:pPr>
@@ -695,129 +2017,221 @@
         </w:tabs>
       </w:pPr>
       <w:r>
-        <w:t>A. Figures and Tables</w:t>
-      </w:r>
-    </w:p>
-    <w:p>
-      <w:pPr>
-        <w:pStyle w:val="Text"/>
-      </w:pPr>
-      <w:r>
-        <w:t xml:space="preserve">Large figures and tables may span both columns. Place figure captions below the figures; place table titles above the tables. If your figure has two parts, include the labels “(a)” and “(b)” as part of the artwork. Please verify that the figures and tables you mention in the text actually exist. </w:t>
-      </w:r>
-      <w:r>
-        <w:rPr>
-          <w:bCs/>
-        </w:rPr>
-        <w:t xml:space="preserve">Please do not include captions as part of the figures. Do not put captions in “text boxes” linked to the figures. Do not put borders around the outside of your figures. </w:t>
-      </w:r>
-      <w:r>
-        <w:t xml:space="preserve">Use the abbreviation “Fig.” even at the beginning of a sentence. Do not abbreviate “Table.” Tables are numbered with Roman numerals. </w:t>
-      </w:r>
-    </w:p>
-    <w:p>
-      <w:pPr>
-        <w:pStyle w:val="Text"/>
-      </w:pPr>
-      <w:r>
-        <w:t xml:space="preserve">Figure axis labels are often a source of confusion. Use words rather than symbols. As an example, write the quantity “Magnetization,” or “Magnetization </w:t>
-      </w:r>
-      <w:r>
-        <w:rPr>
-          <w:i/>
-          <w:iCs/>
-        </w:rPr>
-        <w:t>M</w:t>
-      </w:r>
-      <w:r>
-        <w:t>,” not just “</w:t>
-      </w:r>
-      <w:r>
-        <w:rPr>
-          <w:i/>
-          <w:iCs/>
-        </w:rPr>
-        <w:t>M</w:t>
-      </w:r>
-      <w:r>
-        <w:t>.” Put units in parentheses. Do not label axes only with units. As in Fig. 1, for example, write “Magnetization (A/m)” or “Magnetization (A</w:t>
-      </w:r>
-      <w:r>
-        <w:rPr>
-          <w:position w:val="-3"/>
-        </w:rPr>
-        <w:object w:dxaOrig="115" w:dyaOrig="278" w14:anchorId="220DAB11">
-          <v:shapetype id="_x0000_t75" coordsize="21600,21600" o:spt="75" o:preferrelative="t" path="m@4@5l@4@11@9@11@9@5xe" filled="f" stroked="f">
-            <v:stroke joinstyle="miter"/>
-            <v:formulas>
-              <v:f eqn="if lineDrawn pixelLineWidth 0"/>
-              <v:f eqn="sum @0 1 0"/>
-              <v:f eqn="sum 0 0 @1"/>
-              <v:f eqn="prod @2 1 2"/>
-              <v:f eqn="prod @3 21600 pixelWidth"/>
-              <v:f eqn="prod @3 21600 pixelHeight"/>
-              <v:f eqn="sum @0 0 1"/>
-              <v:f eqn="prod @6 1 2"/>
-              <v:f eqn="prod @7 21600 pixelWidth"/>
-              <v:f eqn="sum @8 21600 0"/>
-              <v:f eqn="prod @7 21600 pixelHeight"/>
-              <v:f eqn="sum @10 21600 0"/>
-            </v:formulas>
-            <v:path o:extrusionok="f" gradientshapeok="t" o:connecttype="rect"/>
-            <o:lock v:ext="edit" aspectratio="t"/>
-          </v:shapetype>
-          <v:shape id="_x0000_i1025" type="#_x0000_t75" style="width:6pt;height:14.4pt" o:ole="" filled="t">
-            <v:fill color2="black"/>
-            <v:imagedata r:id="rId10" o:title=""/>
-          </v:shape>
-          <o:OLEObject Type="Embed" ProgID="Equation.3" ShapeID="_x0000_i1025" DrawAspect="Content" ObjectID="_1636662061" r:id="rId11"/>
-        </w:object>
-      </w:r>
-      <w:r>
-        <w:t>m</w:t>
-      </w:r>
-      <w:r>
-        <w:rPr>
-          <w:rFonts w:ascii="Symbol" w:hAnsi="Symbol"/>
-          <w:vertAlign w:val="superscript"/>
-        </w:rPr>
-        <w:t></w:t>
-      </w:r>
-      <w:r>
-        <w:rPr>
-          <w:vertAlign w:val="superscript"/>
-        </w:rPr>
-        <w:t>1</w:t>
-      </w:r>
-      <w:r>
-        <w:t xml:space="preserve">),” not just “A/m.” Do not label axes with a ratio of quantities and units. For example, write “Temperature (K),” not “Temperature/K.” </w:t>
-      </w:r>
-    </w:p>
-    <w:p>
-      <w:pPr>
-        <w:pStyle w:val="Text"/>
-      </w:pPr>
-      <w:r>
-        <w:t>Multipliers can be especially confusing. Write “Magnetization (kA/m)” or “Magnetization (10</w:t>
-      </w:r>
-      <w:r>
-        <w:rPr>
-          <w:vertAlign w:val="superscript"/>
-        </w:rPr>
-        <w:t>3</w:t>
-      </w:r>
-      <w:r>
-        <w:t xml:space="preserve"> A/m).” Do not write “Magnetization (A/m) </w:t>
-      </w:r>
-      <w:r>
-        <w:rPr>
-          <w:rFonts w:ascii="Symbol" w:hAnsi="Symbol"/>
-        </w:rPr>
-        <w:t></w:t>
-      </w:r>
-      <w:r>
-        <w:t xml:space="preserve"> 1000” because the reader would not know whether the top axis label in Fig. 1 meant 16000 A/m or 0.016 A/m. Figure labels should be legible, approximately 8 to 12 point type.</w:t>
-      </w:r>
+        <w:t xml:space="preserve">A. </w:t>
+      </w:r>
+      <w:ins w:id="119" w:author="Matthew Kevin Amadeus" w:date="2019-12-01T20:46:00Z">
+        <w:r>
+          <w:t>Image Scaling</w:t>
+        </w:r>
+      </w:ins>
+      <w:del w:id="120" w:author="Matthew Kevin Amadeus" w:date="2019-12-01T20:45:00Z">
+        <w:r>
+          <w:delText>Figures and Tables</w:delText>
+        </w:r>
+      </w:del>
+    </w:p>
+    <w:p>
+      <w:pPr>
+        <w:pStyle w:val="Text"/>
+        <w:rPr>
+          <w:del w:id="121" w:author="Matthew Kevin Amadeus" w:date="2019-12-01T20:47:00Z"/>
+        </w:rPr>
+      </w:pPr>
+      <w:del w:id="122" w:author="Matthew Kevin Amadeus" w:date="2019-12-01T20:47:00Z">
+        <w:r>
+          <w:delText xml:space="preserve">Large figures and tables may span both columns. Place figure captions below the figures; place table titles above the tables. If your figure has two parts, include the labels “(a)” and “(b)” as part of the artwork. Please verify that the figures and tables you mention in the text actually exist. </w:delText>
+        </w:r>
+        <w:r>
+          <w:rPr>
+            <w:bCs/>
+          </w:rPr>
+          <w:delText xml:space="preserve">Please do not include captions as part of the figures. Do not put captions in “text boxes” linked to the figures. Do not put borders around the outside of your figures. </w:delText>
+        </w:r>
+        <w:r>
+          <w:delText xml:space="preserve">Use the abbreviation “Fig.” even at the beginning of a sentence. Do not abbreviate “Table.” Tables are numbered with Roman numerals. </w:delText>
+        </w:r>
+      </w:del>
+    </w:p>
+    <w:p>
+      <w:pPr>
+        <w:pStyle w:val="Text"/>
+        <w:rPr>
+          <w:del w:id="123" w:author="Matthew Kevin Amadeus" w:date="2019-12-01T20:47:00Z"/>
+        </w:rPr>
+      </w:pPr>
+      <w:del w:id="124" w:author="Matthew Kevin Amadeus" w:date="2019-12-01T20:47:00Z">
+        <w:r>
+          <w:delText xml:space="preserve">Figure axis labels are often a source of confusion. Use words rather than symbols. As an example, write the quantity “Magnetization,” or “Magnetization </w:delText>
+        </w:r>
+        <w:r>
+          <w:rPr>
+            <w:i/>
+            <w:iCs/>
+          </w:rPr>
+          <w:delText>M</w:delText>
+        </w:r>
+        <w:r>
+          <w:delText>,” not just “</w:delText>
+        </w:r>
+        <w:r>
+          <w:rPr>
+            <w:i/>
+            <w:iCs/>
+          </w:rPr>
+          <w:delText>M</w:delText>
+        </w:r>
+        <w:r>
+          <w:delText>.” Put units in parentheses. Do not label axes only with units. As in Fig. 1, for example, write “Magnetization (A/m)” or “Magnetization (A</w:delText>
+        </w:r>
+        <w:r>
+          <w:rPr>
+            <w:position w:val="-3"/>
+          </w:rPr>
+          <w:object w:dxaOrig="115" w:dyaOrig="278" w14:anchorId="220DAB11">
+            <v:shapetype id="_x0000_t75" coordsize="21600,21600" o:spt="75" o:preferrelative="t" path="m@4@5l@4@11@9@11@9@5xe" filled="f" stroked="f">
+              <v:stroke joinstyle="miter"/>
+              <v:formulas>
+                <v:f eqn="if lineDrawn pixelLineWidth 0"/>
+                <v:f eqn="sum @0 1 0"/>
+                <v:f eqn="sum 0 0 @1"/>
+                <v:f eqn="prod @2 1 2"/>
+                <v:f eqn="prod @3 21600 pixelWidth"/>
+                <v:f eqn="prod @3 21600 pixelHeight"/>
+                <v:f eqn="sum @0 0 1"/>
+                <v:f eqn="prod @6 1 2"/>
+                <v:f eqn="prod @7 21600 pixelWidth"/>
+                <v:f eqn="sum @8 21600 0"/>
+                <v:f eqn="prod @7 21600 pixelHeight"/>
+                <v:f eqn="sum @10 21600 0"/>
+              </v:formulas>
+              <v:path o:extrusionok="f" gradientshapeok="t" o:connecttype="rect"/>
+              <o:lock v:ext="edit" aspectratio="t"/>
+            </v:shapetype>
+            <v:shape id="_x0000_i1025" type="#_x0000_t75" style="width:6pt;height:14.4pt" o:ole="" filled="t">
+              <v:fill color2="black"/>
+              <v:imagedata r:id="rId13" o:title=""/>
+            </v:shape>
+            <o:OLEObject Type="Embed" ProgID="Equation.3" ShapeID="_x0000_i1025" DrawAspect="Content" ObjectID="_1636786630" r:id="rId14"/>
+          </w:object>
+        </w:r>
+        <w:r>
+          <w:delText>m</w:delText>
+        </w:r>
+        <w:r>
+          <w:rPr>
+            <w:rFonts w:ascii="Symbol" w:hAnsi="Symbol"/>
+            <w:vertAlign w:val="superscript"/>
+          </w:rPr>
+          <w:delText></w:delText>
+        </w:r>
+        <w:r>
+          <w:rPr>
+            <w:vertAlign w:val="superscript"/>
+          </w:rPr>
+          <w:delText>1</w:delText>
+        </w:r>
+        <w:r>
+          <w:delText xml:space="preserve">),” not just “A/m.” Do not label axes with a ratio of quantities and units. For example, write “Temperature (K),” not “Temperature/K.” </w:delText>
+        </w:r>
+      </w:del>
+    </w:p>
+    <w:p>
+      <w:pPr>
+        <w:pStyle w:val="Text"/>
+        <w:rPr>
+          <w:rPrChange w:id="125" w:author="Matthew Kevin Amadeus" w:date="2019-12-01T20:50:00Z">
+            <w:rPr/>
+          </w:rPrChange>
+        </w:rPr>
+      </w:pPr>
+      <w:del w:id="126" w:author="Matthew Kevin Amadeus" w:date="2019-12-01T20:47:00Z">
+        <w:r>
+          <w:delText>Multipliers can be especially confusing. Write “Magnetization (kA/m)” or “Magnetization (10</w:delText>
+        </w:r>
+        <w:r>
+          <w:rPr>
+            <w:vertAlign w:val="superscript"/>
+          </w:rPr>
+          <w:delText>3</w:delText>
+        </w:r>
+        <w:r>
+          <w:delText xml:space="preserve"> A/m).” Do not write “Magnetization (A/m) </w:delText>
+        </w:r>
+        <w:r>
+          <w:rPr>
+            <w:rFonts w:ascii="Symbol" w:hAnsi="Symbol"/>
+          </w:rPr>
+          <w:delText></w:delText>
+        </w:r>
+        <w:r>
+          <w:delText xml:space="preserve"> 1000” because the reader would not know whether the top axis label in Fig. 1 meant 16000 A/m or 0.016 A/m. Figure labels should be legible, approximately 8 to 12 point type.</w:delText>
+        </w:r>
+      </w:del>
+      <w:ins w:id="127" w:author="Matthew Kevin Amadeus" w:date="2019-12-01T21:18:00Z">
+        <w:r>
+          <w:t>By how quadtrees work</w:t>
+        </w:r>
+      </w:ins>
+      <w:ins w:id="128" w:author="Matthew Kevin Amadeus" w:date="2019-12-01T21:19:00Z">
+        <w:r>
+          <w:t xml:space="preserve">, image scaling by the factor of two is a trivial task. </w:t>
+        </w:r>
+      </w:ins>
+      <w:ins w:id="129" w:author="Matthew Kevin Amadeus" w:date="2019-12-01T21:20:00Z">
+        <w:r>
+          <w:t xml:space="preserve">After the quadtrees has been made, </w:t>
+        </w:r>
+      </w:ins>
+      <w:ins w:id="130" w:author="Matthew Kevin Amadeus" w:date="2019-12-01T21:21:00Z">
+        <w:r>
+          <w:t xml:space="preserve">by simply returning the image at </w:t>
+        </w:r>
+      </w:ins>
+      <w:ins w:id="131" w:author="Matthew Kevin Amadeus" w:date="2019-12-01T21:22:00Z">
+        <w:r>
+          <w:t xml:space="preserve">the wanted level of the tree. For instance, suppose that you’ve constructed the quadtree from a 512x512 image. </w:t>
+        </w:r>
+      </w:ins>
+      <w:ins w:id="132" w:author="Matthew Kevin Amadeus" w:date="2019-12-01T21:23:00Z">
+        <w:r>
+          <w:t>K</w:t>
+        </w:r>
+      </w:ins>
+      <w:ins w:id="133" w:author="Matthew Kevin Amadeus" w:date="2019-12-01T21:24:00Z">
+        <w:r>
+          <w:t>eep in mind that each node contains the average color of that region.</w:t>
+        </w:r>
+      </w:ins>
+      <w:ins w:id="134" w:author="Matthew Kevin Amadeus" w:date="2019-12-01T21:25:00Z">
+        <w:r>
+          <w:t xml:space="preserve"> If you gave an input of level 1 (the root node), the</w:t>
+        </w:r>
+      </w:ins>
+      <w:r>
+        <w:t xml:space="preserve"> </w:t>
+      </w:r>
+      <w:r>
+        <w:t>quadtree</w:t>
+      </w:r>
+      <w:ins w:id="135" w:author="Matthew Kevin Amadeus" w:date="2019-12-01T21:25:00Z">
+        <w:r>
+          <w:t xml:space="preserve"> will return a 1x1 image</w:t>
+        </w:r>
+      </w:ins>
+      <w:r>
+        <w:t xml:space="preserve">, with </w:t>
+      </w:r>
+      <w:r>
+        <w:t xml:space="preserve">the average </w:t>
+      </w:r>
+      <w:r>
+        <w:t xml:space="preserve">color </w:t>
+      </w:r>
+      <w:r>
+        <w:t>of the whole image.</w:t>
+      </w:r>
+      <w:bookmarkStart w:id="136" w:name="_GoBack"/>
+      <w:bookmarkEnd w:id="136"/>
     </w:p>
     <w:p>
       <w:pPr>
@@ -848,38 +2262,38 @@
         <w:pStyle w:val="Text"/>
       </w:pPr>
       <w:r>
-        <w:t xml:space="preserve">Number footnotes separately in superscripts (Insert | </w:t>
+        <w:t>Number footnotes separately in superscripts (Insert | Footnote)</w:t>
+      </w:r>
+      <w:r>
+        <w:rPr>
+          <w:rStyle w:val="FootnoteCharacters"/>
+        </w:rPr>
+        <w:footnoteReference w:id="1"/>
+      </w:r>
+      <w:r>
+        <w:t xml:space="preserve">. Place the actual footnote at the bottom of the column in which it is cited; do not put footnotes in the reference list (endnotes). Use letters for table footnotes. </w:t>
+      </w:r>
+    </w:p>
+    <w:p>
+      <w:pPr>
+        <w:pStyle w:val="Text"/>
+      </w:pPr>
+      <w:r>
+        <w:t>Please note that the references at the end of this document are in the preferred referencing style. Give all authors’ names; do not use “</w:t>
+      </w:r>
+      <w:r>
+        <w:rPr>
+          <w:i/>
+          <w:iCs/>
+        </w:rPr>
+        <w:t>et al</w:t>
+      </w:r>
+      <w:r>
+        <w:t xml:space="preserve">.” unless there are six authors or more. Use a space after authors' initials. Papers that have not been published should be cited as “unpublished” [4]. Papers that have been submitted for publication should be cited as “submitted for publication” [5]. Papers that have been accepted for publication, but not yet specified for an issue should be cited as “to be published” [6]. </w:t>
       </w:r>
       <w:r>
         <w:lastRenderedPageBreak/>
-        <w:t>Footnote)</w:t>
-      </w:r>
-      <w:r>
-        <w:rPr>
-          <w:rStyle w:val="FootnoteCharacters"/>
-        </w:rPr>
-        <w:footnoteReference w:id="1"/>
-      </w:r>
-      <w:r>
-        <w:t xml:space="preserve">. Place the actual footnote at the bottom of the column in which it is cited; do not put footnotes in the reference list (endnotes). Use letters for table footnotes. </w:t>
-      </w:r>
-    </w:p>
-    <w:p>
-      <w:pPr>
-        <w:pStyle w:val="Text"/>
-      </w:pPr>
-      <w:r>
-        <w:t>Please note that the references at the end of this document are in the preferred referencing style. Give all authors’ names; do not use “</w:t>
-      </w:r>
-      <w:r>
-        <w:rPr>
-          <w:i/>
-          <w:iCs/>
-        </w:rPr>
-        <w:t>et al</w:t>
-      </w:r>
-      <w:r>
-        <w:t>.” unless there are six authors or more. Use a space after authors' initials. Papers that have not been published should be cited as “unpublished” [4]. Papers that have been submitted for publication should be cited as “submitted for publication” [5]. Papers that have been accepted for publication, but not yet specified for an issue should be cited as “to be published” [6]. Please give affiliations and addresses for private communications [7].</w:t>
+        <w:t>Please give affiliations and addresses for private communications [7].</w:t>
       </w:r>
     </w:p>
     <w:p>
@@ -946,9 +2360,9 @@
         <w:object w:dxaOrig="5355" w:dyaOrig="764" w14:anchorId="016871FD">
           <v:shape id="_x0000_i1026" type="#_x0000_t75" style="width:267.6pt;height:38.4pt" o:ole="" filled="t">
             <v:fill color2="black"/>
-            <v:imagedata r:id="rId12" o:title=""/>
+            <v:imagedata r:id="rId15" o:title=""/>
           </v:shape>
-          <o:OLEObject Type="Embed" ProgID="Equation.3" ShapeID="_x0000_i1026" DrawAspect="Content" ObjectID="_1636662062" r:id="rId13"/>
+          <o:OLEObject Type="Embed" ProgID="Equation.3" ShapeID="_x0000_i1026" DrawAspect="Content" ObjectID="_1636786631" r:id="rId16"/>
         </w:object>
       </w:r>
       <w:r>
@@ -979,59 +2393,61 @@
       <w:pPr>
         <w:pStyle w:val="Text"/>
       </w:pPr>
-      <w:r>
-        <w:rPr>
-          <w:noProof/>
-        </w:rPr>
-        <w:drawing>
-          <wp:inline distT="0" distB="0" distL="0" distR="0" wp14:anchorId="7F0B5A1C" wp14:editId="5AAF690C">
-            <wp:extent cx="3231515" cy="847725"/>
-            <wp:effectExtent l="0" t="0" r="6985" b="9525"/>
-            <wp:docPr id="1" name="Picture 1"/>
-            <wp:cNvGraphicFramePr>
-              <a:graphicFrameLocks xmlns:a="http://schemas.openxmlformats.org/drawingml/2006/main" noChangeAspect="1"/>
-            </wp:cNvGraphicFramePr>
-            <a:graphic xmlns:a="http://schemas.openxmlformats.org/drawingml/2006/main">
-              <a:graphicData uri="http://schemas.openxmlformats.org/drawingml/2006/picture">
-                <pic:pic xmlns:pic="http://schemas.openxmlformats.org/drawingml/2006/picture">
-                  <pic:nvPicPr>
-                    <pic:cNvPr id="0" name="Picture 3"/>
-                    <pic:cNvPicPr>
-                      <a:picLocks noChangeAspect="1" noChangeArrowheads="1"/>
-                    </pic:cNvPicPr>
-                  </pic:nvPicPr>
-                  <pic:blipFill>
-                    <a:blip r:embed="rId14" cstate="print">
-                      <a:extLst>
-                        <a:ext uri="{28A0092B-C50C-407E-A947-70E740481C1C}">
-                          <a14:useLocalDpi xmlns:a14="http://schemas.microsoft.com/office/drawing/2010/main" val="0"/>
-                        </a:ext>
-                      </a:extLst>
-                    </a:blip>
-                    <a:srcRect/>
-                    <a:stretch>
-                      <a:fillRect/>
-                    </a:stretch>
-                  </pic:blipFill>
-                  <pic:spPr bwMode="auto">
-                    <a:xfrm>
-                      <a:off x="0" y="0"/>
-                      <a:ext cx="3231515" cy="847725"/>
-                    </a:xfrm>
-                    <a:prstGeom prst="rect">
-                      <a:avLst/>
-                    </a:prstGeom>
-                    <a:noFill/>
-                    <a:ln>
+      <w:del w:id="137" w:author="Matthew Kevin Amadeus" w:date="2019-11-30T23:44:00Z">
+        <w:r>
+          <w:rPr>
+            <w:noProof/>
+          </w:rPr>
+          <w:drawing>
+            <wp:inline distT="0" distB="0" distL="0" distR="0" wp14:anchorId="7F0B5A1C" wp14:editId="3245D0E1">
+              <wp:extent cx="3231515" cy="847725"/>
+              <wp:effectExtent l="0" t="0" r="6985" b="9525"/>
+              <wp:docPr id="1" name="Picture 1"/>
+              <wp:cNvGraphicFramePr>
+                <a:graphicFrameLocks xmlns:a="http://schemas.openxmlformats.org/drawingml/2006/main" noChangeAspect="1"/>
+              </wp:cNvGraphicFramePr>
+              <a:graphic xmlns:a="http://schemas.openxmlformats.org/drawingml/2006/main">
+                <a:graphicData uri="http://schemas.openxmlformats.org/drawingml/2006/picture">
+                  <pic:pic xmlns:pic="http://schemas.openxmlformats.org/drawingml/2006/picture">
+                    <pic:nvPicPr>
+                      <pic:cNvPr id="0" name="Picture 3"/>
+                      <pic:cNvPicPr>
+                        <a:picLocks noChangeAspect="1" noChangeArrowheads="1"/>
+                      </pic:cNvPicPr>
+                    </pic:nvPicPr>
+                    <pic:blipFill>
+                      <a:blip r:embed="rId17" cstate="print">
+                        <a:extLst>
+                          <a:ext uri="{28A0092B-C50C-407E-A947-70E740481C1C}">
+                            <a14:useLocalDpi xmlns:a14="http://schemas.microsoft.com/office/drawing/2010/main" val="0"/>
+                          </a:ext>
+                        </a:extLst>
+                      </a:blip>
+                      <a:srcRect/>
+                      <a:stretch>
+                        <a:fillRect/>
+                      </a:stretch>
+                    </pic:blipFill>
+                    <pic:spPr bwMode="auto">
+                      <a:xfrm>
+                        <a:off x="0" y="0"/>
+                        <a:ext cx="3231515" cy="847725"/>
+                      </a:xfrm>
+                      <a:prstGeom prst="rect">
+                        <a:avLst/>
+                      </a:prstGeom>
                       <a:noFill/>
-                    </a:ln>
-                  </pic:spPr>
-                </pic:pic>
-              </a:graphicData>
-            </a:graphic>
-          </wp:inline>
-        </w:drawing>
-      </w:r>
+                      <a:ln>
+                        <a:noFill/>
+                      </a:ln>
+                    </pic:spPr>
+                  </pic:pic>
+                </a:graphicData>
+              </a:graphic>
+            </wp:inline>
+          </w:drawing>
+        </w:r>
+      </w:del>
     </w:p>
     <w:p>
       <w:pPr>
@@ -1049,10 +2465,7 @@
         <w:pStyle w:val="Text"/>
       </w:pPr>
       <w:r>
-        <w:t xml:space="preserve">Use one space after periods and colons. Hyphenate complex modifiers: “zero-field-cooled magnetization.” Avoid dangling participles, such as, “Using (1), the potential was calculated.” [It is not clear who or what used (1).] Write instead, “The potential was calculated by using (1),” or “Using (1), we calculated the </w:t>
-      </w:r>
-      <w:r>
-        <w:t>potential.”</w:t>
+        <w:t>Use one space after periods and colons. Hyphenate complex modifiers: “zero-field-cooled magnetization.” Avoid dangling participles, such as, “Using (1), the potential was calculated.” [It is not clear who or what used (1).] Write instead, “The potential was calculated by using (1),” or “Using (1), we calculated the potential.”</w:t>
       </w:r>
     </w:p>
     <w:p>
@@ -1105,23 +2518,7 @@
         <w:t>2</w:t>
       </w:r>
       <w:r>
-        <w:t>” or “</w:t>
-      </w:r>
-      <w:proofErr w:type="spellStart"/>
-      <w:r>
-        <w:t>webers</w:t>
-      </w:r>
-      <w:proofErr w:type="spellEnd"/>
-      <w:r>
-        <w:t xml:space="preserve"> per square meter,” not “</w:t>
-      </w:r>
-      <w:proofErr w:type="spellStart"/>
-      <w:r>
-        <w:t>webers</w:t>
-      </w:r>
-      <w:proofErr w:type="spellEnd"/>
-      <w:r>
-        <w:t>/m</w:t>
+        <w:t>” or “webers per square meter,” not “webers/m</w:t>
       </w:r>
       <w:r>
         <w:rPr>
@@ -1146,7 +2543,10 @@
         <w:pStyle w:val="Text"/>
       </w:pPr>
       <w:r>
-        <w:t xml:space="preserve">If you wish, you may write in the first person singular or plural and use the active voice (“I observed that ...” or “We observed that ...” instead of “It was observed that ...”). Remember to check spelling. If your native language is not English, please get a native English-speaking colleague to proofread your paper. </w:t>
+        <w:t xml:space="preserve">If you wish, you may write in the first person singular or plural and use the active voice (“I observed that ...” or “We observed that ...” instead of “It was observed that ...”). </w:t>
+      </w:r>
+      <w:r>
+        <w:t xml:space="preserve">Remember to check spelling. If your native language is not English, please get a native English-speaking colleague to proofread your paper. </w:t>
       </w:r>
     </w:p>
     <w:p>
@@ -1184,39 +2584,7 @@
         <w:t>0</w:t>
       </w:r>
       <w:r>
-        <w:t xml:space="preserve"> is zero, not a lowercase letter “o.” The term for residual magnetization is “remanence”; the adjective is “</w:t>
-      </w:r>
-      <w:proofErr w:type="spellStart"/>
-      <w:r>
-        <w:t>remanent</w:t>
-      </w:r>
-      <w:proofErr w:type="spellEnd"/>
-      <w:r>
-        <w:t>”; do not write “</w:t>
-      </w:r>
-      <w:proofErr w:type="spellStart"/>
-      <w:r>
-        <w:t>remnance</w:t>
-      </w:r>
-      <w:proofErr w:type="spellEnd"/>
-      <w:r>
-        <w:t xml:space="preserve">” or “remnant.” Use the word “micrometer” instead of “micron.” A graph within a graph is an “inset,” not an “insert.” The word “alternatively” is preferred to the word “alternately” (unless you really mean something that alternates). Use the word “whereas” instead of “while” (unless you are referring to simultaneous events). Do not use the word “essentially” to mean “approximately” or “effectively.” Do not use the word “issue” as a euphemism for “problem.” When compositions are not specified, separate chemical symbols by </w:t>
-      </w:r>
-      <w:proofErr w:type="spellStart"/>
-      <w:r>
-        <w:t>en</w:t>
-      </w:r>
-      <w:proofErr w:type="spellEnd"/>
-      <w:r>
-        <w:t>-dashes; for example, “</w:t>
-      </w:r>
-      <w:proofErr w:type="spellStart"/>
-      <w:r>
-        <w:t>NiMn</w:t>
-      </w:r>
-      <w:proofErr w:type="spellEnd"/>
-      <w:r>
-        <w:t>” indicates the intermetallic compound Ni</w:t>
+        <w:t xml:space="preserve"> is zero, not a lowercase letter “o.” The term for residual magnetization is “remanence”; the adjective is “remanent”; do not write “remnance” or “remnant.” Use the word “micrometer” instead of “micron.” A graph within a graph is an “inset,” not an “insert.” The word “alternatively” is preferred to the word “alternately” (unless you really mean something that alternates). Use the word “whereas” instead of “while” (unless you are referring to simultaneous events). Do not use the word “essentially” to mean “approximately” or “effectively.” Do not use the word “issue” as a euphemism for “problem.” When compositions are not specified, separate chemical symbols by en-dashes; for example, “NiMn” indicates the intermetallic compound Ni</w:t>
       </w:r>
       <w:r>
         <w:rPr>
@@ -1390,6 +2758,7 @@
         </w:tabs>
       </w:pPr>
       <w:r>
+        <w:lastRenderedPageBreak/>
         <w:t>References</w:t>
       </w:r>
     </w:p>
@@ -1401,17 +2770,12 @@
         </w:tabs>
         <w:ind w:left="360" w:hanging="360"/>
         <w:rPr>
-          <w:ins w:id="32" w:author="Matthew Kevin Amadeus" w:date="2019-11-30T23:14:00Z"/>
-        </w:rPr>
-      </w:pPr>
-      <w:r>
-        <w:t xml:space="preserve">S. </w:t>
-      </w:r>
-      <w:proofErr w:type="spellStart"/>
-      <w:r>
-        <w:t>Aluru</w:t>
-      </w:r>
-      <w:proofErr w:type="spellEnd"/>
+          <w:ins w:id="138" w:author="Matthew Kevin Amadeus" w:date="2019-11-30T23:14:00Z"/>
+        </w:rPr>
+      </w:pPr>
+      <w:r>
+        <w:t>S. Aluru</w:t>
+      </w:r>
       <w:r>
         <w:t>, “</w:t>
       </w:r>
@@ -1453,31 +2817,27 @@
           <w:tab w:val="left" w:pos="360"/>
         </w:tabs>
         <w:ind w:left="360" w:hanging="360"/>
-      </w:pPr>
-      <w:proofErr w:type="spellStart"/>
-      <w:ins w:id="33" w:author="Matthew Kevin Amadeus" w:date="2019-11-30T23:14:00Z">
-        <w:r>
-          <w:t>Vassilakopoulos</w:t>
-        </w:r>
-        <w:proofErr w:type="spellEnd"/>
-        <w:r>
-          <w:t xml:space="preserve"> M., </w:t>
-        </w:r>
-        <w:proofErr w:type="spellStart"/>
-        <w:r>
-          <w:t>Tzouramanis</w:t>
-        </w:r>
-        <w:proofErr w:type="spellEnd"/>
-        <w:r>
-          <w:t xml:space="preserve"> T. (2018) Quadtrees (and Family). In: Liu L., </w:t>
-        </w:r>
-        <w:proofErr w:type="spellStart"/>
-        <w:r>
-          <w:t>Özsu</w:t>
-        </w:r>
-        <w:proofErr w:type="spellEnd"/>
-        <w:r>
-          <w:t xml:space="preserve"> M.T. (eds) Encyclopedia of Database Systems. Springer, New York, NY</w:t>
+        <w:rPr>
+          <w:ins w:id="139" w:author="Matthew Kevin Amadeus" w:date="2019-12-01T18:33:00Z"/>
+        </w:rPr>
+      </w:pPr>
+      <w:ins w:id="140" w:author="Matthew Kevin Amadeus" w:date="2019-11-30T23:14:00Z">
+        <w:r>
+          <w:t>Vassilakopoulos M., Tzouramanis T. (2018) Quadtrees (and Family). In: Liu L., Özsu M.T. (eds) Encyclopedia of Database Systems. Springer, New York, NY</w:t>
+        </w:r>
+      </w:ins>
+    </w:p>
+    <w:p>
+      <w:pPr>
+        <w:pStyle w:val="References"/>
+        <w:tabs>
+          <w:tab w:val="left" w:pos="360"/>
+        </w:tabs>
+        <w:ind w:left="360" w:hanging="360"/>
+      </w:pPr>
+      <w:ins w:id="141" w:author="Matthew Kevin Amadeus" w:date="2019-12-01T18:33:00Z">
+        <w:r>
+          <w:t>https://sisu.ut.ee/imageprocessing/book/1</w:t>
         </w:r>
       </w:ins>
     </w:p>
@@ -1565,15 +2925,7 @@
         </w:smartTag>
       </w:smartTag>
       <w:r>
-        <w:t xml:space="preserve">: Springer-Verlag, 1985, </w:t>
-      </w:r>
-      <w:proofErr w:type="spellStart"/>
-      <w:r>
-        <w:t>ch.</w:t>
-      </w:r>
-      <w:proofErr w:type="spellEnd"/>
-      <w:r>
-        <w:t xml:space="preserve"> 4.</w:t>
+        <w:t>: Springer-Verlag, 1985, ch. 4.</w:t>
       </w:r>
     </w:p>
     <w:p>
@@ -1604,23 +2956,7 @@
           <w:i/>
           <w:iCs/>
         </w:rPr>
-        <w:t xml:space="preserve">IEEE Trans. Antennas </w:t>
-      </w:r>
-      <w:proofErr w:type="spellStart"/>
-      <w:r>
-        <w:rPr>
-          <w:i/>
-          <w:iCs/>
-        </w:rPr>
-        <w:t>Propagat</w:t>
-      </w:r>
-      <w:proofErr w:type="spellEnd"/>
-      <w:r>
-        <w:rPr>
-          <w:i/>
-          <w:iCs/>
-        </w:rPr>
-        <w:t>.</w:t>
+        <w:t>IEEE Trans. Antennas Propagat.</w:t>
       </w:r>
       <w:r>
         <w:t>, to be published.</w:t>
@@ -1676,7 +3012,6 @@
           <w:tab w:val="left" w:pos="0"/>
         </w:tabs>
       </w:pPr>
-      <w:proofErr w:type="spellStart"/>
       <w:r>
         <w:t>Pe</w:t>
       </w:r>
@@ -1694,204 +3029,36 @@
         </w:rPr>
         <w:t>N</w:t>
       </w:r>
-      <w:proofErr w:type="spellEnd"/>
     </w:p>
     <w:p>
       <w:pPr>
         <w:jc w:val="center"/>
       </w:pPr>
-      <w:proofErr w:type="spellStart"/>
-      <w:r>
-        <w:t>Dengan</w:t>
-      </w:r>
-      <w:proofErr w:type="spellEnd"/>
+      <w:r>
+        <w:t>Dengan ini saya menyatakan bahwa makalah yang saya tulis ini adalah tulisan saya sendiri, bukan saduran, atau terjemahan dari makalah orang lain, dan bukan plagiasi.</w:t>
+      </w:r>
+    </w:p>
+    <w:p>
+      <w:pPr>
+        <w:jc w:val="center"/>
+      </w:pPr>
+    </w:p>
+    <w:p>
+      <w:pPr>
+        <w:jc w:val="right"/>
+      </w:pPr>
+      <w:r>
+        <w:t xml:space="preserve">Bandung, </w:t>
+      </w:r>
+      <w:r>
+        <w:t>3</w:t>
+      </w:r>
       <w:r>
         <w:t xml:space="preserve"> </w:t>
       </w:r>
-      <w:proofErr w:type="spellStart"/>
-      <w:r>
-        <w:t>ini</w:t>
-      </w:r>
-      <w:proofErr w:type="spellEnd"/>
-      <w:r>
-        <w:t xml:space="preserve"> </w:t>
-      </w:r>
-      <w:proofErr w:type="spellStart"/>
-      <w:r>
-        <w:t>saya</w:t>
-      </w:r>
-      <w:proofErr w:type="spellEnd"/>
-      <w:r>
-        <w:t xml:space="preserve"> </w:t>
-      </w:r>
-      <w:proofErr w:type="spellStart"/>
-      <w:r>
-        <w:t>menyatakan</w:t>
-      </w:r>
-      <w:proofErr w:type="spellEnd"/>
-      <w:r>
-        <w:t xml:space="preserve"> </w:t>
-      </w:r>
-      <w:proofErr w:type="spellStart"/>
-      <w:r>
-        <w:t>bahwa</w:t>
-      </w:r>
-      <w:proofErr w:type="spellEnd"/>
-      <w:r>
-        <w:t xml:space="preserve"> </w:t>
-      </w:r>
-      <w:proofErr w:type="spellStart"/>
-      <w:r>
-        <w:t>makalah</w:t>
-      </w:r>
-      <w:proofErr w:type="spellEnd"/>
-      <w:r>
-        <w:t xml:space="preserve"> yang </w:t>
-      </w:r>
-      <w:proofErr w:type="spellStart"/>
-      <w:r>
-        <w:t>saya</w:t>
-      </w:r>
-      <w:proofErr w:type="spellEnd"/>
-      <w:r>
-        <w:t xml:space="preserve"> </w:t>
-      </w:r>
-      <w:proofErr w:type="spellStart"/>
-      <w:r>
-        <w:t>tulis</w:t>
-      </w:r>
-      <w:proofErr w:type="spellEnd"/>
-      <w:r>
-        <w:t xml:space="preserve"> </w:t>
-      </w:r>
-      <w:proofErr w:type="spellStart"/>
-      <w:r>
-        <w:t>ini</w:t>
-      </w:r>
-      <w:proofErr w:type="spellEnd"/>
-      <w:r>
-        <w:t xml:space="preserve"> </w:t>
-      </w:r>
-      <w:proofErr w:type="spellStart"/>
-      <w:r>
-        <w:t>adalah</w:t>
-      </w:r>
-      <w:proofErr w:type="spellEnd"/>
-      <w:r>
-        <w:t xml:space="preserve"> </w:t>
-      </w:r>
-      <w:proofErr w:type="spellStart"/>
-      <w:r>
-        <w:t>tulisan</w:t>
-      </w:r>
-      <w:proofErr w:type="spellEnd"/>
-      <w:r>
-        <w:t xml:space="preserve"> </w:t>
-      </w:r>
-      <w:proofErr w:type="spellStart"/>
-      <w:r>
-        <w:t>saya</w:t>
-      </w:r>
-      <w:proofErr w:type="spellEnd"/>
-      <w:r>
-        <w:t xml:space="preserve"> </w:t>
-      </w:r>
-      <w:proofErr w:type="spellStart"/>
-      <w:r>
-        <w:t>sendiri</w:t>
-      </w:r>
-      <w:proofErr w:type="spellEnd"/>
-      <w:r>
-        <w:t xml:space="preserve">, </w:t>
-      </w:r>
-      <w:proofErr w:type="spellStart"/>
-      <w:r>
-        <w:t>bukan</w:t>
-      </w:r>
-      <w:proofErr w:type="spellEnd"/>
-      <w:r>
-        <w:t xml:space="preserve"> </w:t>
-      </w:r>
-      <w:proofErr w:type="spellStart"/>
-      <w:r>
-        <w:t>saduran</w:t>
-      </w:r>
-      <w:proofErr w:type="spellEnd"/>
-      <w:r>
-        <w:t xml:space="preserve">, </w:t>
-      </w:r>
-      <w:proofErr w:type="spellStart"/>
-      <w:r>
-        <w:t>atau</w:t>
-      </w:r>
-      <w:proofErr w:type="spellEnd"/>
-      <w:r>
-        <w:t xml:space="preserve"> </w:t>
-      </w:r>
-      <w:proofErr w:type="spellStart"/>
-      <w:r>
-        <w:t>terjemahan</w:t>
-      </w:r>
-      <w:proofErr w:type="spellEnd"/>
-      <w:r>
-        <w:t xml:space="preserve"> </w:t>
-      </w:r>
-      <w:proofErr w:type="spellStart"/>
-      <w:r>
-        <w:t>dari</w:t>
-      </w:r>
-      <w:proofErr w:type="spellEnd"/>
-      <w:r>
-        <w:t xml:space="preserve"> </w:t>
-      </w:r>
-      <w:proofErr w:type="spellStart"/>
-      <w:r>
-        <w:t>makalah</w:t>
-      </w:r>
-      <w:proofErr w:type="spellEnd"/>
-      <w:r>
-        <w:t xml:space="preserve"> orang lain, dan </w:t>
-      </w:r>
-      <w:proofErr w:type="spellStart"/>
-      <w:r>
-        <w:t>bukan</w:t>
-      </w:r>
-      <w:proofErr w:type="spellEnd"/>
-      <w:r>
-        <w:t xml:space="preserve"> </w:t>
-      </w:r>
-      <w:proofErr w:type="spellStart"/>
-      <w:r>
-        <w:t>plagiasi</w:t>
-      </w:r>
-      <w:proofErr w:type="spellEnd"/>
-      <w:r>
-        <w:t>.</w:t>
-      </w:r>
-    </w:p>
-    <w:p>
-      <w:pPr>
-        <w:jc w:val="center"/>
-      </w:pPr>
-    </w:p>
-    <w:p>
-      <w:pPr>
-        <w:jc w:val="right"/>
-      </w:pPr>
-      <w:r>
-        <w:t xml:space="preserve">Bandung, </w:t>
-      </w:r>
-      <w:r>
-        <w:t>3</w:t>
-      </w:r>
-      <w:r>
-        <w:t xml:space="preserve"> </w:t>
-      </w:r>
-      <w:proofErr w:type="spellStart"/>
       <w:r>
         <w:t>Desember</w:t>
       </w:r>
-      <w:proofErr w:type="spellEnd"/>
       <w:r>
         <w:t xml:space="preserve"> 201</w:t>
       </w:r>
@@ -1929,7 +3096,7 @@
                     </pic:cNvPicPr>
                   </pic:nvPicPr>
                   <pic:blipFill rotWithShape="1">
-                    <a:blip r:embed="rId15" cstate="print">
+                    <a:blip r:embed="rId18" cstate="print">
                       <a:extLst>
                         <a:ext uri="{28A0092B-C50C-407E-A947-70E740481C1C}">
                           <a14:useLocalDpi xmlns:a14="http://schemas.microsoft.com/office/drawing/2010/main" val="0"/>
@@ -2021,55 +3188,8 @@
     <w:pPr>
       <w:pStyle w:val="Footer"/>
     </w:pPr>
-    <w:proofErr w:type="spellStart"/>
     <w:r>
-      <w:t>Makalah</w:t>
-    </w:r>
-    <w:proofErr w:type="spellEnd"/>
-    <w:r>
-      <w:t xml:space="preserve"> I</w:t>
-    </w:r>
-    <w:r>
-      <w:t>F</w:t>
-    </w:r>
-    <w:r>
-      <w:t>2120</w:t>
-    </w:r>
-    <w:r>
-      <w:t xml:space="preserve"> </w:t>
-    </w:r>
-    <w:proofErr w:type="spellStart"/>
-    <w:r>
-      <w:t>Matematika</w:t>
-    </w:r>
-    <w:proofErr w:type="spellEnd"/>
-    <w:r>
-      <w:t xml:space="preserve"> </w:t>
-    </w:r>
-    <w:proofErr w:type="spellStart"/>
-    <w:r>
-      <w:t>Diskrit</w:t>
-    </w:r>
-    <w:proofErr w:type="spellEnd"/>
-    <w:r>
-      <w:t xml:space="preserve"> – Sem. I </w:t>
-    </w:r>
-    <w:proofErr w:type="spellStart"/>
-    <w:r>
-      <w:t>Tahun</w:t>
-    </w:r>
-    <w:proofErr w:type="spellEnd"/>
-    <w:r>
-      <w:t xml:space="preserve"> 201</w:t>
-    </w:r>
-    <w:r>
-      <w:t>9</w:t>
-    </w:r>
-    <w:r>
-      <w:t>/20</w:t>
-    </w:r>
-    <w:r>
-      <w:t>20</w:t>
+      <w:t>Makalah IF2120 Matematika Diskrit – Sem. I Tahun 2019/2020</w:t>
     </w:r>
   </w:p>
   <w:p>
@@ -3127,6 +4247,16 @@
       <w:shd w:val="clear" w:color="auto" w:fill="E1DFDD"/>
     </w:rPr>
   </w:style>
+  <w:style w:type="character" w:styleId="PlaceholderText">
+    <w:name w:val="Placeholder Text"/>
+    <w:basedOn w:val="DefaultParagraphFont"/>
+    <w:uiPriority w:val="99"/>
+    <w:semiHidden/>
+    <w:rsid w:val="009B2B1B"/>
+    <w:rPr>
+      <w:color w:val="808080"/>
+    </w:rPr>
+  </w:style>
 </w:styles>
 </file>
 
@@ -3396,7 +4526,7 @@
 </file>
 
 <file path=customXml/itemProps1.xml><?xml version="1.0" encoding="utf-8"?>
-<ds:datastoreItem xmlns:ds="http://schemas.openxmlformats.org/officeDocument/2006/customXml" ds:itemID="{4975E60D-19C3-469A-832D-C2A78927EB24}">
+<ds:datastoreItem xmlns:ds="http://schemas.openxmlformats.org/officeDocument/2006/customXml" ds:itemID="{B6C9D02F-0B07-447D-A115-FE30DEA7FE8D}">
   <ds:schemaRefs>
     <ds:schemaRef ds:uri="http://schemas.openxmlformats.org/officeDocument/2006/bibliography"/>
   </ds:schemaRefs>

</xml_diff>

<commit_message>
Added quadtree based image segmentation
</commit_message>
<xml_diff>
--- a/Paper.docx
+++ b/Paper.docx
@@ -5,6 +5,7 @@
     <w:p>
       <w:pPr>
         <w:pStyle w:val="PaperTitle"/>
+        <w:ind w:left="720" w:hanging="720"/>
         <w:rPr>
           <w:sz w:val="48"/>
           <w:szCs w:val="48"/>
@@ -336,10 +337,7 @@
       </w:pPr>
       <w:ins w:id="4" w:author="Matthew Kevin Amadeus" w:date="2019-12-01T22:29:00Z">
         <w:r>
-          <w:t xml:space="preserve">A. </w:t>
-        </w:r>
-        <w:r>
-          <w:t>Graph</w:t>
+          <w:t>A. Graph</w:t>
         </w:r>
       </w:ins>
     </w:p>
@@ -487,6 +485,9 @@
       </w:pPr>
       <w:ins w:id="24" w:author="Matthew Kevin Amadeus" w:date="2019-12-01T22:51:00Z">
         <w:r>
+          <w:rPr>
+            <w:noProof/>
+          </w:rPr>
           <w:drawing>
             <wp:inline distT="0" distB="0" distL="0" distR="0" wp14:anchorId="3F7E5018" wp14:editId="174CE750">
               <wp:extent cx="2621280" cy="829127"/>
@@ -528,7 +529,7 @@
     <w:p>
       <w:pPr>
         <w:ind w:firstLine="142"/>
-        <w:jc w:val="both"/>
+        <w:jc w:val="center"/>
         <w:rPr>
           <w:i/>
           <w:iCs/>
@@ -752,6 +753,9 @@
       </w:pPr>
       <w:ins w:id="46" w:author="Matthew Kevin Amadeus" w:date="2019-12-01T22:52:00Z">
         <w:r>
+          <w:rPr>
+            <w:noProof/>
+          </w:rPr>
           <w:drawing>
             <wp:inline distT="0" distB="0" distL="0" distR="0" wp14:anchorId="6E5B4BCA" wp14:editId="5C714FF4">
               <wp:extent cx="2034716" cy="1242168"/>
@@ -793,7 +797,7 @@
     <w:p>
       <w:pPr>
         <w:ind w:firstLine="142"/>
-        <w:jc w:val="both"/>
+        <w:jc w:val="center"/>
         <w:rPr>
           <w:i/>
           <w:iCs/>
@@ -1069,37 +1073,23 @@
           <w:i/>
           <w:iCs/>
         </w:rPr>
-        <w:t xml:space="preserve">adjacency list, incidence list, adjacency matrix, </w:t>
+        <w:t>adjacency list, incidence list, adjacency matrix, incidence matrix,</w:t>
+      </w:r>
+      <w:r>
+        <w:t xml:space="preserve"> and </w:t>
       </w:r>
       <w:r>
         <w:rPr>
           <w:i/>
           <w:iCs/>
         </w:rPr>
-        <w:t>incidence</w:t>
+        <w:t>edge list</w:t>
       </w:r>
       <w:r>
         <w:rPr>
           <w:i/>
           <w:iCs/>
         </w:rPr>
-        <w:t xml:space="preserve"> matrix,</w:t>
-      </w:r>
-      <w:r>
-        <w:t xml:space="preserve"> and </w:t>
-      </w:r>
-      <w:r>
-        <w:rPr>
-          <w:i/>
-          <w:iCs/>
-        </w:rPr>
-        <w:t>edge list</w:t>
-      </w:r>
-      <w:r>
-        <w:rPr>
-          <w:i/>
-          <w:iCs/>
-        </w:rPr>
         <w:t xml:space="preserve">. </w:t>
       </w:r>
       <w:r>
@@ -1111,11 +1101,6 @@
         <w:ind w:firstLine="142"/>
         <w:rPr>
           <w:ins w:id="61" w:author="Matthew Kevin Amadeus" w:date="2019-12-01T22:31:00Z"/>
-          <w:rPrChange w:id="62" w:author="Matthew Kevin Amadeus" w:date="2019-12-01T22:34:00Z">
-            <w:rPr>
-              <w:ins w:id="63" w:author="Matthew Kevin Amadeus" w:date="2019-12-01T22:31:00Z"/>
-            </w:rPr>
-          </w:rPrChange>
         </w:rPr>
       </w:pPr>
     </w:p>
@@ -1126,21 +1111,18 @@
           <w:tab w:val="left" w:pos="142"/>
         </w:tabs>
       </w:pPr>
-      <w:ins w:id="64" w:author="Matthew Kevin Amadeus" w:date="2019-12-01T22:29:00Z">
+      <w:ins w:id="62" w:author="Matthew Kevin Amadeus" w:date="2019-12-01T22:29:00Z">
         <w:r>
           <w:t>B</w:t>
         </w:r>
       </w:ins>
-      <w:del w:id="65" w:author="Matthew Kevin Amadeus" w:date="2019-12-01T22:29:00Z">
+      <w:del w:id="63" w:author="Matthew Kevin Amadeus" w:date="2019-12-01T22:29:00Z">
         <w:r>
           <w:delText>A</w:delText>
         </w:r>
       </w:del>
       <w:r>
-        <w:t xml:space="preserve">. </w:t>
-      </w:r>
-      <w:r>
-        <w:t>Tree</w:t>
+        <w:t>. Tree</w:t>
       </w:r>
     </w:p>
     <w:p>
@@ -1234,6 +1216,9 @@
         <w:jc w:val="center"/>
       </w:pPr>
       <w:r>
+        <w:rPr>
+          <w:noProof/>
+        </w:rPr>
         <w:lastRenderedPageBreak/>
         <w:drawing>
           <wp:inline distT="0" distB="0" distL="0" distR="0" wp14:anchorId="68DB898E" wp14:editId="5A2FBC85">
@@ -1281,6 +1266,25 @@
           <w:iCs/>
         </w:rPr>
       </w:pPr>
+      <w:ins w:id="64" w:author="Matthew Kevin Amadeus" w:date="2019-12-01T22:51:00Z">
+        <w:r>
+          <w:rPr>
+            <w:i/>
+            <w:iCs/>
+            <w:rPrChange w:id="65" w:author="Matthew Kevin Amadeus" w:date="2019-12-01T22:52:00Z">
+              <w:rPr/>
+            </w:rPrChange>
+          </w:rPr>
+          <w:t xml:space="preserve">(Fig </w:t>
+        </w:r>
+      </w:ins>
+      <w:r>
+        <w:rPr>
+          <w:i/>
+          <w:iCs/>
+        </w:rPr>
+        <w:t>3</w:t>
+      </w:r>
       <w:ins w:id="66" w:author="Matthew Kevin Amadeus" w:date="2019-12-01T22:51:00Z">
         <w:r>
           <w:rPr>
@@ -1290,7 +1294,7 @@
               <w:rPr/>
             </w:rPrChange>
           </w:rPr>
-          <w:t xml:space="preserve">(Fig </w:t>
+          <w:t xml:space="preserve">: </w:t>
         </w:r>
       </w:ins>
       <w:r>
@@ -1298,40 +1302,14 @@
           <w:i/>
           <w:iCs/>
         </w:rPr>
-        <w:t>3</w:t>
-      </w:r>
-      <w:ins w:id="68" w:author="Matthew Kevin Amadeus" w:date="2019-12-01T22:51:00Z">
+        <w:t>Examples of possible trees.</w:t>
+      </w:r>
+      <w:ins w:id="68" w:author="Matthew Kevin Amadeus" w:date="2019-12-01T22:52:00Z">
         <w:r>
           <w:rPr>
             <w:i/>
             <w:iCs/>
             <w:rPrChange w:id="69" w:author="Matthew Kevin Amadeus" w:date="2019-12-01T22:52:00Z">
-              <w:rPr/>
-            </w:rPrChange>
-          </w:rPr>
-          <w:t xml:space="preserve">: </w:t>
-        </w:r>
-      </w:ins>
-      <w:r>
-        <w:rPr>
-          <w:i/>
-          <w:iCs/>
-        </w:rPr>
-        <w:t>Examples of possible trees</w:t>
-      </w:r>
-      <w:r>
-        <w:rPr>
-          <w:i/>
-          <w:iCs/>
-        </w:rPr>
-        <w:t>.</w:t>
-      </w:r>
-      <w:ins w:id="70" w:author="Matthew Kevin Amadeus" w:date="2019-12-01T22:52:00Z">
-        <w:r>
-          <w:rPr>
-            <w:i/>
-            <w:iCs/>
-            <w:rPrChange w:id="71" w:author="Matthew Kevin Amadeus" w:date="2019-12-01T22:52:00Z">
               <w:rPr/>
             </w:rPrChange>
           </w:rPr>
@@ -1413,11 +1391,11 @@
       <w:pPr>
         <w:ind w:firstLine="142"/>
         <w:rPr>
-          <w:rPrChange w:id="72" w:author="Matthew Kevin Amadeus" w:date="2019-12-01T22:29:00Z">
+          <w:rPrChange w:id="70" w:author="Matthew Kevin Amadeus" w:date="2019-12-01T22:29:00Z">
             <w:rPr/>
           </w:rPrChange>
         </w:rPr>
-        <w:pPrChange w:id="73" w:author="Matthew Kevin Amadeus" w:date="2019-12-01T22:31:00Z">
+        <w:pPrChange w:id="71" w:author="Matthew Kevin Amadeus" w:date="2019-12-01T22:31:00Z">
           <w:pPr>
             <w:pStyle w:val="Heading1"/>
             <w:tabs>
@@ -1434,13 +1412,13 @@
           <w:tab w:val="left" w:pos="142"/>
         </w:tabs>
       </w:pPr>
-      <w:bookmarkStart w:id="74" w:name="_Hlk26133444"/>
-      <w:ins w:id="75" w:author="Matthew Kevin Amadeus" w:date="2019-12-01T22:29:00Z">
+      <w:bookmarkStart w:id="72" w:name="_Hlk26133444"/>
+      <w:ins w:id="73" w:author="Matthew Kevin Amadeus" w:date="2019-12-01T22:29:00Z">
         <w:r>
           <w:t>B</w:t>
         </w:r>
       </w:ins>
-      <w:del w:id="76" w:author="Matthew Kevin Amadeus" w:date="2019-12-01T22:29:00Z">
+      <w:del w:id="74" w:author="Matthew Kevin Amadeus" w:date="2019-12-01T22:29:00Z">
         <w:r>
           <w:delText>A</w:delText>
         </w:r>
@@ -1456,7 +1434,7 @@
       <w:pPr>
         <w:pStyle w:val="Text"/>
         <w:rPr>
-          <w:ins w:id="77" w:author="Matthew Kevin Amadeus" w:date="2019-11-30T23:25:00Z"/>
+          <w:ins w:id="75" w:author="Matthew Kevin Amadeus" w:date="2019-11-30T23:25:00Z"/>
         </w:rPr>
       </w:pPr>
       <w:r>
@@ -1506,7 +1484,7 @@
       <w:r>
         <w:t>Binary trees, as named for its count of childr</w:t>
       </w:r>
-      <w:bookmarkEnd w:id="74"/>
+      <w:bookmarkEnd w:id="72"/>
       <w:r>
         <w:t xml:space="preserve">en, has two children. Whereas for </w:t>
       </w:r>
@@ -1639,6 +1617,21 @@
       <w:pPr>
         <w:pStyle w:val="Text"/>
         <w:ind w:firstLine="0"/>
+        <w:jc w:val="center"/>
+        <w:rPr>
+          <w:i/>
+          <w:iCs/>
+          <w:rPrChange w:id="76" w:author="Matthew Kevin Amadeus" w:date="2019-11-30T23:16:00Z">
+            <w:rPr/>
+          </w:rPrChange>
+        </w:rPr>
+        <w:pPrChange w:id="77" w:author="Matthew Kevin Amadeus" w:date="2019-11-30T23:15:00Z">
+          <w:pPr>
+            <w:pStyle w:val="Text"/>
+          </w:pPr>
+        </w:pPrChange>
+      </w:pPr>
+      <w:r>
         <w:rPr>
           <w:i/>
           <w:iCs/>
@@ -1646,30 +1639,16 @@
             <w:rPr/>
           </w:rPrChange>
         </w:rPr>
-        <w:pPrChange w:id="79" w:author="Matthew Kevin Amadeus" w:date="2019-11-30T23:15:00Z">
-          <w:pPr>
-            <w:pStyle w:val="Text"/>
-          </w:pPr>
-        </w:pPrChange>
-      </w:pPr>
+        <w:t xml:space="preserve">(Fig 1: </w:t>
+      </w:r>
       <w:r>
         <w:rPr>
           <w:i/>
           <w:iCs/>
-          <w:rPrChange w:id="80" w:author="Matthew Kevin Amadeus" w:date="2019-11-30T23:16:00Z">
+          <w:rPrChange w:id="79" w:author="Matthew Kevin Amadeus" w:date="2019-11-30T23:16:00Z">
             <w:rPr/>
           </w:rPrChange>
         </w:rPr>
-        <w:t xml:space="preserve">(Fig 1: </w:t>
-      </w:r>
-      <w:r>
-        <w:rPr>
-          <w:i/>
-          <w:iCs/>
-          <w:rPrChange w:id="81" w:author="Matthew Kevin Amadeus" w:date="2019-11-30T23:16:00Z">
-            <w:rPr/>
-          </w:rPrChange>
-        </w:rPr>
         <w:t>A simple diagram explaining quadtrees. [2])</w:t>
       </w:r>
     </w:p>
@@ -1732,7 +1711,7 @@
       <w:r>
         <w:t>The principles stay the same; recursively divides the region into four quadrants until there is no need of dividing it, in this case there exists only one point in that region.</w:t>
       </w:r>
-      <w:ins w:id="82" w:author="Matthew Kevin Amadeus" w:date="2019-12-01T19:28:00Z">
+      <w:ins w:id="80" w:author="Matthew Kevin Amadeus" w:date="2019-12-01T19:28:00Z">
         <w:r>
           <w:t xml:space="preserve"> With that perspective of quadtrees storing spatial data, it can hold so much potential into developing algorithms related to image processing.</w:t>
         </w:r>
@@ -1750,12 +1729,12 @@
           <w:tab w:val="left" w:pos="142"/>
         </w:tabs>
       </w:pPr>
-      <w:ins w:id="83" w:author="Matthew Kevin Amadeus" w:date="2019-12-01T22:29:00Z">
+      <w:ins w:id="81" w:author="Matthew Kevin Amadeus" w:date="2019-12-01T22:29:00Z">
         <w:r>
           <w:t>C</w:t>
         </w:r>
       </w:ins>
-      <w:del w:id="84" w:author="Matthew Kevin Amadeus" w:date="2019-12-01T22:29:00Z">
+      <w:del w:id="82" w:author="Matthew Kevin Amadeus" w:date="2019-12-01T22:29:00Z">
         <w:r>
           <w:delText>B</w:delText>
         </w:r>
@@ -1763,7 +1742,7 @@
       <w:r>
         <w:t xml:space="preserve">. </w:t>
       </w:r>
-      <w:ins w:id="85" w:author="Matthew Kevin Amadeus" w:date="2019-12-01T18:29:00Z">
+      <w:ins w:id="83" w:author="Matthew Kevin Amadeus" w:date="2019-12-01T18:29:00Z">
         <w:r>
           <w:t>Image Processing</w:t>
         </w:r>
@@ -1773,37 +1752,34 @@
       <w:pPr>
         <w:pStyle w:val="Text"/>
         <w:rPr>
-          <w:ins w:id="86" w:author="Matthew Kevin Amadeus" w:date="2019-12-01T18:34:00Z"/>
-        </w:rPr>
-      </w:pPr>
-      <w:ins w:id="87" w:author="Matthew Kevin Amadeus" w:date="2019-12-01T18:31:00Z">
+          <w:ins w:id="84" w:author="Matthew Kevin Amadeus" w:date="2019-12-01T18:34:00Z"/>
+        </w:rPr>
+      </w:pPr>
+      <w:ins w:id="85" w:author="Matthew Kevin Amadeus" w:date="2019-12-01T18:31:00Z">
         <w:r>
           <w:t xml:space="preserve">By definition, image processing is a way to perform operations to an image, </w:t>
         </w:r>
       </w:ins>
-      <w:ins w:id="88" w:author="Matthew Kevin Amadeus" w:date="2019-12-01T18:32:00Z">
+      <w:ins w:id="86" w:author="Matthew Kevin Amadeus" w:date="2019-12-01T18:32:00Z">
         <w:r>
           <w:t>in order to get a certain information from an image, or even modifying it</w:t>
         </w:r>
       </w:ins>
+      <w:ins w:id="87" w:author="Matthew Kevin Amadeus" w:date="2019-12-01T18:33:00Z">
+        <w:r>
+          <w:t xml:space="preserve"> into our own will</w:t>
+        </w:r>
+        <w:r>
+          <w:t>. The output wanted may be another modified ima</w:t>
+        </w:r>
+      </w:ins>
+      <w:ins w:id="88" w:author="Matthew Kevin Amadeus" w:date="2019-12-01T18:34:00Z">
+        <w:r>
+          <w:t>ge or even just a simple output showing what the image holds</w:t>
+        </w:r>
+      </w:ins>
       <w:ins w:id="89" w:author="Matthew Kevin Amadeus" w:date="2019-12-01T18:33:00Z">
         <w:r>
-          <w:t xml:space="preserve"> into our own will</w:t>
-        </w:r>
-        <w:r>
-          <w:t xml:space="preserve">. The output </w:t>
-        </w:r>
-        <w:r>
-          <w:t>wanted may be another modified ima</w:t>
-        </w:r>
-      </w:ins>
-      <w:ins w:id="90" w:author="Matthew Kevin Amadeus" w:date="2019-12-01T18:34:00Z">
-        <w:r>
-          <w:t>ge or even just a simple output showing what the image holds</w:t>
-        </w:r>
-      </w:ins>
-      <w:ins w:id="91" w:author="Matthew Kevin Amadeus" w:date="2019-12-01T18:33:00Z">
-        <w:r>
           <w:t xml:space="preserve"> [3].</w:t>
         </w:r>
       </w:ins>
@@ -1812,17 +1788,15 @@
       <w:pPr>
         <w:pStyle w:val="Text"/>
         <w:rPr>
-          <w:ins w:id="92" w:author="Matthew Kevin Amadeus" w:date="2019-12-01T18:36:00Z"/>
-        </w:rPr>
-        <w:pPrChange w:id="93" w:author="Matthew Kevin Amadeus" w:date="2019-12-01T18:36:00Z">
-          <w:pPr>
-            <w:pStyle w:val="Text"/>
-          </w:pPr>
-        </w:pPrChange>
-      </w:pPr>
-      <w:ins w:id="94" w:author="Matthew Kevin Amadeus" w:date="2019-12-01T18:36:00Z">
-        <w:r>
-          <w:t>The term image processing is known before the ages of computers, which was done to photos manually by hand or other methods. Nowadays, image processing is being done in computers using calculations and algorithms that has developed during the years.</w:t>
+          <w:ins w:id="90" w:author="Matthew Kevin Amadeus" w:date="2019-12-01T18:36:00Z"/>
+        </w:rPr>
+      </w:pPr>
+      <w:ins w:id="91" w:author="Matthew Kevin Amadeus" w:date="2019-12-01T18:36:00Z">
+        <w:r>
+          <w:t xml:space="preserve">The term image processing is known before the ages of computers, which was done to photos manually by hand or other </w:t>
+        </w:r>
+        <w:r>
+          <w:t>methods. Nowadays, image processing is being done in computers using calculations and algorithms that has developed during the years.</w:t>
         </w:r>
       </w:ins>
     </w:p>
@@ -1830,15 +1804,10 @@
       <w:pPr>
         <w:pStyle w:val="Text"/>
         <w:rPr>
-          <w:ins w:id="95" w:author="Matthew Kevin Amadeus" w:date="2019-12-01T18:31:00Z"/>
-          <w:rPrChange w:id="96" w:author="Matthew Kevin Amadeus" w:date="2019-12-01T19:17:00Z">
-            <w:rPr>
-              <w:ins w:id="97" w:author="Matthew Kevin Amadeus" w:date="2019-12-01T18:31:00Z"/>
-            </w:rPr>
-          </w:rPrChange>
-        </w:rPr>
-      </w:pPr>
-      <w:ins w:id="98" w:author="Matthew Kevin Amadeus" w:date="2019-12-01T18:36:00Z">
+          <w:ins w:id="92" w:author="Matthew Kevin Amadeus" w:date="2019-12-01T18:31:00Z"/>
+        </w:rPr>
+      </w:pPr>
+      <w:ins w:id="93" w:author="Matthew Kevin Amadeus" w:date="2019-12-01T18:36:00Z">
         <w:r>
           <w:t>The simplest f</w:t>
         </w:r>
@@ -1846,17 +1815,17 @@
           <w:t>orm of image processing is just a simple transformation of an</w:t>
         </w:r>
       </w:ins>
-      <w:ins w:id="99" w:author="Matthew Kevin Amadeus" w:date="2019-12-01T18:37:00Z">
+      <w:ins w:id="94" w:author="Matthew Kevin Amadeus" w:date="2019-12-01T18:37:00Z">
         <w:r>
           <w:t xml:space="preserve"> image, such as resizing </w:t>
         </w:r>
       </w:ins>
-      <w:ins w:id="100" w:author="Matthew Kevin Amadeus" w:date="2019-12-01T18:45:00Z">
+      <w:ins w:id="95" w:author="Matthew Kevin Amadeus" w:date="2019-12-01T18:45:00Z">
         <w:r>
           <w:t xml:space="preserve">an image. </w:t>
         </w:r>
       </w:ins>
-      <w:ins w:id="101" w:author="Matthew Kevin Amadeus" w:date="2019-12-01T18:46:00Z">
+      <w:ins w:id="96" w:author="Matthew Kevin Amadeus" w:date="2019-12-01T18:46:00Z">
         <w:r>
           <w:t xml:space="preserve">A term that relates to resizing an image is usually </w:t>
         </w:r>
@@ -1871,7 +1840,7 @@
           <w:t xml:space="preserve">; which in practice is just adding more pixels to an </w:t>
         </w:r>
       </w:ins>
-      <w:ins w:id="102" w:author="Matthew Kevin Amadeus" w:date="2019-12-01T18:47:00Z">
+      <w:ins w:id="97" w:author="Matthew Kevin Amadeus" w:date="2019-12-01T18:47:00Z">
         <w:r>
           <w:t>image</w:t>
         </w:r>
@@ -1879,27 +1848,27 @@
           <w:t>, whether you want it to be zoomed in or out</w:t>
         </w:r>
       </w:ins>
-      <w:ins w:id="103" w:author="Matthew Kevin Amadeus" w:date="2019-12-01T19:17:00Z">
+      <w:ins w:id="98" w:author="Matthew Kevin Amadeus" w:date="2019-12-01T19:17:00Z">
         <w:r>
           <w:t>.</w:t>
         </w:r>
       </w:ins>
-      <w:ins w:id="104" w:author="Matthew Kevin Amadeus" w:date="2019-12-01T20:51:00Z">
+      <w:ins w:id="99" w:author="Matthew Kevin Amadeus" w:date="2019-12-01T20:51:00Z">
         <w:r>
           <w:t xml:space="preserve"> Another great example is</w:t>
         </w:r>
       </w:ins>
-      <w:ins w:id="105" w:author="Matthew Kevin Amadeus" w:date="2019-12-01T20:52:00Z">
+      <w:ins w:id="100" w:author="Matthew Kevin Amadeus" w:date="2019-12-01T20:52:00Z">
         <w:r>
           <w:t xml:space="preserve"> by simply manipulating the pixels that make up the image </w:t>
         </w:r>
       </w:ins>
-      <w:ins w:id="106" w:author="Matthew Kevin Amadeus" w:date="2019-12-01T20:53:00Z">
+      <w:ins w:id="101" w:author="Matthew Kevin Amadeus" w:date="2019-12-01T20:53:00Z">
         <w:r>
           <w:t xml:space="preserve">into something </w:t>
         </w:r>
       </w:ins>
-      <w:ins w:id="107" w:author="Matthew Kevin Amadeus" w:date="2019-12-01T20:54:00Z">
+      <w:ins w:id="102" w:author="Matthew Kevin Amadeus" w:date="2019-12-01T20:54:00Z">
         <w:r>
           <w:t>that we want it to be.</w:t>
         </w:r>
@@ -1909,10 +1878,10 @@
       <w:pPr>
         <w:pStyle w:val="Text"/>
         <w:rPr>
-          <w:del w:id="108" w:author="Matthew Kevin Amadeus" w:date="2019-12-01T18:36:00Z"/>
-        </w:rPr>
-      </w:pPr>
-      <w:del w:id="109" w:author="Matthew Kevin Amadeus" w:date="2019-12-01T18:29:00Z">
+          <w:del w:id="103" w:author="Matthew Kevin Amadeus" w:date="2019-12-01T18:36:00Z"/>
+        </w:rPr>
+      </w:pPr>
+      <w:del w:id="104" w:author="Matthew Kevin Amadeus" w:date="2019-12-01T18:29:00Z">
         <w:r>
           <w:delText>The most common</w:delText>
         </w:r>
@@ -1933,17 +1902,17 @@
       <w:r>
         <w:t xml:space="preserve">III.   </w:t>
       </w:r>
-      <w:del w:id="110" w:author="Matthew Kevin Amadeus" w:date="2019-12-01T19:27:00Z">
+      <w:del w:id="105" w:author="Matthew Kevin Amadeus" w:date="2019-12-01T19:27:00Z">
         <w:r>
           <w:delText>Helpful Hints</w:delText>
         </w:r>
       </w:del>
-      <w:ins w:id="111" w:author="Matthew Kevin Amadeus" w:date="2019-12-01T19:27:00Z">
+      <w:ins w:id="106" w:author="Matthew Kevin Amadeus" w:date="2019-12-01T19:27:00Z">
         <w:r>
           <w:t xml:space="preserve">Image </w:t>
         </w:r>
       </w:ins>
-      <w:ins w:id="112" w:author="Matthew Kevin Amadeus" w:date="2019-12-01T20:45:00Z">
+      <w:ins w:id="107" w:author="Matthew Kevin Amadeus" w:date="2019-12-01T20:45:00Z">
         <w:r>
           <w:t>Processing Examples in Quadtrees</w:t>
         </w:r>
@@ -1953,10 +1922,10 @@
       <w:pPr>
         <w:pStyle w:val="Text"/>
         <w:rPr>
-          <w:ins w:id="113" w:author="Matthew Kevin Amadeus" w:date="2019-12-01T20:56:00Z"/>
-        </w:rPr>
-      </w:pPr>
-      <w:ins w:id="114" w:author="Matthew Kevin Amadeus" w:date="2019-12-01T20:54:00Z">
+          <w:ins w:id="108" w:author="Matthew Kevin Amadeus" w:date="2019-12-01T20:56:00Z"/>
+        </w:rPr>
+      </w:pPr>
+      <w:ins w:id="109" w:author="Matthew Kevin Amadeus" w:date="2019-12-01T20:54:00Z">
         <w:r>
           <w:t>Given an image that has been converted into its quadtree form, containing the average color in RGB format and its standard deviation for each quadrant for the image. In this example, as quadtree is scaled by the power of two, we will be using an image of size 2</w:t>
         </w:r>
@@ -1979,7 +1948,7 @@
           <w:t xml:space="preserve"> pixels. It would make things</w:t>
         </w:r>
       </w:ins>
-      <w:ins w:id="115" w:author="Matthew Kevin Amadeus" w:date="2019-12-01T20:55:00Z">
+      <w:ins w:id="110" w:author="Matthew Kevin Amadeus" w:date="2019-12-01T20:55:00Z">
         <w:r>
           <w:t xml:space="preserve"> easier for the algorithms explained below to work.</w:t>
         </w:r>
@@ -1987,7 +1956,7 @@
           <w:t xml:space="preserve"> If a different sized image is going to be used, </w:t>
         </w:r>
       </w:ins>
-      <w:ins w:id="116" w:author="Matthew Kevin Amadeus" w:date="2019-12-01T20:56:00Z">
+      <w:ins w:id="111" w:author="Matthew Kevin Amadeus" w:date="2019-12-01T20:56:00Z">
         <w:r>
           <w:t>a different approach must be made.</w:t>
         </w:r>
@@ -1997,9 +1966,9 @@
       <w:pPr>
         <w:pStyle w:val="Text"/>
         <w:rPr>
-          <w:ins w:id="117" w:author="Matthew Kevin Amadeus" w:date="2019-12-01T20:54:00Z"/>
-        </w:rPr>
-        <w:pPrChange w:id="118" w:author="Matthew Kevin Amadeus" w:date="2019-12-01T20:55:00Z">
+          <w:ins w:id="112" w:author="Matthew Kevin Amadeus" w:date="2019-12-01T20:54:00Z"/>
+        </w:rPr>
+        <w:pPrChange w:id="113" w:author="Matthew Kevin Amadeus" w:date="2019-12-01T20:55:00Z">
           <w:pPr>
             <w:pStyle w:val="Heading2"/>
             <w:tabs>
@@ -2019,12 +1988,15 @@
       <w:r>
         <w:t xml:space="preserve">A. </w:t>
       </w:r>
-      <w:ins w:id="119" w:author="Matthew Kevin Amadeus" w:date="2019-12-01T20:46:00Z">
+      <w:ins w:id="114" w:author="Matthew Kevin Amadeus" w:date="2019-12-01T20:46:00Z">
         <w:r>
           <w:t>Image Scaling</w:t>
         </w:r>
       </w:ins>
-      <w:del w:id="120" w:author="Matthew Kevin Amadeus" w:date="2019-12-01T20:45:00Z">
+      <w:r>
+        <w:t xml:space="preserve"> (Downscaling)</w:t>
+      </w:r>
+      <w:del w:id="115" w:author="Matthew Kevin Amadeus" w:date="2019-12-01T20:45:00Z">
         <w:r>
           <w:delText>Figures and Tables</w:delText>
         </w:r>
@@ -2034,10 +2006,10 @@
       <w:pPr>
         <w:pStyle w:val="Text"/>
         <w:rPr>
-          <w:del w:id="121" w:author="Matthew Kevin Amadeus" w:date="2019-12-01T20:47:00Z"/>
-        </w:rPr>
-      </w:pPr>
-      <w:del w:id="122" w:author="Matthew Kevin Amadeus" w:date="2019-12-01T20:47:00Z">
+          <w:del w:id="116" w:author="Matthew Kevin Amadeus" w:date="2019-12-01T20:47:00Z"/>
+        </w:rPr>
+      </w:pPr>
+      <w:del w:id="117" w:author="Matthew Kevin Amadeus" w:date="2019-12-01T20:47:00Z">
         <w:r>
           <w:delText xml:space="preserve">Large figures and tables may span both columns. Place figure captions below the figures; place table titles above the tables. If your figure has two parts, include the labels “(a)” and “(b)” as part of the artwork. Please verify that the figures and tables you mention in the text actually exist. </w:delText>
         </w:r>
@@ -2056,10 +2028,10 @@
       <w:pPr>
         <w:pStyle w:val="Text"/>
         <w:rPr>
-          <w:del w:id="123" w:author="Matthew Kevin Amadeus" w:date="2019-12-01T20:47:00Z"/>
-        </w:rPr>
-      </w:pPr>
-      <w:del w:id="124" w:author="Matthew Kevin Amadeus" w:date="2019-12-01T20:47:00Z">
+          <w:del w:id="118" w:author="Matthew Kevin Amadeus" w:date="2019-12-01T20:47:00Z"/>
+        </w:rPr>
+      </w:pPr>
+      <w:del w:id="119" w:author="Matthew Kevin Amadeus" w:date="2019-12-01T20:47:00Z">
         <w:r>
           <w:delText xml:space="preserve">Figure axis labels are often a source of confusion. Use words rather than symbols. As an example, write the quantity “Magnetization,” or “Magnetization </w:delText>
         </w:r>
@@ -2111,7 +2083,7 @@
               <v:fill color2="black"/>
               <v:imagedata r:id="rId13" o:title=""/>
             </v:shape>
-            <o:OLEObject Type="Embed" ProgID="Equation.3" ShapeID="_x0000_i1025" DrawAspect="Content" ObjectID="_1636786630" r:id="rId14"/>
+            <o:OLEObject Type="Embed" ProgID="Equation.3" ShapeID="_x0000_i1025" DrawAspect="Content" ObjectID="_1636802423" r:id="rId14"/>
           </w:object>
         </w:r>
         <w:r>
@@ -2138,13 +2110,8 @@
     <w:p>
       <w:pPr>
         <w:pStyle w:val="Text"/>
-        <w:rPr>
-          <w:rPrChange w:id="125" w:author="Matthew Kevin Amadeus" w:date="2019-12-01T20:50:00Z">
-            <w:rPr/>
-          </w:rPrChange>
-        </w:rPr>
-      </w:pPr>
-      <w:del w:id="126" w:author="Matthew Kevin Amadeus" w:date="2019-12-01T20:47:00Z">
+      </w:pPr>
+      <w:del w:id="120" w:author="Matthew Kevin Amadeus" w:date="2019-12-01T20:47:00Z">
         <w:r>
           <w:delText>Multipliers can be especially confusing. Write “Magnetization (kA/m)” or “Magnetization (10</w:delText>
         </w:r>
@@ -2167,44 +2134,52 @@
           <w:delText xml:space="preserve"> 1000” because the reader would not know whether the top axis label in Fig. 1 meant 16000 A/m or 0.016 A/m. Figure labels should be legible, approximately 8 to 12 point type.</w:delText>
         </w:r>
       </w:del>
-      <w:ins w:id="127" w:author="Matthew Kevin Amadeus" w:date="2019-12-01T21:18:00Z">
+      <w:ins w:id="121" w:author="Matthew Kevin Amadeus" w:date="2019-12-01T21:18:00Z">
         <w:r>
           <w:t>By how quadtrees work</w:t>
         </w:r>
       </w:ins>
-      <w:ins w:id="128" w:author="Matthew Kevin Amadeus" w:date="2019-12-01T21:19:00Z">
+      <w:ins w:id="122" w:author="Matthew Kevin Amadeus" w:date="2019-12-01T21:19:00Z">
         <w:r>
           <w:t xml:space="preserve">, image scaling by the factor of two is a trivial task. </w:t>
         </w:r>
       </w:ins>
-      <w:ins w:id="129" w:author="Matthew Kevin Amadeus" w:date="2019-12-01T21:20:00Z">
+      <w:ins w:id="123" w:author="Matthew Kevin Amadeus" w:date="2019-12-01T21:20:00Z">
         <w:r>
           <w:t xml:space="preserve">After the quadtrees has been made, </w:t>
         </w:r>
       </w:ins>
-      <w:ins w:id="130" w:author="Matthew Kevin Amadeus" w:date="2019-12-01T21:21:00Z">
+      <w:ins w:id="124" w:author="Matthew Kevin Amadeus" w:date="2019-12-01T21:21:00Z">
         <w:r>
           <w:t xml:space="preserve">by simply returning the image at </w:t>
         </w:r>
       </w:ins>
-      <w:ins w:id="131" w:author="Matthew Kevin Amadeus" w:date="2019-12-01T21:22:00Z">
+      <w:ins w:id="125" w:author="Matthew Kevin Amadeus" w:date="2019-12-01T21:22:00Z">
         <w:r>
           <w:t xml:space="preserve">the wanted level of the tree. For instance, suppose that you’ve constructed the quadtree from a 512x512 image. </w:t>
         </w:r>
       </w:ins>
-      <w:ins w:id="132" w:author="Matthew Kevin Amadeus" w:date="2019-12-01T21:23:00Z">
+      <w:ins w:id="126" w:author="Matthew Kevin Amadeus" w:date="2019-12-01T21:23:00Z">
         <w:r>
           <w:t>K</w:t>
         </w:r>
       </w:ins>
-      <w:ins w:id="133" w:author="Matthew Kevin Amadeus" w:date="2019-12-01T21:24:00Z">
+      <w:ins w:id="127" w:author="Matthew Kevin Amadeus" w:date="2019-12-01T21:24:00Z">
         <w:r>
           <w:t>eep in mind that each node contains the average color of that region.</w:t>
         </w:r>
       </w:ins>
-      <w:ins w:id="134" w:author="Matthew Kevin Amadeus" w:date="2019-12-01T21:25:00Z">
-        <w:r>
-          <w:t xml:space="preserve"> If you gave an input of level 1 (the root node), the</w:t>
+      <w:ins w:id="128" w:author="Matthew Kevin Amadeus" w:date="2019-12-01T21:25:00Z">
+        <w:r>
+          <w:t xml:space="preserve"> </w:t>
+        </w:r>
+      </w:ins>
+      <w:r>
+        <w:t xml:space="preserve">With </w:t>
+      </w:r>
+      <w:ins w:id="129" w:author="Matthew Kevin Amadeus" w:date="2019-12-01T21:25:00Z">
+        <w:r>
+          <w:t>an input of level 1 (the root node), the</w:t>
         </w:r>
       </w:ins>
       <w:r>
@@ -2213,7 +2188,7 @@
       <w:r>
         <w:t>quadtree</w:t>
       </w:r>
-      <w:ins w:id="135" w:author="Matthew Kevin Amadeus" w:date="2019-12-01T21:25:00Z">
+      <w:ins w:id="130" w:author="Matthew Kevin Amadeus" w:date="2019-12-01T21:25:00Z">
         <w:r>
           <w:t xml:space="preserve"> will return a 1x1 image</w:t>
         </w:r>
@@ -2230,8 +2205,1566 @@
       <w:r>
         <w:t>of the whole image.</w:t>
       </w:r>
-      <w:bookmarkStart w:id="136" w:name="_GoBack"/>
-      <w:bookmarkEnd w:id="136"/>
+      <w:r>
+        <w:t xml:space="preserve"> With an input of level 2, the quadtree will return a 2x2 image, consisting of four quadrants with each quadrant’s average color.</w:t>
+      </w:r>
+      <w:r>
+        <w:t xml:space="preserve"> The pattern may be continued on until the actual image’s original size.</w:t>
+      </w:r>
+    </w:p>
+    <w:p>
+      <w:pPr>
+        <w:pStyle w:val="Text"/>
+      </w:pPr>
+    </w:p>
+    <w:p>
+      <w:pPr>
+        <w:pStyle w:val="Text"/>
+        <w:jc w:val="center"/>
+      </w:pPr>
+      <w:r>
+        <w:rPr>
+          <w:noProof/>
+        </w:rPr>
+        <w:drawing>
+          <wp:inline distT="0" distB="0" distL="0" distR="0" wp14:anchorId="229D0153" wp14:editId="1DCC20F3">
+            <wp:extent cx="900000" cy="900000"/>
+            <wp:effectExtent l="0" t="0" r="0" b="0"/>
+            <wp:docPr id="9" name="Picture 9"/>
+            <wp:cNvGraphicFramePr>
+              <a:graphicFrameLocks xmlns:a="http://schemas.openxmlformats.org/drawingml/2006/main" noChangeAspect="1"/>
+            </wp:cNvGraphicFramePr>
+            <a:graphic xmlns:a="http://schemas.openxmlformats.org/drawingml/2006/main">
+              <a:graphicData uri="http://schemas.openxmlformats.org/drawingml/2006/picture">
+                <pic:pic xmlns:pic="http://schemas.openxmlformats.org/drawingml/2006/picture">
+                  <pic:nvPicPr>
+                    <pic:cNvPr id="0" name="Picture 5"/>
+                    <pic:cNvPicPr>
+                      <a:picLocks noChangeAspect="1" noChangeArrowheads="1"/>
+                    </pic:cNvPicPr>
+                  </pic:nvPicPr>
+                  <pic:blipFill>
+                    <a:blip r:embed="rId15" cstate="print">
+                      <a:extLst>
+                        <a:ext uri="{28A0092B-C50C-407E-A947-70E740481C1C}">
+                          <a14:useLocalDpi xmlns:a14="http://schemas.microsoft.com/office/drawing/2010/main" val="0"/>
+                        </a:ext>
+                      </a:extLst>
+                    </a:blip>
+                    <a:srcRect/>
+                    <a:stretch>
+                      <a:fillRect/>
+                    </a:stretch>
+                  </pic:blipFill>
+                  <pic:spPr bwMode="auto">
+                    <a:xfrm>
+                      <a:off x="0" y="0"/>
+                      <a:ext cx="900000" cy="900000"/>
+                    </a:xfrm>
+                    <a:prstGeom prst="rect">
+                      <a:avLst/>
+                    </a:prstGeom>
+                    <a:noFill/>
+                    <a:ln>
+                      <a:noFill/>
+                    </a:ln>
+                  </pic:spPr>
+                </pic:pic>
+              </a:graphicData>
+            </a:graphic>
+          </wp:inline>
+        </w:drawing>
+      </w:r>
+      <w:r>
+        <w:t xml:space="preserve"> </w:t>
+      </w:r>
+      <w:r>
+        <w:rPr>
+          <w:noProof/>
+        </w:rPr>
+        <w:drawing>
+          <wp:inline distT="0" distB="0" distL="0" distR="0" wp14:anchorId="35B266A9" wp14:editId="76DEDF66">
+            <wp:extent cx="900000" cy="900000"/>
+            <wp:effectExtent l="0" t="0" r="0" b="0"/>
+            <wp:docPr id="10" name="Picture 10"/>
+            <wp:cNvGraphicFramePr>
+              <a:graphicFrameLocks xmlns:a="http://schemas.openxmlformats.org/drawingml/2006/main" noChangeAspect="1"/>
+            </wp:cNvGraphicFramePr>
+            <a:graphic xmlns:a="http://schemas.openxmlformats.org/drawingml/2006/main">
+              <a:graphicData uri="http://schemas.openxmlformats.org/drawingml/2006/picture">
+                <pic:pic xmlns:pic="http://schemas.openxmlformats.org/drawingml/2006/picture">
+                  <pic:nvPicPr>
+                    <pic:cNvPr id="0" name="Picture 6"/>
+                    <pic:cNvPicPr>
+                      <a:picLocks noChangeAspect="1" noChangeArrowheads="1"/>
+                    </pic:cNvPicPr>
+                  </pic:nvPicPr>
+                  <pic:blipFill>
+                    <a:blip r:embed="rId16" cstate="print">
+                      <a:extLst>
+                        <a:ext uri="{28A0092B-C50C-407E-A947-70E740481C1C}">
+                          <a14:useLocalDpi xmlns:a14="http://schemas.microsoft.com/office/drawing/2010/main" val="0"/>
+                        </a:ext>
+                      </a:extLst>
+                    </a:blip>
+                    <a:srcRect/>
+                    <a:stretch>
+                      <a:fillRect/>
+                    </a:stretch>
+                  </pic:blipFill>
+                  <pic:spPr bwMode="auto">
+                    <a:xfrm>
+                      <a:off x="0" y="0"/>
+                      <a:ext cx="900000" cy="900000"/>
+                    </a:xfrm>
+                    <a:prstGeom prst="rect">
+                      <a:avLst/>
+                    </a:prstGeom>
+                    <a:noFill/>
+                    <a:ln>
+                      <a:noFill/>
+                    </a:ln>
+                  </pic:spPr>
+                </pic:pic>
+              </a:graphicData>
+            </a:graphic>
+          </wp:inline>
+        </w:drawing>
+      </w:r>
+      <w:r>
+        <w:t xml:space="preserve"> </w:t>
+      </w:r>
+      <w:r>
+        <w:rPr>
+          <w:noProof/>
+        </w:rPr>
+        <w:drawing>
+          <wp:inline distT="0" distB="0" distL="0" distR="0" wp14:anchorId="1D161D45" wp14:editId="502E6088">
+            <wp:extent cx="900000" cy="900000"/>
+            <wp:effectExtent l="0" t="0" r="0" b="0"/>
+            <wp:docPr id="11" name="Picture 11"/>
+            <wp:cNvGraphicFramePr>
+              <a:graphicFrameLocks xmlns:a="http://schemas.openxmlformats.org/drawingml/2006/main" noChangeAspect="1"/>
+            </wp:cNvGraphicFramePr>
+            <a:graphic xmlns:a="http://schemas.openxmlformats.org/drawingml/2006/main">
+              <a:graphicData uri="http://schemas.openxmlformats.org/drawingml/2006/picture">
+                <pic:pic xmlns:pic="http://schemas.openxmlformats.org/drawingml/2006/picture">
+                  <pic:nvPicPr>
+                    <pic:cNvPr id="0" name="Picture 7"/>
+                    <pic:cNvPicPr>
+                      <a:picLocks noChangeAspect="1" noChangeArrowheads="1"/>
+                    </pic:cNvPicPr>
+                  </pic:nvPicPr>
+                  <pic:blipFill>
+                    <a:blip r:embed="rId17" cstate="print">
+                      <a:extLst>
+                        <a:ext uri="{28A0092B-C50C-407E-A947-70E740481C1C}">
+                          <a14:useLocalDpi xmlns:a14="http://schemas.microsoft.com/office/drawing/2010/main" val="0"/>
+                        </a:ext>
+                      </a:extLst>
+                    </a:blip>
+                    <a:srcRect/>
+                    <a:stretch>
+                      <a:fillRect/>
+                    </a:stretch>
+                  </pic:blipFill>
+                  <pic:spPr bwMode="auto">
+                    <a:xfrm>
+                      <a:off x="0" y="0"/>
+                      <a:ext cx="900000" cy="900000"/>
+                    </a:xfrm>
+                    <a:prstGeom prst="rect">
+                      <a:avLst/>
+                    </a:prstGeom>
+                    <a:noFill/>
+                    <a:ln>
+                      <a:noFill/>
+                    </a:ln>
+                  </pic:spPr>
+                </pic:pic>
+              </a:graphicData>
+            </a:graphic>
+          </wp:inline>
+        </w:drawing>
+      </w:r>
+    </w:p>
+    <w:p>
+      <w:pPr>
+        <w:pStyle w:val="Text"/>
+        <w:ind w:firstLine="0"/>
+        <w:jc w:val="center"/>
+        <w:rPr>
+          <w:i/>
+          <w:iCs/>
+          <w:rPrChange w:id="131" w:author="Matthew Kevin Amadeus" w:date="2019-11-30T23:16:00Z">
+            <w:rPr/>
+          </w:rPrChange>
+        </w:rPr>
+        <w:pPrChange w:id="132" w:author="Matthew Kevin Amadeus" w:date="2019-11-30T23:15:00Z">
+          <w:pPr>
+            <w:pStyle w:val="Text"/>
+          </w:pPr>
+        </w:pPrChange>
+      </w:pPr>
+      <w:r>
+        <w:rPr>
+          <w:i/>
+          <w:iCs/>
+          <w:rPrChange w:id="133" w:author="Matthew Kevin Amadeus" w:date="2019-11-30T23:16:00Z">
+            <w:rPr/>
+          </w:rPrChange>
+        </w:rPr>
+        <w:t xml:space="preserve">(Fig 1: </w:t>
+      </w:r>
+      <w:r>
+        <w:rPr>
+          <w:i/>
+          <w:iCs/>
+        </w:rPr>
+        <w:t>2x2, 4x4, and 64x64 scaling. Source: Author</w:t>
+      </w:r>
+      <w:r>
+        <w:rPr>
+          <w:i/>
+          <w:iCs/>
+          <w:rPrChange w:id="134" w:author="Matthew Kevin Amadeus" w:date="2019-11-30T23:16:00Z">
+            <w:rPr/>
+          </w:rPrChange>
+        </w:rPr>
+        <w:t>)</w:t>
+      </w:r>
+    </w:p>
+    <w:p>
+      <w:pPr>
+        <w:pStyle w:val="Text"/>
+      </w:pPr>
+    </w:p>
+    <w:p>
+      <w:pPr>
+        <w:pStyle w:val="Text"/>
+      </w:pPr>
+      <w:r>
+        <w:t xml:space="preserve">As mentioned before, each node of the quadtree contains both the average color and the standard deviation of the colors. </w:t>
+      </w:r>
+      <w:r>
+        <w:t xml:space="preserve">By simply returning the average color from each </w:t>
+      </w:r>
+      <w:r>
+        <w:t>region, we can get a simple downscaling of the image.</w:t>
+      </w:r>
+      <w:r>
+        <w:t xml:space="preserve"> The author made a simple script using Python and the OpenCV library to load the image, then manipulating it. Below here is the code.</w:t>
+      </w:r>
+    </w:p>
+    <w:p>
+      <w:pPr>
+        <w:pStyle w:val="Text"/>
+      </w:pPr>
+    </w:p>
+    <w:p>
+      <w:pPr>
+        <w:shd w:val="clear" w:color="auto" w:fill="FFFFFF"/>
+        <w:suppressAutoHyphens w:val="0"/>
+        <w:spacing w:line="285" w:lineRule="atLeast"/>
+        <w:rPr>
+          <w:rFonts w:ascii="Consolas" w:eastAsia="Times New Roman" w:hAnsi="Consolas"/>
+          <w:color w:val="000000"/>
+          <w:sz w:val="16"/>
+          <w:szCs w:val="16"/>
+          <w:lang w:val="en-ID" w:eastAsia="en-ID"/>
+        </w:rPr>
+      </w:pPr>
+      <w:r>
+        <w:rPr>
+          <w:rFonts w:ascii="Consolas" w:eastAsia="Times New Roman" w:hAnsi="Consolas"/>
+          <w:color w:val="008000"/>
+          <w:sz w:val="16"/>
+          <w:szCs w:val="16"/>
+          <w:lang w:val="en-ID" w:eastAsia="en-ID"/>
+        </w:rPr>
+        <w:t># Procedure for leveled scaling</w:t>
+      </w:r>
+    </w:p>
+    <w:p>
+      <w:pPr>
+        <w:shd w:val="clear" w:color="auto" w:fill="FFFFFF"/>
+        <w:suppressAutoHyphens w:val="0"/>
+        <w:spacing w:line="285" w:lineRule="atLeast"/>
+        <w:rPr>
+          <w:rFonts w:ascii="Consolas" w:eastAsia="Times New Roman" w:hAnsi="Consolas"/>
+          <w:color w:val="000000"/>
+          <w:sz w:val="16"/>
+          <w:szCs w:val="16"/>
+          <w:lang w:val="en-ID" w:eastAsia="en-ID"/>
+        </w:rPr>
+      </w:pPr>
+      <w:r>
+        <w:rPr>
+          <w:rFonts w:ascii="Consolas" w:eastAsia="Times New Roman" w:hAnsi="Consolas"/>
+          <w:color w:val="0000FF"/>
+          <w:sz w:val="16"/>
+          <w:szCs w:val="16"/>
+          <w:lang w:val="en-ID" w:eastAsia="en-ID"/>
+        </w:rPr>
+        <w:t>def</w:t>
+      </w:r>
+      <w:r>
+        <w:rPr>
+          <w:rFonts w:ascii="Consolas" w:eastAsia="Times New Roman" w:hAnsi="Consolas"/>
+          <w:color w:val="000000"/>
+          <w:sz w:val="16"/>
+          <w:szCs w:val="16"/>
+          <w:lang w:val="en-ID" w:eastAsia="en-ID"/>
+        </w:rPr>
+        <w:t> createLeveledScaling(image, level):</w:t>
+      </w:r>
+    </w:p>
+    <w:p>
+      <w:pPr>
+        <w:shd w:val="clear" w:color="auto" w:fill="FFFFFF"/>
+        <w:suppressAutoHyphens w:val="0"/>
+        <w:spacing w:line="285" w:lineRule="atLeast"/>
+        <w:rPr>
+          <w:rFonts w:ascii="Consolas" w:eastAsia="Times New Roman" w:hAnsi="Consolas"/>
+          <w:color w:val="000000"/>
+          <w:sz w:val="16"/>
+          <w:szCs w:val="16"/>
+          <w:lang w:val="en-ID" w:eastAsia="en-ID"/>
+        </w:rPr>
+      </w:pPr>
+      <w:r>
+        <w:rPr>
+          <w:rFonts w:ascii="Consolas" w:eastAsia="Times New Roman" w:hAnsi="Consolas"/>
+          <w:color w:val="000000"/>
+          <w:sz w:val="16"/>
+          <w:szCs w:val="16"/>
+          <w:lang w:val="en-ID" w:eastAsia="en-ID"/>
+        </w:rPr>
+        <w:t>    resultHeight = </w:t>
+      </w:r>
+      <w:r>
+        <w:rPr>
+          <w:rFonts w:ascii="Consolas" w:eastAsia="Times New Roman" w:hAnsi="Consolas"/>
+          <w:color w:val="09885A"/>
+          <w:sz w:val="16"/>
+          <w:szCs w:val="16"/>
+          <w:lang w:val="en-ID" w:eastAsia="en-ID"/>
+        </w:rPr>
+        <w:t>1</w:t>
+      </w:r>
+      <w:r>
+        <w:rPr>
+          <w:rFonts w:ascii="Consolas" w:eastAsia="Times New Roman" w:hAnsi="Consolas"/>
+          <w:color w:val="000000"/>
+          <w:sz w:val="16"/>
+          <w:szCs w:val="16"/>
+          <w:lang w:val="en-ID" w:eastAsia="en-ID"/>
+        </w:rPr>
+        <w:t>&lt;&lt;level</w:t>
+      </w:r>
+    </w:p>
+    <w:p>
+      <w:pPr>
+        <w:shd w:val="clear" w:color="auto" w:fill="FFFFFF"/>
+        <w:suppressAutoHyphens w:val="0"/>
+        <w:spacing w:line="285" w:lineRule="atLeast"/>
+        <w:rPr>
+          <w:rFonts w:ascii="Consolas" w:eastAsia="Times New Roman" w:hAnsi="Consolas"/>
+          <w:color w:val="000000"/>
+          <w:sz w:val="16"/>
+          <w:szCs w:val="16"/>
+          <w:lang w:val="en-ID" w:eastAsia="en-ID"/>
+        </w:rPr>
+      </w:pPr>
+      <w:r>
+        <w:rPr>
+          <w:rFonts w:ascii="Consolas" w:eastAsia="Times New Roman" w:hAnsi="Consolas"/>
+          <w:color w:val="000000"/>
+          <w:sz w:val="16"/>
+          <w:szCs w:val="16"/>
+          <w:lang w:val="en-ID" w:eastAsia="en-ID"/>
+        </w:rPr>
+        <w:t>    resultWidth = </w:t>
+      </w:r>
+      <w:r>
+        <w:rPr>
+          <w:rFonts w:ascii="Consolas" w:eastAsia="Times New Roman" w:hAnsi="Consolas"/>
+          <w:color w:val="09885A"/>
+          <w:sz w:val="16"/>
+          <w:szCs w:val="16"/>
+          <w:lang w:val="en-ID" w:eastAsia="en-ID"/>
+        </w:rPr>
+        <w:t>1</w:t>
+      </w:r>
+      <w:r>
+        <w:rPr>
+          <w:rFonts w:ascii="Consolas" w:eastAsia="Times New Roman" w:hAnsi="Consolas"/>
+          <w:color w:val="000000"/>
+          <w:sz w:val="16"/>
+          <w:szCs w:val="16"/>
+          <w:lang w:val="en-ID" w:eastAsia="en-ID"/>
+        </w:rPr>
+        <w:t>&lt;&lt;level</w:t>
+      </w:r>
+    </w:p>
+    <w:p>
+      <w:pPr>
+        <w:shd w:val="clear" w:color="auto" w:fill="FFFFFF"/>
+        <w:suppressAutoHyphens w:val="0"/>
+        <w:spacing w:line="285" w:lineRule="atLeast"/>
+        <w:rPr>
+          <w:rFonts w:ascii="Consolas" w:eastAsia="Times New Roman" w:hAnsi="Consolas"/>
+          <w:color w:val="000000"/>
+          <w:sz w:val="16"/>
+          <w:szCs w:val="16"/>
+          <w:lang w:val="en-ID" w:eastAsia="en-ID"/>
+        </w:rPr>
+      </w:pPr>
+      <w:r>
+        <w:rPr>
+          <w:rFonts w:ascii="Consolas" w:eastAsia="Times New Roman" w:hAnsi="Consolas"/>
+          <w:color w:val="000000"/>
+          <w:sz w:val="16"/>
+          <w:szCs w:val="16"/>
+          <w:lang w:val="en-ID" w:eastAsia="en-ID"/>
+        </w:rPr>
+        <w:t>    imageResult = np.zeros((resultHeight,resultWidth,</w:t>
+      </w:r>
+      <w:r>
+        <w:rPr>
+          <w:rFonts w:ascii="Consolas" w:eastAsia="Times New Roman" w:hAnsi="Consolas"/>
+          <w:color w:val="09885A"/>
+          <w:sz w:val="16"/>
+          <w:szCs w:val="16"/>
+          <w:lang w:val="en-ID" w:eastAsia="en-ID"/>
+        </w:rPr>
+        <w:t>3</w:t>
+      </w:r>
+      <w:r>
+        <w:rPr>
+          <w:rFonts w:ascii="Consolas" w:eastAsia="Times New Roman" w:hAnsi="Consolas"/>
+          <w:color w:val="000000"/>
+          <w:sz w:val="16"/>
+          <w:szCs w:val="16"/>
+          <w:lang w:val="en-ID" w:eastAsia="en-ID"/>
+        </w:rPr>
+        <w:t>), np.uint8)</w:t>
+      </w:r>
+    </w:p>
+    <w:p>
+      <w:pPr>
+        <w:shd w:val="clear" w:color="auto" w:fill="FFFFFF"/>
+        <w:suppressAutoHyphens w:val="0"/>
+        <w:spacing w:line="285" w:lineRule="atLeast"/>
+        <w:rPr>
+          <w:rFonts w:ascii="Consolas" w:eastAsia="Times New Roman" w:hAnsi="Consolas"/>
+          <w:color w:val="000000"/>
+          <w:sz w:val="16"/>
+          <w:szCs w:val="16"/>
+          <w:lang w:val="en-ID" w:eastAsia="en-ID"/>
+        </w:rPr>
+      </w:pPr>
+      <w:r>
+        <w:rPr>
+          <w:rFonts w:ascii="Consolas" w:eastAsia="Times New Roman" w:hAnsi="Consolas"/>
+          <w:color w:val="000000"/>
+          <w:sz w:val="16"/>
+          <w:szCs w:val="16"/>
+          <w:lang w:val="en-ID" w:eastAsia="en-ID"/>
+        </w:rPr>
+        <w:t>    </w:t>
+      </w:r>
+      <w:r>
+        <w:rPr>
+          <w:rFonts w:ascii="Consolas" w:eastAsia="Times New Roman" w:hAnsi="Consolas"/>
+          <w:color w:val="0000FF"/>
+          <w:sz w:val="16"/>
+          <w:szCs w:val="16"/>
+          <w:lang w:val="en-ID" w:eastAsia="en-ID"/>
+        </w:rPr>
+        <w:t>if</w:t>
+      </w:r>
+      <w:r>
+        <w:rPr>
+          <w:rFonts w:ascii="Consolas" w:eastAsia="Times New Roman" w:hAnsi="Consolas"/>
+          <w:color w:val="000000"/>
+          <w:sz w:val="16"/>
+          <w:szCs w:val="16"/>
+          <w:lang w:val="en-ID" w:eastAsia="en-ID"/>
+        </w:rPr>
+        <w:t>(level==</w:t>
+      </w:r>
+      <w:r>
+        <w:rPr>
+          <w:rFonts w:ascii="Consolas" w:eastAsia="Times New Roman" w:hAnsi="Consolas"/>
+          <w:color w:val="09885A"/>
+          <w:sz w:val="16"/>
+          <w:szCs w:val="16"/>
+          <w:lang w:val="en-ID" w:eastAsia="en-ID"/>
+        </w:rPr>
+        <w:t>0</w:t>
+      </w:r>
+      <w:r>
+        <w:rPr>
+          <w:rFonts w:ascii="Consolas" w:eastAsia="Times New Roman" w:hAnsi="Consolas"/>
+          <w:color w:val="000000"/>
+          <w:sz w:val="16"/>
+          <w:szCs w:val="16"/>
+          <w:lang w:val="en-ID" w:eastAsia="en-ID"/>
+        </w:rPr>
+        <w:t>):</w:t>
+      </w:r>
+    </w:p>
+    <w:p>
+      <w:pPr>
+        <w:shd w:val="clear" w:color="auto" w:fill="FFFFFF"/>
+        <w:suppressAutoHyphens w:val="0"/>
+        <w:spacing w:line="285" w:lineRule="atLeast"/>
+        <w:rPr>
+          <w:rFonts w:ascii="Consolas" w:eastAsia="Times New Roman" w:hAnsi="Consolas"/>
+          <w:color w:val="000000"/>
+          <w:sz w:val="16"/>
+          <w:szCs w:val="16"/>
+          <w:lang w:val="en-ID" w:eastAsia="en-ID"/>
+        </w:rPr>
+      </w:pPr>
+      <w:r>
+        <w:rPr>
+          <w:rFonts w:ascii="Consolas" w:eastAsia="Times New Roman" w:hAnsi="Consolas"/>
+          <w:color w:val="000000"/>
+          <w:sz w:val="16"/>
+          <w:szCs w:val="16"/>
+          <w:lang w:val="en-ID" w:eastAsia="en-ID"/>
+        </w:rPr>
+        <w:t>        </w:t>
+      </w:r>
+      <w:r>
+        <w:rPr>
+          <w:rFonts w:ascii="Consolas" w:eastAsia="Times New Roman" w:hAnsi="Consolas"/>
+          <w:color w:val="0000FF"/>
+          <w:sz w:val="16"/>
+          <w:szCs w:val="16"/>
+          <w:lang w:val="en-ID" w:eastAsia="en-ID"/>
+        </w:rPr>
+        <w:t>return</w:t>
+      </w:r>
+      <w:r>
+        <w:rPr>
+          <w:rFonts w:ascii="Consolas" w:eastAsia="Times New Roman" w:hAnsi="Consolas"/>
+          <w:color w:val="000000"/>
+          <w:sz w:val="16"/>
+          <w:szCs w:val="16"/>
+          <w:lang w:val="en-ID" w:eastAsia="en-ID"/>
+        </w:rPr>
+        <w:t> image.mean</w:t>
+      </w:r>
+    </w:p>
+    <w:p>
+      <w:pPr>
+        <w:shd w:val="clear" w:color="auto" w:fill="FFFFFF"/>
+        <w:suppressAutoHyphens w:val="0"/>
+        <w:spacing w:line="285" w:lineRule="atLeast"/>
+        <w:rPr>
+          <w:rFonts w:ascii="Consolas" w:eastAsia="Times New Roman" w:hAnsi="Consolas"/>
+          <w:color w:val="000000"/>
+          <w:sz w:val="16"/>
+          <w:szCs w:val="16"/>
+          <w:lang w:val="en-ID" w:eastAsia="en-ID"/>
+        </w:rPr>
+      </w:pPr>
+      <w:r>
+        <w:rPr>
+          <w:rFonts w:ascii="Consolas" w:eastAsia="Times New Roman" w:hAnsi="Consolas"/>
+          <w:color w:val="000000"/>
+          <w:sz w:val="16"/>
+          <w:szCs w:val="16"/>
+          <w:lang w:val="en-ID" w:eastAsia="en-ID"/>
+        </w:rPr>
+        <w:lastRenderedPageBreak/>
+        <w:t>    </w:t>
+      </w:r>
+      <w:r>
+        <w:rPr>
+          <w:rFonts w:ascii="Consolas" w:eastAsia="Times New Roman" w:hAnsi="Consolas"/>
+          <w:color w:val="0000FF"/>
+          <w:sz w:val="16"/>
+          <w:szCs w:val="16"/>
+          <w:lang w:val="en-ID" w:eastAsia="en-ID"/>
+        </w:rPr>
+        <w:t>else</w:t>
+      </w:r>
+      <w:r>
+        <w:rPr>
+          <w:rFonts w:ascii="Consolas" w:eastAsia="Times New Roman" w:hAnsi="Consolas"/>
+          <w:color w:val="000000"/>
+          <w:sz w:val="16"/>
+          <w:szCs w:val="16"/>
+          <w:lang w:val="en-ID" w:eastAsia="en-ID"/>
+        </w:rPr>
+        <w:t>:</w:t>
+      </w:r>
+    </w:p>
+    <w:p>
+      <w:pPr>
+        <w:shd w:val="clear" w:color="auto" w:fill="FFFFFF"/>
+        <w:suppressAutoHyphens w:val="0"/>
+        <w:spacing w:line="285" w:lineRule="atLeast"/>
+        <w:rPr>
+          <w:rFonts w:ascii="Consolas" w:eastAsia="Times New Roman" w:hAnsi="Consolas"/>
+          <w:color w:val="000000"/>
+          <w:sz w:val="16"/>
+          <w:szCs w:val="16"/>
+          <w:lang w:val="en-ID" w:eastAsia="en-ID"/>
+        </w:rPr>
+      </w:pPr>
+      <w:r>
+        <w:rPr>
+          <w:rFonts w:ascii="Consolas" w:eastAsia="Times New Roman" w:hAnsi="Consolas"/>
+          <w:color w:val="000000"/>
+          <w:sz w:val="16"/>
+          <w:szCs w:val="16"/>
+          <w:lang w:val="en-ID" w:eastAsia="en-ID"/>
+        </w:rPr>
+        <w:t>        </w:t>
+      </w:r>
+      <w:r>
+        <w:rPr>
+          <w:rFonts w:ascii="Consolas" w:eastAsia="Times New Roman" w:hAnsi="Consolas"/>
+          <w:color w:val="0000FF"/>
+          <w:sz w:val="16"/>
+          <w:szCs w:val="16"/>
+          <w:lang w:val="en-ID" w:eastAsia="en-ID"/>
+        </w:rPr>
+        <w:t>return</w:t>
+      </w:r>
+      <w:r>
+        <w:rPr>
+          <w:rFonts w:ascii="Consolas" w:eastAsia="Times New Roman" w:hAnsi="Consolas"/>
+          <w:color w:val="000000"/>
+          <w:sz w:val="16"/>
+          <w:szCs w:val="16"/>
+          <w:lang w:val="en-ID" w:eastAsia="en-ID"/>
+        </w:rPr>
+        <w:t> setQuadrants(</w:t>
+      </w:r>
+    </w:p>
+    <w:p>
+      <w:pPr>
+        <w:shd w:val="clear" w:color="auto" w:fill="FFFFFF"/>
+        <w:suppressAutoHyphens w:val="0"/>
+        <w:spacing w:line="285" w:lineRule="atLeast"/>
+        <w:rPr>
+          <w:rFonts w:ascii="Consolas" w:eastAsia="Times New Roman" w:hAnsi="Consolas"/>
+          <w:color w:val="000000"/>
+          <w:sz w:val="16"/>
+          <w:szCs w:val="16"/>
+          <w:lang w:val="en-ID" w:eastAsia="en-ID"/>
+        </w:rPr>
+      </w:pPr>
+      <w:r>
+        <w:rPr>
+          <w:rFonts w:ascii="Consolas" w:eastAsia="Times New Roman" w:hAnsi="Consolas"/>
+          <w:color w:val="000000"/>
+          <w:sz w:val="16"/>
+          <w:szCs w:val="16"/>
+          <w:lang w:val="en-ID" w:eastAsia="en-ID"/>
+        </w:rPr>
+        <w:t>            imageResult,</w:t>
+      </w:r>
+    </w:p>
+    <w:p>
+      <w:pPr>
+        <w:shd w:val="clear" w:color="auto" w:fill="FFFFFF"/>
+        <w:suppressAutoHyphens w:val="0"/>
+        <w:spacing w:line="285" w:lineRule="atLeast"/>
+        <w:rPr>
+          <w:rFonts w:ascii="Consolas" w:eastAsia="Times New Roman" w:hAnsi="Consolas"/>
+          <w:color w:val="000000"/>
+          <w:sz w:val="16"/>
+          <w:szCs w:val="16"/>
+          <w:lang w:val="en-ID" w:eastAsia="en-ID"/>
+        </w:rPr>
+      </w:pPr>
+      <w:r>
+        <w:rPr>
+          <w:rFonts w:ascii="Consolas" w:eastAsia="Times New Roman" w:hAnsi="Consolas"/>
+          <w:color w:val="000000"/>
+          <w:sz w:val="16"/>
+          <w:szCs w:val="16"/>
+          <w:lang w:val="en-ID" w:eastAsia="en-ID"/>
+        </w:rPr>
+        <w:t>            createLeveledScaling(image.imageNW, level-</w:t>
+      </w:r>
+      <w:r>
+        <w:rPr>
+          <w:rFonts w:ascii="Consolas" w:eastAsia="Times New Roman" w:hAnsi="Consolas"/>
+          <w:color w:val="09885A"/>
+          <w:sz w:val="16"/>
+          <w:szCs w:val="16"/>
+          <w:lang w:val="en-ID" w:eastAsia="en-ID"/>
+        </w:rPr>
+        <w:t>1</w:t>
+      </w:r>
+      <w:r>
+        <w:rPr>
+          <w:rFonts w:ascii="Consolas" w:eastAsia="Times New Roman" w:hAnsi="Consolas"/>
+          <w:color w:val="000000"/>
+          <w:sz w:val="16"/>
+          <w:szCs w:val="16"/>
+          <w:lang w:val="en-ID" w:eastAsia="en-ID"/>
+        </w:rPr>
+        <w:t>),</w:t>
+      </w:r>
+    </w:p>
+    <w:p>
+      <w:pPr>
+        <w:shd w:val="clear" w:color="auto" w:fill="FFFFFF"/>
+        <w:suppressAutoHyphens w:val="0"/>
+        <w:spacing w:line="285" w:lineRule="atLeast"/>
+        <w:rPr>
+          <w:rFonts w:ascii="Consolas" w:eastAsia="Times New Roman" w:hAnsi="Consolas"/>
+          <w:color w:val="000000"/>
+          <w:sz w:val="16"/>
+          <w:szCs w:val="16"/>
+          <w:lang w:val="en-ID" w:eastAsia="en-ID"/>
+        </w:rPr>
+      </w:pPr>
+      <w:r>
+        <w:rPr>
+          <w:rFonts w:ascii="Consolas" w:eastAsia="Times New Roman" w:hAnsi="Consolas"/>
+          <w:color w:val="000000"/>
+          <w:sz w:val="16"/>
+          <w:szCs w:val="16"/>
+          <w:lang w:val="en-ID" w:eastAsia="en-ID"/>
+        </w:rPr>
+        <w:t>            createLeveledScaling(image.imageNE, level-</w:t>
+      </w:r>
+      <w:r>
+        <w:rPr>
+          <w:rFonts w:ascii="Consolas" w:eastAsia="Times New Roman" w:hAnsi="Consolas"/>
+          <w:color w:val="09885A"/>
+          <w:sz w:val="16"/>
+          <w:szCs w:val="16"/>
+          <w:lang w:val="en-ID" w:eastAsia="en-ID"/>
+        </w:rPr>
+        <w:t>1</w:t>
+      </w:r>
+      <w:r>
+        <w:rPr>
+          <w:rFonts w:ascii="Consolas" w:eastAsia="Times New Roman" w:hAnsi="Consolas"/>
+          <w:color w:val="000000"/>
+          <w:sz w:val="16"/>
+          <w:szCs w:val="16"/>
+          <w:lang w:val="en-ID" w:eastAsia="en-ID"/>
+        </w:rPr>
+        <w:t>),</w:t>
+      </w:r>
+    </w:p>
+    <w:p>
+      <w:pPr>
+        <w:shd w:val="clear" w:color="auto" w:fill="FFFFFF"/>
+        <w:suppressAutoHyphens w:val="0"/>
+        <w:spacing w:line="285" w:lineRule="atLeast"/>
+        <w:rPr>
+          <w:rFonts w:ascii="Consolas" w:eastAsia="Times New Roman" w:hAnsi="Consolas"/>
+          <w:color w:val="000000"/>
+          <w:sz w:val="16"/>
+          <w:szCs w:val="16"/>
+          <w:lang w:val="en-ID" w:eastAsia="en-ID"/>
+        </w:rPr>
+      </w:pPr>
+      <w:r>
+        <w:rPr>
+          <w:rFonts w:ascii="Consolas" w:eastAsia="Times New Roman" w:hAnsi="Consolas"/>
+          <w:color w:val="000000"/>
+          <w:sz w:val="16"/>
+          <w:szCs w:val="16"/>
+          <w:lang w:val="en-ID" w:eastAsia="en-ID"/>
+        </w:rPr>
+        <w:t>            createLeveledScaling(image.imageSE, level-</w:t>
+      </w:r>
+      <w:r>
+        <w:rPr>
+          <w:rFonts w:ascii="Consolas" w:eastAsia="Times New Roman" w:hAnsi="Consolas"/>
+          <w:color w:val="09885A"/>
+          <w:sz w:val="16"/>
+          <w:szCs w:val="16"/>
+          <w:lang w:val="en-ID" w:eastAsia="en-ID"/>
+        </w:rPr>
+        <w:t>1</w:t>
+      </w:r>
+      <w:r>
+        <w:rPr>
+          <w:rFonts w:ascii="Consolas" w:eastAsia="Times New Roman" w:hAnsi="Consolas"/>
+          <w:color w:val="000000"/>
+          <w:sz w:val="16"/>
+          <w:szCs w:val="16"/>
+          <w:lang w:val="en-ID" w:eastAsia="en-ID"/>
+        </w:rPr>
+        <w:t>),</w:t>
+      </w:r>
+    </w:p>
+    <w:p>
+      <w:pPr>
+        <w:shd w:val="clear" w:color="auto" w:fill="FFFFFF"/>
+        <w:suppressAutoHyphens w:val="0"/>
+        <w:spacing w:line="285" w:lineRule="atLeast"/>
+        <w:rPr>
+          <w:rFonts w:ascii="Consolas" w:eastAsia="Times New Roman" w:hAnsi="Consolas"/>
+          <w:color w:val="000000"/>
+          <w:sz w:val="16"/>
+          <w:szCs w:val="16"/>
+          <w:lang w:val="en-ID" w:eastAsia="en-ID"/>
+        </w:rPr>
+      </w:pPr>
+      <w:r>
+        <w:rPr>
+          <w:rFonts w:ascii="Consolas" w:eastAsia="Times New Roman" w:hAnsi="Consolas"/>
+          <w:color w:val="000000"/>
+          <w:sz w:val="16"/>
+          <w:szCs w:val="16"/>
+          <w:lang w:val="en-ID" w:eastAsia="en-ID"/>
+        </w:rPr>
+        <w:t>            createLeveledScaling(image.imageSW, level-</w:t>
+      </w:r>
+      <w:r>
+        <w:rPr>
+          <w:rFonts w:ascii="Consolas" w:eastAsia="Times New Roman" w:hAnsi="Consolas"/>
+          <w:color w:val="09885A"/>
+          <w:sz w:val="16"/>
+          <w:szCs w:val="16"/>
+          <w:lang w:val="en-ID" w:eastAsia="en-ID"/>
+        </w:rPr>
+        <w:t>1</w:t>
+      </w:r>
+      <w:r>
+        <w:rPr>
+          <w:rFonts w:ascii="Consolas" w:eastAsia="Times New Roman" w:hAnsi="Consolas"/>
+          <w:color w:val="000000"/>
+          <w:sz w:val="16"/>
+          <w:szCs w:val="16"/>
+          <w:lang w:val="en-ID" w:eastAsia="en-ID"/>
+        </w:rPr>
+        <w:t>),</w:t>
+      </w:r>
+    </w:p>
+    <w:p>
+      <w:pPr>
+        <w:shd w:val="clear" w:color="auto" w:fill="FFFFFF"/>
+        <w:suppressAutoHyphens w:val="0"/>
+        <w:spacing w:line="285" w:lineRule="atLeast"/>
+        <w:rPr>
+          <w:rFonts w:ascii="Consolas" w:eastAsia="Times New Roman" w:hAnsi="Consolas"/>
+          <w:color w:val="000000"/>
+          <w:sz w:val="16"/>
+          <w:szCs w:val="16"/>
+          <w:lang w:val="en-ID" w:eastAsia="en-ID"/>
+        </w:rPr>
+      </w:pPr>
+      <w:r>
+        <w:rPr>
+          <w:rFonts w:ascii="Consolas" w:eastAsia="Times New Roman" w:hAnsi="Consolas"/>
+          <w:color w:val="000000"/>
+          <w:sz w:val="16"/>
+          <w:szCs w:val="16"/>
+          <w:lang w:val="en-ID" w:eastAsia="en-ID"/>
+        </w:rPr>
+        <w:t>        )</w:t>
+      </w:r>
+    </w:p>
+    <w:p>
+      <w:pPr>
+        <w:shd w:val="clear" w:color="auto" w:fill="FFFFFF"/>
+        <w:suppressAutoHyphens w:val="0"/>
+        <w:spacing w:line="285" w:lineRule="atLeast"/>
+        <w:rPr>
+          <w:rFonts w:ascii="Consolas" w:eastAsia="Times New Roman" w:hAnsi="Consolas"/>
+          <w:color w:val="008000"/>
+          <w:sz w:val="16"/>
+          <w:szCs w:val="16"/>
+          <w:lang w:val="en-ID" w:eastAsia="en-ID"/>
+        </w:rPr>
+      </w:pPr>
+    </w:p>
+    <w:p>
+      <w:pPr>
+        <w:shd w:val="clear" w:color="auto" w:fill="FFFFFF"/>
+        <w:suppressAutoHyphens w:val="0"/>
+        <w:spacing w:line="285" w:lineRule="atLeast"/>
+        <w:rPr>
+          <w:rFonts w:ascii="Consolas" w:eastAsia="Times New Roman" w:hAnsi="Consolas"/>
+          <w:color w:val="008000"/>
+          <w:sz w:val="16"/>
+          <w:szCs w:val="16"/>
+          <w:lang w:val="en-ID" w:eastAsia="en-ID"/>
+        </w:rPr>
+      </w:pPr>
+    </w:p>
+    <w:p>
+      <w:pPr>
+        <w:shd w:val="clear" w:color="auto" w:fill="FFFFFF"/>
+        <w:suppressAutoHyphens w:val="0"/>
+        <w:spacing w:line="285" w:lineRule="atLeast"/>
+        <w:rPr>
+          <w:rFonts w:ascii="Consolas" w:eastAsia="Times New Roman" w:hAnsi="Consolas"/>
+          <w:color w:val="000000"/>
+          <w:sz w:val="16"/>
+          <w:szCs w:val="16"/>
+          <w:lang w:val="en-ID" w:eastAsia="en-ID"/>
+        </w:rPr>
+      </w:pPr>
+      <w:r>
+        <w:rPr>
+          <w:rFonts w:ascii="Consolas" w:eastAsia="Times New Roman" w:hAnsi="Consolas"/>
+          <w:color w:val="008000"/>
+          <w:sz w:val="16"/>
+          <w:szCs w:val="16"/>
+          <w:lang w:val="en-ID" w:eastAsia="en-ID"/>
+        </w:rPr>
+        <w:t># Procedure for exporting to folder</w:t>
+      </w:r>
+    </w:p>
+    <w:p>
+      <w:pPr>
+        <w:shd w:val="clear" w:color="auto" w:fill="FFFFFF"/>
+        <w:suppressAutoHyphens w:val="0"/>
+        <w:spacing w:line="285" w:lineRule="atLeast"/>
+        <w:rPr>
+          <w:rFonts w:ascii="Consolas" w:eastAsia="Times New Roman" w:hAnsi="Consolas"/>
+          <w:color w:val="000000"/>
+          <w:sz w:val="16"/>
+          <w:szCs w:val="16"/>
+          <w:lang w:val="en-ID" w:eastAsia="en-ID"/>
+        </w:rPr>
+      </w:pPr>
+      <w:r>
+        <w:rPr>
+          <w:rFonts w:ascii="Consolas" w:eastAsia="Times New Roman" w:hAnsi="Consolas"/>
+          <w:color w:val="0000FF"/>
+          <w:sz w:val="16"/>
+          <w:szCs w:val="16"/>
+          <w:lang w:val="en-ID" w:eastAsia="en-ID"/>
+        </w:rPr>
+        <w:t>def</w:t>
+      </w:r>
+      <w:r>
+        <w:rPr>
+          <w:rFonts w:ascii="Consolas" w:eastAsia="Times New Roman" w:hAnsi="Consolas"/>
+          <w:color w:val="000000"/>
+          <w:sz w:val="16"/>
+          <w:szCs w:val="16"/>
+          <w:lang w:val="en-ID" w:eastAsia="en-ID"/>
+        </w:rPr>
+        <w:t> exportScaling(filename, show=</w:t>
+      </w:r>
+      <w:r>
+        <w:rPr>
+          <w:rFonts w:ascii="Consolas" w:eastAsia="Times New Roman" w:hAnsi="Consolas"/>
+          <w:color w:val="0000FF"/>
+          <w:sz w:val="16"/>
+          <w:szCs w:val="16"/>
+          <w:lang w:val="en-ID" w:eastAsia="en-ID"/>
+        </w:rPr>
+        <w:t>False</w:t>
+      </w:r>
+      <w:r>
+        <w:rPr>
+          <w:rFonts w:ascii="Consolas" w:eastAsia="Times New Roman" w:hAnsi="Consolas"/>
+          <w:color w:val="000000"/>
+          <w:sz w:val="16"/>
+          <w:szCs w:val="16"/>
+          <w:lang w:val="en-ID" w:eastAsia="en-ID"/>
+        </w:rPr>
+        <w:t>):</w:t>
+      </w:r>
+    </w:p>
+    <w:p>
+      <w:pPr>
+        <w:shd w:val="clear" w:color="auto" w:fill="FFFFFF"/>
+        <w:suppressAutoHyphens w:val="0"/>
+        <w:spacing w:line="285" w:lineRule="atLeast"/>
+        <w:rPr>
+          <w:rFonts w:ascii="Consolas" w:eastAsia="Times New Roman" w:hAnsi="Consolas"/>
+          <w:i/>
+          <w:iCs/>
+          <w:color w:val="000000"/>
+          <w:sz w:val="16"/>
+          <w:szCs w:val="16"/>
+          <w:lang w:val="en-ID" w:eastAsia="en-ID"/>
+        </w:rPr>
+      </w:pPr>
+      <w:r>
+        <w:rPr>
+          <w:rFonts w:ascii="Consolas" w:eastAsia="Times New Roman" w:hAnsi="Consolas"/>
+          <w:color w:val="000000"/>
+          <w:sz w:val="16"/>
+          <w:szCs w:val="16"/>
+          <w:lang w:val="en-ID" w:eastAsia="en-ID"/>
+        </w:rPr>
+        <w:t xml:space="preserve">. . . </w:t>
+      </w:r>
+      <w:r>
+        <w:rPr>
+          <w:rFonts w:ascii="Consolas" w:eastAsia="Times New Roman" w:hAnsi="Consolas"/>
+          <w:i/>
+          <w:iCs/>
+          <w:color w:val="000000"/>
+          <w:sz w:val="16"/>
+          <w:szCs w:val="16"/>
+          <w:lang w:val="en-ID" w:eastAsia="en-ID"/>
+        </w:rPr>
+        <w:t>(redacted code)</w:t>
+      </w:r>
+    </w:p>
+    <w:p>
+      <w:pPr>
+        <w:shd w:val="clear" w:color="auto" w:fill="FFFFFF"/>
+        <w:suppressAutoHyphens w:val="0"/>
+        <w:spacing w:line="285" w:lineRule="atLeast"/>
+        <w:rPr>
+          <w:rFonts w:ascii="Consolas" w:eastAsia="Times New Roman" w:hAnsi="Consolas"/>
+          <w:color w:val="000000"/>
+          <w:sz w:val="16"/>
+          <w:szCs w:val="16"/>
+          <w:lang w:val="en-ID" w:eastAsia="en-ID"/>
+        </w:rPr>
+      </w:pPr>
+      <w:r>
+        <w:rPr>
+          <w:rFonts w:ascii="Consolas" w:eastAsia="Times New Roman" w:hAnsi="Consolas"/>
+          <w:color w:val="000000"/>
+          <w:sz w:val="16"/>
+          <w:szCs w:val="16"/>
+          <w:lang w:val="en-ID" w:eastAsia="en-ID"/>
+        </w:rPr>
+        <w:t>    </w:t>
+      </w:r>
+      <w:r>
+        <w:rPr>
+          <w:rFonts w:ascii="Consolas" w:eastAsia="Times New Roman" w:hAnsi="Consolas"/>
+          <w:color w:val="0000FF"/>
+          <w:sz w:val="16"/>
+          <w:szCs w:val="16"/>
+          <w:lang w:val="en-ID" w:eastAsia="en-ID"/>
+        </w:rPr>
+        <w:t>for</w:t>
+      </w:r>
+      <w:r>
+        <w:rPr>
+          <w:rFonts w:ascii="Consolas" w:eastAsia="Times New Roman" w:hAnsi="Consolas"/>
+          <w:color w:val="000000"/>
+          <w:sz w:val="16"/>
+          <w:szCs w:val="16"/>
+          <w:lang w:val="en-ID" w:eastAsia="en-ID"/>
+        </w:rPr>
+        <w:t> i </w:t>
+      </w:r>
+      <w:r>
+        <w:rPr>
+          <w:rFonts w:ascii="Consolas" w:eastAsia="Times New Roman" w:hAnsi="Consolas"/>
+          <w:color w:val="0000FF"/>
+          <w:sz w:val="16"/>
+          <w:szCs w:val="16"/>
+          <w:lang w:val="en-ID" w:eastAsia="en-ID"/>
+        </w:rPr>
+        <w:t>in</w:t>
+      </w:r>
+      <w:r>
+        <w:rPr>
+          <w:rFonts w:ascii="Consolas" w:eastAsia="Times New Roman" w:hAnsi="Consolas"/>
+          <w:color w:val="000000"/>
+          <w:sz w:val="16"/>
+          <w:szCs w:val="16"/>
+          <w:lang w:val="en-ID" w:eastAsia="en-ID"/>
+        </w:rPr>
+        <w:t> range(</w:t>
+      </w:r>
+      <w:r>
+        <w:rPr>
+          <w:rFonts w:ascii="Consolas" w:eastAsia="Times New Roman" w:hAnsi="Consolas"/>
+          <w:color w:val="09885A"/>
+          <w:sz w:val="16"/>
+          <w:szCs w:val="16"/>
+          <w:lang w:val="en-ID" w:eastAsia="en-ID"/>
+        </w:rPr>
+        <w:t>0</w:t>
+      </w:r>
+      <w:r>
+        <w:rPr>
+          <w:rFonts w:ascii="Consolas" w:eastAsia="Times New Roman" w:hAnsi="Consolas"/>
+          <w:color w:val="000000"/>
+          <w:sz w:val="16"/>
+          <w:szCs w:val="16"/>
+          <w:lang w:val="en-ID" w:eastAsia="en-ID"/>
+        </w:rPr>
+        <w:t>,</w:t>
+      </w:r>
+      <w:r>
+        <w:rPr>
+          <w:rFonts w:ascii="Consolas" w:eastAsia="Times New Roman" w:hAnsi="Consolas"/>
+          <w:color w:val="09885A"/>
+          <w:sz w:val="16"/>
+          <w:szCs w:val="16"/>
+          <w:lang w:val="en-ID" w:eastAsia="en-ID"/>
+        </w:rPr>
+        <w:t>10</w:t>
+      </w:r>
+      <w:r>
+        <w:rPr>
+          <w:rFonts w:ascii="Consolas" w:eastAsia="Times New Roman" w:hAnsi="Consolas"/>
+          <w:color w:val="000000"/>
+          <w:sz w:val="16"/>
+          <w:szCs w:val="16"/>
+          <w:lang w:val="en-ID" w:eastAsia="en-ID"/>
+        </w:rPr>
+        <w:t>):</w:t>
+      </w:r>
+    </w:p>
+    <w:p>
+      <w:pPr>
+        <w:shd w:val="clear" w:color="auto" w:fill="FFFFFF"/>
+        <w:suppressAutoHyphens w:val="0"/>
+        <w:spacing w:line="285" w:lineRule="atLeast"/>
+        <w:rPr>
+          <w:rFonts w:ascii="Consolas" w:eastAsia="Times New Roman" w:hAnsi="Consolas"/>
+          <w:color w:val="000000"/>
+          <w:sz w:val="16"/>
+          <w:szCs w:val="16"/>
+          <w:lang w:val="en-ID" w:eastAsia="en-ID"/>
+        </w:rPr>
+      </w:pPr>
+      <w:r>
+        <w:rPr>
+          <w:rFonts w:ascii="Consolas" w:eastAsia="Times New Roman" w:hAnsi="Consolas"/>
+          <w:color w:val="000000"/>
+          <w:sz w:val="16"/>
+          <w:szCs w:val="16"/>
+          <w:lang w:val="en-ID" w:eastAsia="en-ID"/>
+        </w:rPr>
+        <w:t>        size = </w:t>
+      </w:r>
+      <w:r>
+        <w:rPr>
+          <w:rFonts w:ascii="Consolas" w:eastAsia="Times New Roman" w:hAnsi="Consolas"/>
+          <w:color w:val="09885A"/>
+          <w:sz w:val="16"/>
+          <w:szCs w:val="16"/>
+          <w:lang w:val="en-ID" w:eastAsia="en-ID"/>
+        </w:rPr>
+        <w:t>1</w:t>
+      </w:r>
+      <w:r>
+        <w:rPr>
+          <w:rFonts w:ascii="Consolas" w:eastAsia="Times New Roman" w:hAnsi="Consolas"/>
+          <w:color w:val="000000"/>
+          <w:sz w:val="16"/>
+          <w:szCs w:val="16"/>
+          <w:lang w:val="en-ID" w:eastAsia="en-ID"/>
+        </w:rPr>
+        <w:t>&lt;&lt;i</w:t>
+      </w:r>
+    </w:p>
+    <w:p>
+      <w:pPr>
+        <w:shd w:val="clear" w:color="auto" w:fill="FFFFFF"/>
+        <w:suppressAutoHyphens w:val="0"/>
+        <w:spacing w:line="285" w:lineRule="atLeast"/>
+        <w:rPr>
+          <w:rFonts w:ascii="Consolas" w:eastAsia="Times New Roman" w:hAnsi="Consolas"/>
+          <w:color w:val="000000"/>
+          <w:sz w:val="16"/>
+          <w:szCs w:val="16"/>
+          <w:lang w:val="en-ID" w:eastAsia="en-ID"/>
+        </w:rPr>
+      </w:pPr>
+      <w:r>
+        <w:rPr>
+          <w:rFonts w:ascii="Consolas" w:eastAsia="Times New Roman" w:hAnsi="Consolas"/>
+          <w:color w:val="000000"/>
+          <w:sz w:val="16"/>
+          <w:szCs w:val="16"/>
+          <w:lang w:val="en-ID" w:eastAsia="en-ID"/>
+        </w:rPr>
+        <w:t>        result = createLeveledScaling(Q, i)</w:t>
+      </w:r>
+    </w:p>
+    <w:p>
+      <w:pPr>
+        <w:shd w:val="clear" w:color="auto" w:fill="FFFFFF"/>
+        <w:suppressAutoHyphens w:val="0"/>
+        <w:spacing w:line="285" w:lineRule="atLeast"/>
+        <w:rPr>
+          <w:rFonts w:ascii="Consolas" w:eastAsia="Times New Roman" w:hAnsi="Consolas"/>
+          <w:color w:val="000000"/>
+          <w:sz w:val="16"/>
+          <w:szCs w:val="16"/>
+          <w:lang w:val="en-ID" w:eastAsia="en-ID"/>
+        </w:rPr>
+      </w:pPr>
+      <w:r>
+        <w:rPr>
+          <w:rFonts w:ascii="Consolas" w:eastAsia="Times New Roman" w:hAnsi="Consolas"/>
+          <w:color w:val="000000"/>
+          <w:sz w:val="16"/>
+          <w:szCs w:val="16"/>
+          <w:lang w:val="en-ID" w:eastAsia="en-ID"/>
+        </w:rPr>
+        <w:t>        </w:t>
+      </w:r>
+      <w:r>
+        <w:rPr>
+          <w:rFonts w:ascii="Consolas" w:eastAsia="Times New Roman" w:hAnsi="Consolas"/>
+          <w:color w:val="0000FF"/>
+          <w:sz w:val="16"/>
+          <w:szCs w:val="16"/>
+          <w:lang w:val="en-ID" w:eastAsia="en-ID"/>
+        </w:rPr>
+        <w:t>if</w:t>
+      </w:r>
+      <w:r>
+        <w:rPr>
+          <w:rFonts w:ascii="Consolas" w:eastAsia="Times New Roman" w:hAnsi="Consolas"/>
+          <w:color w:val="000000"/>
+          <w:sz w:val="16"/>
+          <w:szCs w:val="16"/>
+          <w:lang w:val="en-ID" w:eastAsia="en-ID"/>
+        </w:rPr>
+        <w:t>(show):</w:t>
+      </w:r>
+    </w:p>
+    <w:p>
+      <w:pPr>
+        <w:shd w:val="clear" w:color="auto" w:fill="FFFFFF"/>
+        <w:suppressAutoHyphens w:val="0"/>
+        <w:spacing w:line="285" w:lineRule="atLeast"/>
+        <w:rPr>
+          <w:rFonts w:ascii="Consolas" w:eastAsia="Times New Roman" w:hAnsi="Consolas"/>
+          <w:color w:val="000000"/>
+          <w:sz w:val="16"/>
+          <w:szCs w:val="16"/>
+          <w:lang w:val="en-ID" w:eastAsia="en-ID"/>
+        </w:rPr>
+      </w:pPr>
+      <w:r>
+        <w:rPr>
+          <w:rFonts w:ascii="Consolas" w:eastAsia="Times New Roman" w:hAnsi="Consolas"/>
+          <w:color w:val="000000"/>
+          <w:sz w:val="16"/>
+          <w:szCs w:val="16"/>
+          <w:lang w:val="en-ID" w:eastAsia="en-ID"/>
+        </w:rPr>
+        <w:t>            showImage(result)</w:t>
+      </w:r>
+    </w:p>
+    <w:p>
+      <w:pPr>
+        <w:shd w:val="clear" w:color="auto" w:fill="FFFFFF"/>
+        <w:suppressAutoHyphens w:val="0"/>
+        <w:spacing w:line="285" w:lineRule="atLeast"/>
+        <w:rPr>
+          <w:rFonts w:ascii="Consolas" w:eastAsia="Times New Roman" w:hAnsi="Consolas"/>
+          <w:color w:val="000000"/>
+          <w:sz w:val="16"/>
+          <w:szCs w:val="16"/>
+          <w:lang w:val="en-ID" w:eastAsia="en-ID"/>
+        </w:rPr>
+      </w:pPr>
+      <w:r>
+        <w:rPr>
+          <w:rFonts w:ascii="Consolas" w:eastAsia="Times New Roman" w:hAnsi="Consolas"/>
+          <w:color w:val="000000"/>
+          <w:sz w:val="16"/>
+          <w:szCs w:val="16"/>
+          <w:lang w:val="en-ID" w:eastAsia="en-ID"/>
+        </w:rPr>
+        <w:t xml:space="preserve">. . . </w:t>
+      </w:r>
+      <w:r>
+        <w:rPr>
+          <w:rFonts w:ascii="Consolas" w:eastAsia="Times New Roman" w:hAnsi="Consolas"/>
+          <w:i/>
+          <w:iCs/>
+          <w:color w:val="000000"/>
+          <w:sz w:val="16"/>
+          <w:szCs w:val="16"/>
+          <w:lang w:val="en-ID" w:eastAsia="en-ID"/>
+        </w:rPr>
+        <w:t>(redacted code)</w:t>
+      </w:r>
+    </w:p>
+    <w:p>
+      <w:pPr>
+        <w:suppressAutoHyphens w:val="0"/>
+        <w:spacing w:line="285" w:lineRule="atLeast"/>
+        <w:rPr>
+          <w:rFonts w:ascii="Consolas" w:eastAsia="Times New Roman" w:hAnsi="Consolas"/>
+          <w:color w:val="BBBBBB"/>
+          <w:sz w:val="21"/>
+          <w:szCs w:val="21"/>
+          <w:lang w:val="en-ID" w:eastAsia="en-ID"/>
+        </w:rPr>
+      </w:pPr>
+    </w:p>
+    <w:p>
+      <w:pPr>
+        <w:pStyle w:val="Text"/>
+      </w:pPr>
+      <w:r>
+        <w:t xml:space="preserve">The procedure </w:t>
+      </w:r>
+      <w:r>
+        <w:rPr>
+          <w:rFonts w:ascii="Consolas" w:hAnsi="Consolas"/>
+          <w:color w:val="000000"/>
+          <w:lang w:val="en-ID" w:eastAsia="en-ID"/>
+        </w:rPr>
+        <w:t>createLeveledScaling</w:t>
+      </w:r>
+      <w:r>
+        <w:t xml:space="preserve"> is a procedure used to </w:t>
+      </w:r>
+      <w:r>
+        <w:t xml:space="preserve">create a scaled image at a certain level of the quadtree. The other procedure, </w:t>
+      </w:r>
+      <w:r>
+        <w:rPr>
+          <w:rFonts w:ascii="Consolas" w:hAnsi="Consolas"/>
+          <w:color w:val="000000"/>
+          <w:lang w:val="en-ID" w:eastAsia="en-ID"/>
+        </w:rPr>
+        <w:t>exportScaling</w:t>
+      </w:r>
+      <w:r>
+        <w:t xml:space="preserve"> is used to output the scaled image into a folder. The author made this procedure in order to show all the possible scaling that quadtree can make.</w:t>
+      </w:r>
+    </w:p>
+    <w:p>
+      <w:pPr>
+        <w:pStyle w:val="Text"/>
+      </w:pPr>
+    </w:p>
+    <w:p>
+      <w:pPr>
+        <w:pStyle w:val="Text"/>
+        <w:jc w:val="center"/>
+      </w:pPr>
+      <w:r>
+        <w:drawing>
+          <wp:inline distT="0" distB="0" distL="0" distR="0" wp14:anchorId="480D2B71" wp14:editId="5C673E72">
+            <wp:extent cx="2590800" cy="689692"/>
+            <wp:effectExtent l="0" t="0" r="0" b="0"/>
+            <wp:docPr id="12" name="Picture 12"/>
+            <wp:cNvGraphicFramePr>
+              <a:graphicFrameLocks xmlns:a="http://schemas.openxmlformats.org/drawingml/2006/main" noChangeAspect="1"/>
+            </wp:cNvGraphicFramePr>
+            <a:graphic xmlns:a="http://schemas.openxmlformats.org/drawingml/2006/main">
+              <a:graphicData uri="http://schemas.openxmlformats.org/drawingml/2006/picture">
+                <pic:pic xmlns:pic="http://schemas.openxmlformats.org/drawingml/2006/picture">
+                  <pic:nvPicPr>
+                    <pic:cNvPr id="1" name=""/>
+                    <pic:cNvPicPr/>
+                  </pic:nvPicPr>
+                  <pic:blipFill>
+                    <a:blip r:embed="rId18"/>
+                    <a:stretch>
+                      <a:fillRect/>
+                    </a:stretch>
+                  </pic:blipFill>
+                  <pic:spPr>
+                    <a:xfrm>
+                      <a:off x="0" y="0"/>
+                      <a:ext cx="2597142" cy="691380"/>
+                    </a:xfrm>
+                    <a:prstGeom prst="rect">
+                      <a:avLst/>
+                    </a:prstGeom>
+                  </pic:spPr>
+                </pic:pic>
+              </a:graphicData>
+            </a:graphic>
+          </wp:inline>
+        </w:drawing>
+      </w:r>
+    </w:p>
+    <w:p>
+      <w:pPr>
+        <w:pStyle w:val="Text"/>
+      </w:pPr>
+    </w:p>
+    <w:p>
+      <w:pPr>
+        <w:pStyle w:val="Text"/>
+        <w:ind w:firstLine="0"/>
+        <w:jc w:val="center"/>
+        <w:rPr>
+          <w:i/>
+          <w:iCs/>
+          <w:rPrChange w:id="135" w:author="Matthew Kevin Amadeus" w:date="2019-11-30T23:16:00Z">
+            <w:rPr/>
+          </w:rPrChange>
+        </w:rPr>
+        <w:pPrChange w:id="136" w:author="Matthew Kevin Amadeus" w:date="2019-11-30T23:15:00Z">
+          <w:pPr>
+            <w:pStyle w:val="Text"/>
+          </w:pPr>
+        </w:pPrChange>
+      </w:pPr>
+      <w:r>
+        <w:rPr>
+          <w:i/>
+          <w:iCs/>
+          <w:rPrChange w:id="137" w:author="Matthew Kevin Amadeus" w:date="2019-11-30T23:16:00Z">
+            <w:rPr/>
+          </w:rPrChange>
+        </w:rPr>
+        <w:t>(Fig 1:</w:t>
+      </w:r>
+      <w:r>
+        <w:rPr>
+          <w:i/>
+          <w:iCs/>
+        </w:rPr>
+        <w:t xml:space="preserve"> Results shown in a folder</w:t>
+      </w:r>
+      <w:r>
+        <w:rPr>
+          <w:i/>
+          <w:iCs/>
+        </w:rPr>
+        <w:t>. Source: Author</w:t>
+      </w:r>
+      <w:r>
+        <w:rPr>
+          <w:i/>
+          <w:iCs/>
+          <w:rPrChange w:id="138" w:author="Matthew Kevin Amadeus" w:date="2019-11-30T23:16:00Z">
+            <w:rPr/>
+          </w:rPrChange>
+        </w:rPr>
+        <w:t>)</w:t>
+      </w:r>
+    </w:p>
+    <w:p>
+      <w:pPr>
+        <w:pStyle w:val="Text"/>
+      </w:pPr>
+    </w:p>
+    <w:p>
+      <w:pPr>
+        <w:pStyle w:val="Text"/>
+      </w:pPr>
+      <w:r>
+        <w:t>Is the scaling useful? Well, it depends on how the image will be used. The user may just adjust the scaling by eye, to see which one is the best. The author also made a graph about the image size compared to the dimension of the image.</w:t>
+      </w:r>
+    </w:p>
+    <w:p>
+      <w:pPr>
+        <w:pStyle w:val="Text"/>
+      </w:pPr>
+    </w:p>
+    <w:p>
+      <w:pPr>
+        <w:pStyle w:val="Text"/>
+      </w:pPr>
+      <w:r>
+        <w:rPr>
+          <w:noProof/>
+        </w:rPr>
+        <w:drawing>
+          <wp:inline distT="0" distB="0" distL="0" distR="0" wp14:anchorId="4299D72D" wp14:editId="24B86BE7">
+            <wp:extent cx="2705100" cy="2422478"/>
+            <wp:effectExtent l="0" t="0" r="0" b="16510"/>
+            <wp:docPr id="14" name="Chart 14">
+              <a:extLst xmlns:a="http://schemas.openxmlformats.org/drawingml/2006/main">
+                <a:ext uri="{FF2B5EF4-FFF2-40B4-BE49-F238E27FC236}">
+                  <a16:creationId xmlns:a16="http://schemas.microsoft.com/office/drawing/2014/main" id="{1FB952D4-8154-4A3C-9A32-44B5BB52D7AE}"/>
+                </a:ext>
+              </a:extLst>
+            </wp:docPr>
+            <wp:cNvGraphicFramePr/>
+            <a:graphic xmlns:a="http://schemas.openxmlformats.org/drawingml/2006/main">
+              <a:graphicData uri="http://schemas.openxmlformats.org/drawingml/2006/chart">
+                <c:chart xmlns:c="http://schemas.openxmlformats.org/drawingml/2006/chart" xmlns:r="http://schemas.openxmlformats.org/officeDocument/2006/relationships" r:id="rId19"/>
+              </a:graphicData>
+            </a:graphic>
+          </wp:inline>
+        </w:drawing>
+      </w:r>
+    </w:p>
+    <w:p>
+      <w:pPr>
+        <w:pStyle w:val="Text"/>
+        <w:ind w:firstLine="0"/>
+        <w:jc w:val="center"/>
+        <w:rPr>
+          <w:i/>
+          <w:iCs/>
+          <w:rPrChange w:id="139" w:author="Matthew Kevin Amadeus" w:date="2019-11-30T23:16:00Z">
+            <w:rPr/>
+          </w:rPrChange>
+        </w:rPr>
+        <w:pPrChange w:id="140" w:author="Matthew Kevin Amadeus" w:date="2019-11-30T23:15:00Z">
+          <w:pPr>
+            <w:pStyle w:val="Text"/>
+          </w:pPr>
+        </w:pPrChange>
+      </w:pPr>
+      <w:r>
+        <w:rPr>
+          <w:i/>
+          <w:iCs/>
+          <w:rPrChange w:id="141" w:author="Matthew Kevin Amadeus" w:date="2019-11-30T23:16:00Z">
+            <w:rPr/>
+          </w:rPrChange>
+        </w:rPr>
+        <w:t>(Fig 1:</w:t>
+      </w:r>
+      <w:r>
+        <w:rPr>
+          <w:i/>
+          <w:iCs/>
+        </w:rPr>
+        <w:t xml:space="preserve"> </w:t>
+      </w:r>
+      <w:r>
+        <w:rPr>
+          <w:i/>
+          <w:iCs/>
+        </w:rPr>
+        <w:t>Graph of image size growth compared to its dimension</w:t>
+      </w:r>
+      <w:r>
+        <w:rPr>
+          <w:i/>
+          <w:iCs/>
+        </w:rPr>
+        <w:t>. Source: Author</w:t>
+      </w:r>
+      <w:r>
+        <w:rPr>
+          <w:i/>
+          <w:iCs/>
+          <w:rPrChange w:id="142" w:author="Matthew Kevin Amadeus" w:date="2019-11-30T23:16:00Z">
+            <w:rPr/>
+          </w:rPrChange>
+        </w:rPr>
+        <w:t>)</w:t>
+      </w:r>
+    </w:p>
+    <w:p>
+      <w:pPr>
+        <w:pStyle w:val="Text"/>
+      </w:pPr>
+    </w:p>
+    <w:p>
+      <w:pPr>
+        <w:pStyle w:val="Text"/>
+      </w:pPr>
+      <w:r>
+        <w:t>By making the plot, it can be deduced that the growth of the image size can be modelled as a quadratic equation (to the height or width). In other words, the image grows size grows linearly when compared to the number of pixels.</w:t>
+      </w:r>
+      <w:bookmarkStart w:id="143" w:name="_GoBack"/>
+      <w:bookmarkEnd w:id="143"/>
     </w:p>
     <w:p>
       <w:pPr>
@@ -2262,16 +3795,7 @@
         <w:pStyle w:val="Text"/>
       </w:pPr>
       <w:r>
-        <w:t>Number footnotes separately in superscripts (Insert | Footnote)</w:t>
-      </w:r>
-      <w:r>
-        <w:rPr>
-          <w:rStyle w:val="FootnoteCharacters"/>
-        </w:rPr>
-        <w:footnoteReference w:id="1"/>
-      </w:r>
-      <w:r>
-        <w:t xml:space="preserve">. Place the actual footnote at the bottom of the column in which it is cited; do not put footnotes in the reference list (endnotes). Use letters for table footnotes. </w:t>
+        <w:t xml:space="preserve">Number footnotes separately in superscripts (Insert | Footnote). Place the actual footnote at the bottom of the column in which it is cited; do not put footnotes in the reference list (endnotes). Use letters for table footnotes. </w:t>
       </w:r>
     </w:p>
     <w:p>
@@ -2289,11 +3813,7 @@
         <w:t>et al</w:t>
       </w:r>
       <w:r>
-        <w:t xml:space="preserve">.” unless there are six authors or more. Use a space after authors' initials. Papers that have not been published should be cited as “unpublished” [4]. Papers that have been submitted for publication should be cited as “submitted for publication” [5]. Papers that have been accepted for publication, but not yet specified for an issue should be cited as “to be published” [6]. </w:t>
-      </w:r>
-      <w:r>
-        <w:lastRenderedPageBreak/>
-        <w:t>Please give affiliations and addresses for private communications [7].</w:t>
+        <w:t>.” unless there are six authors or more. Use a space after authors' initials. Papers that have not been published should be cited as “unpublished” [4]. Papers that have been submitted for publication should be cited as “submitted for publication” [5]. Papers that have been accepted for publication, but not yet specified for an issue should be cited as “to be published” [6]. Please give affiliations and addresses for private communications [7].</w:t>
       </w:r>
     </w:p>
     <w:p>
@@ -2360,9 +3880,9 @@
         <w:object w:dxaOrig="5355" w:dyaOrig="764" w14:anchorId="016871FD">
           <v:shape id="_x0000_i1026" type="#_x0000_t75" style="width:267.6pt;height:38.4pt" o:ole="" filled="t">
             <v:fill color2="black"/>
-            <v:imagedata r:id="rId15" o:title=""/>
+            <v:imagedata r:id="rId20" o:title=""/>
           </v:shape>
-          <o:OLEObject Type="Embed" ProgID="Equation.3" ShapeID="_x0000_i1026" DrawAspect="Content" ObjectID="_1636786631" r:id="rId16"/>
+          <o:OLEObject Type="Embed" ProgID="Equation.3" ShapeID="_x0000_i1026" DrawAspect="Content" ObjectID="_1636802424" r:id="rId21"/>
         </w:object>
       </w:r>
       <w:r>
@@ -2386,14 +3906,18 @@
         <w:t>T</w:t>
       </w:r>
       <w:r>
-        <w:t xml:space="preserve"> might refer to temperature, but T is the unit tesla). Refer to “(1),” not “Eq. (1)” or “equation (1),” except at the beginning of a sentence: “Equation (1) is ... .”</w:t>
+        <w:t xml:space="preserve"> might refer to temperature, but T is the unit tesla). </w:t>
+      </w:r>
+      <w:r>
+        <w:lastRenderedPageBreak/>
+        <w:t>Refer to “(1),” not “Eq. (1)” or “equation (1),” except at the beginning of a sentence: “Equation (1) is ... .”</w:t>
       </w:r>
     </w:p>
     <w:p>
       <w:pPr>
         <w:pStyle w:val="Text"/>
       </w:pPr>
-      <w:del w:id="137" w:author="Matthew Kevin Amadeus" w:date="2019-11-30T23:44:00Z">
+      <w:del w:id="144" w:author="Matthew Kevin Amadeus" w:date="2019-11-30T23:44:00Z">
         <w:r>
           <w:rPr>
             <w:noProof/>
@@ -2416,7 +3940,7 @@
                       </pic:cNvPicPr>
                     </pic:nvPicPr>
                     <pic:blipFill>
-                      <a:blip r:embed="rId17" cstate="print">
+                      <a:blip r:embed="rId22" cstate="print">
                         <a:extLst>
                           <a:ext uri="{28A0092B-C50C-407E-A947-70E740481C1C}">
                             <a14:useLocalDpi xmlns:a14="http://schemas.microsoft.com/office/drawing/2010/main" val="0"/>
@@ -2543,10 +4067,7 @@
         <w:pStyle w:val="Text"/>
       </w:pPr>
       <w:r>
-        <w:t xml:space="preserve">If you wish, you may write in the first person singular or plural and use the active voice (“I observed that ...” or “We observed that ...” instead of “It was observed that ...”). </w:t>
-      </w:r>
-      <w:r>
-        <w:t xml:space="preserve">Remember to check spelling. If your native language is not English, please get a native English-speaking colleague to proofread your paper. </w:t>
+        <w:t xml:space="preserve">If you wish, you may write in the first person singular or plural and use the active voice (“I observed that ...” or “We observed that ...” instead of “It was observed that ...”). Remember to check spelling. If your native language is not English, please get a native English-speaking colleague to proofread your paper. </w:t>
       </w:r>
     </w:p>
     <w:p>
@@ -2636,7 +4157,10 @@
         <w:pStyle w:val="Text"/>
       </w:pPr>
       <w:r>
-        <w:t>Prefixes such as “non,” “sub,” “micro,” “multi,” and “"ultra” are not independent words; they should be joined to the words they modify, usually without a hyphen. There is no period after the “et” in the Latin abbreviation “</w:t>
+        <w:t xml:space="preserve">Prefixes such as “non,” “sub,” “micro,” “multi,” and “"ultra” are not independent words; they should be joined to the words </w:t>
+      </w:r>
+      <w:r>
+        <w:t>they modify, usually without a hyphen. There is no period after the “et” in the Latin abbreviation “</w:t>
       </w:r>
       <w:r>
         <w:rPr>
@@ -2758,7 +4282,6 @@
         </w:tabs>
       </w:pPr>
       <w:r>
-        <w:lastRenderedPageBreak/>
         <w:t>References</w:t>
       </w:r>
     </w:p>
@@ -2770,7 +4293,7 @@
         </w:tabs>
         <w:ind w:left="360" w:hanging="360"/>
         <w:rPr>
-          <w:ins w:id="138" w:author="Matthew Kevin Amadeus" w:date="2019-11-30T23:14:00Z"/>
+          <w:ins w:id="145" w:author="Matthew Kevin Amadeus" w:date="2019-11-30T23:14:00Z"/>
         </w:rPr>
       </w:pPr>
       <w:r>
@@ -2818,10 +4341,10 @@
         </w:tabs>
         <w:ind w:left="360" w:hanging="360"/>
         <w:rPr>
-          <w:ins w:id="139" w:author="Matthew Kevin Amadeus" w:date="2019-12-01T18:33:00Z"/>
-        </w:rPr>
-      </w:pPr>
-      <w:ins w:id="140" w:author="Matthew Kevin Amadeus" w:date="2019-11-30T23:14:00Z">
+          <w:ins w:id="146" w:author="Matthew Kevin Amadeus" w:date="2019-12-01T18:33:00Z"/>
+        </w:rPr>
+      </w:pPr>
+      <w:ins w:id="147" w:author="Matthew Kevin Amadeus" w:date="2019-11-30T23:14:00Z">
         <w:r>
           <w:t>Vassilakopoulos M., Tzouramanis T. (2018) Quadtrees (and Family). In: Liu L., Özsu M.T. (eds) Encyclopedia of Database Systems. Springer, New York, NY</w:t>
         </w:r>
@@ -2835,7 +4358,7 @@
         </w:tabs>
         <w:ind w:left="360" w:hanging="360"/>
       </w:pPr>
-      <w:ins w:id="141" w:author="Matthew Kevin Amadeus" w:date="2019-12-01T18:33:00Z">
+      <w:ins w:id="148" w:author="Matthew Kevin Amadeus" w:date="2019-12-01T18:33:00Z">
         <w:r>
           <w:t>https://sisu.ut.ee/imageprocessing/book/1</w:t>
         </w:r>
@@ -3078,6 +4601,7 @@
         <w:rPr>
           <w:noProof/>
         </w:rPr>
+        <w:lastRenderedPageBreak/>
         <w:drawing>
           <wp:inline distT="0" distB="0" distL="0" distR="0" wp14:anchorId="26FC3AEE" wp14:editId="5A37B88E">
             <wp:extent cx="1079500" cy="739140"/>
@@ -3096,7 +4620,7 @@
                     </pic:cNvPicPr>
                   </pic:nvPicPr>
                   <pic:blipFill rotWithShape="1">
-                    <a:blip r:embed="rId18" cstate="print">
+                    <a:blip r:embed="rId23" cstate="print">
                       <a:extLst>
                         <a:ext uri="{28A0092B-C50C-407E-A947-70E740481C1C}">
                           <a14:useLocalDpi xmlns:a14="http://schemas.microsoft.com/office/drawing/2010/main" val="0"/>
@@ -3213,24 +4737,6 @@
     <w:p>
       <w:r>
         <w:continuationSeparator/>
-      </w:r>
-    </w:p>
-  </w:footnote>
-  <w:footnote w:id="1">
-    <w:p>
-      <w:pPr>
-        <w:pStyle w:val="FootnoteText"/>
-        <w:ind w:firstLine="0"/>
-      </w:pPr>
-      <w:r>
-        <w:rPr>
-          <w:rStyle w:val="FootnoteCharacters"/>
-        </w:rPr>
-        <w:footnoteRef/>
-      </w:r>
-      <w:r>
-        <w:tab/>
-        <w:t>It is recommended that footnotes be avoided (except for the unnumbered footnote with the receipt date on the first page). Instead, try to integrate the footnote information into the text.</w:t>
       </w:r>
     </w:p>
   </w:footnote>
@@ -4260,6 +5766,937 @@
 </w:styles>
 </file>
 
+<file path=word/charts/chart1.xml><?xml version="1.0" encoding="utf-8"?>
+<c:chartSpace xmlns:c="http://schemas.openxmlformats.org/drawingml/2006/chart" xmlns:a="http://schemas.openxmlformats.org/drawingml/2006/main" xmlns:r="http://schemas.openxmlformats.org/officeDocument/2006/relationships" xmlns:c16r2="http://schemas.microsoft.com/office/drawing/2015/06/chart">
+  <c:date1904 val="0"/>
+  <c:lang val="en-US"/>
+  <c:roundedCorners val="0"/>
+  <mc:AlternateContent xmlns:mc="http://schemas.openxmlformats.org/markup-compatibility/2006">
+    <mc:Choice xmlns:c14="http://schemas.microsoft.com/office/drawing/2007/8/2/chart" Requires="c14">
+      <c14:style val="102"/>
+    </mc:Choice>
+    <mc:Fallback>
+      <c:style val="2"/>
+    </mc:Fallback>
+  </mc:AlternateContent>
+  <c:chart>
+    <c:title>
+      <c:overlay val="0"/>
+      <c:spPr>
+        <a:noFill/>
+        <a:ln>
+          <a:noFill/>
+        </a:ln>
+        <a:effectLst/>
+      </c:spPr>
+      <c:txPr>
+        <a:bodyPr rot="0" spcFirstLastPara="1" vertOverflow="ellipsis" vert="horz" wrap="square" anchor="ctr" anchorCtr="1"/>
+        <a:lstStyle/>
+        <a:p>
+          <a:pPr>
+            <a:defRPr sz="1600" b="1" i="0" u="none" strike="noStrike" kern="1200" baseline="0">
+              <a:solidFill>
+                <a:schemeClr val="tx2"/>
+              </a:solidFill>
+              <a:latin typeface="+mn-lt"/>
+              <a:ea typeface="+mn-ea"/>
+              <a:cs typeface="+mn-cs"/>
+            </a:defRPr>
+          </a:pPr>
+          <a:endParaRPr lang="en-US"/>
+        </a:p>
+      </c:txPr>
+    </c:title>
+    <c:autoTitleDeleted val="0"/>
+    <c:plotArea>
+      <c:layout/>
+      <c:scatterChart>
+        <c:scatterStyle val="lineMarker"/>
+        <c:varyColors val="0"/>
+        <c:ser>
+          <c:idx val="0"/>
+          <c:order val="0"/>
+          <c:tx>
+            <c:strRef>
+              <c:f>Sheet1!$A$3</c:f>
+              <c:strCache>
+                <c:ptCount val="1"/>
+                <c:pt idx="0">
+                  <c:v>Liechestein</c:v>
+                </c:pt>
+              </c:strCache>
+            </c:strRef>
+          </c:tx>
+          <c:spPr>
+            <a:ln w="25400" cap="rnd">
+              <a:noFill/>
+              <a:round/>
+            </a:ln>
+            <a:effectLst/>
+          </c:spPr>
+          <c:marker>
+            <c:symbol val="circle"/>
+            <c:size val="5"/>
+            <c:spPr>
+              <a:gradFill rotWithShape="1">
+                <a:gsLst>
+                  <a:gs pos="0">
+                    <a:schemeClr val="accent2">
+                      <a:satMod val="103000"/>
+                      <a:lumMod val="102000"/>
+                      <a:tint val="94000"/>
+                    </a:schemeClr>
+                  </a:gs>
+                  <a:gs pos="50000">
+                    <a:schemeClr val="accent2">
+                      <a:satMod val="110000"/>
+                      <a:lumMod val="100000"/>
+                      <a:shade val="100000"/>
+                    </a:schemeClr>
+                  </a:gs>
+                  <a:gs pos="100000">
+                    <a:schemeClr val="accent2">
+                      <a:lumMod val="99000"/>
+                      <a:satMod val="120000"/>
+                      <a:shade val="78000"/>
+                    </a:schemeClr>
+                  </a:gs>
+                </a:gsLst>
+                <a:lin ang="5400000" scaled="0"/>
+              </a:gradFill>
+              <a:ln w="9525">
+                <a:solidFill>
+                  <a:schemeClr val="accent2"/>
+                </a:solidFill>
+                <a:round/>
+              </a:ln>
+              <a:effectLst/>
+            </c:spPr>
+          </c:marker>
+          <c:trendline>
+            <c:spPr>
+              <a:ln w="9525" cap="rnd">
+                <a:solidFill>
+                  <a:schemeClr val="accent2"/>
+                </a:solidFill>
+              </a:ln>
+              <a:effectLst/>
+            </c:spPr>
+            <c:trendlineType val="poly"/>
+            <c:order val="2"/>
+            <c:dispRSqr val="1"/>
+            <c:dispEq val="1"/>
+            <c:trendlineLbl>
+              <c:layout>
+                <c:manualLayout>
+                  <c:x val="-6.1901593286754646E-2"/>
+                  <c:y val="0.1335605663345569"/>
+                </c:manualLayout>
+              </c:layout>
+              <c:numFmt formatCode="General" sourceLinked="0"/>
+              <c:spPr>
+                <a:noFill/>
+                <a:ln>
+                  <a:noFill/>
+                </a:ln>
+                <a:effectLst/>
+              </c:spPr>
+              <c:txPr>
+                <a:bodyPr rot="0" spcFirstLastPara="1" vertOverflow="ellipsis" vert="horz" wrap="square" anchor="ctr" anchorCtr="1"/>
+                <a:lstStyle/>
+                <a:p>
+                  <a:pPr>
+                    <a:defRPr sz="900" b="0" i="0" u="none" strike="noStrike" kern="1200" baseline="0">
+                      <a:solidFill>
+                        <a:schemeClr val="tx2"/>
+                      </a:solidFill>
+                      <a:latin typeface="+mn-lt"/>
+                      <a:ea typeface="+mn-ea"/>
+                      <a:cs typeface="+mn-cs"/>
+                    </a:defRPr>
+                  </a:pPr>
+                  <a:endParaRPr lang="en-US"/>
+                </a:p>
+              </c:txPr>
+            </c:trendlineLbl>
+          </c:trendline>
+          <c:xVal>
+            <c:numRef>
+              <c:f>Sheet1!$B$1:$J$1</c:f>
+              <c:numCache>
+                <c:formatCode>General</c:formatCode>
+                <c:ptCount val="9"/>
+                <c:pt idx="0">
+                  <c:v>2</c:v>
+                </c:pt>
+                <c:pt idx="1">
+                  <c:v>4</c:v>
+                </c:pt>
+                <c:pt idx="2">
+                  <c:v>8</c:v>
+                </c:pt>
+                <c:pt idx="3">
+                  <c:v>16</c:v>
+                </c:pt>
+                <c:pt idx="4">
+                  <c:v>32</c:v>
+                </c:pt>
+                <c:pt idx="5">
+                  <c:v>64</c:v>
+                </c:pt>
+                <c:pt idx="6">
+                  <c:v>128</c:v>
+                </c:pt>
+                <c:pt idx="7">
+                  <c:v>256</c:v>
+                </c:pt>
+                <c:pt idx="8">
+                  <c:v>512</c:v>
+                </c:pt>
+              </c:numCache>
+            </c:numRef>
+          </c:xVal>
+          <c:yVal>
+            <c:numRef>
+              <c:f>Sheet1!$B$3:$J$3</c:f>
+              <c:numCache>
+                <c:formatCode>General</c:formatCode>
+                <c:ptCount val="9"/>
+                <c:pt idx="0">
+                  <c:v>79</c:v>
+                </c:pt>
+                <c:pt idx="1">
+                  <c:v>120</c:v>
+                </c:pt>
+                <c:pt idx="2">
+                  <c:v>268</c:v>
+                </c:pt>
+                <c:pt idx="3">
+                  <c:v>764</c:v>
+                </c:pt>
+                <c:pt idx="4">
+                  <c:v>2444</c:v>
+                </c:pt>
+                <c:pt idx="5">
+                  <c:v>8383</c:v>
+                </c:pt>
+                <c:pt idx="6">
+                  <c:v>30705</c:v>
+                </c:pt>
+                <c:pt idx="7" formatCode="#,##0">
+                  <c:v>115848</c:v>
+                </c:pt>
+                <c:pt idx="8" formatCode="#,##0">
+                  <c:v>423691</c:v>
+                </c:pt>
+              </c:numCache>
+            </c:numRef>
+          </c:yVal>
+          <c:smooth val="0"/>
+          <c:extLst>
+            <c:ext xmlns:c16="http://schemas.microsoft.com/office/drawing/2014/chart" uri="{C3380CC4-5D6E-409C-BE32-E72D297353CC}">
+              <c16:uniqueId val="{00000001-AA91-44D8-A949-8A5463616C19}"/>
+            </c:ext>
+          </c:extLst>
+        </c:ser>
+        <c:dLbls>
+          <c:showLegendKey val="0"/>
+          <c:showVal val="0"/>
+          <c:showCatName val="0"/>
+          <c:showSerName val="0"/>
+          <c:showPercent val="0"/>
+          <c:showBubbleSize val="0"/>
+        </c:dLbls>
+        <c:axId val="603300288"/>
+        <c:axId val="603295040"/>
+      </c:scatterChart>
+      <c:valAx>
+        <c:axId val="603300288"/>
+        <c:scaling>
+          <c:logBase val="2"/>
+          <c:orientation val="minMax"/>
+          <c:max val="512"/>
+          <c:min val="2"/>
+        </c:scaling>
+        <c:delete val="0"/>
+        <c:axPos val="b"/>
+        <c:majorGridlines>
+          <c:spPr>
+            <a:ln w="9525" cap="flat" cmpd="sng" algn="ctr">
+              <a:solidFill>
+                <a:schemeClr val="tx2">
+                  <a:lumMod val="15000"/>
+                  <a:lumOff val="85000"/>
+                </a:schemeClr>
+              </a:solidFill>
+              <a:round/>
+            </a:ln>
+            <a:effectLst/>
+          </c:spPr>
+        </c:majorGridlines>
+        <c:numFmt formatCode="General" sourceLinked="1"/>
+        <c:majorTickMark val="none"/>
+        <c:minorTickMark val="none"/>
+        <c:tickLblPos val="nextTo"/>
+        <c:spPr>
+          <a:noFill/>
+          <a:ln w="9525" cap="flat" cmpd="sng" algn="ctr">
+            <a:solidFill>
+              <a:schemeClr val="tx2">
+                <a:lumMod val="15000"/>
+                <a:lumOff val="85000"/>
+              </a:schemeClr>
+            </a:solidFill>
+            <a:round/>
+          </a:ln>
+          <a:effectLst/>
+        </c:spPr>
+        <c:txPr>
+          <a:bodyPr rot="-60000000" spcFirstLastPara="1" vertOverflow="ellipsis" vert="horz" wrap="square" anchor="ctr" anchorCtr="1"/>
+          <a:lstStyle/>
+          <a:p>
+            <a:pPr>
+              <a:defRPr sz="900" b="0" i="0" u="none" strike="noStrike" kern="1200" baseline="0">
+                <a:solidFill>
+                  <a:schemeClr val="tx2"/>
+                </a:solidFill>
+                <a:latin typeface="+mn-lt"/>
+                <a:ea typeface="+mn-ea"/>
+                <a:cs typeface="+mn-cs"/>
+              </a:defRPr>
+            </a:pPr>
+            <a:endParaRPr lang="en-US"/>
+          </a:p>
+        </c:txPr>
+        <c:crossAx val="603295040"/>
+        <c:crosses val="autoZero"/>
+        <c:crossBetween val="midCat"/>
+      </c:valAx>
+      <c:valAx>
+        <c:axId val="603295040"/>
+        <c:scaling>
+          <c:orientation val="minMax"/>
+          <c:min val="0"/>
+        </c:scaling>
+        <c:delete val="0"/>
+        <c:axPos val="l"/>
+        <c:majorGridlines>
+          <c:spPr>
+            <a:ln w="9525" cap="flat" cmpd="sng" algn="ctr">
+              <a:solidFill>
+                <a:schemeClr val="tx2">
+                  <a:lumMod val="15000"/>
+                  <a:lumOff val="85000"/>
+                </a:schemeClr>
+              </a:solidFill>
+              <a:round/>
+            </a:ln>
+            <a:effectLst/>
+          </c:spPr>
+        </c:majorGridlines>
+        <c:numFmt formatCode="General" sourceLinked="1"/>
+        <c:majorTickMark val="none"/>
+        <c:minorTickMark val="none"/>
+        <c:tickLblPos val="nextTo"/>
+        <c:spPr>
+          <a:noFill/>
+          <a:ln>
+            <a:solidFill>
+              <a:schemeClr val="tx2">
+                <a:lumMod val="40000"/>
+                <a:lumOff val="60000"/>
+              </a:schemeClr>
+            </a:solidFill>
+          </a:ln>
+          <a:effectLst/>
+        </c:spPr>
+        <c:txPr>
+          <a:bodyPr rot="-60000000" spcFirstLastPara="1" vertOverflow="ellipsis" vert="horz" wrap="square" anchor="ctr" anchorCtr="1"/>
+          <a:lstStyle/>
+          <a:p>
+            <a:pPr>
+              <a:defRPr sz="900" b="0" i="0" u="none" strike="noStrike" kern="1200" baseline="0">
+                <a:solidFill>
+                  <a:schemeClr val="tx2"/>
+                </a:solidFill>
+                <a:latin typeface="+mn-lt"/>
+                <a:ea typeface="+mn-ea"/>
+                <a:cs typeface="+mn-cs"/>
+              </a:defRPr>
+            </a:pPr>
+            <a:endParaRPr lang="en-US"/>
+          </a:p>
+        </c:txPr>
+        <c:crossAx val="603300288"/>
+        <c:crosses val="autoZero"/>
+        <c:crossBetween val="midCat"/>
+      </c:valAx>
+      <c:spPr>
+        <a:noFill/>
+        <a:ln>
+          <a:noFill/>
+        </a:ln>
+        <a:effectLst/>
+      </c:spPr>
+    </c:plotArea>
+    <c:plotVisOnly val="1"/>
+    <c:dispBlanksAs val="gap"/>
+    <c:extLst>
+      <c:ext xmlns:c16r3="http://schemas.microsoft.com/office/drawing/2017/03/chart" uri="{56B9EC1D-385E-4148-901F-78D8002777C0}">
+        <c16r3:dataDisplayOptions16>
+          <c16r3:dispNaAsBlank val="1"/>
+        </c16r3:dataDisplayOptions16>
+      </c:ext>
+    </c:extLst>
+    <c:showDLblsOverMax val="0"/>
+  </c:chart>
+  <c:spPr>
+    <a:solidFill>
+      <a:schemeClr val="bg1"/>
+    </a:solidFill>
+    <a:ln w="9525" cap="flat" cmpd="sng" algn="ctr">
+      <a:solidFill>
+        <a:schemeClr val="tx2">
+          <a:lumMod val="15000"/>
+          <a:lumOff val="85000"/>
+        </a:schemeClr>
+      </a:solidFill>
+      <a:round/>
+    </a:ln>
+    <a:effectLst/>
+  </c:spPr>
+  <c:txPr>
+    <a:bodyPr/>
+    <a:lstStyle/>
+    <a:p>
+      <a:pPr>
+        <a:defRPr/>
+      </a:pPr>
+      <a:endParaRPr lang="en-US"/>
+    </a:p>
+  </c:txPr>
+  <c:externalData r:id="rId3">
+    <c:autoUpdate val="0"/>
+  </c:externalData>
+</c:chartSpace>
+</file>
+
+<file path=word/charts/colors1.xml><?xml version="1.0" encoding="utf-8"?>
+<cs:colorStyle xmlns:cs="http://schemas.microsoft.com/office/drawing/2012/chartStyle" xmlns:a="http://schemas.openxmlformats.org/drawingml/2006/main" meth="cycle" id="12">
+  <a:schemeClr val="accent2"/>
+  <a:schemeClr val="accent4"/>
+  <a:schemeClr val="accent6"/>
+  <cs:variation/>
+  <cs:variation>
+    <a:lumMod val="60000"/>
+  </cs:variation>
+  <cs:variation>
+    <a:lumMod val="80000"/>
+    <a:lumOff val="20000"/>
+  </cs:variation>
+  <cs:variation>
+    <a:lumMod val="80000"/>
+  </cs:variation>
+  <cs:variation>
+    <a:lumMod val="60000"/>
+    <a:lumOff val="40000"/>
+  </cs:variation>
+  <cs:variation>
+    <a:lumMod val="50000"/>
+  </cs:variation>
+  <cs:variation>
+    <a:lumMod val="70000"/>
+    <a:lumOff val="30000"/>
+  </cs:variation>
+  <cs:variation>
+    <a:lumMod val="70000"/>
+  </cs:variation>
+  <cs:variation>
+    <a:lumMod val="50000"/>
+    <a:lumOff val="50000"/>
+  </cs:variation>
+</cs:colorStyle>
+</file>
+
+<file path=word/charts/style1.xml><?xml version="1.0" encoding="utf-8"?>
+<cs:chartStyle xmlns:cs="http://schemas.microsoft.com/office/drawing/2012/chartStyle" xmlns:a="http://schemas.openxmlformats.org/drawingml/2006/main" id="242">
+  <cs:axisTitle>
+    <cs:lnRef idx="0"/>
+    <cs:fillRef idx="0"/>
+    <cs:effectRef idx="0"/>
+    <cs:fontRef idx="minor">
+      <a:schemeClr val="tx2"/>
+    </cs:fontRef>
+    <cs:defRPr sz="900" b="1" kern="1200"/>
+  </cs:axisTitle>
+  <cs:categoryAxis>
+    <cs:lnRef idx="0"/>
+    <cs:fillRef idx="0"/>
+    <cs:effectRef idx="0"/>
+    <cs:fontRef idx="minor">
+      <a:schemeClr val="tx2"/>
+    </cs:fontRef>
+    <cs:spPr>
+      <a:ln w="9525" cap="flat" cmpd="sng" algn="ctr">
+        <a:solidFill>
+          <a:schemeClr val="tx2">
+            <a:lumMod val="15000"/>
+            <a:lumOff val="85000"/>
+          </a:schemeClr>
+        </a:solidFill>
+        <a:round/>
+      </a:ln>
+    </cs:spPr>
+    <cs:defRPr sz="900" kern="1200"/>
+  </cs:categoryAxis>
+  <cs:chartArea mods="allowNoFillOverride allowNoLineOverride">
+    <cs:lnRef idx="0"/>
+    <cs:fillRef idx="0"/>
+    <cs:effectRef idx="0"/>
+    <cs:fontRef idx="minor">
+      <a:schemeClr val="tx2"/>
+    </cs:fontRef>
+    <cs:spPr>
+      <a:solidFill>
+        <a:schemeClr val="bg1"/>
+      </a:solidFill>
+      <a:ln w="9525" cap="flat" cmpd="sng" algn="ctr">
+        <a:solidFill>
+          <a:schemeClr val="tx2">
+            <a:lumMod val="15000"/>
+            <a:lumOff val="85000"/>
+          </a:schemeClr>
+        </a:solidFill>
+        <a:round/>
+      </a:ln>
+    </cs:spPr>
+    <cs:defRPr sz="900" kern="1200"/>
+  </cs:chartArea>
+  <cs:dataLabel>
+    <cs:lnRef idx="0"/>
+    <cs:fillRef idx="0"/>
+    <cs:effectRef idx="0"/>
+    <cs:fontRef idx="minor">
+      <a:schemeClr val="tx2"/>
+    </cs:fontRef>
+    <cs:defRPr sz="900" kern="1200"/>
+  </cs:dataLabel>
+  <cs:dataLabelCallout>
+    <cs:lnRef idx="0"/>
+    <cs:fillRef idx="0"/>
+    <cs:effectRef idx="0"/>
+    <cs:fontRef idx="minor">
+      <a:schemeClr val="dk2">
+        <a:lumMod val="75000"/>
+      </a:schemeClr>
+    </cs:fontRef>
+    <cs:spPr>
+      <a:solidFill>
+        <a:schemeClr val="lt1"/>
+      </a:solidFill>
+      <a:ln>
+        <a:solidFill>
+          <a:schemeClr val="dk1">
+            <a:lumMod val="25000"/>
+            <a:lumOff val="75000"/>
+          </a:schemeClr>
+        </a:solidFill>
+      </a:ln>
+    </cs:spPr>
+    <cs:defRPr sz="900" kern="1200"/>
+    <cs:bodyPr rot="0" spcFirstLastPara="1" vertOverflow="clip" horzOverflow="clip" vert="horz" wrap="square" lIns="36576" tIns="18288" rIns="36576" bIns="18288" anchor="ctr" anchorCtr="1">
+      <a:spAutoFit/>
+    </cs:bodyPr>
+  </cs:dataLabelCallout>
+  <cs:dataPoint>
+    <cs:lnRef idx="0"/>
+    <cs:fillRef idx="3">
+      <cs:styleClr val="auto"/>
+    </cs:fillRef>
+    <cs:effectRef idx="2"/>
+    <cs:fontRef idx="minor">
+      <a:schemeClr val="tx2"/>
+    </cs:fontRef>
+  </cs:dataPoint>
+  <cs:dataPoint3D>
+    <cs:lnRef idx="0"/>
+    <cs:fillRef idx="3">
+      <cs:styleClr val="auto"/>
+    </cs:fillRef>
+    <cs:effectRef idx="2"/>
+    <cs:fontRef idx="minor">
+      <a:schemeClr val="tx2"/>
+    </cs:fontRef>
+  </cs:dataPoint3D>
+  <cs:dataPointLine>
+    <cs:lnRef idx="0">
+      <cs:styleClr val="auto"/>
+    </cs:lnRef>
+    <cs:fillRef idx="3"/>
+    <cs:effectRef idx="2"/>
+    <cs:fontRef idx="minor">
+      <a:schemeClr val="tx2"/>
+    </cs:fontRef>
+    <cs:spPr>
+      <a:ln w="9525" cap="rnd">
+        <a:solidFill>
+          <a:schemeClr val="phClr"/>
+        </a:solidFill>
+        <a:round/>
+      </a:ln>
+    </cs:spPr>
+  </cs:dataPointLine>
+  <cs:dataPointMarker>
+    <cs:lnRef idx="0">
+      <cs:styleClr val="auto"/>
+    </cs:lnRef>
+    <cs:fillRef idx="3">
+      <cs:styleClr val="auto"/>
+    </cs:fillRef>
+    <cs:effectRef idx="2"/>
+    <cs:fontRef idx="minor">
+      <a:schemeClr val="tx2"/>
+    </cs:fontRef>
+    <cs:spPr>
+      <a:ln w="9525">
+        <a:solidFill>
+          <a:schemeClr val="phClr"/>
+        </a:solidFill>
+        <a:round/>
+      </a:ln>
+    </cs:spPr>
+  </cs:dataPointMarker>
+  <cs:dataPointMarkerLayout symbol="circle" size="5"/>
+  <cs:dataPointWireframe>
+    <cs:lnRef idx="0">
+      <cs:styleClr val="auto"/>
+    </cs:lnRef>
+    <cs:fillRef idx="3"/>
+    <cs:effectRef idx="2"/>
+    <cs:fontRef idx="minor">
+      <a:schemeClr val="tx2"/>
+    </cs:fontRef>
+    <cs:spPr>
+      <a:ln w="9525" cap="rnd">
+        <a:solidFill>
+          <a:schemeClr val="phClr"/>
+        </a:solidFill>
+        <a:round/>
+      </a:ln>
+    </cs:spPr>
+  </cs:dataPointWireframe>
+  <cs:dataTable>
+    <cs:lnRef idx="0"/>
+    <cs:fillRef idx="0"/>
+    <cs:effectRef idx="0"/>
+    <cs:fontRef idx="minor">
+      <a:schemeClr val="tx2"/>
+    </cs:fontRef>
+    <cs:spPr>
+      <a:ln w="9525">
+        <a:solidFill>
+          <a:schemeClr val="tx2">
+            <a:lumMod val="15000"/>
+            <a:lumOff val="85000"/>
+          </a:schemeClr>
+        </a:solidFill>
+      </a:ln>
+    </cs:spPr>
+    <cs:defRPr sz="900" kern="1200"/>
+  </cs:dataTable>
+  <cs:downBar>
+    <cs:lnRef idx="0"/>
+    <cs:fillRef idx="0"/>
+    <cs:effectRef idx="0"/>
+    <cs:fontRef idx="minor">
+      <a:schemeClr val="dk1"/>
+    </cs:fontRef>
+    <cs:spPr>
+      <a:solidFill>
+        <a:schemeClr val="dk1">
+          <a:lumMod val="65000"/>
+          <a:lumOff val="35000"/>
+        </a:schemeClr>
+      </a:solidFill>
+      <a:ln w="9525">
+        <a:solidFill>
+          <a:schemeClr val="tx1">
+            <a:lumMod val="65000"/>
+            <a:lumOff val="35000"/>
+          </a:schemeClr>
+        </a:solidFill>
+      </a:ln>
+    </cs:spPr>
+  </cs:downBar>
+  <cs:dropLine>
+    <cs:lnRef idx="0"/>
+    <cs:fillRef idx="0"/>
+    <cs:effectRef idx="0"/>
+    <cs:fontRef idx="minor">
+      <a:schemeClr val="tx2"/>
+    </cs:fontRef>
+    <cs:spPr>
+      <a:ln w="9525">
+        <a:solidFill>
+          <a:schemeClr val="tx2">
+            <a:lumMod val="60000"/>
+            <a:lumOff val="40000"/>
+          </a:schemeClr>
+        </a:solidFill>
+        <a:prstDash val="dash"/>
+      </a:ln>
+    </cs:spPr>
+  </cs:dropLine>
+  <cs:errorBar>
+    <cs:lnRef idx="0"/>
+    <cs:fillRef idx="0"/>
+    <cs:effectRef idx="0"/>
+    <cs:fontRef idx="minor">
+      <a:schemeClr val="tx2"/>
+    </cs:fontRef>
+    <cs:spPr>
+      <a:ln w="9525">
+        <a:solidFill>
+          <a:schemeClr val="tx2">
+            <a:lumMod val="75000"/>
+          </a:schemeClr>
+        </a:solidFill>
+        <a:round/>
+      </a:ln>
+    </cs:spPr>
+  </cs:errorBar>
+  <cs:floor>
+    <cs:lnRef idx="0"/>
+    <cs:fillRef idx="0"/>
+    <cs:effectRef idx="0"/>
+    <cs:fontRef idx="minor">
+      <a:schemeClr val="tx2"/>
+    </cs:fontRef>
+  </cs:floor>
+  <cs:gridlineMajor>
+    <cs:lnRef idx="0"/>
+    <cs:fillRef idx="0"/>
+    <cs:effectRef idx="0"/>
+    <cs:fontRef idx="minor">
+      <a:schemeClr val="tx2"/>
+    </cs:fontRef>
+    <cs:spPr>
+      <a:ln w="9525" cap="flat" cmpd="sng" algn="ctr">
+        <a:solidFill>
+          <a:schemeClr val="tx2">
+            <a:lumMod val="15000"/>
+            <a:lumOff val="85000"/>
+          </a:schemeClr>
+        </a:solidFill>
+        <a:round/>
+      </a:ln>
+    </cs:spPr>
+  </cs:gridlineMajor>
+  <cs:gridlineMinor>
+    <cs:lnRef idx="0"/>
+    <cs:fillRef idx="0"/>
+    <cs:effectRef idx="0"/>
+    <cs:fontRef idx="minor">
+      <a:schemeClr val="tx2"/>
+    </cs:fontRef>
+    <cs:spPr>
+      <a:ln>
+        <a:solidFill>
+          <a:schemeClr val="tx2">
+            <a:lumMod val="5000"/>
+            <a:lumOff val="95000"/>
+          </a:schemeClr>
+        </a:solidFill>
+      </a:ln>
+    </cs:spPr>
+  </cs:gridlineMinor>
+  <cs:hiLoLine>
+    <cs:lnRef idx="0"/>
+    <cs:fillRef idx="0"/>
+    <cs:effectRef idx="0"/>
+    <cs:fontRef idx="minor">
+      <a:schemeClr val="tx2"/>
+    </cs:fontRef>
+    <cs:spPr>
+      <a:ln w="9525">
+        <a:solidFill>
+          <a:schemeClr val="tx2">
+            <a:lumMod val="60000"/>
+            <a:lumOff val="40000"/>
+          </a:schemeClr>
+        </a:solidFill>
+        <a:prstDash val="dash"/>
+      </a:ln>
+    </cs:spPr>
+  </cs:hiLoLine>
+  <cs:leaderLine>
+    <cs:lnRef idx="0"/>
+    <cs:fillRef idx="0"/>
+    <cs:effectRef idx="0"/>
+    <cs:fontRef idx="minor">
+      <a:schemeClr val="tx2"/>
+    </cs:fontRef>
+    <cs:spPr>
+      <a:ln w="9525">
+        <a:solidFill>
+          <a:schemeClr val="tx2">
+            <a:lumMod val="35000"/>
+            <a:lumOff val="65000"/>
+          </a:schemeClr>
+        </a:solidFill>
+      </a:ln>
+    </cs:spPr>
+  </cs:leaderLine>
+  <cs:legend>
+    <cs:lnRef idx="0"/>
+    <cs:fillRef idx="0"/>
+    <cs:effectRef idx="0"/>
+    <cs:fontRef idx="minor">
+      <a:schemeClr val="tx2"/>
+    </cs:fontRef>
+    <cs:defRPr sz="900" kern="1200"/>
+  </cs:legend>
+  <cs:plotArea>
+    <cs:lnRef idx="0"/>
+    <cs:fillRef idx="0"/>
+    <cs:effectRef idx="0"/>
+    <cs:fontRef idx="minor">
+      <a:schemeClr val="tx2"/>
+    </cs:fontRef>
+  </cs:plotArea>
+  <cs:plotArea3D>
+    <cs:lnRef idx="0"/>
+    <cs:fillRef idx="0"/>
+    <cs:effectRef idx="0"/>
+    <cs:fontRef idx="minor">
+      <a:schemeClr val="tx2"/>
+    </cs:fontRef>
+  </cs:plotArea3D>
+  <cs:seriesAxis>
+    <cs:lnRef idx="0"/>
+    <cs:fillRef idx="0"/>
+    <cs:effectRef idx="0"/>
+    <cs:fontRef idx="minor">
+      <a:schemeClr val="tx2"/>
+    </cs:fontRef>
+    <cs:spPr>
+      <a:ln w="9525" cap="flat" cmpd="sng" algn="ctr">
+        <a:solidFill>
+          <a:schemeClr val="tx2">
+            <a:lumMod val="15000"/>
+            <a:lumOff val="85000"/>
+          </a:schemeClr>
+        </a:solidFill>
+        <a:round/>
+      </a:ln>
+    </cs:spPr>
+    <cs:defRPr sz="900" kern="1200"/>
+  </cs:seriesAxis>
+  <cs:seriesLine>
+    <cs:lnRef idx="0"/>
+    <cs:fillRef idx="0"/>
+    <cs:effectRef idx="0"/>
+    <cs:fontRef idx="minor">
+      <a:schemeClr val="tx2"/>
+    </cs:fontRef>
+    <cs:spPr>
+      <a:ln w="9525">
+        <a:solidFill>
+          <a:schemeClr val="tx2">
+            <a:lumMod val="60000"/>
+            <a:lumOff val="40000"/>
+          </a:schemeClr>
+        </a:solidFill>
+        <a:prstDash val="dash"/>
+      </a:ln>
+    </cs:spPr>
+  </cs:seriesLine>
+  <cs:title>
+    <cs:lnRef idx="0"/>
+    <cs:fillRef idx="0"/>
+    <cs:effectRef idx="0"/>
+    <cs:fontRef idx="minor">
+      <a:schemeClr val="tx2"/>
+    </cs:fontRef>
+    <cs:defRPr sz="1600" b="1" kern="1200"/>
+  </cs:title>
+  <cs:trendline>
+    <cs:lnRef idx="0">
+      <cs:styleClr val="auto"/>
+    </cs:lnRef>
+    <cs:fillRef idx="0"/>
+    <cs:effectRef idx="0"/>
+    <cs:fontRef idx="minor">
+      <a:schemeClr val="tx2"/>
+    </cs:fontRef>
+    <cs:spPr>
+      <a:ln w="9525" cap="rnd">
+        <a:solidFill>
+          <a:schemeClr val="phClr"/>
+        </a:solidFill>
+      </a:ln>
+    </cs:spPr>
+  </cs:trendline>
+  <cs:trendlineLabel>
+    <cs:lnRef idx="0"/>
+    <cs:fillRef idx="0"/>
+    <cs:effectRef idx="0"/>
+    <cs:fontRef idx="minor">
+      <a:schemeClr val="tx2"/>
+    </cs:fontRef>
+    <cs:defRPr sz="900" kern="1200"/>
+  </cs:trendlineLabel>
+  <cs:upBar>
+    <cs:lnRef idx="0"/>
+    <cs:fillRef idx="0"/>
+    <cs:effectRef idx="0"/>
+    <cs:fontRef idx="minor">
+      <a:schemeClr val="tx2"/>
+    </cs:fontRef>
+    <cs:spPr>
+      <a:solidFill>
+        <a:schemeClr val="lt1"/>
+      </a:solidFill>
+      <a:ln w="9525">
+        <a:solidFill>
+          <a:schemeClr val="tx1">
+            <a:lumMod val="15000"/>
+            <a:lumOff val="85000"/>
+          </a:schemeClr>
+        </a:solidFill>
+      </a:ln>
+    </cs:spPr>
+  </cs:upBar>
+  <cs:valueAxis>
+    <cs:lnRef idx="0"/>
+    <cs:fillRef idx="0"/>
+    <cs:effectRef idx="0"/>
+    <cs:fontRef idx="minor">
+      <a:schemeClr val="tx2"/>
+    </cs:fontRef>
+    <cs:spPr>
+      <a:ln>
+        <a:solidFill>
+          <a:schemeClr val="tx2">
+            <a:lumMod val="40000"/>
+            <a:lumOff val="60000"/>
+          </a:schemeClr>
+        </a:solidFill>
+      </a:ln>
+    </cs:spPr>
+    <cs:defRPr sz="900" kern="1200"/>
+  </cs:valueAxis>
+  <cs:wall>
+    <cs:lnRef idx="0"/>
+    <cs:fillRef idx="0"/>
+    <cs:effectRef idx="0"/>
+    <cs:fontRef idx="minor">
+      <a:schemeClr val="tx2"/>
+    </cs:fontRef>
+  </cs:wall>
+</cs:chartStyle>
+</file>
+
 <file path=word/theme/theme1.xml><?xml version="1.0" encoding="utf-8"?>
 <a:theme xmlns:a="http://schemas.openxmlformats.org/drawingml/2006/main" name="Office Theme">
   <a:themeElements>
@@ -4526,7 +6963,7 @@
 </file>
 
 <file path=customXml/itemProps1.xml><?xml version="1.0" encoding="utf-8"?>
-<ds:datastoreItem xmlns:ds="http://schemas.openxmlformats.org/officeDocument/2006/customXml" ds:itemID="{B6C9D02F-0B07-447D-A115-FE30DEA7FE8D}">
+<ds:datastoreItem xmlns:ds="http://schemas.openxmlformats.org/officeDocument/2006/customXml" ds:itemID="{94D59908-705C-4EA4-B280-47591755B222}">
   <ds:schemaRefs>
     <ds:schemaRef ds:uri="http://schemas.openxmlformats.org/officeDocument/2006/bibliography"/>
   </ds:schemaRefs>

</xml_diff>

<commit_message>
Added some comments explaining BFS segmentation
</commit_message>
<xml_diff>
--- a/Paper.docx
+++ b/Paper.docx
@@ -66,9 +66,19 @@
       <w:r>
         <w:t xml:space="preserve">Program </w:t>
       </w:r>
-      <w:r>
-        <w:t>Studi Teknik Informatika</w:t>
-      </w:r>
+      <w:proofErr w:type="spellStart"/>
+      <w:r>
+        <w:t>Studi</w:t>
+      </w:r>
+      <w:proofErr w:type="spellEnd"/>
+      <w:r>
+        <w:t xml:space="preserve"> Teknik </w:t>
+      </w:r>
+      <w:proofErr w:type="spellStart"/>
+      <w:r>
+        <w:t>Informatika</w:t>
+      </w:r>
+      <w:proofErr w:type="spellEnd"/>
       <w:r>
         <w:t xml:space="preserve"> </w:t>
       </w:r>
@@ -77,16 +87,47 @@
       <w:pPr>
         <w:pStyle w:val="Affiliations"/>
       </w:pPr>
-      <w:r>
-        <w:t>Sekolah Teknik Elektro dan Informatika</w:t>
-      </w:r>
+      <w:proofErr w:type="spellStart"/>
+      <w:r>
+        <w:t>Sekolah</w:t>
+      </w:r>
+      <w:proofErr w:type="spellEnd"/>
+      <w:r>
+        <w:t xml:space="preserve"> Teknik </w:t>
+      </w:r>
+      <w:proofErr w:type="spellStart"/>
+      <w:r>
+        <w:t>Elektro</w:t>
+      </w:r>
+      <w:proofErr w:type="spellEnd"/>
+      <w:r>
+        <w:t xml:space="preserve"> dan </w:t>
+      </w:r>
+      <w:proofErr w:type="spellStart"/>
+      <w:r>
+        <w:t>Informatika</w:t>
+      </w:r>
+      <w:proofErr w:type="spellEnd"/>
     </w:p>
     <w:p>
       <w:pPr>
         <w:pStyle w:val="Affiliations"/>
       </w:pPr>
-      <w:r>
-        <w:t xml:space="preserve">Institut Teknologi </w:t>
+      <w:proofErr w:type="spellStart"/>
+      <w:r>
+        <w:t>Institut</w:t>
+      </w:r>
+      <w:proofErr w:type="spellEnd"/>
+      <w:r>
+        <w:t xml:space="preserve"> </w:t>
+      </w:r>
+      <w:proofErr w:type="spellStart"/>
+      <w:r>
+        <w:t>Teknologi</w:t>
+      </w:r>
+      <w:proofErr w:type="spellEnd"/>
+      <w:r>
+        <w:t xml:space="preserve"> </w:t>
       </w:r>
       <w:smartTag w:uri="urn:schemas-microsoft-com:office:smarttags" w:element="City">
         <w:r>
@@ -94,7 +135,15 @@
         </w:r>
       </w:smartTag>
       <w:r>
-        <w:t xml:space="preserve">, Jl. Ganesha 10 </w:t>
+        <w:t xml:space="preserve">, Jl. </w:t>
+      </w:r>
+      <w:proofErr w:type="spellStart"/>
+      <w:r>
+        <w:t>Ganesha</w:t>
+      </w:r>
+      <w:proofErr w:type="spellEnd"/>
+      <w:r>
+        <w:t xml:space="preserve"> 10 </w:t>
       </w:r>
       <w:smartTag w:uri="urn:schemas-microsoft-com:office:smarttags" w:element="place">
         <w:smartTag w:uri="urn:schemas-microsoft-com:office:smarttags" w:element="City">
@@ -1093,7 +1142,15 @@
         <w:t xml:space="preserve">. </w:t>
       </w:r>
       <w:r>
-        <w:t>Each of the representation mentioned has it own use cases and weaknesses; it all depends on how the user itself wanted to use it.</w:t>
+        <w:t xml:space="preserve">Each of the representation mentioned has </w:t>
+      </w:r>
+      <w:proofErr w:type="spellStart"/>
+      <w:r>
+        <w:t>it</w:t>
+      </w:r>
+      <w:proofErr w:type="spellEnd"/>
+      <w:r>
+        <w:t xml:space="preserve"> own use cases and weaknesses; it all depends on how the user itself wanted to use it.</w:t>
       </w:r>
     </w:p>
     <w:p>
@@ -1333,7 +1390,23 @@
           <w:i/>
           <w:iCs/>
         </w:rPr>
-        <w:t xml:space="preserve">A n-ary tree </w:t>
+        <w:t>A n-</w:t>
+      </w:r>
+      <w:proofErr w:type="spellStart"/>
+      <w:r>
+        <w:rPr>
+          <w:i/>
+          <w:iCs/>
+        </w:rPr>
+        <w:t>ary</w:t>
+      </w:r>
+      <w:proofErr w:type="spellEnd"/>
+      <w:r>
+        <w:rPr>
+          <w:i/>
+          <w:iCs/>
+        </w:rPr>
+        <w:t xml:space="preserve"> tree </w:t>
       </w:r>
       <w:r>
         <w:t xml:space="preserve">is the is a form of </w:t>
@@ -1372,7 +1445,15 @@
         <w:t xml:space="preserve">binary tree </w:t>
       </w:r>
       <w:r>
-        <w:t xml:space="preserve">is used. A binary tree is a n-ary tree that consists of maximum two children. It has so </w:t>
+        <w:t>is used. A binary tree is a n-</w:t>
+      </w:r>
+      <w:proofErr w:type="spellStart"/>
+      <w:r>
+        <w:t>ary</w:t>
+      </w:r>
+      <w:proofErr w:type="spellEnd"/>
+      <w:r>
+        <w:t xml:space="preserve"> tree that consists of maximum two children. It has so </w:t>
       </w:r>
       <w:r>
         <w:t>many</w:t>
@@ -1413,12 +1494,10 @@
         </w:tabs>
       </w:pPr>
       <w:bookmarkStart w:id="72" w:name="_Hlk26133444"/>
-      <w:ins w:id="73" w:author="Matthew Kevin Amadeus" w:date="2019-12-01T22:29:00Z">
-        <w:r>
-          <w:t>B</w:t>
-        </w:r>
-      </w:ins>
-      <w:del w:id="74" w:author="Matthew Kevin Amadeus" w:date="2019-12-01T22:29:00Z">
+      <w:r>
+        <w:t>C</w:t>
+      </w:r>
+      <w:del w:id="73" w:author="Matthew Kevin Amadeus" w:date="2019-12-01T22:29:00Z">
         <w:r>
           <w:delText>A</w:delText>
         </w:r>
@@ -1434,7 +1513,7 @@
       <w:pPr>
         <w:pStyle w:val="Text"/>
         <w:rPr>
-          <w:ins w:id="75" w:author="Matthew Kevin Amadeus" w:date="2019-11-30T23:25:00Z"/>
+          <w:ins w:id="74" w:author="Matthew Kevin Amadeus" w:date="2019-11-30T23:25:00Z"/>
         </w:rPr>
       </w:pPr>
       <w:r>
@@ -1621,16 +1700,26 @@
         <w:rPr>
           <w:i/>
           <w:iCs/>
-          <w:rPrChange w:id="76" w:author="Matthew Kevin Amadeus" w:date="2019-11-30T23:16:00Z">
+          <w:rPrChange w:id="75" w:author="Matthew Kevin Amadeus" w:date="2019-11-30T23:16:00Z">
             <w:rPr/>
           </w:rPrChange>
         </w:rPr>
-        <w:pPrChange w:id="77" w:author="Matthew Kevin Amadeus" w:date="2019-11-30T23:15:00Z">
+        <w:pPrChange w:id="76" w:author="Matthew Kevin Amadeus" w:date="2019-11-30T23:15:00Z">
           <w:pPr>
             <w:pStyle w:val="Text"/>
           </w:pPr>
         </w:pPrChange>
       </w:pPr>
+      <w:r>
+        <w:rPr>
+          <w:i/>
+          <w:iCs/>
+          <w:rPrChange w:id="77" w:author="Matthew Kevin Amadeus" w:date="2019-11-30T23:16:00Z">
+            <w:rPr/>
+          </w:rPrChange>
+        </w:rPr>
+        <w:t xml:space="preserve">(Fig 1: </w:t>
+      </w:r>
       <w:r>
         <w:rPr>
           <w:i/>
@@ -1639,16 +1728,6 @@
             <w:rPr/>
           </w:rPrChange>
         </w:rPr>
-        <w:t xml:space="preserve">(Fig 1: </w:t>
-      </w:r>
-      <w:r>
-        <w:rPr>
-          <w:i/>
-          <w:iCs/>
-          <w:rPrChange w:id="79" w:author="Matthew Kevin Amadeus" w:date="2019-11-30T23:16:00Z">
-            <w:rPr/>
-          </w:rPrChange>
-        </w:rPr>
         <w:t>A simple diagram explaining quadtrees. [2])</w:t>
       </w:r>
     </w:p>
@@ -1711,7 +1790,7 @@
       <w:r>
         <w:t>The principles stay the same; recursively divides the region into four quadrants until there is no need of dividing it, in this case there exists only one point in that region.</w:t>
       </w:r>
-      <w:ins w:id="80" w:author="Matthew Kevin Amadeus" w:date="2019-12-01T19:28:00Z">
+      <w:ins w:id="79" w:author="Matthew Kevin Amadeus" w:date="2019-12-01T19:28:00Z">
         <w:r>
           <w:t xml:space="preserve"> With that perspective of quadtrees storing spatial data, it can hold so much potential into developing algorithms related to image processing.</w:t>
         </w:r>
@@ -1729,12 +1808,10 @@
           <w:tab w:val="left" w:pos="142"/>
         </w:tabs>
       </w:pPr>
-      <w:ins w:id="81" w:author="Matthew Kevin Amadeus" w:date="2019-12-01T22:29:00Z">
-        <w:r>
-          <w:t>C</w:t>
-        </w:r>
-      </w:ins>
-      <w:del w:id="82" w:author="Matthew Kevin Amadeus" w:date="2019-12-01T22:29:00Z">
+      <w:r>
+        <w:t>D</w:t>
+      </w:r>
+      <w:del w:id="80" w:author="Matthew Kevin Amadeus" w:date="2019-12-01T22:29:00Z">
         <w:r>
           <w:delText>B</w:delText>
         </w:r>
@@ -1742,7 +1819,7 @@
       <w:r>
         <w:t xml:space="preserve">. </w:t>
       </w:r>
-      <w:ins w:id="83" w:author="Matthew Kevin Amadeus" w:date="2019-12-01T18:29:00Z">
+      <w:ins w:id="81" w:author="Matthew Kevin Amadeus" w:date="2019-12-01T18:29:00Z">
         <w:r>
           <w:t>Image Processing</w:t>
         </w:r>
@@ -1752,34 +1829,34 @@
       <w:pPr>
         <w:pStyle w:val="Text"/>
         <w:rPr>
-          <w:ins w:id="84" w:author="Matthew Kevin Amadeus" w:date="2019-12-01T18:34:00Z"/>
-        </w:rPr>
-      </w:pPr>
-      <w:ins w:id="85" w:author="Matthew Kevin Amadeus" w:date="2019-12-01T18:31:00Z">
+          <w:ins w:id="82" w:author="Matthew Kevin Amadeus" w:date="2019-12-01T18:34:00Z"/>
+        </w:rPr>
+      </w:pPr>
+      <w:ins w:id="83" w:author="Matthew Kevin Amadeus" w:date="2019-12-01T18:31:00Z">
         <w:r>
           <w:t xml:space="preserve">By definition, image processing is a way to perform operations to an image, </w:t>
         </w:r>
       </w:ins>
-      <w:ins w:id="86" w:author="Matthew Kevin Amadeus" w:date="2019-12-01T18:32:00Z">
+      <w:ins w:id="84" w:author="Matthew Kevin Amadeus" w:date="2019-12-01T18:32:00Z">
         <w:r>
           <w:t>in order to get a certain information from an image, or even modifying it</w:t>
         </w:r>
       </w:ins>
+      <w:ins w:id="85" w:author="Matthew Kevin Amadeus" w:date="2019-12-01T18:33:00Z">
+        <w:r>
+          <w:t xml:space="preserve"> into our own will</w:t>
+        </w:r>
+        <w:r>
+          <w:t>. The output wanted may be another modified ima</w:t>
+        </w:r>
+      </w:ins>
+      <w:ins w:id="86" w:author="Matthew Kevin Amadeus" w:date="2019-12-01T18:34:00Z">
+        <w:r>
+          <w:t>ge or even just a simple output showing what the image holds</w:t>
+        </w:r>
+      </w:ins>
       <w:ins w:id="87" w:author="Matthew Kevin Amadeus" w:date="2019-12-01T18:33:00Z">
         <w:r>
-          <w:t xml:space="preserve"> into our own will</w:t>
-        </w:r>
-        <w:r>
-          <w:t>. The output wanted may be another modified ima</w:t>
-        </w:r>
-      </w:ins>
-      <w:ins w:id="88" w:author="Matthew Kevin Amadeus" w:date="2019-12-01T18:34:00Z">
-        <w:r>
-          <w:t>ge or even just a simple output showing what the image holds</w:t>
-        </w:r>
-      </w:ins>
-      <w:ins w:id="89" w:author="Matthew Kevin Amadeus" w:date="2019-12-01T18:33:00Z">
-        <w:r>
           <w:t xml:space="preserve"> [3].</w:t>
         </w:r>
       </w:ins>
@@ -1788,44 +1865,44 @@
       <w:pPr>
         <w:pStyle w:val="Text"/>
         <w:rPr>
-          <w:ins w:id="90" w:author="Matthew Kevin Amadeus" w:date="2019-12-01T18:36:00Z"/>
+          <w:ins w:id="88" w:author="Matthew Kevin Amadeus" w:date="2019-12-01T18:36:00Z"/>
+        </w:rPr>
+      </w:pPr>
+      <w:ins w:id="89" w:author="Matthew Kevin Amadeus" w:date="2019-12-01T18:36:00Z">
+        <w:r>
+          <w:t xml:space="preserve">The term image processing is known before the ages of computers, which was done to photos manually by hand or other </w:t>
+        </w:r>
+        <w:r>
+          <w:t>methods. Nowadays, image processing is being done in computers using calculations and algorithms that has developed during the years.</w:t>
+        </w:r>
+      </w:ins>
+    </w:p>
+    <w:p>
+      <w:pPr>
+        <w:pStyle w:val="Text"/>
+        <w:rPr>
+          <w:ins w:id="90" w:author="Matthew Kevin Amadeus" w:date="2019-12-01T18:31:00Z"/>
         </w:rPr>
       </w:pPr>
       <w:ins w:id="91" w:author="Matthew Kevin Amadeus" w:date="2019-12-01T18:36:00Z">
         <w:r>
-          <w:t xml:space="preserve">The term image processing is known before the ages of computers, which was done to photos manually by hand or other </w:t>
-        </w:r>
-        <w:r>
-          <w:t>methods. Nowadays, image processing is being done in computers using calculations and algorithms that has developed during the years.</w:t>
-        </w:r>
-      </w:ins>
-    </w:p>
-    <w:p>
-      <w:pPr>
-        <w:pStyle w:val="Text"/>
-        <w:rPr>
-          <w:ins w:id="92" w:author="Matthew Kevin Amadeus" w:date="2019-12-01T18:31:00Z"/>
-        </w:rPr>
-      </w:pPr>
-      <w:ins w:id="93" w:author="Matthew Kevin Amadeus" w:date="2019-12-01T18:36:00Z">
-        <w:r>
           <w:t>The simplest f</w:t>
         </w:r>
         <w:r>
           <w:t>orm of image processing is just a simple transformation of an</w:t>
         </w:r>
       </w:ins>
-      <w:ins w:id="94" w:author="Matthew Kevin Amadeus" w:date="2019-12-01T18:37:00Z">
+      <w:ins w:id="92" w:author="Matthew Kevin Amadeus" w:date="2019-12-01T18:37:00Z">
         <w:r>
           <w:t xml:space="preserve"> image, such as resizing </w:t>
         </w:r>
       </w:ins>
-      <w:ins w:id="95" w:author="Matthew Kevin Amadeus" w:date="2019-12-01T18:45:00Z">
+      <w:ins w:id="93" w:author="Matthew Kevin Amadeus" w:date="2019-12-01T18:45:00Z">
         <w:r>
           <w:t xml:space="preserve">an image. </w:t>
         </w:r>
       </w:ins>
-      <w:ins w:id="96" w:author="Matthew Kevin Amadeus" w:date="2019-12-01T18:46:00Z">
+      <w:ins w:id="94" w:author="Matthew Kevin Amadeus" w:date="2019-12-01T18:46:00Z">
         <w:r>
           <w:t xml:space="preserve">A term that relates to resizing an image is usually </w:t>
         </w:r>
@@ -1840,7 +1917,7 @@
           <w:t xml:space="preserve">; which in practice is just adding more pixels to an </w:t>
         </w:r>
       </w:ins>
-      <w:ins w:id="97" w:author="Matthew Kevin Amadeus" w:date="2019-12-01T18:47:00Z">
+      <w:ins w:id="95" w:author="Matthew Kevin Amadeus" w:date="2019-12-01T18:47:00Z">
         <w:r>
           <w:t>image</w:t>
         </w:r>
@@ -1848,27 +1925,27 @@
           <w:t>, whether you want it to be zoomed in or out</w:t>
         </w:r>
       </w:ins>
-      <w:ins w:id="98" w:author="Matthew Kevin Amadeus" w:date="2019-12-01T19:17:00Z">
+      <w:ins w:id="96" w:author="Matthew Kevin Amadeus" w:date="2019-12-01T19:17:00Z">
         <w:r>
           <w:t>.</w:t>
         </w:r>
       </w:ins>
-      <w:ins w:id="99" w:author="Matthew Kevin Amadeus" w:date="2019-12-01T20:51:00Z">
+      <w:ins w:id="97" w:author="Matthew Kevin Amadeus" w:date="2019-12-01T20:51:00Z">
         <w:r>
           <w:t xml:space="preserve"> Another great example is</w:t>
         </w:r>
       </w:ins>
-      <w:ins w:id="100" w:author="Matthew Kevin Amadeus" w:date="2019-12-01T20:52:00Z">
+      <w:ins w:id="98" w:author="Matthew Kevin Amadeus" w:date="2019-12-01T20:52:00Z">
         <w:r>
           <w:t xml:space="preserve"> by simply manipulating the pixels that make up the image </w:t>
         </w:r>
       </w:ins>
-      <w:ins w:id="101" w:author="Matthew Kevin Amadeus" w:date="2019-12-01T20:53:00Z">
+      <w:ins w:id="99" w:author="Matthew Kevin Amadeus" w:date="2019-12-01T20:53:00Z">
         <w:r>
           <w:t xml:space="preserve">into something </w:t>
         </w:r>
       </w:ins>
-      <w:ins w:id="102" w:author="Matthew Kevin Amadeus" w:date="2019-12-01T20:54:00Z">
+      <w:ins w:id="100" w:author="Matthew Kevin Amadeus" w:date="2019-12-01T20:54:00Z">
         <w:r>
           <w:t>that we want it to be.</w:t>
         </w:r>
@@ -1878,10 +1955,10 @@
       <w:pPr>
         <w:pStyle w:val="Text"/>
         <w:rPr>
-          <w:del w:id="103" w:author="Matthew Kevin Amadeus" w:date="2019-12-01T18:36:00Z"/>
-        </w:rPr>
-      </w:pPr>
-      <w:del w:id="104" w:author="Matthew Kevin Amadeus" w:date="2019-12-01T18:29:00Z">
+          <w:del w:id="101" w:author="Matthew Kevin Amadeus" w:date="2019-12-01T18:36:00Z"/>
+        </w:rPr>
+      </w:pPr>
+      <w:del w:id="102" w:author="Matthew Kevin Amadeus" w:date="2019-12-01T18:29:00Z">
         <w:r>
           <w:delText>The most common</w:delText>
         </w:r>
@@ -1890,6 +1967,119 @@
     <w:p>
       <w:pPr>
         <w:pStyle w:val="Text"/>
+        <w:rPr>
+          <w:ins w:id="103" w:author="Matthew Kevin Amadeus" w:date="2019-12-03T21:14:00Z"/>
+        </w:rPr>
+      </w:pPr>
+    </w:p>
+    <w:p>
+      <w:pPr>
+        <w:pStyle w:val="Heading2"/>
+        <w:tabs>
+          <w:tab w:val="left" w:pos="142"/>
+        </w:tabs>
+        <w:rPr>
+          <w:ins w:id="104" w:author="Matthew Kevin Amadeus" w:date="2019-12-03T21:14:00Z"/>
+        </w:rPr>
+      </w:pPr>
+      <w:ins w:id="105" w:author="Matthew Kevin Amadeus" w:date="2019-12-03T21:15:00Z">
+        <w:r>
+          <w:t>D</w:t>
+        </w:r>
+      </w:ins>
+      <w:ins w:id="106" w:author="Matthew Kevin Amadeus" w:date="2019-12-03T21:14:00Z">
+        <w:r>
+          <w:t xml:space="preserve">. </w:t>
+        </w:r>
+      </w:ins>
+      <w:ins w:id="107" w:author="Matthew Kevin Amadeus" w:date="2019-12-03T21:15:00Z">
+        <w:r>
+          <w:t>Image Compression</w:t>
+        </w:r>
+      </w:ins>
+    </w:p>
+    <w:p>
+      <w:pPr>
+        <w:pStyle w:val="Text"/>
+        <w:rPr>
+          <w:ins w:id="108" w:author="Matthew Kevin Amadeus" w:date="2019-12-03T21:25:00Z"/>
+        </w:rPr>
+      </w:pPr>
+      <w:ins w:id="109" w:author="Matthew Kevin Amadeus" w:date="2019-12-03T21:16:00Z">
+        <w:r>
+          <w:t xml:space="preserve">Image compression is a way to reduce </w:t>
+        </w:r>
+      </w:ins>
+      <w:ins w:id="110" w:author="Matthew Kevin Amadeus" w:date="2019-12-03T21:17:00Z">
+        <w:r>
+          <w:t xml:space="preserve">the size of an image file </w:t>
+        </w:r>
+      </w:ins>
+      <w:ins w:id="111" w:author="Matthew Kevin Amadeus" w:date="2019-12-03T21:18:00Z">
+        <w:r>
+          <w:t xml:space="preserve">with such ways that the image can be perceived almost or perfectly with its </w:t>
+        </w:r>
+      </w:ins>
+      <w:ins w:id="112" w:author="Matthew Kevin Amadeus" w:date="2019-12-03T21:19:00Z">
+        <w:r>
+          <w:t xml:space="preserve">uncompressed counterpart. There are two types of image compression: </w:t>
+        </w:r>
+        <w:r>
+          <w:rPr>
+            <w:i/>
+            <w:iCs/>
+            <w:rPrChange w:id="113" w:author="Matthew Kevin Amadeus" w:date="2019-12-03T21:19:00Z">
+              <w:rPr/>
+            </w:rPrChange>
+          </w:rPr>
+          <w:t>lossless</w:t>
+        </w:r>
+        <w:r>
+          <w:t xml:space="preserve"> and </w:t>
+        </w:r>
+        <w:r>
+          <w:rPr>
+            <w:i/>
+            <w:iCs/>
+            <w:rPrChange w:id="114" w:author="Matthew Kevin Amadeus" w:date="2019-12-03T21:19:00Z">
+              <w:rPr/>
+            </w:rPrChange>
+          </w:rPr>
+          <w:t>lossy</w:t>
+        </w:r>
+        <w:r>
+          <w:t xml:space="preserve">. </w:t>
+        </w:r>
+      </w:ins>
+      <w:ins w:id="115" w:author="Matthew Kevin Amadeus" w:date="2019-12-03T21:21:00Z">
+        <w:r>
+          <w:t xml:space="preserve">In general, lossless compression doesn’t remove or change any data </w:t>
+        </w:r>
+      </w:ins>
+      <w:ins w:id="116" w:author="Matthew Kevin Amadeus" w:date="2019-12-03T21:22:00Z">
+        <w:r>
+          <w:t>with a bonus of the size is reduced; thus, no quality is compromised. It is a different story with a lossy image compression. The ima</w:t>
+        </w:r>
+      </w:ins>
+      <w:ins w:id="117" w:author="Matthew Kevin Amadeus" w:date="2019-12-03T21:23:00Z">
+        <w:r>
+          <w:t>ge may be modified as the compression algorithms want it to be, so the quality may be reduced as well; and there’s no turning back</w:t>
+        </w:r>
+      </w:ins>
+      <w:ins w:id="118" w:author="Matthew Kevin Amadeus" w:date="2019-12-03T21:25:00Z">
+        <w:r>
+          <w:t>—unlike the lossless image compression as it is reversible.</w:t>
+        </w:r>
+      </w:ins>
+    </w:p>
+    <w:p>
+      <w:pPr>
+        <w:pStyle w:val="Text"/>
+        <w:rPr>
+          <w:rPrChange w:id="119" w:author="Matthew Kevin Amadeus" w:date="2019-12-03T21:19:00Z">
+            <w:rPr/>
+          </w:rPrChange>
+        </w:rPr>
       </w:pPr>
     </w:p>
     <w:p>
@@ -1902,17 +2092,17 @@
       <w:r>
         <w:t xml:space="preserve">III.   </w:t>
       </w:r>
-      <w:del w:id="105" w:author="Matthew Kevin Amadeus" w:date="2019-12-01T19:27:00Z">
+      <w:del w:id="120" w:author="Matthew Kevin Amadeus" w:date="2019-12-01T19:27:00Z">
         <w:r>
           <w:delText>Helpful Hints</w:delText>
         </w:r>
       </w:del>
-      <w:ins w:id="106" w:author="Matthew Kevin Amadeus" w:date="2019-12-01T19:27:00Z">
+      <w:ins w:id="121" w:author="Matthew Kevin Amadeus" w:date="2019-12-01T19:27:00Z">
         <w:r>
           <w:t xml:space="preserve">Image </w:t>
         </w:r>
       </w:ins>
-      <w:ins w:id="107" w:author="Matthew Kevin Amadeus" w:date="2019-12-01T20:45:00Z">
+      <w:ins w:id="122" w:author="Matthew Kevin Amadeus" w:date="2019-12-01T20:45:00Z">
         <w:r>
           <w:t>Processing Examples in Quadtrees</w:t>
         </w:r>
@@ -1922,10 +2112,10 @@
       <w:pPr>
         <w:pStyle w:val="Text"/>
         <w:rPr>
-          <w:ins w:id="108" w:author="Matthew Kevin Amadeus" w:date="2019-12-01T20:56:00Z"/>
-        </w:rPr>
-      </w:pPr>
-      <w:ins w:id="109" w:author="Matthew Kevin Amadeus" w:date="2019-12-01T20:54:00Z">
+          <w:ins w:id="123" w:author="Matthew Kevin Amadeus" w:date="2019-12-01T20:56:00Z"/>
+        </w:rPr>
+      </w:pPr>
+      <w:ins w:id="124" w:author="Matthew Kevin Amadeus" w:date="2019-12-01T20:54:00Z">
         <w:r>
           <w:t>Given an image that has been converted into its quadtree form, containing the average color in RGB format and its standard deviation for each quadrant for the image. In this example, as quadtree is scaled by the power of two, we will be using an image of size 2</w:t>
         </w:r>
@@ -1948,7 +2138,7 @@
           <w:t xml:space="preserve"> pixels. It would make things</w:t>
         </w:r>
       </w:ins>
-      <w:ins w:id="110" w:author="Matthew Kevin Amadeus" w:date="2019-12-01T20:55:00Z">
+      <w:ins w:id="125" w:author="Matthew Kevin Amadeus" w:date="2019-12-01T20:55:00Z">
         <w:r>
           <w:t xml:space="preserve"> easier for the algorithms explained below to work.</w:t>
         </w:r>
@@ -1956,7 +2146,7 @@
           <w:t xml:space="preserve"> If a different sized image is going to be used, </w:t>
         </w:r>
       </w:ins>
-      <w:ins w:id="111" w:author="Matthew Kevin Amadeus" w:date="2019-12-01T20:56:00Z">
+      <w:ins w:id="126" w:author="Matthew Kevin Amadeus" w:date="2019-12-01T20:56:00Z">
         <w:r>
           <w:t>a different approach must be made.</w:t>
         </w:r>
@@ -1966,9 +2156,9 @@
       <w:pPr>
         <w:pStyle w:val="Text"/>
         <w:rPr>
-          <w:ins w:id="112" w:author="Matthew Kevin Amadeus" w:date="2019-12-01T20:54:00Z"/>
-        </w:rPr>
-        <w:pPrChange w:id="113" w:author="Matthew Kevin Amadeus" w:date="2019-12-01T20:55:00Z">
+          <w:ins w:id="127" w:author="Matthew Kevin Amadeus" w:date="2019-12-01T20:54:00Z"/>
+        </w:rPr>
+        <w:pPrChange w:id="128" w:author="Matthew Kevin Amadeus" w:date="2019-12-01T20:55:00Z">
           <w:pPr>
             <w:pStyle w:val="Heading2"/>
             <w:tabs>
@@ -1988,7 +2178,7 @@
       <w:r>
         <w:t xml:space="preserve">A. </w:t>
       </w:r>
-      <w:ins w:id="114" w:author="Matthew Kevin Amadeus" w:date="2019-12-01T20:46:00Z">
+      <w:ins w:id="129" w:author="Matthew Kevin Amadeus" w:date="2019-12-01T20:46:00Z">
         <w:r>
           <w:t>Image Scaling</w:t>
         </w:r>
@@ -1996,7 +2186,7 @@
       <w:r>
         <w:t xml:space="preserve"> (Downscaling)</w:t>
       </w:r>
-      <w:del w:id="115" w:author="Matthew Kevin Amadeus" w:date="2019-12-01T20:45:00Z">
+      <w:del w:id="130" w:author="Matthew Kevin Amadeus" w:date="2019-12-01T20:45:00Z">
         <w:r>
           <w:delText>Figures and Tables</w:delText>
         </w:r>
@@ -2006,10 +2196,10 @@
       <w:pPr>
         <w:pStyle w:val="Text"/>
         <w:rPr>
-          <w:del w:id="116" w:author="Matthew Kevin Amadeus" w:date="2019-12-01T20:47:00Z"/>
-        </w:rPr>
-      </w:pPr>
-      <w:del w:id="117" w:author="Matthew Kevin Amadeus" w:date="2019-12-01T20:47:00Z">
+          <w:del w:id="131" w:author="Matthew Kevin Amadeus" w:date="2019-12-01T20:47:00Z"/>
+        </w:rPr>
+      </w:pPr>
+      <w:del w:id="132" w:author="Matthew Kevin Amadeus" w:date="2019-12-01T20:47:00Z">
         <w:r>
           <w:delText xml:space="preserve">Large figures and tables may span both columns. Place figure captions below the figures; place table titles above the tables. If your figure has two parts, include the labels “(a)” and “(b)” as part of the artwork. Please verify that the figures and tables you mention in the text actually exist. </w:delText>
         </w:r>
@@ -2028,10 +2218,10 @@
       <w:pPr>
         <w:pStyle w:val="Text"/>
         <w:rPr>
-          <w:del w:id="118" w:author="Matthew Kevin Amadeus" w:date="2019-12-01T20:47:00Z"/>
-        </w:rPr>
-      </w:pPr>
-      <w:del w:id="119" w:author="Matthew Kevin Amadeus" w:date="2019-12-01T20:47:00Z">
+          <w:del w:id="133" w:author="Matthew Kevin Amadeus" w:date="2019-12-01T20:47:00Z"/>
+        </w:rPr>
+      </w:pPr>
+      <w:del w:id="134" w:author="Matthew Kevin Amadeus" w:date="2019-12-01T20:47:00Z">
         <w:r>
           <w:delText xml:space="preserve">Figure axis labels are often a source of confusion. Use words rather than symbols. As an example, write the quantity “Magnetization,” or “Magnetization </w:delText>
         </w:r>
@@ -2083,7 +2273,7 @@
               <v:fill color2="black"/>
               <v:imagedata r:id="rId13" o:title=""/>
             </v:shape>
-            <o:OLEObject Type="Embed" ProgID="Equation.3" ShapeID="_x0000_i1025" DrawAspect="Content" ObjectID="_1636802423" r:id="rId14"/>
+            <o:OLEObject Type="Embed" ProgID="Equation.3" ShapeID="_x0000_i1025" DrawAspect="Content" ObjectID="_1636922822" r:id="rId14"/>
           </w:object>
         </w:r>
         <w:r>
@@ -2111,7 +2301,7 @@
       <w:pPr>
         <w:pStyle w:val="Text"/>
       </w:pPr>
-      <w:del w:id="120" w:author="Matthew Kevin Amadeus" w:date="2019-12-01T20:47:00Z">
+      <w:del w:id="135" w:author="Matthew Kevin Amadeus" w:date="2019-12-01T20:47:00Z">
         <w:r>
           <w:delText>Multipliers can be especially confusing. Write “Magnetization (kA/m)” or “Magnetization (10</w:delText>
         </w:r>
@@ -2134,42 +2324,42 @@
           <w:delText xml:space="preserve"> 1000” because the reader would not know whether the top axis label in Fig. 1 meant 16000 A/m or 0.016 A/m. Figure labels should be legible, approximately 8 to 12 point type.</w:delText>
         </w:r>
       </w:del>
-      <w:ins w:id="121" w:author="Matthew Kevin Amadeus" w:date="2019-12-01T21:18:00Z">
+      <w:ins w:id="136" w:author="Matthew Kevin Amadeus" w:date="2019-12-01T21:18:00Z">
         <w:r>
           <w:t>By how quadtrees work</w:t>
         </w:r>
       </w:ins>
-      <w:ins w:id="122" w:author="Matthew Kevin Amadeus" w:date="2019-12-01T21:19:00Z">
+      <w:ins w:id="137" w:author="Matthew Kevin Amadeus" w:date="2019-12-01T21:19:00Z">
         <w:r>
           <w:t xml:space="preserve">, image scaling by the factor of two is a trivial task. </w:t>
         </w:r>
       </w:ins>
-      <w:ins w:id="123" w:author="Matthew Kevin Amadeus" w:date="2019-12-01T21:20:00Z">
+      <w:ins w:id="138" w:author="Matthew Kevin Amadeus" w:date="2019-12-01T21:20:00Z">
         <w:r>
           <w:t xml:space="preserve">After the quadtrees has been made, </w:t>
         </w:r>
       </w:ins>
-      <w:ins w:id="124" w:author="Matthew Kevin Amadeus" w:date="2019-12-01T21:21:00Z">
+      <w:ins w:id="139" w:author="Matthew Kevin Amadeus" w:date="2019-12-01T21:21:00Z">
         <w:r>
           <w:t xml:space="preserve">by simply returning the image at </w:t>
         </w:r>
       </w:ins>
-      <w:ins w:id="125" w:author="Matthew Kevin Amadeus" w:date="2019-12-01T21:22:00Z">
+      <w:ins w:id="140" w:author="Matthew Kevin Amadeus" w:date="2019-12-01T21:22:00Z">
         <w:r>
           <w:t xml:space="preserve">the wanted level of the tree. For instance, suppose that you’ve constructed the quadtree from a 512x512 image. </w:t>
         </w:r>
       </w:ins>
-      <w:ins w:id="126" w:author="Matthew Kevin Amadeus" w:date="2019-12-01T21:23:00Z">
+      <w:ins w:id="141" w:author="Matthew Kevin Amadeus" w:date="2019-12-01T21:23:00Z">
         <w:r>
           <w:t>K</w:t>
         </w:r>
       </w:ins>
-      <w:ins w:id="127" w:author="Matthew Kevin Amadeus" w:date="2019-12-01T21:24:00Z">
+      <w:ins w:id="142" w:author="Matthew Kevin Amadeus" w:date="2019-12-01T21:24:00Z">
         <w:r>
           <w:t>eep in mind that each node contains the average color of that region.</w:t>
         </w:r>
       </w:ins>
-      <w:ins w:id="128" w:author="Matthew Kevin Amadeus" w:date="2019-12-01T21:25:00Z">
+      <w:ins w:id="143" w:author="Matthew Kevin Amadeus" w:date="2019-12-01T21:25:00Z">
         <w:r>
           <w:t xml:space="preserve"> </w:t>
         </w:r>
@@ -2177,7 +2367,7 @@
       <w:r>
         <w:t xml:space="preserve">With </w:t>
       </w:r>
-      <w:ins w:id="129" w:author="Matthew Kevin Amadeus" w:date="2019-12-01T21:25:00Z">
+      <w:ins w:id="144" w:author="Matthew Kevin Amadeus" w:date="2019-12-01T21:25:00Z">
         <w:r>
           <w:t>an input of level 1 (the root node), the</w:t>
         </w:r>
@@ -2188,7 +2378,7 @@
       <w:r>
         <w:t>quadtree</w:t>
       </w:r>
-      <w:ins w:id="130" w:author="Matthew Kevin Amadeus" w:date="2019-12-01T21:25:00Z">
+      <w:ins w:id="145" w:author="Matthew Kevin Amadeus" w:date="2019-12-01T21:25:00Z">
         <w:r>
           <w:t xml:space="preserve"> will return a 1x1 image</w:t>
         </w:r>
@@ -2396,11 +2586,11 @@
         <w:rPr>
           <w:i/>
           <w:iCs/>
-          <w:rPrChange w:id="131" w:author="Matthew Kevin Amadeus" w:date="2019-11-30T23:16:00Z">
+          <w:rPrChange w:id="146" w:author="Matthew Kevin Amadeus" w:date="2019-11-30T23:16:00Z">
             <w:rPr/>
           </w:rPrChange>
         </w:rPr>
-        <w:pPrChange w:id="132" w:author="Matthew Kevin Amadeus" w:date="2019-11-30T23:15:00Z">
+        <w:pPrChange w:id="147" w:author="Matthew Kevin Amadeus" w:date="2019-11-30T23:15:00Z">
           <w:pPr>
             <w:pStyle w:val="Text"/>
           </w:pPr>
@@ -2410,7 +2600,7 @@
         <w:rPr>
           <w:i/>
           <w:iCs/>
-          <w:rPrChange w:id="133" w:author="Matthew Kevin Amadeus" w:date="2019-11-30T23:16:00Z">
+          <w:rPrChange w:id="148" w:author="Matthew Kevin Amadeus" w:date="2019-11-30T23:16:00Z">
             <w:rPr/>
           </w:rPrChange>
         </w:rPr>
@@ -2427,7 +2617,7 @@
         <w:rPr>
           <w:i/>
           <w:iCs/>
-          <w:rPrChange w:id="134" w:author="Matthew Kevin Amadeus" w:date="2019-11-30T23:16:00Z">
+          <w:rPrChange w:id="149" w:author="Matthew Kevin Amadeus" w:date="2019-11-30T23:16:00Z">
             <w:rPr/>
           </w:rPrChange>
         </w:rPr>
@@ -2453,7 +2643,11 @@
         <w:t>region, we can get a simple downscaling of the image.</w:t>
       </w:r>
       <w:r>
-        <w:t xml:space="preserve"> The author made a simple script using Python and the OpenCV library to load the image, then manipulating it. Below here is the code.</w:t>
+        <w:t xml:space="preserve"> The author made a simple </w:t>
+      </w:r>
+      <w:r>
+        <w:lastRenderedPageBreak/>
+        <w:t>script using Python and the OpenCV library to load the image, then manipulating it. Below here is the code.</w:t>
       </w:r>
     </w:p>
     <w:p>
@@ -2482,7 +2676,29 @@
           <w:szCs w:val="16"/>
           <w:lang w:val="en-ID" w:eastAsia="en-ID"/>
         </w:rPr>
-        <w:t># Procedure for leveled scaling</w:t>
+        <w:t># Procedure for </w:t>
+      </w:r>
+      <w:proofErr w:type="spellStart"/>
+      <w:r>
+        <w:rPr>
+          <w:rFonts w:ascii="Consolas" w:eastAsia="Times New Roman" w:hAnsi="Consolas"/>
+          <w:color w:val="008000"/>
+          <w:sz w:val="16"/>
+          <w:szCs w:val="16"/>
+          <w:lang w:val="en-ID" w:eastAsia="en-ID"/>
+        </w:rPr>
+        <w:t>leveled</w:t>
+      </w:r>
+      <w:proofErr w:type="spellEnd"/>
+      <w:r>
+        <w:rPr>
+          <w:rFonts w:ascii="Consolas" w:eastAsia="Times New Roman" w:hAnsi="Consolas"/>
+          <w:color w:val="008000"/>
+          <w:sz w:val="16"/>
+          <w:szCs w:val="16"/>
+          <w:lang w:val="en-ID" w:eastAsia="en-ID"/>
+        </w:rPr>
+        <w:t> scaling</w:t>
       </w:r>
     </w:p>
     <w:p>
@@ -2516,7 +2732,29 @@
           <w:szCs w:val="16"/>
           <w:lang w:val="en-ID" w:eastAsia="en-ID"/>
         </w:rPr>
-        <w:t> createLeveledScaling(image, level):</w:t>
+        <w:t> </w:t>
+      </w:r>
+      <w:proofErr w:type="spellStart"/>
+      <w:r>
+        <w:rPr>
+          <w:rFonts w:ascii="Consolas" w:eastAsia="Times New Roman" w:hAnsi="Consolas"/>
+          <w:color w:val="000000"/>
+          <w:sz w:val="16"/>
+          <w:szCs w:val="16"/>
+          <w:lang w:val="en-ID" w:eastAsia="en-ID"/>
+        </w:rPr>
+        <w:t>createLeveledScaling</w:t>
+      </w:r>
+      <w:proofErr w:type="spellEnd"/>
+      <w:r>
+        <w:rPr>
+          <w:rFonts w:ascii="Consolas" w:eastAsia="Times New Roman" w:hAnsi="Consolas"/>
+          <w:color w:val="000000"/>
+          <w:sz w:val="16"/>
+          <w:szCs w:val="16"/>
+          <w:lang w:val="en-ID" w:eastAsia="en-ID"/>
+        </w:rPr>
+        <w:t>(image, level):</w:t>
       </w:r>
     </w:p>
     <w:p>
@@ -2540,7 +2778,29 @@
           <w:szCs w:val="16"/>
           <w:lang w:val="en-ID" w:eastAsia="en-ID"/>
         </w:rPr>
-        <w:t>    resultHeight = </w:t>
+        <w:t>    </w:t>
+      </w:r>
+      <w:proofErr w:type="spellStart"/>
+      <w:r>
+        <w:rPr>
+          <w:rFonts w:ascii="Consolas" w:eastAsia="Times New Roman" w:hAnsi="Consolas"/>
+          <w:color w:val="000000"/>
+          <w:sz w:val="16"/>
+          <w:szCs w:val="16"/>
+          <w:lang w:val="en-ID" w:eastAsia="en-ID"/>
+        </w:rPr>
+        <w:t>resultHeight</w:t>
+      </w:r>
+      <w:proofErr w:type="spellEnd"/>
+      <w:r>
+        <w:rPr>
+          <w:rFonts w:ascii="Consolas" w:eastAsia="Times New Roman" w:hAnsi="Consolas"/>
+          <w:color w:val="000000"/>
+          <w:sz w:val="16"/>
+          <w:szCs w:val="16"/>
+          <w:lang w:val="en-ID" w:eastAsia="en-ID"/>
+        </w:rPr>
+        <w:t> = </w:t>
       </w:r>
       <w:r>
         <w:rPr>
@@ -2584,7 +2844,29 @@
           <w:szCs w:val="16"/>
           <w:lang w:val="en-ID" w:eastAsia="en-ID"/>
         </w:rPr>
-        <w:t>    resultWidth = </w:t>
+        <w:t>    </w:t>
+      </w:r>
+      <w:proofErr w:type="spellStart"/>
+      <w:r>
+        <w:rPr>
+          <w:rFonts w:ascii="Consolas" w:eastAsia="Times New Roman" w:hAnsi="Consolas"/>
+          <w:color w:val="000000"/>
+          <w:sz w:val="16"/>
+          <w:szCs w:val="16"/>
+          <w:lang w:val="en-ID" w:eastAsia="en-ID"/>
+        </w:rPr>
+        <w:t>resultWidth</w:t>
+      </w:r>
+      <w:proofErr w:type="spellEnd"/>
+      <w:r>
+        <w:rPr>
+          <w:rFonts w:ascii="Consolas" w:eastAsia="Times New Roman" w:hAnsi="Consolas"/>
+          <w:color w:val="000000"/>
+          <w:sz w:val="16"/>
+          <w:szCs w:val="16"/>
+          <w:lang w:val="en-ID" w:eastAsia="en-ID"/>
+        </w:rPr>
+        <w:t> = </w:t>
       </w:r>
       <w:r>
         <w:rPr>
@@ -2756,8 +3038,20 @@
           <w:szCs w:val="16"/>
           <w:lang w:val="en-ID" w:eastAsia="en-ID"/>
         </w:rPr>
-        <w:t> image.mean</w:t>
-      </w:r>
+        <w:t> </w:t>
+      </w:r>
+      <w:proofErr w:type="spellStart"/>
+      <w:r>
+        <w:rPr>
+          <w:rFonts w:ascii="Consolas" w:eastAsia="Times New Roman" w:hAnsi="Consolas"/>
+          <w:color w:val="000000"/>
+          <w:sz w:val="16"/>
+          <w:szCs w:val="16"/>
+          <w:lang w:val="en-ID" w:eastAsia="en-ID"/>
+        </w:rPr>
+        <w:t>image.mean</w:t>
+      </w:r>
+      <w:proofErr w:type="spellEnd"/>
     </w:p>
     <w:p>
       <w:pPr>
@@ -2780,7 +3074,6 @@
           <w:szCs w:val="16"/>
           <w:lang w:val="en-ID" w:eastAsia="en-ID"/>
         </w:rPr>
-        <w:lastRenderedPageBreak/>
         <w:t>    </w:t>
       </w:r>
       <w:r>
@@ -2845,7 +3138,29 @@
           <w:szCs w:val="16"/>
           <w:lang w:val="en-ID" w:eastAsia="en-ID"/>
         </w:rPr>
-        <w:t> setQuadrants(</w:t>
+        <w:t> </w:t>
+      </w:r>
+      <w:proofErr w:type="spellStart"/>
+      <w:r>
+        <w:rPr>
+          <w:rFonts w:ascii="Consolas" w:eastAsia="Times New Roman" w:hAnsi="Consolas"/>
+          <w:color w:val="000000"/>
+          <w:sz w:val="16"/>
+          <w:szCs w:val="16"/>
+          <w:lang w:val="en-ID" w:eastAsia="en-ID"/>
+        </w:rPr>
+        <w:t>setQuadrants</w:t>
+      </w:r>
+      <w:proofErr w:type="spellEnd"/>
+      <w:r>
+        <w:rPr>
+          <w:rFonts w:ascii="Consolas" w:eastAsia="Times New Roman" w:hAnsi="Consolas"/>
+          <w:color w:val="000000"/>
+          <w:sz w:val="16"/>
+          <w:szCs w:val="16"/>
+          <w:lang w:val="en-ID" w:eastAsia="en-ID"/>
+        </w:rPr>
+        <w:t>(</w:t>
       </w:r>
     </w:p>
     <w:p>
@@ -2869,7 +3184,29 @@
           <w:szCs w:val="16"/>
           <w:lang w:val="en-ID" w:eastAsia="en-ID"/>
         </w:rPr>
-        <w:t>            imageResult,</w:t>
+        <w:t>            </w:t>
+      </w:r>
+      <w:proofErr w:type="spellStart"/>
+      <w:r>
+        <w:rPr>
+          <w:rFonts w:ascii="Consolas" w:eastAsia="Times New Roman" w:hAnsi="Consolas"/>
+          <w:color w:val="000000"/>
+          <w:sz w:val="16"/>
+          <w:szCs w:val="16"/>
+          <w:lang w:val="en-ID" w:eastAsia="en-ID"/>
+        </w:rPr>
+        <w:t>imageResult</w:t>
+      </w:r>
+      <w:proofErr w:type="spellEnd"/>
+      <w:r>
+        <w:rPr>
+          <w:rFonts w:ascii="Consolas" w:eastAsia="Times New Roman" w:hAnsi="Consolas"/>
+          <w:color w:val="000000"/>
+          <w:sz w:val="16"/>
+          <w:szCs w:val="16"/>
+          <w:lang w:val="en-ID" w:eastAsia="en-ID"/>
+        </w:rPr>
+        <w:t>,</w:t>
       </w:r>
     </w:p>
     <w:p>
@@ -2893,7 +3230,51 @@
           <w:szCs w:val="16"/>
           <w:lang w:val="en-ID" w:eastAsia="en-ID"/>
         </w:rPr>
-        <w:t>            createLeveledScaling(image.imageNW, level-</w:t>
+        <w:t>            </w:t>
+      </w:r>
+      <w:proofErr w:type="spellStart"/>
+      <w:r>
+        <w:rPr>
+          <w:rFonts w:ascii="Consolas" w:eastAsia="Times New Roman" w:hAnsi="Consolas"/>
+          <w:color w:val="000000"/>
+          <w:sz w:val="16"/>
+          <w:szCs w:val="16"/>
+          <w:lang w:val="en-ID" w:eastAsia="en-ID"/>
+        </w:rPr>
+        <w:t>createLeveledScaling</w:t>
+      </w:r>
+      <w:proofErr w:type="spellEnd"/>
+      <w:r>
+        <w:rPr>
+          <w:rFonts w:ascii="Consolas" w:eastAsia="Times New Roman" w:hAnsi="Consolas"/>
+          <w:color w:val="000000"/>
+          <w:sz w:val="16"/>
+          <w:szCs w:val="16"/>
+          <w:lang w:val="en-ID" w:eastAsia="en-ID"/>
+        </w:rPr>
+        <w:t>(</w:t>
+      </w:r>
+      <w:proofErr w:type="spellStart"/>
+      <w:r>
+        <w:rPr>
+          <w:rFonts w:ascii="Consolas" w:eastAsia="Times New Roman" w:hAnsi="Consolas"/>
+          <w:color w:val="000000"/>
+          <w:sz w:val="16"/>
+          <w:szCs w:val="16"/>
+          <w:lang w:val="en-ID" w:eastAsia="en-ID"/>
+        </w:rPr>
+        <w:t>image.imageNW</w:t>
+      </w:r>
+      <w:proofErr w:type="spellEnd"/>
+      <w:r>
+        <w:rPr>
+          <w:rFonts w:ascii="Consolas" w:eastAsia="Times New Roman" w:hAnsi="Consolas"/>
+          <w:color w:val="000000"/>
+          <w:sz w:val="16"/>
+          <w:szCs w:val="16"/>
+          <w:lang w:val="en-ID" w:eastAsia="en-ID"/>
+        </w:rPr>
+        <w:t>, level-</w:t>
       </w:r>
       <w:r>
         <w:rPr>
@@ -2937,7 +3318,51 @@
           <w:szCs w:val="16"/>
           <w:lang w:val="en-ID" w:eastAsia="en-ID"/>
         </w:rPr>
-        <w:t>            createLeveledScaling(image.imageNE, level-</w:t>
+        <w:t>            </w:t>
+      </w:r>
+      <w:proofErr w:type="spellStart"/>
+      <w:r>
+        <w:rPr>
+          <w:rFonts w:ascii="Consolas" w:eastAsia="Times New Roman" w:hAnsi="Consolas"/>
+          <w:color w:val="000000"/>
+          <w:sz w:val="16"/>
+          <w:szCs w:val="16"/>
+          <w:lang w:val="en-ID" w:eastAsia="en-ID"/>
+        </w:rPr>
+        <w:t>createLeveledScaling</w:t>
+      </w:r>
+      <w:proofErr w:type="spellEnd"/>
+      <w:r>
+        <w:rPr>
+          <w:rFonts w:ascii="Consolas" w:eastAsia="Times New Roman" w:hAnsi="Consolas"/>
+          <w:color w:val="000000"/>
+          <w:sz w:val="16"/>
+          <w:szCs w:val="16"/>
+          <w:lang w:val="en-ID" w:eastAsia="en-ID"/>
+        </w:rPr>
+        <w:t>(</w:t>
+      </w:r>
+      <w:proofErr w:type="spellStart"/>
+      <w:r>
+        <w:rPr>
+          <w:rFonts w:ascii="Consolas" w:eastAsia="Times New Roman" w:hAnsi="Consolas"/>
+          <w:color w:val="000000"/>
+          <w:sz w:val="16"/>
+          <w:szCs w:val="16"/>
+          <w:lang w:val="en-ID" w:eastAsia="en-ID"/>
+        </w:rPr>
+        <w:t>image.imageNE</w:t>
+      </w:r>
+      <w:proofErr w:type="spellEnd"/>
+      <w:r>
+        <w:rPr>
+          <w:rFonts w:ascii="Consolas" w:eastAsia="Times New Roman" w:hAnsi="Consolas"/>
+          <w:color w:val="000000"/>
+          <w:sz w:val="16"/>
+          <w:szCs w:val="16"/>
+          <w:lang w:val="en-ID" w:eastAsia="en-ID"/>
+        </w:rPr>
+        <w:t>, level-</w:t>
       </w:r>
       <w:r>
         <w:rPr>
@@ -2981,7 +3406,51 @@
           <w:szCs w:val="16"/>
           <w:lang w:val="en-ID" w:eastAsia="en-ID"/>
         </w:rPr>
-        <w:t>            createLeveledScaling(image.imageSE, level-</w:t>
+        <w:t>            </w:t>
+      </w:r>
+      <w:proofErr w:type="spellStart"/>
+      <w:r>
+        <w:rPr>
+          <w:rFonts w:ascii="Consolas" w:eastAsia="Times New Roman" w:hAnsi="Consolas"/>
+          <w:color w:val="000000"/>
+          <w:sz w:val="16"/>
+          <w:szCs w:val="16"/>
+          <w:lang w:val="en-ID" w:eastAsia="en-ID"/>
+        </w:rPr>
+        <w:t>createLeveledScaling</w:t>
+      </w:r>
+      <w:proofErr w:type="spellEnd"/>
+      <w:r>
+        <w:rPr>
+          <w:rFonts w:ascii="Consolas" w:eastAsia="Times New Roman" w:hAnsi="Consolas"/>
+          <w:color w:val="000000"/>
+          <w:sz w:val="16"/>
+          <w:szCs w:val="16"/>
+          <w:lang w:val="en-ID" w:eastAsia="en-ID"/>
+        </w:rPr>
+        <w:t>(</w:t>
+      </w:r>
+      <w:proofErr w:type="spellStart"/>
+      <w:r>
+        <w:rPr>
+          <w:rFonts w:ascii="Consolas" w:eastAsia="Times New Roman" w:hAnsi="Consolas"/>
+          <w:color w:val="000000"/>
+          <w:sz w:val="16"/>
+          <w:szCs w:val="16"/>
+          <w:lang w:val="en-ID" w:eastAsia="en-ID"/>
+        </w:rPr>
+        <w:t>image.imageSE</w:t>
+      </w:r>
+      <w:proofErr w:type="spellEnd"/>
+      <w:r>
+        <w:rPr>
+          <w:rFonts w:ascii="Consolas" w:eastAsia="Times New Roman" w:hAnsi="Consolas"/>
+          <w:color w:val="000000"/>
+          <w:sz w:val="16"/>
+          <w:szCs w:val="16"/>
+          <w:lang w:val="en-ID" w:eastAsia="en-ID"/>
+        </w:rPr>
+        <w:t>, level-</w:t>
       </w:r>
       <w:r>
         <w:rPr>
@@ -3025,7 +3494,51 @@
           <w:szCs w:val="16"/>
           <w:lang w:val="en-ID" w:eastAsia="en-ID"/>
         </w:rPr>
-        <w:t>            createLeveledScaling(image.imageSW, level-</w:t>
+        <w:t>            </w:t>
+      </w:r>
+      <w:proofErr w:type="spellStart"/>
+      <w:r>
+        <w:rPr>
+          <w:rFonts w:ascii="Consolas" w:eastAsia="Times New Roman" w:hAnsi="Consolas"/>
+          <w:color w:val="000000"/>
+          <w:sz w:val="16"/>
+          <w:szCs w:val="16"/>
+          <w:lang w:val="en-ID" w:eastAsia="en-ID"/>
+        </w:rPr>
+        <w:t>createLeveledScaling</w:t>
+      </w:r>
+      <w:proofErr w:type="spellEnd"/>
+      <w:r>
+        <w:rPr>
+          <w:rFonts w:ascii="Consolas" w:eastAsia="Times New Roman" w:hAnsi="Consolas"/>
+          <w:color w:val="000000"/>
+          <w:sz w:val="16"/>
+          <w:szCs w:val="16"/>
+          <w:lang w:val="en-ID" w:eastAsia="en-ID"/>
+        </w:rPr>
+        <w:t>(</w:t>
+      </w:r>
+      <w:proofErr w:type="spellStart"/>
+      <w:r>
+        <w:rPr>
+          <w:rFonts w:ascii="Consolas" w:eastAsia="Times New Roman" w:hAnsi="Consolas"/>
+          <w:color w:val="000000"/>
+          <w:sz w:val="16"/>
+          <w:szCs w:val="16"/>
+          <w:lang w:val="en-ID" w:eastAsia="en-ID"/>
+        </w:rPr>
+        <w:t>image.imageSW</w:t>
+      </w:r>
+      <w:proofErr w:type="spellEnd"/>
+      <w:r>
+        <w:rPr>
+          <w:rFonts w:ascii="Consolas" w:eastAsia="Times New Roman" w:hAnsi="Consolas"/>
+          <w:color w:val="000000"/>
+          <w:sz w:val="16"/>
+          <w:szCs w:val="16"/>
+          <w:lang w:val="en-ID" w:eastAsia="en-ID"/>
+        </w:rPr>
+        <w:t>, level-</w:t>
       </w:r>
       <w:r>
         <w:rPr>
@@ -3155,7 +3668,29 @@
           <w:szCs w:val="16"/>
           <w:lang w:val="en-ID" w:eastAsia="en-ID"/>
         </w:rPr>
-        <w:t> exportScaling(filename, show=</w:t>
+        <w:t> </w:t>
+      </w:r>
+      <w:proofErr w:type="spellStart"/>
+      <w:r>
+        <w:rPr>
+          <w:rFonts w:ascii="Consolas" w:eastAsia="Times New Roman" w:hAnsi="Consolas"/>
+          <w:color w:val="000000"/>
+          <w:sz w:val="16"/>
+          <w:szCs w:val="16"/>
+          <w:lang w:val="en-ID" w:eastAsia="en-ID"/>
+        </w:rPr>
+        <w:t>exportScaling</w:t>
+      </w:r>
+      <w:proofErr w:type="spellEnd"/>
+      <w:r>
+        <w:rPr>
+          <w:rFonts w:ascii="Consolas" w:eastAsia="Times New Roman" w:hAnsi="Consolas"/>
+          <w:color w:val="000000"/>
+          <w:sz w:val="16"/>
+          <w:szCs w:val="16"/>
+          <w:lang w:val="en-ID" w:eastAsia="en-ID"/>
+        </w:rPr>
+        <w:t>(filename, show=</w:t>
       </w:r>
       <w:r>
         <w:rPr>
@@ -3257,7 +3792,29 @@
           <w:szCs w:val="16"/>
           <w:lang w:val="en-ID" w:eastAsia="en-ID"/>
         </w:rPr>
-        <w:t> i </w:t>
+        <w:t> </w:t>
+      </w:r>
+      <w:proofErr w:type="spellStart"/>
+      <w:r>
+        <w:rPr>
+          <w:rFonts w:ascii="Consolas" w:eastAsia="Times New Roman" w:hAnsi="Consolas"/>
+          <w:color w:val="000000"/>
+          <w:sz w:val="16"/>
+          <w:szCs w:val="16"/>
+          <w:lang w:val="en-ID" w:eastAsia="en-ID"/>
+        </w:rPr>
+        <w:t>i</w:t>
+      </w:r>
+      <w:proofErr w:type="spellEnd"/>
+      <w:r>
+        <w:rPr>
+          <w:rFonts w:ascii="Consolas" w:eastAsia="Times New Roman" w:hAnsi="Consolas"/>
+          <w:color w:val="000000"/>
+          <w:sz w:val="16"/>
+          <w:szCs w:val="16"/>
+          <w:lang w:val="en-ID" w:eastAsia="en-ID"/>
+        </w:rPr>
+        <w:t> </w:t>
       </w:r>
       <w:r>
         <w:rPr>
@@ -3361,8 +3918,20 @@
           <w:szCs w:val="16"/>
           <w:lang w:val="en-ID" w:eastAsia="en-ID"/>
         </w:rPr>
-        <w:t>&lt;&lt;i</w:t>
-      </w:r>
+        <w:t>&lt;&lt;</w:t>
+      </w:r>
+      <w:proofErr w:type="spellStart"/>
+      <w:r>
+        <w:rPr>
+          <w:rFonts w:ascii="Consolas" w:eastAsia="Times New Roman" w:hAnsi="Consolas"/>
+          <w:color w:val="000000"/>
+          <w:sz w:val="16"/>
+          <w:szCs w:val="16"/>
+          <w:lang w:val="en-ID" w:eastAsia="en-ID"/>
+        </w:rPr>
+        <w:t>i</w:t>
+      </w:r>
+      <w:proofErr w:type="spellEnd"/>
     </w:p>
     <w:p>
       <w:pPr>
@@ -3385,7 +3954,51 @@
           <w:szCs w:val="16"/>
           <w:lang w:val="en-ID" w:eastAsia="en-ID"/>
         </w:rPr>
-        <w:t>        result = createLeveledScaling(Q, i)</w:t>
+        <w:t>        result = </w:t>
+      </w:r>
+      <w:proofErr w:type="spellStart"/>
+      <w:r>
+        <w:rPr>
+          <w:rFonts w:ascii="Consolas" w:eastAsia="Times New Roman" w:hAnsi="Consolas"/>
+          <w:color w:val="000000"/>
+          <w:sz w:val="16"/>
+          <w:szCs w:val="16"/>
+          <w:lang w:val="en-ID" w:eastAsia="en-ID"/>
+        </w:rPr>
+        <w:t>createLeveledScaling</w:t>
+      </w:r>
+      <w:proofErr w:type="spellEnd"/>
+      <w:r>
+        <w:rPr>
+          <w:rFonts w:ascii="Consolas" w:eastAsia="Times New Roman" w:hAnsi="Consolas"/>
+          <w:color w:val="000000"/>
+          <w:sz w:val="16"/>
+          <w:szCs w:val="16"/>
+          <w:lang w:val="en-ID" w:eastAsia="en-ID"/>
+        </w:rPr>
+        <w:t>(Q, </w:t>
+      </w:r>
+      <w:proofErr w:type="spellStart"/>
+      <w:r>
+        <w:rPr>
+          <w:rFonts w:ascii="Consolas" w:eastAsia="Times New Roman" w:hAnsi="Consolas"/>
+          <w:color w:val="000000"/>
+          <w:sz w:val="16"/>
+          <w:szCs w:val="16"/>
+          <w:lang w:val="en-ID" w:eastAsia="en-ID"/>
+        </w:rPr>
+        <w:t>i</w:t>
+      </w:r>
+      <w:proofErr w:type="spellEnd"/>
+      <w:r>
+        <w:rPr>
+          <w:rFonts w:ascii="Consolas" w:eastAsia="Times New Roman" w:hAnsi="Consolas"/>
+          <w:color w:val="000000"/>
+          <w:sz w:val="16"/>
+          <w:szCs w:val="16"/>
+          <w:lang w:val="en-ID" w:eastAsia="en-ID"/>
+        </w:rPr>
+        <w:t>)</w:t>
       </w:r>
     </w:p>
     <w:p>
@@ -3453,7 +4066,29 @@
           <w:szCs w:val="16"/>
           <w:lang w:val="en-ID" w:eastAsia="en-ID"/>
         </w:rPr>
-        <w:t>            showImage(result)</w:t>
+        <w:t>            </w:t>
+      </w:r>
+      <w:proofErr w:type="spellStart"/>
+      <w:r>
+        <w:rPr>
+          <w:rFonts w:ascii="Consolas" w:eastAsia="Times New Roman" w:hAnsi="Consolas"/>
+          <w:color w:val="000000"/>
+          <w:sz w:val="16"/>
+          <w:szCs w:val="16"/>
+          <w:lang w:val="en-ID" w:eastAsia="en-ID"/>
+        </w:rPr>
+        <w:t>showImage</w:t>
+      </w:r>
+      <w:proofErr w:type="spellEnd"/>
+      <w:r>
+        <w:rPr>
+          <w:rFonts w:ascii="Consolas" w:eastAsia="Times New Roman" w:hAnsi="Consolas"/>
+          <w:color w:val="000000"/>
+          <w:sz w:val="16"/>
+          <w:szCs w:val="16"/>
+          <w:lang w:val="en-ID" w:eastAsia="en-ID"/>
+        </w:rPr>
+        <w:t>(result)</w:t>
       </w:r>
     </w:p>
     <w:p>
@@ -3512,6 +4147,7 @@
       <w:r>
         <w:t xml:space="preserve">The procedure </w:t>
       </w:r>
+      <w:proofErr w:type="spellStart"/>
       <w:r>
         <w:rPr>
           <w:rFonts w:ascii="Consolas" w:hAnsi="Consolas"/>
@@ -3520,12 +4156,14 @@
         </w:rPr>
         <w:t>createLeveledScaling</w:t>
       </w:r>
+      <w:proofErr w:type="spellEnd"/>
       <w:r>
         <w:t xml:space="preserve"> is a procedure used to </w:t>
       </w:r>
       <w:r>
         <w:t xml:space="preserve">create a scaled image at a certain level of the quadtree. The other procedure, </w:t>
       </w:r>
+      <w:proofErr w:type="spellStart"/>
       <w:r>
         <w:rPr>
           <w:rFonts w:ascii="Consolas" w:hAnsi="Consolas"/>
@@ -3534,6 +4172,7 @@
         </w:rPr>
         <w:t>exportScaling</w:t>
       </w:r>
+      <w:proofErr w:type="spellEnd"/>
       <w:r>
         <w:t xml:space="preserve"> is used to output the scaled image into a folder. The author made this procedure in order to show all the possible scaling that quadtree can make.</w:t>
       </w:r>
@@ -3549,6 +4188,9 @@
         <w:jc w:val="center"/>
       </w:pPr>
       <w:r>
+        <w:rPr>
+          <w:noProof/>
+        </w:rPr>
         <w:drawing>
           <wp:inline distT="0" distB="0" distL="0" distR="0" wp14:anchorId="480D2B71" wp14:editId="5C673E72">
             <wp:extent cx="2590800" cy="689692"/>
@@ -3599,11 +4241,11 @@
         <w:rPr>
           <w:i/>
           <w:iCs/>
-          <w:rPrChange w:id="135" w:author="Matthew Kevin Amadeus" w:date="2019-11-30T23:16:00Z">
+          <w:rPrChange w:id="150" w:author="Matthew Kevin Amadeus" w:date="2019-11-30T23:16:00Z">
             <w:rPr/>
           </w:rPrChange>
         </w:rPr>
-        <w:pPrChange w:id="136" w:author="Matthew Kevin Amadeus" w:date="2019-11-30T23:15:00Z">
+        <w:pPrChange w:id="151" w:author="Matthew Kevin Amadeus" w:date="2019-11-30T23:15:00Z">
           <w:pPr>
             <w:pStyle w:val="Text"/>
           </w:pPr>
@@ -3613,7 +4255,7 @@
         <w:rPr>
           <w:i/>
           <w:iCs/>
-          <w:rPrChange w:id="137" w:author="Matthew Kevin Amadeus" w:date="2019-11-30T23:16:00Z">
+          <w:rPrChange w:id="152" w:author="Matthew Kevin Amadeus" w:date="2019-11-30T23:16:00Z">
             <w:rPr/>
           </w:rPrChange>
         </w:rPr>
@@ -3624,20 +4266,13 @@
           <w:i/>
           <w:iCs/>
         </w:rPr>
-        <w:t xml:space="preserve"> Results shown in a folder</w:t>
+        <w:t xml:space="preserve"> Results shown in a folder. Source: Author</w:t>
       </w:r>
       <w:r>
         <w:rPr>
           <w:i/>
           <w:iCs/>
-        </w:rPr>
-        <w:t>. Source: Author</w:t>
-      </w:r>
-      <w:r>
-        <w:rPr>
-          <w:i/>
-          <w:iCs/>
-          <w:rPrChange w:id="138" w:author="Matthew Kevin Amadeus" w:date="2019-11-30T23:16:00Z">
+          <w:rPrChange w:id="153" w:author="Matthew Kevin Amadeus" w:date="2019-11-30T23:16:00Z">
             <w:rPr/>
           </w:rPrChange>
         </w:rPr>
@@ -3654,26 +4289,39 @@
         <w:pStyle w:val="Text"/>
       </w:pPr>
       <w:r>
-        <w:t>Is the scaling useful? Well, it depends on how the image will be used. The user may just adjust the scaling by eye, to see which one is the best. The author also made a graph about the image size compared to the dimension of the image.</w:t>
-      </w:r>
-    </w:p>
-    <w:p>
-      <w:pPr>
-        <w:pStyle w:val="Text"/>
-      </w:pPr>
-    </w:p>
-    <w:p>
-      <w:pPr>
-        <w:pStyle w:val="Text"/>
+        <w:t xml:space="preserve">Is the scaling useful? Well, it depends on how the image will be used. The user may just adjust the scaling </w:t>
+      </w:r>
+      <w:r>
+        <w:t xml:space="preserve">ratio and judge the result </w:t>
+      </w:r>
+      <w:r>
+        <w:t xml:space="preserve">by eye, to see which one is the best. </w:t>
+      </w:r>
+      <w:r>
+        <w:t xml:space="preserve">The implementation that the author made may not be very suitable for general image scaling, as it blindly takes the average color. </w:t>
+      </w:r>
+      <w:r>
+        <w:t>The author also made a graph about the image size compared to the dimension of the image.</w:t>
+      </w:r>
+    </w:p>
+    <w:p>
+      <w:pPr>
+        <w:pStyle w:val="Text"/>
+      </w:pPr>
+    </w:p>
+    <w:p>
+      <w:pPr>
+        <w:pStyle w:val="Text"/>
+        <w:jc w:val="center"/>
       </w:pPr>
       <w:r>
         <w:rPr>
           <w:noProof/>
         </w:rPr>
         <w:drawing>
-          <wp:inline distT="0" distB="0" distL="0" distR="0" wp14:anchorId="4299D72D" wp14:editId="24B86BE7">
-            <wp:extent cx="2705100" cy="2422478"/>
-            <wp:effectExtent l="0" t="0" r="0" b="16510"/>
+          <wp:inline distT="0" distB="0" distL="0" distR="0" wp14:anchorId="4299D72D" wp14:editId="1C3AE623">
+            <wp:extent cx="2964180" cy="1935480"/>
+            <wp:effectExtent l="0" t="0" r="7620" b="7620"/>
             <wp:docPr id="14" name="Chart 14">
               <a:extLst xmlns:a="http://schemas.openxmlformats.org/drawingml/2006/main">
                 <a:ext uri="{FF2B5EF4-FFF2-40B4-BE49-F238E27FC236}">
@@ -3699,11 +4347,11 @@
         <w:rPr>
           <w:i/>
           <w:iCs/>
-          <w:rPrChange w:id="139" w:author="Matthew Kevin Amadeus" w:date="2019-11-30T23:16:00Z">
+          <w:rPrChange w:id="154" w:author="Matthew Kevin Amadeus" w:date="2019-11-30T23:16:00Z">
             <w:rPr/>
           </w:rPrChange>
         </w:rPr>
-        <w:pPrChange w:id="140" w:author="Matthew Kevin Amadeus" w:date="2019-11-30T23:15:00Z">
+        <w:pPrChange w:id="155" w:author="Matthew Kevin Amadeus" w:date="2019-11-30T23:15:00Z">
           <w:pPr>
             <w:pStyle w:val="Text"/>
           </w:pPr>
@@ -3713,38 +4361,41 @@
         <w:rPr>
           <w:i/>
           <w:iCs/>
-          <w:rPrChange w:id="141" w:author="Matthew Kevin Amadeus" w:date="2019-11-30T23:16:00Z">
+          <w:rPrChange w:id="156" w:author="Matthew Kevin Amadeus" w:date="2019-11-30T23:16:00Z">
             <w:rPr/>
           </w:rPrChange>
         </w:rPr>
-        <w:t>(Fig 1:</w:t>
+        <w:t>(</w:t>
       </w:r>
       <w:r>
         <w:rPr>
           <w:i/>
           <w:iCs/>
         </w:rPr>
-        <w:t xml:space="preserve"> </w:t>
+        <w:t>Plot</w:t>
       </w:r>
       <w:r>
         <w:rPr>
           <w:i/>
           <w:iCs/>
-        </w:rPr>
-        <w:t>Graph of image size growth compared to its dimension</w:t>
+          <w:rPrChange w:id="157" w:author="Matthew Kevin Amadeus" w:date="2019-11-30T23:16:00Z">
+            <w:rPr/>
+          </w:rPrChange>
+        </w:rPr>
+        <w:t xml:space="preserve"> 1:</w:t>
       </w:r>
       <w:r>
         <w:rPr>
           <w:i/>
           <w:iCs/>
         </w:rPr>
-        <w:t>. Source: Author</w:t>
+        <w:t xml:space="preserve"> Graph of image size growth compared to its dimension. Source: Author</w:t>
       </w:r>
       <w:r>
         <w:rPr>
           <w:i/>
           <w:iCs/>
-          <w:rPrChange w:id="142" w:author="Matthew Kevin Amadeus" w:date="2019-11-30T23:16:00Z">
+          <w:rPrChange w:id="158" w:author="Matthew Kevin Amadeus" w:date="2019-11-30T23:16:00Z">
             <w:rPr/>
           </w:rPrChange>
         </w:rPr>
@@ -3761,10 +4412,34 @@
         <w:pStyle w:val="Text"/>
       </w:pPr>
       <w:r>
-        <w:t>By making the plot, it can be deduced that the growth of the image size can be modelled as a quadratic equation (to the height or width). In other words, the image grows size grows linearly when compared to the number of pixels.</w:t>
-      </w:r>
-      <w:bookmarkStart w:id="143" w:name="_GoBack"/>
-      <w:bookmarkEnd w:id="143"/>
+        <w:t xml:space="preserve">By making the plot, it can be deduced that the growth of the image size can be modelled as </w:t>
+      </w:r>
+      <w:r>
+        <w:rPr>
+          <w:i/>
+          <w:iCs/>
+        </w:rPr>
+        <w:t>a quadratic equation</w:t>
+      </w:r>
+      <w:r>
+        <w:t xml:space="preserve"> (to the height or width). In other words, the image grows size grows </w:t>
+      </w:r>
+      <w:r>
+        <w:rPr>
+          <w:i/>
+          <w:iCs/>
+        </w:rPr>
+        <w:t>linearly</w:t>
+      </w:r>
+      <w:r>
+        <w:t xml:space="preserve"> when compared to the number of pixels.</w:t>
+      </w:r>
+      <w:r>
+        <w:t xml:space="preserve"> Note that all of the images are </w:t>
+      </w:r>
+      <w:r>
+        <w:t>exported from the program from OpenCV.</w:t>
+      </w:r>
     </w:p>
     <w:p>
       <w:pPr>
@@ -3779,47 +4454,92 @@
         </w:tabs>
       </w:pPr>
       <w:r>
-        <w:t>B. References</w:t>
-      </w:r>
-    </w:p>
-    <w:p>
-      <w:pPr>
-        <w:pStyle w:val="Text"/>
-      </w:pPr>
-      <w:r>
-        <w:t>Number citations consecutively in square brackets [1]. The sentence punctuation follows the brackets [2]. Multiple references [2], [3] are each numbered with separate brackets [1]–[3]. When citing a section in a book, please give the relevant page numbers [2]. In sentences, refer simply to the reference number, as in [3]. Do not use “Ref. [3]” or “reference [3]” except at the beginning of a sentence: “Reference [3] shows ... .”</w:t>
-      </w:r>
-    </w:p>
-    <w:p>
-      <w:pPr>
-        <w:pStyle w:val="Text"/>
-      </w:pPr>
-      <w:r>
-        <w:t xml:space="preserve">Number footnotes separately in superscripts (Insert | Footnote). Place the actual footnote at the bottom of the column in which it is cited; do not put footnotes in the reference list (endnotes). Use letters for table footnotes. </w:t>
-      </w:r>
-    </w:p>
-    <w:p>
-      <w:pPr>
-        <w:pStyle w:val="Text"/>
-      </w:pPr>
-      <w:r>
-        <w:t>Please note that the references at the end of this document are in the preferred referencing style. Give all authors’ names; do not use “</w:t>
-      </w:r>
-      <w:r>
-        <w:rPr>
-          <w:i/>
-          <w:iCs/>
-        </w:rPr>
-        <w:t>et al</w:t>
-      </w:r>
-      <w:r>
-        <w:t>.” unless there are six authors or more. Use a space after authors' initials. Papers that have not been published should be cited as “unpublished” [4]. Papers that have been submitted for publication should be cited as “submitted for publication” [5]. Papers that have been accepted for publication, but not yet specified for an issue should be cited as “to be published” [6]. Please give affiliations and addresses for private communications [7].</w:t>
-      </w:r>
-    </w:p>
-    <w:p>
-      <w:pPr>
-        <w:pStyle w:val="Text"/>
-      </w:pPr>
+        <w:t>B</w:t>
+      </w:r>
+      <w:r>
+        <w:t>.</w:t>
+      </w:r>
+      <w:r>
+        <w:t xml:space="preserve"> Image </w:t>
+      </w:r>
+      <w:r>
+        <w:t>Blending</w:t>
+      </w:r>
+    </w:p>
+    <w:p>
+      <w:pPr>
+        <w:pStyle w:val="Text"/>
+        <w:rPr>
+          <w:del w:id="159" w:author="Matthew Kevin Amadeus" w:date="2019-12-03T21:30:00Z"/>
+        </w:rPr>
+      </w:pPr>
+      <w:r>
+        <w:t xml:space="preserve">OpenCV itself has its own procedure to blend two image, by using the </w:t>
+      </w:r>
+      <w:proofErr w:type="spellStart"/>
+      <w:r>
+        <w:rPr>
+          <w:rFonts w:ascii="Consolas" w:hAnsi="Consolas"/>
+          <w:color w:val="000000"/>
+          <w:lang w:val="en-ID" w:eastAsia="en-ID"/>
+        </w:rPr>
+        <w:t>addWeighted</w:t>
+      </w:r>
+      <w:proofErr w:type="spellEnd"/>
+      <w:r>
+        <w:t xml:space="preserve"> procedure. The author also made an implementation using quadtrees, with the same principles as that procedure. </w:t>
+      </w:r>
+      <w:r>
+        <w:t>Image blending is simply just averaging two colors together at a certain level of two quadtrees</w:t>
+      </w:r>
+      <w:r>
+        <w:t>.</w:t>
+      </w:r>
+      <w:r>
+        <w:t xml:space="preserve"> By averaging two colors without weights (meaning: both colors have equal weight; 50%:50%).</w:t>
+      </w:r>
+    </w:p>
+    <w:p>
+      <w:pPr>
+        <w:pStyle w:val="Text"/>
+        <w:pPrChange w:id="160" w:author="Matthew Kevin Amadeus" w:date="2019-12-03T21:30:00Z">
+          <w:pPr>
+            <w:pStyle w:val="Text"/>
+          </w:pPr>
+        </w:pPrChange>
+      </w:pPr>
+    </w:p>
+    <w:p>
+      <w:pPr>
+        <w:pStyle w:val="Text"/>
+      </w:pPr>
+    </w:p>
+    <w:p>
+      <w:pPr>
+        <w:pStyle w:val="Heading1"/>
+        <w:tabs>
+          <w:tab w:val="left" w:pos="0"/>
+        </w:tabs>
+        <w:rPr>
+          <w:ins w:id="161" w:author="Matthew Kevin Amadeus" w:date="2019-12-03T21:28:00Z"/>
+        </w:rPr>
+      </w:pPr>
+      <w:ins w:id="162" w:author="Matthew Kevin Amadeus" w:date="2019-12-03T21:28:00Z">
+        <w:r>
+          <w:t>I</w:t>
+        </w:r>
+        <w:r>
+          <w:t>V</w:t>
+        </w:r>
+        <w:r>
+          <w:t xml:space="preserve">.   </w:t>
+        </w:r>
+      </w:ins>
+      <w:ins w:id="163" w:author="Matthew Kevin Amadeus" w:date="2019-12-03T21:29:00Z">
+        <w:r>
+          <w:t>Quadtree Based Lossy Image Compression</w:t>
+        </w:r>
+      </w:ins>
     </w:p>
     <w:p>
       <w:pPr>
@@ -3827,23 +4547,929 @@
         <w:tabs>
           <w:tab w:val="left" w:pos="142"/>
         </w:tabs>
-      </w:pPr>
-      <w:r>
-        <w:t>C. Abbreviations and Acronyms</w:t>
-      </w:r>
-    </w:p>
-    <w:p>
-      <w:pPr>
-        <w:pStyle w:val="Text"/>
-      </w:pPr>
-      <w:r>
-        <w:t>Define abbreviations and acronyms the first time they are used in the text, even after they have already been defined in the abstract. Abbreviations that incorporate periods should not have spaces: write “C.N.R.S.,” not “C. N. R. S.” Do not use abbreviations in the title unless they are unavoidable.</w:t>
-      </w:r>
-    </w:p>
-    <w:p>
-      <w:pPr>
-        <w:pStyle w:val="Text"/>
-      </w:pPr>
+        <w:rPr>
+          <w:del w:id="164" w:author="Matthew Kevin Amadeus" w:date="2019-12-03T21:28:00Z"/>
+        </w:rPr>
+      </w:pPr>
+      <w:del w:id="165" w:author="Matthew Kevin Amadeus" w:date="2019-12-03T21:28:00Z">
+        <w:r>
+          <w:delText xml:space="preserve">C. </w:delText>
+        </w:r>
+        <w:r>
+          <w:delText>Quadtree Based Lossy Image Compression</w:delText>
+        </w:r>
+      </w:del>
+    </w:p>
+    <w:p>
+      <w:pPr>
+        <w:pStyle w:val="Text"/>
+      </w:pPr>
+      <w:r>
+        <w:t xml:space="preserve">The author implemented a lossy image compression using quadtree. </w:t>
+      </w:r>
+      <w:r>
+        <w:t>This is merely a concept based on an idea of only returning some colors with a low enough standard deviation. This lossy compression technique uses a breadth first search (BFS) algorithm in order to process each of the region of the quadtree.</w:t>
+      </w:r>
+      <w:r>
+        <w:t xml:space="preserve"> This lossy image compression was inspired by a quadtree based art on an image [XX]. The lossy compression is made similar to that quadtree art.</w:t>
+      </w:r>
+    </w:p>
+    <w:p>
+      <w:pPr>
+        <w:pStyle w:val="Text"/>
+        <w:rPr>
+          <w:del w:id="166" w:author="Matthew Kevin Amadeus" w:date="2019-12-03T23:56:00Z"/>
+        </w:rPr>
+        <w:pPrChange w:id="167" w:author="Matthew Kevin Amadeus" w:date="2019-12-03T23:56:00Z">
+          <w:pPr>
+            <w:pStyle w:val="Text"/>
+          </w:pPr>
+        </w:pPrChange>
+      </w:pPr>
+      <w:r>
+        <w:t xml:space="preserve">The algorithm is highly based on the averaged standard deviation of the RGB values. </w:t>
+      </w:r>
+      <w:r>
+        <w:t>The author tests for the image of size 512x512, with the same output size. The settings for the default standard deviation limit is</w:t>
+      </w:r>
+      <w:r>
+        <w:t xml:space="preserve"> </w:t>
+      </w:r>
+      <w:r>
+        <w:t>set to be 10.0, which the author highly recommends</w:t>
+      </w:r>
+      <w:r>
+        <w:t xml:space="preserve"> if the purpose is to test for the effectiveness of the lossy compression</w:t>
+      </w:r>
+      <w:r>
+        <w:t>. If it’s more than 10.0, the image quality is starting to</w:t>
+      </w:r>
+      <w:r>
+        <w:t xml:space="preserve"> look very degraded.</w:t>
+      </w:r>
+      <w:del w:id="168" w:author="Matthew Kevin Amadeus" w:date="2019-12-03T21:29:00Z">
+        <w:r>
+          <w:delText xml:space="preserve"> </w:delText>
+        </w:r>
+      </w:del>
+    </w:p>
+    <w:p>
+      <w:pPr>
+        <w:pStyle w:val="Text"/>
+        <w:rPr>
+          <w:del w:id="169" w:author="Matthew Kevin Amadeus" w:date="2019-12-03T21:47:00Z"/>
+        </w:rPr>
+        <w:pPrChange w:id="170" w:author="Matthew Kevin Amadeus" w:date="2019-12-03T23:56:00Z">
+          <w:pPr>
+            <w:pStyle w:val="Text"/>
+          </w:pPr>
+        </w:pPrChange>
+      </w:pPr>
+    </w:p>
+    <w:p>
+      <w:pPr>
+        <w:pStyle w:val="Text"/>
+        <w:rPr>
+          <w:ins w:id="171" w:author="Matthew Kevin Amadeus" w:date="2019-12-02T18:53:00Z"/>
+          <w:i/>
+          <w:iCs/>
+        </w:rPr>
+        <w:pPrChange w:id="172" w:author="Matthew Kevin Amadeus" w:date="2019-12-03T23:56:00Z">
+          <w:pPr>
+            <w:pStyle w:val="Text"/>
+            <w:ind w:firstLine="0"/>
+            <w:jc w:val="center"/>
+          </w:pPr>
+        </w:pPrChange>
+      </w:pPr>
+    </w:p>
+    <w:p>
+      <w:pPr>
+        <w:pStyle w:val="Text"/>
+        <w:rPr>
+          <w:ins w:id="173" w:author="Matthew Kevin Amadeus" w:date="2019-12-02T19:07:00Z"/>
+        </w:rPr>
+        <w:pPrChange w:id="174" w:author="Matthew Kevin Amadeus" w:date="2019-12-02T19:08:00Z">
+          <w:pPr>
+            <w:pStyle w:val="Text"/>
+            <w:jc w:val="left"/>
+          </w:pPr>
+        </w:pPrChange>
+      </w:pPr>
+      <w:ins w:id="175" w:author="Matthew Kevin Amadeus" w:date="2019-12-02T19:03:00Z">
+        <w:r>
+          <w:t>Because O</w:t>
+        </w:r>
+      </w:ins>
+      <w:ins w:id="176" w:author="Matthew Kevin Amadeus" w:date="2019-12-02T19:04:00Z">
+        <w:r>
+          <w:t>penCV gives the standard deviation in [B,</w:t>
+        </w:r>
+      </w:ins>
+      <w:ins w:id="177" w:author="Matthew Kevin Amadeus" w:date="2019-12-02T19:05:00Z">
+        <w:r>
+          <w:t xml:space="preserve"> </w:t>
+        </w:r>
+      </w:ins>
+      <w:ins w:id="178" w:author="Matthew Kevin Amadeus" w:date="2019-12-02T19:04:00Z">
+        <w:r>
+          <w:t>G,</w:t>
+        </w:r>
+      </w:ins>
+      <w:ins w:id="179" w:author="Matthew Kevin Amadeus" w:date="2019-12-02T19:05:00Z">
+        <w:r>
+          <w:t xml:space="preserve"> </w:t>
+        </w:r>
+      </w:ins>
+      <w:ins w:id="180" w:author="Matthew Kevin Amadeus" w:date="2019-12-02T19:04:00Z">
+        <w:r>
+          <w:t xml:space="preserve">R] format (in the form of list), so the author averages </w:t>
+        </w:r>
+      </w:ins>
+      <w:ins w:id="181" w:author="Matthew Kevin Amadeus" w:date="2019-12-02T19:05:00Z">
+        <w:r>
+          <w:t>the three standard deviation and crunch it into one number.</w:t>
+        </w:r>
+        <w:r>
+          <w:t xml:space="preserve"> </w:t>
+        </w:r>
+        <w:r>
+          <w:t>That number is further used to determine whether the BFS should continue or stop at that point.</w:t>
+        </w:r>
+        <w:r>
+          <w:t xml:space="preserve"> </w:t>
+        </w:r>
+      </w:ins>
+    </w:p>
+    <w:p>
+      <w:pPr>
+        <w:pStyle w:val="Text"/>
+        <w:rPr>
+          <w:ins w:id="182" w:author="Matthew Kevin Amadeus" w:date="2019-12-03T21:31:00Z"/>
+        </w:rPr>
+      </w:pPr>
+      <w:ins w:id="183" w:author="Matthew Kevin Amadeus" w:date="2019-12-02T19:07:00Z">
+        <w:r>
+          <w:t xml:space="preserve">This algorithm’s </w:t>
+        </w:r>
+      </w:ins>
+      <w:ins w:id="184" w:author="Matthew Kevin Amadeus" w:date="2019-12-02T19:08:00Z">
+        <w:r>
+          <w:t>main purpose is generally to just create a concept of a lossy compression based on a quadtree; hence the quality of image may suffer because of that. This compression actually is pretty good at compress</w:t>
+        </w:r>
+      </w:ins>
+      <w:ins w:id="185" w:author="Matthew Kevin Amadeus" w:date="2019-12-02T19:09:00Z">
+        <w:r>
+          <w:t>ing image into smaller size, but it destroys the image quite bad.</w:t>
+        </w:r>
+      </w:ins>
+    </w:p>
+    <w:p>
+      <w:pPr>
+        <w:pStyle w:val="Text"/>
+        <w:rPr>
+          <w:ins w:id="186" w:author="Matthew Kevin Amadeus" w:date="2019-12-03T21:47:00Z"/>
+        </w:rPr>
+      </w:pPr>
+      <w:ins w:id="187" w:author="Matthew Kevin Amadeus" w:date="2019-12-03T21:31:00Z">
+        <w:r>
+          <w:t xml:space="preserve">To show how the algorithm works, in this paper the author </w:t>
+        </w:r>
+        <w:r>
+          <w:lastRenderedPageBreak/>
+          <w:t xml:space="preserve">will be explaining it by showing the </w:t>
+        </w:r>
+        <w:r>
+          <w:t>images</w:t>
+        </w:r>
+      </w:ins>
+      <w:ins w:id="188" w:author="Matthew Kevin Amadeus" w:date="2019-12-03T21:46:00Z">
+        <w:r>
+          <w:t xml:space="preserve"> that the algorithm takes place. The au</w:t>
+        </w:r>
+      </w:ins>
+      <w:ins w:id="189" w:author="Matthew Kevin Amadeus" w:date="2019-12-03T21:47:00Z">
+        <w:r>
+          <w:t>thor will be using the Lenna image</w:t>
+        </w:r>
+      </w:ins>
+      <w:ins w:id="190" w:author="Matthew Kevin Amadeus" w:date="2019-12-03T21:49:00Z">
+        <w:r>
+          <w:t xml:space="preserve"> (with size of 512x512 pixels)</w:t>
+        </w:r>
+      </w:ins>
+      <w:ins w:id="191" w:author="Matthew Kevin Amadeus" w:date="2019-12-03T21:47:00Z">
+        <w:r>
+          <w:t xml:space="preserve"> to show the steps.</w:t>
+        </w:r>
+      </w:ins>
+    </w:p>
+    <w:p>
+      <w:pPr>
+        <w:pStyle w:val="Text"/>
+        <w:rPr>
+          <w:ins w:id="192" w:author="Matthew Kevin Amadeus" w:date="2019-12-03T22:01:00Z"/>
+        </w:rPr>
+      </w:pPr>
+      <w:ins w:id="193" w:author="Matthew Kevin Amadeus" w:date="2019-12-03T21:47:00Z">
+        <w:r>
+          <w:t>First, a quadtree representation of the image will be created. T</w:t>
+        </w:r>
+      </w:ins>
+      <w:ins w:id="194" w:author="Matthew Kevin Amadeus" w:date="2019-12-03T21:48:00Z">
+        <w:r>
+          <w:t>his process will take the longest</w:t>
+        </w:r>
+      </w:ins>
+      <w:ins w:id="195" w:author="Matthew Kevin Amadeus" w:date="2019-12-03T21:49:00Z">
+        <w:r>
+          <w:t xml:space="preserve"> time, as there will be </w:t>
+        </w:r>
+      </w:ins>
+      <w:ins w:id="196" w:author="Matthew Kevin Amadeus" w:date="2019-12-03T21:50:00Z">
+        <w:r>
+          <w:t>a lot of regions to be process. This may be a weakness of the author’s implementation, as the author constructed the tree top down; not bottom up. By constructing it top down, there are overlapping regions that are process</w:t>
+        </w:r>
+      </w:ins>
+      <w:ins w:id="197" w:author="Matthew Kevin Amadeus" w:date="2019-12-03T21:52:00Z">
+        <w:r>
+          <w:t>ed multiple times</w:t>
+        </w:r>
+      </w:ins>
+      <w:ins w:id="198" w:author="Matthew Kevin Amadeus" w:date="2019-12-03T21:58:00Z">
+        <w:r>
+          <w:t>, namely at the process of finding the average color and deviation</w:t>
+        </w:r>
+      </w:ins>
+      <w:ins w:id="199" w:author="Matthew Kevin Amadeus" w:date="2019-12-03T21:52:00Z">
+        <w:r>
+          <w:t>.</w:t>
+        </w:r>
+      </w:ins>
+      <w:ins w:id="200" w:author="Matthew Kevin Amadeus" w:date="2019-12-03T21:58:00Z">
+        <w:r>
+          <w:t xml:space="preserve"> Statistically speaking, both of those two </w:t>
+        </w:r>
+      </w:ins>
+      <w:ins w:id="201" w:author="Matthew Kevin Amadeus" w:date="2019-12-03T21:59:00Z">
+        <w:r>
+          <w:t>components from two different regions can be merged into one by simply averaging it again.</w:t>
+        </w:r>
+      </w:ins>
+    </w:p>
+    <w:p>
+      <w:pPr>
+        <w:pStyle w:val="Text"/>
+        <w:rPr>
+          <w:ins w:id="202" w:author="Matthew Kevin Amadeus" w:date="2019-12-03T23:55:00Z"/>
+        </w:rPr>
+      </w:pPr>
+      <w:ins w:id="203" w:author="Matthew Kevin Amadeus" w:date="2019-12-03T22:01:00Z">
+        <w:r>
+          <w:t xml:space="preserve">After the quadtree representation has been made, the BFS traversal of the quadtree will begin. The algorithm will push the whole region to the queue. After that, </w:t>
+        </w:r>
+      </w:ins>
+      <w:ins w:id="204" w:author="Matthew Kevin Amadeus" w:date="2019-12-03T22:02:00Z">
+        <w:r>
+          <w:t xml:space="preserve">for every region in the front of the queue will be checked; whether it satisfies the required deviation limit </w:t>
+        </w:r>
+        <w:r>
+          <w:t>and the required level of segmentation.</w:t>
+        </w:r>
+      </w:ins>
+      <w:ins w:id="205" w:author="Matthew Kevin Amadeus" w:date="2019-12-03T23:49:00Z">
+        <w:r>
+          <w:t xml:space="preserve"> Below is shown the process for </w:t>
+        </w:r>
+      </w:ins>
+      <w:ins w:id="206" w:author="Matthew Kevin Amadeus" w:date="2019-12-03T23:50:00Z">
+        <w:r>
+          <w:t>segmenting the image, with the minimal deviation of 8 and depth of 5</w:t>
+        </w:r>
+      </w:ins>
+      <w:ins w:id="207" w:author="Matthew Kevin Amadeus" w:date="2019-12-03T23:51:00Z">
+        <w:r>
+          <w:t>.</w:t>
+        </w:r>
+      </w:ins>
+    </w:p>
+    <w:p>
+      <w:pPr>
+        <w:pStyle w:val="Text"/>
+        <w:rPr>
+          <w:ins w:id="208" w:author="Matthew Kevin Amadeus" w:date="2019-12-03T23:51:00Z"/>
+        </w:rPr>
+      </w:pPr>
+    </w:p>
+    <w:p>
+      <w:pPr>
+        <w:pStyle w:val="Text"/>
+        <w:jc w:val="center"/>
+        <w:rPr>
+          <w:ins w:id="209" w:author="Matthew Kevin Amadeus" w:date="2019-12-03T23:55:00Z"/>
+        </w:rPr>
+      </w:pPr>
+      <w:ins w:id="210" w:author="Matthew Kevin Amadeus" w:date="2019-12-03T23:51:00Z">
+        <w:r>
+          <w:drawing>
+            <wp:inline distT="0" distB="0" distL="0" distR="0" wp14:anchorId="52767C2C" wp14:editId="0376CA2C">
+              <wp:extent cx="2277920" cy="2270760"/>
+              <wp:effectExtent l="0" t="0" r="8255" b="0"/>
+              <wp:docPr id="7" name="Picture 7"/>
+              <wp:cNvGraphicFramePr>
+                <a:graphicFrameLocks xmlns:a="http://schemas.openxmlformats.org/drawingml/2006/main" noChangeAspect="1"/>
+              </wp:cNvGraphicFramePr>
+              <a:graphic xmlns:a="http://schemas.openxmlformats.org/drawingml/2006/main">
+                <a:graphicData uri="http://schemas.openxmlformats.org/drawingml/2006/picture">
+                  <pic:pic xmlns:pic="http://schemas.openxmlformats.org/drawingml/2006/picture">
+                    <pic:nvPicPr>
+                      <pic:cNvPr id="1" name=""/>
+                      <pic:cNvPicPr/>
+                    </pic:nvPicPr>
+                    <pic:blipFill>
+                      <a:blip r:embed="rId20"/>
+                      <a:stretch>
+                        <a:fillRect/>
+                      </a:stretch>
+                    </pic:blipFill>
+                    <pic:spPr>
+                      <a:xfrm>
+                        <a:off x="0" y="0"/>
+                        <a:ext cx="2284571" cy="2277390"/>
+                      </a:xfrm>
+                      <a:prstGeom prst="rect">
+                        <a:avLst/>
+                      </a:prstGeom>
+                    </pic:spPr>
+                  </pic:pic>
+                </a:graphicData>
+              </a:graphic>
+            </wp:inline>
+          </w:drawing>
+        </w:r>
+      </w:ins>
+    </w:p>
+    <w:p>
+      <w:pPr>
+        <w:pStyle w:val="Text"/>
+        <w:ind w:firstLine="0"/>
+        <w:jc w:val="center"/>
+        <w:rPr>
+          <w:ins w:id="211" w:author="Matthew Kevin Amadeus" w:date="2019-12-03T23:55:00Z"/>
+          <w:i/>
+          <w:iCs/>
+        </w:rPr>
+      </w:pPr>
+      <w:ins w:id="212" w:author="Matthew Kevin Amadeus" w:date="2019-12-03T23:55:00Z">
+        <w:r>
+          <w:rPr>
+            <w:i/>
+            <w:iCs/>
+          </w:rPr>
+          <w:t>(Fig 1:</w:t>
+        </w:r>
+        <w:r>
+          <w:rPr>
+            <w:i/>
+            <w:iCs/>
+          </w:rPr>
+          <w:t xml:space="preserve"> Image of Lenna (512x512)</w:t>
+        </w:r>
+        <w:r>
+          <w:rPr>
+            <w:i/>
+            <w:iCs/>
+          </w:rPr>
+          <w:t>, first step of BFS decomposition</w:t>
+        </w:r>
+        <w:r>
+          <w:rPr>
+            <w:i/>
+            <w:iCs/>
+          </w:rPr>
+          <w:t>. Source: Author</w:t>
+        </w:r>
+        <w:r>
+          <w:rPr>
+            <w:i/>
+            <w:iCs/>
+          </w:rPr>
+          <w:t>)</w:t>
+        </w:r>
+      </w:ins>
+    </w:p>
+    <w:p>
+      <w:pPr>
+        <w:pStyle w:val="Text"/>
+        <w:jc w:val="center"/>
+        <w:rPr>
+          <w:ins w:id="213" w:author="Matthew Kevin Amadeus" w:date="2019-12-03T23:51:00Z"/>
+        </w:rPr>
+      </w:pPr>
+    </w:p>
+    <w:p>
+      <w:pPr>
+        <w:pStyle w:val="Text"/>
+        <w:jc w:val="center"/>
+        <w:rPr>
+          <w:ins w:id="214" w:author="Matthew Kevin Amadeus" w:date="2019-12-03T23:55:00Z"/>
+        </w:rPr>
+      </w:pPr>
+      <w:ins w:id="215" w:author="Matthew Kevin Amadeus" w:date="2019-12-03T23:52:00Z">
+        <w:r>
+          <w:drawing>
+            <wp:inline distT="0" distB="0" distL="0" distR="0" wp14:anchorId="6225C120" wp14:editId="2A2F8683">
+              <wp:extent cx="2316480" cy="2301917"/>
+              <wp:effectExtent l="0" t="0" r="7620" b="3175"/>
+              <wp:docPr id="8" name="Picture 8"/>
+              <wp:cNvGraphicFramePr>
+                <a:graphicFrameLocks xmlns:a="http://schemas.openxmlformats.org/drawingml/2006/main" noChangeAspect="1"/>
+              </wp:cNvGraphicFramePr>
+              <a:graphic xmlns:a="http://schemas.openxmlformats.org/drawingml/2006/main">
+                <a:graphicData uri="http://schemas.openxmlformats.org/drawingml/2006/picture">
+                  <pic:pic xmlns:pic="http://schemas.openxmlformats.org/drawingml/2006/picture">
+                    <pic:nvPicPr>
+                      <pic:cNvPr id="1" name=""/>
+                      <pic:cNvPicPr/>
+                    </pic:nvPicPr>
+                    <pic:blipFill>
+                      <a:blip r:embed="rId21"/>
+                      <a:stretch>
+                        <a:fillRect/>
+                      </a:stretch>
+                    </pic:blipFill>
+                    <pic:spPr>
+                      <a:xfrm>
+                        <a:off x="0" y="0"/>
+                        <a:ext cx="2334530" cy="2319853"/>
+                      </a:xfrm>
+                      <a:prstGeom prst="rect">
+                        <a:avLst/>
+                      </a:prstGeom>
+                    </pic:spPr>
+                  </pic:pic>
+                </a:graphicData>
+              </a:graphic>
+            </wp:inline>
+          </w:drawing>
+        </w:r>
+      </w:ins>
+    </w:p>
+    <w:p>
+      <w:pPr>
+        <w:pStyle w:val="Text"/>
+        <w:ind w:firstLine="0"/>
+        <w:jc w:val="center"/>
+        <w:rPr>
+          <w:ins w:id="216" w:author="Matthew Kevin Amadeus" w:date="2019-12-03T23:55:00Z"/>
+          <w:i/>
+          <w:iCs/>
+        </w:rPr>
+      </w:pPr>
+      <w:ins w:id="217" w:author="Matthew Kevin Amadeus" w:date="2019-12-03T23:55:00Z">
+        <w:r>
+          <w:rPr>
+            <w:i/>
+            <w:iCs/>
+          </w:rPr>
+          <w:t>(Fig 1:</w:t>
+        </w:r>
+        <w:r>
+          <w:rPr>
+            <w:i/>
+            <w:iCs/>
+          </w:rPr>
+          <w:t xml:space="preserve"> Image of Lenna (512x512</w:t>
+        </w:r>
+      </w:ins>
+      <w:ins w:id="218" w:author="Matthew Kevin Amadeus" w:date="2019-12-03T23:57:00Z">
+        <w:r>
+          <w:rPr>
+            <w:i/>
+            <w:iCs/>
+          </w:rPr>
+          <w:t xml:space="preserve">), </w:t>
+        </w:r>
+        <w:r>
+          <w:rPr>
+            <w:i/>
+            <w:iCs/>
+          </w:rPr>
+          <w:t xml:space="preserve">one of the steps of image segmentation to achieve </w:t>
+        </w:r>
+      </w:ins>
+      <w:ins w:id="219" w:author="Matthew Kevin Amadeus" w:date="2019-12-03T23:58:00Z">
+        <w:r>
+          <w:rPr>
+            <w:i/>
+            <w:iCs/>
+          </w:rPr>
+          <w:t>compression</w:t>
+        </w:r>
+      </w:ins>
+      <w:ins w:id="220" w:author="Matthew Kevin Amadeus" w:date="2019-12-03T23:57:00Z">
+        <w:r>
+          <w:rPr>
+            <w:i/>
+            <w:iCs/>
+          </w:rPr>
+          <w:t>. Source</w:t>
+        </w:r>
+      </w:ins>
+      <w:ins w:id="221" w:author="Matthew Kevin Amadeus" w:date="2019-12-03T23:55:00Z">
+        <w:r>
+          <w:rPr>
+            <w:i/>
+            <w:iCs/>
+          </w:rPr>
+          <w:t>: Author</w:t>
+        </w:r>
+        <w:r>
+          <w:rPr>
+            <w:i/>
+            <w:iCs/>
+          </w:rPr>
+          <w:t>)</w:t>
+        </w:r>
+      </w:ins>
+    </w:p>
+    <w:p>
+      <w:pPr>
+        <w:pStyle w:val="Text"/>
+        <w:jc w:val="center"/>
+        <w:rPr>
+          <w:ins w:id="222" w:author="Matthew Kevin Amadeus" w:date="2019-12-03T23:52:00Z"/>
+        </w:rPr>
+      </w:pPr>
+    </w:p>
+    <w:p>
+      <w:pPr>
+        <w:pStyle w:val="Text"/>
+        <w:rPr>
+          <w:ins w:id="223" w:author="Matthew Kevin Amadeus" w:date="2019-12-03T23:57:00Z"/>
+        </w:rPr>
+      </w:pPr>
+      <w:ins w:id="224" w:author="Matthew Kevin Amadeus" w:date="2019-12-03T23:54:00Z">
+        <w:r>
+          <w:t xml:space="preserve">If observed closely, the segmentation of certain region won’t continue if the deviation already satisfies the </w:t>
+        </w:r>
+      </w:ins>
+      <w:ins w:id="225" w:author="Matthew Kevin Amadeus" w:date="2019-12-03T23:55:00Z">
+        <w:r>
+          <w:t xml:space="preserve">required condition, </w:t>
+        </w:r>
+        <w:r>
+          <w:t>like shown in the figure below.</w:t>
+        </w:r>
+      </w:ins>
+    </w:p>
+    <w:p>
+      <w:pPr>
+        <w:pStyle w:val="Text"/>
+        <w:rPr>
+          <w:ins w:id="226" w:author="Matthew Kevin Amadeus" w:date="2019-12-03T23:57:00Z"/>
+        </w:rPr>
+      </w:pPr>
+    </w:p>
+    <w:p>
+      <w:pPr>
+        <w:pStyle w:val="Text"/>
+        <w:jc w:val="center"/>
+        <w:rPr>
+          <w:ins w:id="227" w:author="Matthew Kevin Amadeus" w:date="2019-12-03T23:57:00Z"/>
+        </w:rPr>
+      </w:pPr>
+      <w:ins w:id="228" w:author="Matthew Kevin Amadeus" w:date="2019-12-03T23:57:00Z">
+        <w:r>
+          <w:drawing>
+            <wp:inline distT="0" distB="0" distL="0" distR="0" wp14:anchorId="146BD74F" wp14:editId="1B7EC610">
+              <wp:extent cx="2223437" cy="2247900"/>
+              <wp:effectExtent l="0" t="0" r="5715" b="0"/>
+              <wp:docPr id="13" name="Picture 13"/>
+              <wp:cNvGraphicFramePr>
+                <a:graphicFrameLocks xmlns:a="http://schemas.openxmlformats.org/drawingml/2006/main" noChangeAspect="1"/>
+              </wp:cNvGraphicFramePr>
+              <a:graphic xmlns:a="http://schemas.openxmlformats.org/drawingml/2006/main">
+                <a:graphicData uri="http://schemas.openxmlformats.org/drawingml/2006/picture">
+                  <pic:pic xmlns:pic="http://schemas.openxmlformats.org/drawingml/2006/picture">
+                    <pic:nvPicPr>
+                      <pic:cNvPr id="1" name=""/>
+                      <pic:cNvPicPr/>
+                    </pic:nvPicPr>
+                    <pic:blipFill>
+                      <a:blip r:embed="rId22"/>
+                      <a:stretch>
+                        <a:fillRect/>
+                      </a:stretch>
+                    </pic:blipFill>
+                    <pic:spPr>
+                      <a:xfrm>
+                        <a:off x="0" y="0"/>
+                        <a:ext cx="2241408" cy="2266069"/>
+                      </a:xfrm>
+                      <a:prstGeom prst="rect">
+                        <a:avLst/>
+                      </a:prstGeom>
+                    </pic:spPr>
+                  </pic:pic>
+                </a:graphicData>
+              </a:graphic>
+            </wp:inline>
+          </w:drawing>
+        </w:r>
+      </w:ins>
+    </w:p>
+    <w:p>
+      <w:pPr>
+        <w:pStyle w:val="Text"/>
+        <w:jc w:val="center"/>
+        <w:rPr>
+          <w:ins w:id="229" w:author="Matthew Kevin Amadeus" w:date="2019-12-03T23:56:00Z"/>
+        </w:rPr>
+        <w:pPrChange w:id="230" w:author="Matthew Kevin Amadeus" w:date="2019-12-03T23:57:00Z">
+          <w:pPr>
+            <w:pStyle w:val="Text"/>
+          </w:pPr>
+        </w:pPrChange>
+      </w:pPr>
+    </w:p>
+    <w:p>
+      <w:pPr>
+        <w:pStyle w:val="Text"/>
+        <w:rPr>
+          <w:ins w:id="231" w:author="Matthew Kevin Amadeus" w:date="2019-12-03T23:55:00Z"/>
+        </w:rPr>
+        <w:pPrChange w:id="232" w:author="Matthew Kevin Amadeus" w:date="2019-12-03T23:58:00Z">
+          <w:pPr>
+            <w:pStyle w:val="Text"/>
+          </w:pPr>
+        </w:pPrChange>
+      </w:pPr>
+      <w:ins w:id="233" w:author="Matthew Kevin Amadeus" w:date="2019-12-03T23:56:00Z">
+        <w:r>
+          <w:t xml:space="preserve">The BFS traversal of the tree also has a certain pattern to it; the author chooses to do BFS traversal from the </w:t>
+        </w:r>
+      </w:ins>
+      <w:ins w:id="234" w:author="Matthew Kevin Amadeus" w:date="2019-12-03T23:57:00Z">
+        <w:r>
+          <w:t>NE region, NW region, SW region, and the SE region, respectively.</w:t>
+        </w:r>
+      </w:ins>
+      <w:ins w:id="235" w:author="Matthew Kevin Amadeus" w:date="2019-12-03T23:58:00Z">
+        <w:r>
+          <w:t xml:space="preserve"> This order of traversal doesn’t really affect the end result of image compression, thus can be ignored.</w:t>
+        </w:r>
+      </w:ins>
+    </w:p>
+    <w:p>
+      <w:pPr>
+        <w:pStyle w:val="Text"/>
+        <w:rPr>
+          <w:ins w:id="236" w:author="Matthew Kevin Amadeus" w:date="2019-12-03T21:31:00Z"/>
+        </w:rPr>
+        <w:pPrChange w:id="237" w:author="Matthew Kevin Amadeus" w:date="2019-12-03T23:55:00Z">
+          <w:pPr>
+            <w:pStyle w:val="Text"/>
+          </w:pPr>
+        </w:pPrChange>
+      </w:pPr>
+      <w:ins w:id="238" w:author="Matthew Kevin Amadeus" w:date="2019-12-03T23:59:00Z">
+        <w:r>
+          <w:t>As mentioned before, an appropriate value of</w:t>
+        </w:r>
+      </w:ins>
+    </w:p>
+    <w:p>
+      <w:pPr>
+        <w:pStyle w:val="Text"/>
+        <w:rPr>
+          <w:ins w:id="239" w:author="Matthew Kevin Amadeus" w:date="2019-12-02T19:09:00Z"/>
+        </w:rPr>
+      </w:pPr>
+    </w:p>
+    <w:p>
+      <w:pPr>
+        <w:pStyle w:val="Text"/>
+        <w:jc w:val="center"/>
+        <w:rPr>
+          <w:ins w:id="240" w:author="Matthew Kevin Amadeus" w:date="2019-12-03T21:47:00Z"/>
+        </w:rPr>
+      </w:pPr>
+      <w:ins w:id="241" w:author="Matthew Kevin Amadeus" w:date="2019-12-03T21:47:00Z">
+        <w:r>
+          <w:rPr>
+            <w:noProof/>
+          </w:rPr>
+          <w:drawing>
+            <wp:inline distT="0" distB="0" distL="0" distR="0" wp14:anchorId="44A2AD6D" wp14:editId="7D52FE1E">
+              <wp:extent cx="2293620" cy="2293620"/>
+              <wp:effectExtent l="0" t="0" r="0" b="0"/>
+              <wp:docPr id="16" name="Picture 16"/>
+              <wp:cNvGraphicFramePr>
+                <a:graphicFrameLocks xmlns:a="http://schemas.openxmlformats.org/drawingml/2006/main" noChangeAspect="1"/>
+              </wp:cNvGraphicFramePr>
+              <a:graphic xmlns:a="http://schemas.openxmlformats.org/drawingml/2006/main">
+                <a:graphicData uri="http://schemas.openxmlformats.org/drawingml/2006/picture">
+                  <pic:pic xmlns:pic="http://schemas.openxmlformats.org/drawingml/2006/picture">
+                    <pic:nvPicPr>
+                      <pic:cNvPr id="0" name="Picture 9"/>
+                      <pic:cNvPicPr>
+                        <a:picLocks noChangeAspect="1" noChangeArrowheads="1"/>
+                      </pic:cNvPicPr>
+                    </pic:nvPicPr>
+                    <pic:blipFill>
+                      <a:blip r:embed="rId23">
+                        <a:extLst>
+                          <a:ext uri="{28A0092B-C50C-407E-A947-70E740481C1C}">
+                            <a14:useLocalDpi xmlns:a14="http://schemas.microsoft.com/office/drawing/2010/main" val="0"/>
+                          </a:ext>
+                        </a:extLst>
+                      </a:blip>
+                      <a:srcRect/>
+                      <a:stretch>
+                        <a:fillRect/>
+                      </a:stretch>
+                    </pic:blipFill>
+                    <pic:spPr bwMode="auto">
+                      <a:xfrm>
+                        <a:off x="0" y="0"/>
+                        <a:ext cx="2293620" cy="2293620"/>
+                      </a:xfrm>
+                      <a:prstGeom prst="rect">
+                        <a:avLst/>
+                      </a:prstGeom>
+                      <a:noFill/>
+                      <a:ln>
+                        <a:noFill/>
+                      </a:ln>
+                    </pic:spPr>
+                  </pic:pic>
+                </a:graphicData>
+              </a:graphic>
+            </wp:inline>
+          </w:drawing>
+        </w:r>
+      </w:ins>
+    </w:p>
+    <w:p>
+      <w:pPr>
+        <w:pStyle w:val="Text"/>
+        <w:ind w:firstLine="0"/>
+        <w:jc w:val="center"/>
+        <w:rPr>
+          <w:ins w:id="242" w:author="Matthew Kevin Amadeus" w:date="2019-12-03T21:47:00Z"/>
+          <w:i/>
+          <w:iCs/>
+        </w:rPr>
+      </w:pPr>
+      <w:ins w:id="243" w:author="Matthew Kevin Amadeus" w:date="2019-12-03T21:47:00Z">
+        <w:r>
+          <w:rPr>
+            <w:i/>
+            <w:iCs/>
+          </w:rPr>
+          <w:t>(Fig 1:</w:t>
+        </w:r>
+        <w:r>
+          <w:rPr>
+            <w:i/>
+            <w:iCs/>
+          </w:rPr>
+          <w:t xml:space="preserve"> Image of Lenna (512x512), segmented by STD of 5.0. Source: Author</w:t>
+        </w:r>
+        <w:r>
+          <w:rPr>
+            <w:i/>
+            <w:iCs/>
+          </w:rPr>
+          <w:t>)</w:t>
+        </w:r>
+      </w:ins>
+    </w:p>
+    <w:p>
+      <w:pPr>
+        <w:pStyle w:val="Text"/>
+        <w:jc w:val="center"/>
+        <w:rPr>
+          <w:ins w:id="244" w:author="Matthew Kevin Amadeus" w:date="2019-12-03T21:47:00Z"/>
+        </w:rPr>
+      </w:pPr>
+    </w:p>
+    <w:p>
+      <w:pPr>
+        <w:pStyle w:val="Text"/>
+        <w:jc w:val="center"/>
+        <w:rPr>
+          <w:ins w:id="245" w:author="Matthew Kevin Amadeus" w:date="2019-12-03T21:47:00Z"/>
+        </w:rPr>
+      </w:pPr>
+      <w:ins w:id="246" w:author="Matthew Kevin Amadeus" w:date="2019-12-03T21:47:00Z">
+        <w:r>
+          <w:rPr>
+            <w:noProof/>
+          </w:rPr>
+          <w:drawing>
+            <wp:inline distT="0" distB="0" distL="0" distR="0" wp14:anchorId="5A807E38" wp14:editId="3953EA00">
+              <wp:extent cx="2346960" cy="2346960"/>
+              <wp:effectExtent l="0" t="0" r="0" b="0"/>
+              <wp:docPr id="17" name="Picture 17"/>
+              <wp:cNvGraphicFramePr>
+                <a:graphicFrameLocks xmlns:a="http://schemas.openxmlformats.org/drawingml/2006/main" noChangeAspect="1"/>
+              </wp:cNvGraphicFramePr>
+              <a:graphic xmlns:a="http://schemas.openxmlformats.org/drawingml/2006/main">
+                <a:graphicData uri="http://schemas.openxmlformats.org/drawingml/2006/picture">
+                  <pic:pic xmlns:pic="http://schemas.openxmlformats.org/drawingml/2006/picture">
+                    <pic:nvPicPr>
+                      <pic:cNvPr id="0" name="Picture 10"/>
+                      <pic:cNvPicPr>
+                        <a:picLocks noChangeAspect="1" noChangeArrowheads="1"/>
+                      </pic:cNvPicPr>
+                    </pic:nvPicPr>
+                    <pic:blipFill>
+                      <a:blip r:embed="rId24">
+                        <a:extLst>
+                          <a:ext uri="{28A0092B-C50C-407E-A947-70E740481C1C}">
+                            <a14:useLocalDpi xmlns:a14="http://schemas.microsoft.com/office/drawing/2010/main" val="0"/>
+                          </a:ext>
+                        </a:extLst>
+                      </a:blip>
+                      <a:srcRect/>
+                      <a:stretch>
+                        <a:fillRect/>
+                      </a:stretch>
+                    </pic:blipFill>
+                    <pic:spPr bwMode="auto">
+                      <a:xfrm>
+                        <a:off x="0" y="0"/>
+                        <a:ext cx="2346960" cy="2346960"/>
+                      </a:xfrm>
+                      <a:prstGeom prst="rect">
+                        <a:avLst/>
+                      </a:prstGeom>
+                      <a:noFill/>
+                      <a:ln>
+                        <a:noFill/>
+                      </a:ln>
+                    </pic:spPr>
+                  </pic:pic>
+                </a:graphicData>
+              </a:graphic>
+            </wp:inline>
+          </w:drawing>
+        </w:r>
+      </w:ins>
+    </w:p>
+    <w:p>
+      <w:pPr>
+        <w:pStyle w:val="Text"/>
+        <w:ind w:firstLine="0"/>
+        <w:jc w:val="center"/>
+        <w:rPr>
+          <w:ins w:id="247" w:author="Matthew Kevin Amadeus" w:date="2019-12-03T21:47:00Z"/>
+          <w:i/>
+          <w:iCs/>
+        </w:rPr>
+      </w:pPr>
+      <w:ins w:id="248" w:author="Matthew Kevin Amadeus" w:date="2019-12-03T21:47:00Z">
+        <w:r>
+          <w:rPr>
+            <w:i/>
+            <w:iCs/>
+          </w:rPr>
+          <w:lastRenderedPageBreak/>
+          <w:t>(Fig 1:</w:t>
+        </w:r>
+        <w:r>
+          <w:rPr>
+            <w:i/>
+            <w:iCs/>
+          </w:rPr>
+          <w:t xml:space="preserve"> Image of Lenna (512x512), segmented by STD of 15.0. Source: Author</w:t>
+        </w:r>
+        <w:r>
+          <w:rPr>
+            <w:i/>
+            <w:iCs/>
+          </w:rPr>
+          <w:t>)</w:t>
+        </w:r>
+      </w:ins>
+    </w:p>
+    <w:p>
+      <w:pPr>
+        <w:pStyle w:val="Text"/>
+        <w:jc w:val="left"/>
+        <w:rPr>
+          <w:del w:id="249" w:author="Matthew Kevin Amadeus" w:date="2019-12-04T00:00:00Z"/>
+        </w:rPr>
+        <w:pPrChange w:id="250" w:author="Matthew Kevin Amadeus" w:date="2019-12-02T19:03:00Z">
+          <w:pPr>
+            <w:pStyle w:val="Text"/>
+          </w:pPr>
+        </w:pPrChange>
+      </w:pPr>
+      <w:bookmarkStart w:id="251" w:name="_GoBack"/>
+      <w:bookmarkEnd w:id="251"/>
     </w:p>
     <w:p>
       <w:pPr>
@@ -3851,20 +5477,54 @@
         <w:tabs>
           <w:tab w:val="left" w:pos="142"/>
         </w:tabs>
-      </w:pPr>
-      <w:r>
-        <w:t>D. Equations</w:t>
-      </w:r>
-    </w:p>
-    <w:p>
-      <w:pPr>
-        <w:pStyle w:val="Text"/>
-      </w:pPr>
-      <w:r>
-        <w:t>Number equations consecutively with equation numbers in parentheses flush with the right margin, as in (1). First use the equation editor to create the equation. Then select the “Equation” markup style. Press the tab key and write the equation number in parentheses. To make your equations more compact, you may use the solidus ( / ), the exp function, or appropriate exponents. Use parentheses to avoid ambiguities in denominators. Punctuate equations when they are part of a sentence, as in</w:t>
-      </w:r>
-    </w:p>
-    <w:p/>
+        <w:ind w:left="0"/>
+        <w:rPr>
+          <w:del w:id="252" w:author="Matthew Kevin Amadeus" w:date="2019-12-04T00:00:00Z"/>
+        </w:rPr>
+        <w:pPrChange w:id="253" w:author="Matthew Kevin Amadeus" w:date="2019-12-04T00:00:00Z">
+          <w:pPr>
+            <w:pStyle w:val="Heading2"/>
+            <w:tabs>
+              <w:tab w:val="left" w:pos="142"/>
+            </w:tabs>
+          </w:pPr>
+        </w:pPrChange>
+      </w:pPr>
+      <w:del w:id="254" w:author="Matthew Kevin Amadeus" w:date="2019-12-04T00:00:00Z">
+        <w:r>
+          <w:delText>D. Equations</w:delText>
+        </w:r>
+      </w:del>
+    </w:p>
+    <w:p>
+      <w:pPr>
+        <w:pStyle w:val="Text"/>
+        <w:ind w:firstLine="0"/>
+        <w:rPr>
+          <w:del w:id="255" w:author="Matthew Kevin Amadeus" w:date="2019-12-04T00:00:00Z"/>
+        </w:rPr>
+        <w:pPrChange w:id="256" w:author="Matthew Kevin Amadeus" w:date="2019-12-04T00:00:00Z">
+          <w:pPr>
+            <w:pStyle w:val="Text"/>
+          </w:pPr>
+        </w:pPrChange>
+      </w:pPr>
+      <w:del w:id="257" w:author="Matthew Kevin Amadeus" w:date="2019-12-04T00:00:00Z">
+        <w:r>
+          <w:delText>Number equations consecutively with equation numbers in parentheses flush with the right margin, as in (1). First use the equation editor to create the equation. Then select the “Equation” markup style. Press the tab key and write the equation number in parentheses. To make your equations more compact, you may use the solidus ( / ), the exp function, or appropriate exponents. Use parentheses to avoid ambiguities in denominators. Punctuate equations when they are part of a sentence, as in</w:delText>
+        </w:r>
+      </w:del>
+    </w:p>
+    <w:p>
+      <w:pPr>
+        <w:rPr>
+          <w:del w:id="258" w:author="Matthew Kevin Amadeus" w:date="2019-12-04T00:00:00Z"/>
+        </w:rPr>
+        <w:pPrChange w:id="259" w:author="Matthew Kevin Amadeus" w:date="2019-12-04T00:00:00Z">
+          <w:pPr/>
+        </w:pPrChange>
+      </w:pPr>
+    </w:p>
     <w:p>
       <w:pPr>
         <w:pStyle w:val="Equation"/>
@@ -3872,52 +5532,91 @@
           <w:tab w:val="clear" w:pos="5040"/>
           <w:tab w:val="right" w:pos="4678"/>
         </w:tabs>
-      </w:pPr>
-      <w:r>
-        <w:rPr>
-          <w:position w:val="-28"/>
-        </w:rPr>
-        <w:object w:dxaOrig="5355" w:dyaOrig="764" w14:anchorId="016871FD">
-          <v:shape id="_x0000_i1026" type="#_x0000_t75" style="width:267.6pt;height:38.4pt" o:ole="" filled="t">
-            <v:fill color2="black"/>
-            <v:imagedata r:id="rId20" o:title=""/>
-          </v:shape>
-          <o:OLEObject Type="Embed" ProgID="Equation.3" ShapeID="_x0000_i1026" DrawAspect="Content" ObjectID="_1636802424" r:id="rId21"/>
-        </w:object>
-      </w:r>
-      <w:r>
-        <w:tab/>
-        <w:t>(1)</w:t>
-      </w:r>
-    </w:p>
-    <w:p/>
-    <w:p>
-      <w:pPr>
-        <w:pStyle w:val="Text"/>
-      </w:pPr>
-      <w:r>
-        <w:t>Be sure that the symbols in your equation have been defined before the equation appears or immediately following. Italicize symbols (</w:t>
-      </w:r>
-      <w:r>
-        <w:rPr>
-          <w:i/>
-          <w:iCs/>
-        </w:rPr>
-        <w:t>T</w:t>
-      </w:r>
-      <w:r>
-        <w:t xml:space="preserve"> might refer to temperature, but T is the unit tesla). </w:t>
-      </w:r>
-      <w:r>
-        <w:lastRenderedPageBreak/>
-        <w:t>Refer to “(1),” not “Eq. (1)” or “equation (1),” except at the beginning of a sentence: “Equation (1) is ... .”</w:t>
-      </w:r>
-    </w:p>
-    <w:p>
-      <w:pPr>
-        <w:pStyle w:val="Text"/>
-      </w:pPr>
-      <w:del w:id="144" w:author="Matthew Kevin Amadeus" w:date="2019-11-30T23:44:00Z">
+        <w:rPr>
+          <w:del w:id="260" w:author="Matthew Kevin Amadeus" w:date="2019-12-04T00:00:00Z"/>
+        </w:rPr>
+        <w:pPrChange w:id="261" w:author="Matthew Kevin Amadeus" w:date="2019-12-04T00:00:00Z">
+          <w:pPr>
+            <w:pStyle w:val="Equation"/>
+            <w:tabs>
+              <w:tab w:val="clear" w:pos="5040"/>
+              <w:tab w:val="right" w:pos="4678"/>
+            </w:tabs>
+          </w:pPr>
+        </w:pPrChange>
+      </w:pPr>
+      <w:del w:id="262" w:author="Matthew Kevin Amadeus" w:date="2019-12-04T00:00:00Z">
+        <w:r>
+          <w:rPr>
+            <w:position w:val="-28"/>
+          </w:rPr>
+          <w:object w:dxaOrig="5355" w:dyaOrig="764" w14:anchorId="016871FD">
+            <v:shape id="_x0000_i1026" type="#_x0000_t75" style="width:267.6pt;height:38.4pt" o:ole="" filled="t">
+              <v:fill color2="black"/>
+              <v:imagedata r:id="rId25" o:title=""/>
+            </v:shape>
+            <o:OLEObject Type="Embed" ProgID="Equation.3" ShapeID="_x0000_i1026" DrawAspect="Content" ObjectID="_1636922823" r:id="rId26"/>
+          </w:object>
+        </w:r>
+        <w:r>
+          <w:tab/>
+          <w:delText>(1)</w:delText>
+        </w:r>
+      </w:del>
+    </w:p>
+    <w:p>
+      <w:pPr>
+        <w:rPr>
+          <w:del w:id="263" w:author="Matthew Kevin Amadeus" w:date="2019-12-04T00:00:00Z"/>
+        </w:rPr>
+        <w:pPrChange w:id="264" w:author="Matthew Kevin Amadeus" w:date="2019-12-04T00:00:00Z">
+          <w:pPr/>
+        </w:pPrChange>
+      </w:pPr>
+    </w:p>
+    <w:p>
+      <w:pPr>
+        <w:pStyle w:val="Text"/>
+        <w:ind w:firstLine="0"/>
+        <w:rPr>
+          <w:del w:id="265" w:author="Matthew Kevin Amadeus" w:date="2019-12-04T00:00:00Z"/>
+        </w:rPr>
+        <w:pPrChange w:id="266" w:author="Matthew Kevin Amadeus" w:date="2019-12-04T00:00:00Z">
+          <w:pPr>
+            <w:pStyle w:val="Text"/>
+          </w:pPr>
+        </w:pPrChange>
+      </w:pPr>
+      <w:del w:id="267" w:author="Matthew Kevin Amadeus" w:date="2019-12-04T00:00:00Z">
+        <w:r>
+          <w:delText>Be sure that the symbols in your equation have been defined before the equation appears or immediately following. Italicize symbols (</w:delText>
+        </w:r>
+        <w:r>
+          <w:rPr>
+            <w:i/>
+            <w:iCs/>
+          </w:rPr>
+          <w:delText>T</w:delText>
+        </w:r>
+        <w:r>
+          <w:delText xml:space="preserve"> might refer to temperature, but T is the unit tesla). Refer to “(1),” not “Eq. (1)” or “equation (1),” except at the beginning of a sentence: “Equation (1) is ... .”</w:delText>
+        </w:r>
+      </w:del>
+    </w:p>
+    <w:p>
+      <w:pPr>
+        <w:pStyle w:val="Text"/>
+        <w:ind w:firstLine="0"/>
+        <w:rPr>
+          <w:del w:id="268" w:author="Matthew Kevin Amadeus" w:date="2019-12-04T00:00:00Z"/>
+        </w:rPr>
+        <w:pPrChange w:id="269" w:author="Matthew Kevin Amadeus" w:date="2019-12-04T00:00:00Z">
+          <w:pPr>
+            <w:pStyle w:val="Text"/>
+          </w:pPr>
+        </w:pPrChange>
+      </w:pPr>
+      <w:del w:id="270" w:author="Matthew Kevin Amadeus" w:date="2019-11-30T23:44:00Z">
         <w:r>
           <w:rPr>
             <w:noProof/>
@@ -3940,7 +5639,7 @@
                       </pic:cNvPicPr>
                     </pic:nvPicPr>
                     <pic:blipFill>
-                      <a:blip r:embed="rId22" cstate="print">
+                      <a:blip r:embed="rId27" cstate="print">
                         <a:extLst>
                           <a:ext uri="{28A0092B-C50C-407E-A947-70E740481C1C}">
                             <a14:useLocalDpi xmlns:a14="http://schemas.microsoft.com/office/drawing/2010/main" val="0"/>
@@ -3979,105 +5678,181 @@
         <w:tabs>
           <w:tab w:val="left" w:pos="142"/>
         </w:tabs>
-      </w:pPr>
-      <w:r>
-        <w:t>E. Other Recommendations</w:t>
-      </w:r>
-    </w:p>
-    <w:p>
-      <w:pPr>
-        <w:pStyle w:val="Text"/>
-      </w:pPr>
-      <w:r>
-        <w:t>Use one space after periods and colons. Hyphenate complex modifiers: “zero-field-cooled magnetization.” Avoid dangling participles, such as, “Using (1), the potential was calculated.” [It is not clear who or what used (1).] Write instead, “The potential was calculated by using (1),” or “Using (1), we calculated the potential.”</w:t>
-      </w:r>
-    </w:p>
-    <w:p>
-      <w:pPr>
-        <w:pStyle w:val="Text"/>
-      </w:pPr>
-      <w:r>
-        <w:t>Use a zero before decimal points: “0.25,” not “.25.” Use “cm</w:t>
-      </w:r>
-      <w:r>
-        <w:rPr>
-          <w:vertAlign w:val="superscript"/>
-        </w:rPr>
-        <w:t>3</w:t>
-      </w:r>
-      <w:r>
-        <w:t xml:space="preserve">,” not “cc.” Indicate sample dimensions as “0.1 cm </w:t>
-      </w:r>
-      <w:r>
-        <w:rPr>
-          <w:rFonts w:ascii="Symbol" w:hAnsi="Symbol"/>
-        </w:rPr>
-        <w:t></w:t>
-      </w:r>
-      <w:r>
-        <w:t xml:space="preserve"> 0.2 cm,” not “0.1 </w:t>
-      </w:r>
-      <w:r>
-        <w:rPr>
-          <w:rFonts w:ascii="Symbol" w:hAnsi="Symbol"/>
-        </w:rPr>
-        <w:t></w:t>
-      </w:r>
-      <w:r>
-        <w:t xml:space="preserve"> 0.2 cm</w:t>
-      </w:r>
-      <w:r>
-        <w:rPr>
-          <w:vertAlign w:val="superscript"/>
-        </w:rPr>
-        <w:t>2</w:t>
-      </w:r>
-      <w:r>
-        <w:t>.” The abbreviation for “seconds” is “s,” not “sec.” Do not mix complete spellings and abbreviations of units: use “Wb/m</w:t>
-      </w:r>
-      <w:r>
-        <w:rPr>
-          <w:vertAlign w:val="superscript"/>
-        </w:rPr>
-        <w:t>2</w:t>
-      </w:r>
-      <w:r>
-        <w:t>” or “webers per square meter,” not “webers/m</w:t>
-      </w:r>
-      <w:r>
-        <w:rPr>
-          <w:vertAlign w:val="superscript"/>
-        </w:rPr>
-        <w:t>2</w:t>
-      </w:r>
-      <w:r>
-        <w:t>.” When expressing a range of values, write “7 to 9” or “7-9,” not “7~9.”</w:t>
-      </w:r>
-    </w:p>
-    <w:p>
-      <w:pPr>
-        <w:pStyle w:val="Text"/>
-      </w:pPr>
-      <w:r>
-        <w:t>A parenthetical statement at the end of a sentence is punctuated outside of the closing parenthesis (like this). (A parenthetical sentence is punctuated within the parentheses.) In American English, periods and commas are within quotation marks, like “this period.” Other punctuation is “outside”! Avoid contractions; for example, write “do not” instead of “don’t.” The serial comma is preferred: “A, B, and C” instead of “A, B and C.”</w:t>
-      </w:r>
-    </w:p>
-    <w:p>
-      <w:pPr>
-        <w:pStyle w:val="Text"/>
-      </w:pPr>
-      <w:r>
-        <w:t xml:space="preserve">If you wish, you may write in the first person singular or plural and use the active voice (“I observed that ...” or “We observed that ...” instead of “It was observed that ...”). Remember to check spelling. If your native language is not English, please get a native English-speaking colleague to proofread your paper. </w:t>
-      </w:r>
-    </w:p>
-    <w:p>
-      <w:pPr>
-        <w:pStyle w:val="Text"/>
-      </w:pPr>
-    </w:p>
-    <w:p>
-      <w:pPr>
-        <w:pStyle w:val="Text"/>
+        <w:ind w:left="0"/>
+        <w:rPr>
+          <w:del w:id="271" w:author="Matthew Kevin Amadeus" w:date="2019-12-04T00:00:00Z"/>
+        </w:rPr>
+        <w:pPrChange w:id="272" w:author="Matthew Kevin Amadeus" w:date="2019-12-04T00:00:00Z">
+          <w:pPr>
+            <w:pStyle w:val="Heading2"/>
+            <w:tabs>
+              <w:tab w:val="left" w:pos="142"/>
+            </w:tabs>
+          </w:pPr>
+        </w:pPrChange>
+      </w:pPr>
+      <w:del w:id="273" w:author="Matthew Kevin Amadeus" w:date="2019-12-04T00:00:00Z">
+        <w:r>
+          <w:delText>E. Other Recommendations</w:delText>
+        </w:r>
+      </w:del>
+    </w:p>
+    <w:p>
+      <w:pPr>
+        <w:pStyle w:val="Text"/>
+        <w:ind w:firstLine="0"/>
+        <w:rPr>
+          <w:del w:id="274" w:author="Matthew Kevin Amadeus" w:date="2019-12-04T00:00:00Z"/>
+        </w:rPr>
+        <w:pPrChange w:id="275" w:author="Matthew Kevin Amadeus" w:date="2019-12-04T00:00:00Z">
+          <w:pPr>
+            <w:pStyle w:val="Text"/>
+          </w:pPr>
+        </w:pPrChange>
+      </w:pPr>
+      <w:del w:id="276" w:author="Matthew Kevin Amadeus" w:date="2019-12-04T00:00:00Z">
+        <w:r>
+          <w:delText>Use one space after periods and colons. Hyphenate complex modifiers: “zero-field-cooled magnetization.” Avoid dangling participles, such as, “Using (1), the potential was calculated.” [It is not clear who or what used (1).] Write instead, “The potential was calculated by using (1),” or “Using (1), we calculated the potential.”</w:delText>
+        </w:r>
+      </w:del>
+    </w:p>
+    <w:p>
+      <w:pPr>
+        <w:pStyle w:val="Text"/>
+        <w:ind w:firstLine="0"/>
+        <w:rPr>
+          <w:del w:id="277" w:author="Matthew Kevin Amadeus" w:date="2019-12-04T00:00:00Z"/>
+        </w:rPr>
+        <w:pPrChange w:id="278" w:author="Matthew Kevin Amadeus" w:date="2019-12-04T00:00:00Z">
+          <w:pPr>
+            <w:pStyle w:val="Text"/>
+          </w:pPr>
+        </w:pPrChange>
+      </w:pPr>
+      <w:del w:id="279" w:author="Matthew Kevin Amadeus" w:date="2019-12-04T00:00:00Z">
+        <w:r>
+          <w:delText>Use a zero before decimal points: “0.25,” not “.25.” Use “cm</w:delText>
+        </w:r>
+        <w:r>
+          <w:rPr>
+            <w:vertAlign w:val="superscript"/>
+          </w:rPr>
+          <w:delText>3</w:delText>
+        </w:r>
+        <w:r>
+          <w:delText xml:space="preserve">,” not “cc.” Indicate sample dimensions as “0.1 cm </w:delText>
+        </w:r>
+        <w:r>
+          <w:rPr>
+            <w:rFonts w:ascii="Symbol" w:hAnsi="Symbol"/>
+          </w:rPr>
+          <w:delText></w:delText>
+        </w:r>
+        <w:r>
+          <w:delText xml:space="preserve"> 0.2 cm,” not “0.1 </w:delText>
+        </w:r>
+        <w:r>
+          <w:rPr>
+            <w:rFonts w:ascii="Symbol" w:hAnsi="Symbol"/>
+          </w:rPr>
+          <w:delText></w:delText>
+        </w:r>
+        <w:r>
+          <w:delText xml:space="preserve"> 0.2 cm</w:delText>
+        </w:r>
+        <w:r>
+          <w:rPr>
+            <w:vertAlign w:val="superscript"/>
+          </w:rPr>
+          <w:delText>2</w:delText>
+        </w:r>
+        <w:r>
+          <w:delText>.” The abbreviation for “seconds” is “s,” not “sec.” Do not mix complete spellings and abbreviations of units: use “Wb/m</w:delText>
+        </w:r>
+        <w:r>
+          <w:rPr>
+            <w:vertAlign w:val="superscript"/>
+          </w:rPr>
+          <w:delText>2</w:delText>
+        </w:r>
+        <w:r>
+          <w:delText>” or “webers per square meter,” not “webers/m</w:delText>
+        </w:r>
+        <w:r>
+          <w:rPr>
+            <w:vertAlign w:val="superscript"/>
+          </w:rPr>
+          <w:delText>2</w:delText>
+        </w:r>
+        <w:r>
+          <w:delText>.” When expressing a range of values, write “7 to 9” or “7-9,” not “7~9.”</w:delText>
+        </w:r>
+      </w:del>
+    </w:p>
+    <w:p>
+      <w:pPr>
+        <w:pStyle w:val="Text"/>
+        <w:ind w:firstLine="0"/>
+        <w:rPr>
+          <w:del w:id="280" w:author="Matthew Kevin Amadeus" w:date="2019-12-04T00:00:00Z"/>
+        </w:rPr>
+        <w:pPrChange w:id="281" w:author="Matthew Kevin Amadeus" w:date="2019-12-04T00:00:00Z">
+          <w:pPr>
+            <w:pStyle w:val="Text"/>
+          </w:pPr>
+        </w:pPrChange>
+      </w:pPr>
+      <w:del w:id="282" w:author="Matthew Kevin Amadeus" w:date="2019-12-04T00:00:00Z">
+        <w:r>
+          <w:delText>A parenthetical statement at the end of a sentence is punctuated outside of the closing parenthesis (like this). (A parenthetical sentence is punctuated within the parentheses.) In American English, periods and commas are within quotation marks, like “this period.” Other punctuation is “outside”! Avoid contractions; for example, write “do not” instead of “don’t.” The serial comma is preferred: “A, B, and C” instead of “A, B and C.”</w:delText>
+        </w:r>
+      </w:del>
+    </w:p>
+    <w:p>
+      <w:pPr>
+        <w:pStyle w:val="Text"/>
+        <w:ind w:firstLine="0"/>
+        <w:rPr>
+          <w:del w:id="283" w:author="Matthew Kevin Amadeus" w:date="2019-12-04T00:00:00Z"/>
+        </w:rPr>
+        <w:pPrChange w:id="284" w:author="Matthew Kevin Amadeus" w:date="2019-12-04T00:00:00Z">
+          <w:pPr>
+            <w:pStyle w:val="Text"/>
+          </w:pPr>
+        </w:pPrChange>
+      </w:pPr>
+      <w:del w:id="285" w:author="Matthew Kevin Amadeus" w:date="2019-12-04T00:00:00Z">
+        <w:r>
+          <w:delText xml:space="preserve">If you wish, you may write in the first person singular or plural and use the active voice (“I observed that ...” or “We observed that ...” instead of “It was observed that ...”). Remember to check spelling. If your native language is not English, please get a native English-speaking colleague to proofread your paper. </w:delText>
+        </w:r>
+      </w:del>
+    </w:p>
+    <w:p>
+      <w:pPr>
+        <w:pStyle w:val="Text"/>
+        <w:ind w:firstLine="0"/>
+        <w:rPr>
+          <w:del w:id="286" w:author="Matthew Kevin Amadeus" w:date="2019-12-04T00:00:00Z"/>
+        </w:rPr>
+        <w:pPrChange w:id="287" w:author="Matthew Kevin Amadeus" w:date="2019-12-04T00:00:00Z">
+          <w:pPr>
+            <w:pStyle w:val="Text"/>
+          </w:pPr>
+        </w:pPrChange>
+      </w:pPr>
+    </w:p>
+    <w:p>
+      <w:pPr>
+        <w:pStyle w:val="Text"/>
+        <w:ind w:firstLine="0"/>
+        <w:rPr>
+          <w:del w:id="288" w:author="Matthew Kevin Amadeus" w:date="2019-12-04T00:00:00Z"/>
+        </w:rPr>
+        <w:pPrChange w:id="289" w:author="Matthew Kevin Amadeus" w:date="2019-12-04T00:00:00Z">
+          <w:pPr>
+            <w:pStyle w:val="Text"/>
+          </w:pPr>
+        </w:pPrChange>
       </w:pPr>
     </w:p>
     <w:p>
@@ -4086,96 +5861,145 @@
         <w:tabs>
           <w:tab w:val="left" w:pos="0"/>
         </w:tabs>
-      </w:pPr>
-      <w:r>
-        <w:t>IV.   Some Common Mistakes</w:t>
-      </w:r>
-    </w:p>
-    <w:p>
-      <w:pPr>
-        <w:pStyle w:val="Text"/>
-      </w:pPr>
-      <w:r>
-        <w:t>The word “data” is plural, not singular. The subscript for the permeability of vacuum µ</w:t>
-      </w:r>
-      <w:r>
-        <w:rPr>
-          <w:vertAlign w:val="subscript"/>
-        </w:rPr>
-        <w:t>0</w:t>
-      </w:r>
-      <w:r>
-        <w:t xml:space="preserve"> is zero, not a lowercase letter “o.” The term for residual magnetization is “remanence”; the adjective is “remanent”; do not write “remnance” or “remnant.” Use the word “micrometer” instead of “micron.” A graph within a graph is an “inset,” not an “insert.” The word “alternatively” is preferred to the word “alternately” (unless you really mean something that alternates). Use the word “whereas” instead of “while” (unless you are referring to simultaneous events). Do not use the word “essentially” to mean “approximately” or “effectively.” Do not use the word “issue” as a euphemism for “problem.” When compositions are not specified, separate chemical symbols by en-dashes; for example, “NiMn” indicates the intermetallic compound Ni</w:t>
-      </w:r>
-      <w:r>
-        <w:rPr>
-          <w:vertAlign w:val="subscript"/>
-        </w:rPr>
-        <w:t>0.5</w:t>
-      </w:r>
-      <w:r>
-        <w:t>Mn</w:t>
-      </w:r>
-      <w:r>
-        <w:rPr>
-          <w:vertAlign w:val="subscript"/>
-        </w:rPr>
-        <w:t>0.5</w:t>
-      </w:r>
-      <w:r>
-        <w:t xml:space="preserve"> whereas “Ni–Mn” indicates an alloy of some composition Ni</w:t>
-      </w:r>
-      <w:r>
-        <w:rPr>
-          <w:vertAlign w:val="subscript"/>
-        </w:rPr>
-        <w:t>x</w:t>
-      </w:r>
-      <w:r>
-        <w:t>Mn</w:t>
-      </w:r>
-      <w:r>
-        <w:rPr>
-          <w:vertAlign w:val="subscript"/>
-        </w:rPr>
-        <w:t>1-x</w:t>
-      </w:r>
-      <w:r>
-        <w:t>.</w:t>
-      </w:r>
-    </w:p>
-    <w:p>
-      <w:pPr>
-        <w:pStyle w:val="Text"/>
-      </w:pPr>
-      <w:r>
-        <w:t xml:space="preserve">Be aware of the different meanings of the homophones “affect” (usually a verb) and “effect” (usually a noun), “complement” and “compliment,” “discreet” and “discrete,” “principal” (e.g., “principal investigator”) and “principle” (e.g., “principle of measurement”). Do not confuse “imply” and “infer.” </w:t>
-      </w:r>
-    </w:p>
-    <w:p>
-      <w:pPr>
-        <w:pStyle w:val="Text"/>
-      </w:pPr>
-      <w:r>
-        <w:t xml:space="preserve">Prefixes such as “non,” “sub,” “micro,” “multi,” and “"ultra” are not independent words; they should be joined to the words </w:t>
-      </w:r>
-      <w:r>
-        <w:t>they modify, usually without a hyphen. There is no period after the “et” in the Latin abbreviation “</w:t>
-      </w:r>
-      <w:r>
-        <w:rPr>
-          <w:i/>
-          <w:iCs/>
-        </w:rPr>
-        <w:t>et al.</w:t>
-      </w:r>
-      <w:r>
-        <w:t>” (it is also italicized). The abbreviation “i.e.,” means “that is,” and the abbreviation “e.g.,” means “for example” (these abbreviations are not italicized).</w:t>
-      </w:r>
-    </w:p>
-    <w:p>
-      <w:pPr>
-        <w:pStyle w:val="Text"/>
+        <w:rPr>
+          <w:del w:id="290" w:author="Matthew Kevin Amadeus" w:date="2019-12-04T00:00:00Z"/>
+        </w:rPr>
+        <w:pPrChange w:id="291" w:author="Matthew Kevin Amadeus" w:date="2019-12-04T00:00:00Z">
+          <w:pPr>
+            <w:pStyle w:val="Heading1"/>
+            <w:tabs>
+              <w:tab w:val="left" w:pos="0"/>
+            </w:tabs>
+          </w:pPr>
+        </w:pPrChange>
+      </w:pPr>
+      <w:del w:id="292" w:author="Matthew Kevin Amadeus" w:date="2019-12-04T00:00:00Z">
+        <w:r>
+          <w:delText>IV.   Some Common Mistakes</w:delText>
+        </w:r>
+      </w:del>
+    </w:p>
+    <w:p>
+      <w:pPr>
+        <w:pStyle w:val="Text"/>
+        <w:ind w:firstLine="0"/>
+        <w:rPr>
+          <w:del w:id="293" w:author="Matthew Kevin Amadeus" w:date="2019-12-04T00:00:00Z"/>
+        </w:rPr>
+        <w:pPrChange w:id="294" w:author="Matthew Kevin Amadeus" w:date="2019-12-04T00:00:00Z">
+          <w:pPr>
+            <w:pStyle w:val="Text"/>
+          </w:pPr>
+        </w:pPrChange>
+      </w:pPr>
+      <w:del w:id="295" w:author="Matthew Kevin Amadeus" w:date="2019-12-04T00:00:00Z">
+        <w:r>
+          <w:delText>The word “data” is plural, not singular. The subscript for the permeability of vacuum µ</w:delText>
+        </w:r>
+        <w:r>
+          <w:rPr>
+            <w:vertAlign w:val="subscript"/>
+          </w:rPr>
+          <w:delText>0</w:delText>
+        </w:r>
+        <w:r>
+          <w:delText xml:space="preserve"> is zero, not a lowercase letter “o.” The term for residual magnetization is “remanence”; the adjective is “remanent”; do not write “remnance” or “remnant.” Use the word “micrometer” instead of “micron.” A graph within a graph is an “inset,” not an “insert.” The word “alternatively” is preferred to the word “alternately” (unless you really mean something that alternates). Use the word “whereas” instead of “while” (unless you are referring to simultaneous events). Do not use the word “essentially” to mean “approximately” or “effectively.” Do not use the word “issue” as a euphemism for “problem.” When compositions are not specified, separate chemical symbols by en-dashes; for example, “NiMn” indicates the intermetallic compound Ni</w:delText>
+        </w:r>
+        <w:r>
+          <w:rPr>
+            <w:vertAlign w:val="subscript"/>
+          </w:rPr>
+          <w:delText>0.5</w:delText>
+        </w:r>
+        <w:r>
+          <w:delText>Mn</w:delText>
+        </w:r>
+        <w:r>
+          <w:rPr>
+            <w:vertAlign w:val="subscript"/>
+          </w:rPr>
+          <w:delText>0.5</w:delText>
+        </w:r>
+        <w:r>
+          <w:delText xml:space="preserve"> whereas “Ni–Mn” indicates an alloy of some composition Ni</w:delText>
+        </w:r>
+        <w:r>
+          <w:rPr>
+            <w:vertAlign w:val="subscript"/>
+          </w:rPr>
+          <w:delText>x</w:delText>
+        </w:r>
+        <w:r>
+          <w:delText>Mn</w:delText>
+        </w:r>
+        <w:r>
+          <w:rPr>
+            <w:vertAlign w:val="subscript"/>
+          </w:rPr>
+          <w:delText>1-x</w:delText>
+        </w:r>
+        <w:r>
+          <w:delText>.</w:delText>
+        </w:r>
+      </w:del>
+    </w:p>
+    <w:p>
+      <w:pPr>
+        <w:pStyle w:val="Text"/>
+        <w:ind w:firstLine="0"/>
+        <w:rPr>
+          <w:del w:id="296" w:author="Matthew Kevin Amadeus" w:date="2019-12-04T00:00:00Z"/>
+        </w:rPr>
+        <w:pPrChange w:id="297" w:author="Matthew Kevin Amadeus" w:date="2019-12-04T00:00:00Z">
+          <w:pPr>
+            <w:pStyle w:val="Text"/>
+          </w:pPr>
+        </w:pPrChange>
+      </w:pPr>
+      <w:del w:id="298" w:author="Matthew Kevin Amadeus" w:date="2019-12-04T00:00:00Z">
+        <w:r>
+          <w:delText xml:space="preserve">Be aware of the different meanings of the homophones “affect” (usually a verb) and “effect” (usually a noun), “complement” and “compliment,” “discreet” and “discrete,” “principal” (e.g., “principal investigator”) and “principle” (e.g., “principle of measurement”). Do not confuse “imply” and “infer.” </w:delText>
+        </w:r>
+      </w:del>
+    </w:p>
+    <w:p>
+      <w:pPr>
+        <w:pStyle w:val="Text"/>
+        <w:ind w:firstLine="0"/>
+        <w:rPr>
+          <w:del w:id="299" w:author="Matthew Kevin Amadeus" w:date="2019-12-04T00:00:00Z"/>
+        </w:rPr>
+        <w:pPrChange w:id="300" w:author="Matthew Kevin Amadeus" w:date="2019-12-04T00:00:00Z">
+          <w:pPr>
+            <w:pStyle w:val="Text"/>
+          </w:pPr>
+        </w:pPrChange>
+      </w:pPr>
+      <w:del w:id="301" w:author="Matthew Kevin Amadeus" w:date="2019-12-04T00:00:00Z">
+        <w:r>
+          <w:delText>Prefixes such as “non,” “sub,” “micro,” “multi,” and “"ultra” are not independent words; they should be joined to the words they modify, usually without a hyphen. There is no period after the “et” in the Latin abbreviation “</w:delText>
+        </w:r>
+        <w:r>
+          <w:rPr>
+            <w:i/>
+            <w:iCs/>
+          </w:rPr>
+          <w:delText>et al.</w:delText>
+        </w:r>
+        <w:r>
+          <w:delText>” (it is also italicized). The abbreviation “i.e.,” means “that is,” and the abbreviation “e.g.,” means “for example” (these abbreviations are not italicized).</w:delText>
+        </w:r>
+      </w:del>
+    </w:p>
+    <w:p>
+      <w:pPr>
+        <w:pStyle w:val="Text"/>
+        <w:ind w:firstLine="0"/>
+        <w:pPrChange w:id="302" w:author="Matthew Kevin Amadeus" w:date="2019-12-04T00:00:00Z">
+          <w:pPr>
+            <w:pStyle w:val="Text"/>
+          </w:pPr>
+        </w:pPrChange>
       </w:pPr>
     </w:p>
     <w:p>
@@ -4226,10 +6050,64 @@
     <w:p>
       <w:pPr>
         <w:pStyle w:val="Text"/>
-      </w:pPr>
-      <w:r>
-        <w:t>Appendixes, if needed, appear before the acknowledgment.</w:t>
-      </w:r>
+        <w:rPr>
+          <w:ins w:id="303" w:author="Matthew Kevin Amadeus" w:date="2019-12-02T19:02:00Z"/>
+        </w:rPr>
+      </w:pPr>
+      <w:del w:id="304" w:author="Matthew Kevin Amadeus" w:date="2019-12-02T19:01:00Z">
+        <w:r>
+          <w:delText>Appendixes, if needed, appear before the acknowledgment.</w:delText>
+        </w:r>
+      </w:del>
+      <w:ins w:id="305" w:author="Matthew Kevin Amadeus" w:date="2019-12-02T19:01:00Z">
+        <w:r>
+          <w:t>The program that the author creates can be access in this GitHub link :</w:t>
+        </w:r>
+      </w:ins>
+      <w:ins w:id="306" w:author="Matthew Kevin Amadeus" w:date="2019-12-02T19:02:00Z">
+        <w:r>
+          <w:t xml:space="preserve"> </w:t>
+        </w:r>
+      </w:ins>
+    </w:p>
+    <w:p>
+      <w:pPr>
+        <w:pStyle w:val="Text"/>
+        <w:rPr>
+          <w:ins w:id="307" w:author="Matthew Kevin Amadeus" w:date="2019-12-02T19:02:00Z"/>
+        </w:rPr>
+      </w:pPr>
+      <w:ins w:id="308" w:author="Matthew Kevin Amadeus" w:date="2019-12-02T19:02:00Z">
+        <w:r>
+          <w:fldChar w:fldCharType="begin"/>
+        </w:r>
+        <w:r>
+          <w:instrText xml:space="preserve"> HYPERLINK "</w:instrText>
+        </w:r>
+        <w:r>
+          <w:instrText>https://github.com/mkamadeus/Discrete-Mathematics-Quadtree-Decomposition</w:instrText>
+        </w:r>
+        <w:r>
+          <w:instrText xml:space="preserve">" </w:instrText>
+        </w:r>
+        <w:r>
+          <w:fldChar w:fldCharType="separate"/>
+        </w:r>
+        <w:r>
+          <w:rPr>
+            <w:rStyle w:val="Hyperlink"/>
+          </w:rPr>
+          <w:t>https://github.com/mkamadeus/Discrete-Mathematics-Quadtree-Decomposition</w:t>
+        </w:r>
+        <w:r>
+          <w:fldChar w:fldCharType="end"/>
+        </w:r>
+      </w:ins>
+    </w:p>
+    <w:p>
+      <w:pPr>
+        <w:pStyle w:val="Text"/>
+      </w:pPr>
     </w:p>
     <w:p>
       <w:pPr>
@@ -4293,12 +6171,17 @@
         </w:tabs>
         <w:ind w:left="360" w:hanging="360"/>
         <w:rPr>
-          <w:ins w:id="145" w:author="Matthew Kevin Amadeus" w:date="2019-11-30T23:14:00Z"/>
-        </w:rPr>
-      </w:pPr>
-      <w:r>
-        <w:t>S. Aluru</w:t>
-      </w:r>
+          <w:ins w:id="309" w:author="Matthew Kevin Amadeus" w:date="2019-11-30T23:14:00Z"/>
+        </w:rPr>
+      </w:pPr>
+      <w:r>
+        <w:t xml:space="preserve">S. </w:t>
+      </w:r>
+      <w:proofErr w:type="spellStart"/>
+      <w:r>
+        <w:t>Aluru</w:t>
+      </w:r>
+      <w:proofErr w:type="spellEnd"/>
       <w:r>
         <w:t>, “</w:t>
       </w:r>
@@ -4341,12 +6224,33 @@
         </w:tabs>
         <w:ind w:left="360" w:hanging="360"/>
         <w:rPr>
-          <w:ins w:id="146" w:author="Matthew Kevin Amadeus" w:date="2019-12-01T18:33:00Z"/>
-        </w:rPr>
-      </w:pPr>
-      <w:ins w:id="147" w:author="Matthew Kevin Amadeus" w:date="2019-11-30T23:14:00Z">
-        <w:r>
-          <w:t>Vassilakopoulos M., Tzouramanis T. (2018) Quadtrees (and Family). In: Liu L., Özsu M.T. (eds) Encyclopedia of Database Systems. Springer, New York, NY</w:t>
+          <w:ins w:id="310" w:author="Matthew Kevin Amadeus" w:date="2019-12-01T18:33:00Z"/>
+        </w:rPr>
+      </w:pPr>
+      <w:proofErr w:type="spellStart"/>
+      <w:ins w:id="311" w:author="Matthew Kevin Amadeus" w:date="2019-11-30T23:14:00Z">
+        <w:r>
+          <w:t>Vassilakopoulos</w:t>
+        </w:r>
+        <w:proofErr w:type="spellEnd"/>
+        <w:r>
+          <w:t xml:space="preserve"> M., </w:t>
+        </w:r>
+        <w:proofErr w:type="spellStart"/>
+        <w:r>
+          <w:t>Tzouramanis</w:t>
+        </w:r>
+        <w:proofErr w:type="spellEnd"/>
+        <w:r>
+          <w:t xml:space="preserve"> T. (2018) Quadtrees (and Family). In: Liu L., </w:t>
+        </w:r>
+        <w:proofErr w:type="spellStart"/>
+        <w:r>
+          <w:t>Özsu</w:t>
+        </w:r>
+        <w:proofErr w:type="spellEnd"/>
+        <w:r>
+          <w:t xml:space="preserve"> M.T. (eds) Encyclopedia of Database Systems. Springer, New York, NY</w:t>
         </w:r>
       </w:ins>
     </w:p>
@@ -4358,11 +6262,46 @@
         </w:tabs>
         <w:ind w:left="360" w:hanging="360"/>
       </w:pPr>
-      <w:ins w:id="148" w:author="Matthew Kevin Amadeus" w:date="2019-12-01T18:33:00Z">
-        <w:r>
+      <w:r>
+        <w:fldChar w:fldCharType="begin"/>
+      </w:r>
+      <w:r>
+        <w:instrText xml:space="preserve"> HYPERLINK "</w:instrText>
+      </w:r>
+      <w:ins w:id="312" w:author="Matthew Kevin Amadeus" w:date="2019-12-01T18:33:00Z">
+        <w:r>
+          <w:instrText>https://sisu.ut.ee/imageprocessing/book/1</w:instrText>
+        </w:r>
+      </w:ins>
+      <w:r>
+        <w:instrText xml:space="preserve">" </w:instrText>
+      </w:r>
+      <w:r>
+        <w:fldChar w:fldCharType="separate"/>
+      </w:r>
+      <w:ins w:id="313" w:author="Matthew Kevin Amadeus" w:date="2019-12-01T18:33:00Z">
+        <w:r>
+          <w:rPr>
+            <w:rStyle w:val="Hyperlink"/>
+          </w:rPr>
           <w:t>https://sisu.ut.ee/imageprocessing/book/1</w:t>
         </w:r>
       </w:ins>
+      <w:r>
+        <w:fldChar w:fldCharType="end"/>
+      </w:r>
+    </w:p>
+    <w:p>
+      <w:pPr>
+        <w:pStyle w:val="References"/>
+        <w:tabs>
+          <w:tab w:val="left" w:pos="360"/>
+        </w:tabs>
+        <w:ind w:left="360" w:hanging="360"/>
+      </w:pPr>
+      <w:r>
+        <w:t>https://github.com/fogleman/Quads</w:t>
+      </w:r>
     </w:p>
     <w:p>
       <w:pPr>
@@ -4448,7 +6387,15 @@
         </w:smartTag>
       </w:smartTag>
       <w:r>
-        <w:t>: Springer-Verlag, 1985, ch. 4.</w:t>
+        <w:t xml:space="preserve">: Springer-Verlag, 1985, </w:t>
+      </w:r>
+      <w:proofErr w:type="spellStart"/>
+      <w:r>
+        <w:t>ch.</w:t>
+      </w:r>
+      <w:proofErr w:type="spellEnd"/>
+      <w:r>
+        <w:t xml:space="preserve"> 4.</w:t>
       </w:r>
     </w:p>
     <w:p>
@@ -4479,7 +6426,23 @@
           <w:i/>
           <w:iCs/>
         </w:rPr>
-        <w:t>IEEE Trans. Antennas Propagat.</w:t>
+        <w:t xml:space="preserve">IEEE Trans. Antennas </w:t>
+      </w:r>
+      <w:proofErr w:type="spellStart"/>
+      <w:r>
+        <w:rPr>
+          <w:i/>
+          <w:iCs/>
+        </w:rPr>
+        <w:t>Propagat</w:t>
+      </w:r>
+      <w:proofErr w:type="spellEnd"/>
+      <w:r>
+        <w:rPr>
+          <w:i/>
+          <w:iCs/>
+        </w:rPr>
+        <w:t>.</w:t>
       </w:r>
       <w:r>
         <w:t>, to be published.</w:t>
@@ -4535,6 +6498,7 @@
           <w:tab w:val="left" w:pos="0"/>
         </w:tabs>
       </w:pPr>
+      <w:proofErr w:type="spellStart"/>
       <w:r>
         <w:t>Pe</w:t>
       </w:r>
@@ -4552,13 +6516,179 @@
         </w:rPr>
         <w:t>N</w:t>
       </w:r>
+      <w:proofErr w:type="spellEnd"/>
     </w:p>
     <w:p>
       <w:pPr>
         <w:jc w:val="center"/>
       </w:pPr>
-      <w:r>
-        <w:t>Dengan ini saya menyatakan bahwa makalah yang saya tulis ini adalah tulisan saya sendiri, bukan saduran, atau terjemahan dari makalah orang lain, dan bukan plagiasi.</w:t>
+      <w:proofErr w:type="spellStart"/>
+      <w:r>
+        <w:t>Dengan</w:t>
+      </w:r>
+      <w:proofErr w:type="spellEnd"/>
+      <w:r>
+        <w:t xml:space="preserve"> </w:t>
+      </w:r>
+      <w:proofErr w:type="spellStart"/>
+      <w:r>
+        <w:t>ini</w:t>
+      </w:r>
+      <w:proofErr w:type="spellEnd"/>
+      <w:r>
+        <w:t xml:space="preserve"> </w:t>
+      </w:r>
+      <w:proofErr w:type="spellStart"/>
+      <w:r>
+        <w:t>saya</w:t>
+      </w:r>
+      <w:proofErr w:type="spellEnd"/>
+      <w:r>
+        <w:t xml:space="preserve"> </w:t>
+      </w:r>
+      <w:proofErr w:type="spellStart"/>
+      <w:r>
+        <w:t>menyatakan</w:t>
+      </w:r>
+      <w:proofErr w:type="spellEnd"/>
+      <w:r>
+        <w:t xml:space="preserve"> </w:t>
+      </w:r>
+      <w:proofErr w:type="spellStart"/>
+      <w:r>
+        <w:t>bahwa</w:t>
+      </w:r>
+      <w:proofErr w:type="spellEnd"/>
+      <w:r>
+        <w:t xml:space="preserve"> </w:t>
+      </w:r>
+      <w:proofErr w:type="spellStart"/>
+      <w:r>
+        <w:t>makalah</w:t>
+      </w:r>
+      <w:proofErr w:type="spellEnd"/>
+      <w:r>
+        <w:t xml:space="preserve"> yang </w:t>
+      </w:r>
+      <w:proofErr w:type="spellStart"/>
+      <w:r>
+        <w:t>saya</w:t>
+      </w:r>
+      <w:proofErr w:type="spellEnd"/>
+      <w:r>
+        <w:t xml:space="preserve"> </w:t>
+      </w:r>
+      <w:proofErr w:type="spellStart"/>
+      <w:r>
+        <w:t>tulis</w:t>
+      </w:r>
+      <w:proofErr w:type="spellEnd"/>
+      <w:r>
+        <w:t xml:space="preserve"> </w:t>
+      </w:r>
+      <w:proofErr w:type="spellStart"/>
+      <w:r>
+        <w:t>ini</w:t>
+      </w:r>
+      <w:proofErr w:type="spellEnd"/>
+      <w:r>
+        <w:t xml:space="preserve"> </w:t>
+      </w:r>
+      <w:proofErr w:type="spellStart"/>
+      <w:r>
+        <w:t>adalah</w:t>
+      </w:r>
+      <w:proofErr w:type="spellEnd"/>
+      <w:r>
+        <w:t xml:space="preserve"> </w:t>
+      </w:r>
+      <w:proofErr w:type="spellStart"/>
+      <w:r>
+        <w:t>tulisan</w:t>
+      </w:r>
+      <w:proofErr w:type="spellEnd"/>
+      <w:r>
+        <w:t xml:space="preserve"> </w:t>
+      </w:r>
+      <w:proofErr w:type="spellStart"/>
+      <w:r>
+        <w:t>saya</w:t>
+      </w:r>
+      <w:proofErr w:type="spellEnd"/>
+      <w:r>
+        <w:t xml:space="preserve"> </w:t>
+      </w:r>
+      <w:proofErr w:type="spellStart"/>
+      <w:r>
+        <w:t>sendiri</w:t>
+      </w:r>
+      <w:proofErr w:type="spellEnd"/>
+      <w:r>
+        <w:t xml:space="preserve">, </w:t>
+      </w:r>
+      <w:proofErr w:type="spellStart"/>
+      <w:r>
+        <w:t>bukan</w:t>
+      </w:r>
+      <w:proofErr w:type="spellEnd"/>
+      <w:r>
+        <w:t xml:space="preserve"> </w:t>
+      </w:r>
+      <w:proofErr w:type="spellStart"/>
+      <w:r>
+        <w:t>saduran</w:t>
+      </w:r>
+      <w:proofErr w:type="spellEnd"/>
+      <w:r>
+        <w:t xml:space="preserve">, </w:t>
+      </w:r>
+      <w:proofErr w:type="spellStart"/>
+      <w:r>
+        <w:t>atau</w:t>
+      </w:r>
+      <w:proofErr w:type="spellEnd"/>
+      <w:r>
+        <w:t xml:space="preserve"> </w:t>
+      </w:r>
+      <w:proofErr w:type="spellStart"/>
+      <w:r>
+        <w:t>terjemahan</w:t>
+      </w:r>
+      <w:proofErr w:type="spellEnd"/>
+      <w:r>
+        <w:t xml:space="preserve"> </w:t>
+      </w:r>
+      <w:proofErr w:type="spellStart"/>
+      <w:r>
+        <w:t>dari</w:t>
+      </w:r>
+      <w:proofErr w:type="spellEnd"/>
+      <w:r>
+        <w:t xml:space="preserve"> </w:t>
+      </w:r>
+      <w:proofErr w:type="spellStart"/>
+      <w:r>
+        <w:t>makalah</w:t>
+      </w:r>
+      <w:proofErr w:type="spellEnd"/>
+      <w:r>
+        <w:t xml:space="preserve"> orang lain, dan </w:t>
+      </w:r>
+      <w:proofErr w:type="spellStart"/>
+      <w:r>
+        <w:t>bukan</w:t>
+      </w:r>
+      <w:proofErr w:type="spellEnd"/>
+      <w:r>
+        <w:t xml:space="preserve"> </w:t>
+      </w:r>
+      <w:proofErr w:type="spellStart"/>
+      <w:r>
+        <w:t>plagiasi</w:t>
+      </w:r>
+      <w:proofErr w:type="spellEnd"/>
+      <w:r>
+        <w:t>.</w:t>
       </w:r>
     </w:p>
     <w:p>
@@ -4579,9 +6709,11 @@
       <w:r>
         <w:t xml:space="preserve"> </w:t>
       </w:r>
+      <w:proofErr w:type="spellStart"/>
       <w:r>
         <w:t>Desember</w:t>
       </w:r>
+      <w:proofErr w:type="spellEnd"/>
       <w:r>
         <w:t xml:space="preserve"> 201</w:t>
       </w:r>
@@ -4601,7 +6733,6 @@
         <w:rPr>
           <w:noProof/>
         </w:rPr>
-        <w:lastRenderedPageBreak/>
         <w:drawing>
           <wp:inline distT="0" distB="0" distL="0" distR="0" wp14:anchorId="26FC3AEE" wp14:editId="5A37B88E">
             <wp:extent cx="1079500" cy="739140"/>
@@ -4620,7 +6751,7 @@
                     </pic:cNvPicPr>
                   </pic:nvPicPr>
                   <pic:blipFill rotWithShape="1">
-                    <a:blip r:embed="rId23" cstate="print">
+                    <a:blip r:embed="rId28" cstate="print">
                       <a:extLst>
                         <a:ext uri="{28A0092B-C50C-407E-A947-70E740481C1C}">
                           <a14:useLocalDpi xmlns:a14="http://schemas.microsoft.com/office/drawing/2010/main" val="0"/>
@@ -4712,8 +6843,37 @@
     <w:pPr>
       <w:pStyle w:val="Footer"/>
     </w:pPr>
+    <w:proofErr w:type="spellStart"/>
     <w:r>
-      <w:t>Makalah IF2120 Matematika Diskrit – Sem. I Tahun 2019/2020</w:t>
+      <w:t>Makalah</w:t>
+    </w:r>
+    <w:proofErr w:type="spellEnd"/>
+    <w:r>
+      <w:t xml:space="preserve"> IF2120 </w:t>
+    </w:r>
+    <w:proofErr w:type="spellStart"/>
+    <w:r>
+      <w:t>Matematika</w:t>
+    </w:r>
+    <w:proofErr w:type="spellEnd"/>
+    <w:r>
+      <w:t xml:space="preserve"> </w:t>
+    </w:r>
+    <w:proofErr w:type="spellStart"/>
+    <w:r>
+      <w:t>Diskrit</w:t>
+    </w:r>
+    <w:proofErr w:type="spellEnd"/>
+    <w:r>
+      <w:t xml:space="preserve"> – Sem. I </w:t>
+    </w:r>
+    <w:proofErr w:type="spellStart"/>
+    <w:r>
+      <w:t>Tahun</w:t>
+    </w:r>
+    <w:proofErr w:type="spellEnd"/>
+    <w:r>
+      <w:t xml:space="preserve"> 2019/2020</w:t>
     </w:r>
   </w:p>
   <w:p>
@@ -5264,6 +7424,7 @@
   <w:style w:type="character" w:default="1" w:styleId="DefaultParagraphFont">
     <w:name w:val="Default Paragraph Font"/>
     <w:uiPriority w:val="1"/>
+    <w:semiHidden/>
     <w:unhideWhenUsed/>
   </w:style>
   <w:style w:type="table" w:default="1" w:styleId="TableNormal">
@@ -5781,6 +7942,31 @@
   </mc:AlternateContent>
   <c:chart>
     <c:title>
+      <c:tx>
+        <c:rich>
+          <a:bodyPr rot="0" spcFirstLastPara="1" vertOverflow="ellipsis" vert="horz" wrap="square" anchor="ctr" anchorCtr="1"/>
+          <a:lstStyle/>
+          <a:p>
+            <a:pPr>
+              <a:defRPr sz="1600" b="1" i="0" u="none" strike="noStrike" kern="1200" baseline="0">
+                <a:solidFill>
+                  <a:schemeClr val="tx2"/>
+                </a:solidFill>
+                <a:latin typeface="+mn-lt"/>
+                <a:ea typeface="+mn-ea"/>
+                <a:cs typeface="+mn-cs"/>
+              </a:defRPr>
+            </a:pPr>
+            <a:r>
+              <a:rPr lang="en-US" sz="1400">
+                <a:latin typeface="Times New Roman" panose="02020603050405020304" pitchFamily="18" charset="0"/>
+                <a:cs typeface="Times New Roman" panose="02020603050405020304" pitchFamily="18" charset="0"/>
+              </a:rPr>
+              <a:t>Liechestein Image Size</a:t>
+            </a:r>
+          </a:p>
+        </c:rich>
+      </c:tx>
       <c:overlay val="0"/>
       <c:spPr>
         <a:noFill/>
@@ -6963,7 +9149,7 @@
 </file>
 
 <file path=customXml/itemProps1.xml><?xml version="1.0" encoding="utf-8"?>
-<ds:datastoreItem xmlns:ds="http://schemas.openxmlformats.org/officeDocument/2006/customXml" ds:itemID="{94D59908-705C-4EA4-B280-47591755B222}">
+<ds:datastoreItem xmlns:ds="http://schemas.openxmlformats.org/officeDocument/2006/customXml" ds:itemID="{C4F0DD29-8892-495B-A478-1347DD156B1E}">
   <ds:schemaRefs>
     <ds:schemaRef ds:uri="http://schemas.openxmlformats.org/officeDocument/2006/bibliography"/>
   </ds:schemaRefs>

</xml_diff>